<commit_message>
finalized abstract, introduction to be finalized next
</commit_message>
<xml_diff>
--- a/Improved Isolation Forest Algorithm for Supervised Anomaly Detection.docx
+++ b/Improved Isolation Forest Algorithm for Supervised Anomaly Detection.docx
@@ -189,100 +189,184 @@
           <w:rFonts w:ascii="Times New Roman" w:cs="Times New Roman" w:eastAsia="Times New Roman" w:hAnsi="Times New Roman"/>
           <w:rtl w:val="0"/>
         </w:rPr>
-        <w:t xml:space="preserve">Anomaly detection is a very popular research problem which caters the interest of a large amount of research scientists. Anomaly detection is a very important step in every good Data Mining framework. Several techniques involving one or more of the following fields, namely, Statistical Analysis, Machine Learning, Soft Computing, Deep Learning, Information Theory etc. have been used for making better anomaly detection systems. Anomaly detection finds its applications in various fields such as detecting malicious behaviour in online social media networks, detecting fraud in credit card transactions, fault detection systems etc.  </w:t>
-      </w:r>
-    </w:p>
-    <w:p>
-      <w:pPr>
-        <w:spacing w:line="360" w:lineRule="auto"/>
-        <w:rPr>
-          <w:rFonts w:ascii="Times New Roman" w:cs="Times New Roman" w:eastAsia="Times New Roman" w:hAnsi="Times New Roman"/>
-        </w:rPr>
-      </w:pPr>
-      <w:r>
-        <w:rPr>
-          <w:rtl w:val="0"/>
-        </w:rPr>
-      </w:r>
-    </w:p>
-    <w:p>
-      <w:pPr>
-        <w:spacing w:line="360" w:lineRule="auto"/>
-        <w:rPr>
-          <w:rFonts w:ascii="Times New Roman" w:cs="Times New Roman" w:eastAsia="Times New Roman" w:hAnsi="Times New Roman"/>
-        </w:rPr>
-      </w:pPr>
-      <w:r>
-        <w:rPr>
-          <w:rtl w:val="0"/>
-        </w:rPr>
-      </w:r>
-    </w:p>
-    <w:p>
-      <w:pPr>
-        <w:spacing w:line="360" w:lineRule="auto"/>
-        <w:rPr>
-          <w:rFonts w:ascii="Times New Roman" w:cs="Times New Roman" w:eastAsia="Times New Roman" w:hAnsi="Times New Roman"/>
-        </w:rPr>
-      </w:pPr>
-      <w:r>
-        <w:rPr>
-          <w:rtl w:val="0"/>
-        </w:rPr>
-      </w:r>
-    </w:p>
-    <w:p>
-      <w:pPr>
-        <w:spacing w:line="360" w:lineRule="auto"/>
-        <w:rPr>
-          <w:rFonts w:ascii="Times New Roman" w:cs="Times New Roman" w:eastAsia="Times New Roman" w:hAnsi="Times New Roman"/>
-        </w:rPr>
-      </w:pPr>
-      <w:r>
-        <w:rPr>
-          <w:rtl w:val="0"/>
-        </w:rPr>
-      </w:r>
-    </w:p>
-    <w:p>
-      <w:pPr>
-        <w:spacing w:line="360" w:lineRule="auto"/>
-        <w:rPr>
-          <w:rFonts w:ascii="Times New Roman" w:cs="Times New Roman" w:eastAsia="Times New Roman" w:hAnsi="Times New Roman"/>
-        </w:rPr>
-      </w:pPr>
-      <w:r>
-        <w:rPr>
-          <w:rtl w:val="0"/>
-        </w:rPr>
-      </w:r>
-    </w:p>
-    <w:p>
-      <w:pPr>
-        <w:spacing w:line="360" w:lineRule="auto"/>
-        <w:rPr>
-          <w:rFonts w:ascii="Times New Roman" w:cs="Times New Roman" w:eastAsia="Times New Roman" w:hAnsi="Times New Roman"/>
-        </w:rPr>
-      </w:pPr>
-      <w:r>
-        <w:rPr>
-          <w:rtl w:val="0"/>
-        </w:rPr>
-      </w:r>
-    </w:p>
-    <w:p>
-      <w:pPr>
-        <w:spacing w:line="360" w:lineRule="auto"/>
-        <w:rPr>
-          <w:rFonts w:ascii="Times New Roman" w:cs="Times New Roman" w:eastAsia="Times New Roman" w:hAnsi="Times New Roman"/>
-        </w:rPr>
-      </w:pPr>
-      <w:r>
-        <w:rPr>
-          <w:rFonts w:ascii="Times New Roman" w:cs="Times New Roman" w:eastAsia="Times New Roman" w:hAnsi="Times New Roman"/>
-          <w:rtl w:val="0"/>
-        </w:rPr>
-        <w:t xml:space="preserve">SHIFT THIS TO INTRODUCTION KA LAST. (Section 2 contains this, Section 3 contains kar kar ke)</w:t>
+        <w:t xml:space="preserve">Anomaly detection is a popular research problem which caters the interest of a large amount of research scientists. It is a very important step in every good Data Mining framework. Several techniques involving one or more of the following fields, namely, Statistical Analysis, Machine Learning, Soft Computing, Deep Learning, Information Theory etc. have been used for making better anomaly detection systems. Anomaly detection finds its applications in various fields such as detecting malicious behaviour in online social media networks, detecting fraud in credit card transactions, fault detection systems etc. </w:t>
+      </w:r>
+    </w:p>
+    <w:p>
+      <w:pPr>
+        <w:spacing w:line="360" w:lineRule="auto"/>
+        <w:rPr>
+          <w:rFonts w:ascii="Times New Roman" w:cs="Times New Roman" w:eastAsia="Times New Roman" w:hAnsi="Times New Roman"/>
+        </w:rPr>
+      </w:pPr>
+      <w:r>
+        <w:rPr>
+          <w:rFonts w:ascii="Times New Roman" w:cs="Times New Roman" w:eastAsia="Times New Roman" w:hAnsi="Times New Roman"/>
+          <w:rtl w:val="0"/>
+        </w:rPr>
+        <w:t xml:space="preserve">Isolation Forest is the first model-based learning algorithm that is fundamentally different from other model-based algorithms in a way that it explicitly isolates anomalies while other previous models tend to construct models which first create a profile of non-anomalous instances, termed normal instances, and then classify the instances into being non-anomalous(normal) or non-anomalous.[1] The base estimator of Isolation Forest is an Isolation Tree which is a binary decision tree, which uses randomization to select a splitting attribute at each node and then chooses a random value between the minimum and maximum value of the splitting attribute as the split value. We have replaced the base estimator with the C4.5 Decision tree[2] which uses Shannon’s entropy[3] based information gain to decide on the splitting attribute, and as per our observations, it outperforms the Isolation Tree based Isolation Forest ensemble. The anomaly score evaluation of Isolation Forest algorithm has been used, thus making the algorithm a hybrid of Isolation Forest and C4.5 decision trees(also called J48 decision trees).</w:t>
+      </w:r>
+    </w:p>
+    <w:p>
+      <w:pPr>
+        <w:spacing w:line="360" w:lineRule="auto"/>
+        <w:rPr>
+          <w:rFonts w:ascii="Times New Roman" w:cs="Times New Roman" w:eastAsia="Times New Roman" w:hAnsi="Times New Roman"/>
+        </w:rPr>
+      </w:pPr>
+      <w:r>
+        <w:rPr>
+          <w:rtl w:val="0"/>
+        </w:rPr>
+      </w:r>
+    </w:p>
+    <w:p>
+      <w:pPr>
+        <w:spacing w:line="360" w:lineRule="auto"/>
+        <w:rPr>
+          <w:rFonts w:ascii="Times New Roman" w:cs="Times New Roman" w:eastAsia="Times New Roman" w:hAnsi="Times New Roman"/>
+        </w:rPr>
+      </w:pPr>
+      <w:r>
+        <w:rPr>
+          <w:rtl w:val="0"/>
+        </w:rPr>
+      </w:r>
+    </w:p>
+    <w:p>
+      <w:pPr>
+        <w:spacing w:line="360" w:lineRule="auto"/>
+        <w:rPr>
+          <w:rFonts w:ascii="Times New Roman" w:cs="Times New Roman" w:eastAsia="Times New Roman" w:hAnsi="Times New Roman"/>
+        </w:rPr>
+      </w:pPr>
+      <w:r>
+        <w:rPr>
+          <w:rFonts w:ascii="Times New Roman" w:cs="Times New Roman" w:eastAsia="Times New Roman" w:hAnsi="Times New Roman"/>
+          <w:b w:val="1"/>
+          <w:rtl w:val="0"/>
+        </w:rPr>
+        <w:t xml:space="preserve">Keywords: </w:t>
+      </w:r>
+      <w:r>
+        <w:rPr>
+          <w:rFonts w:ascii="Times New Roman" w:cs="Times New Roman" w:eastAsia="Times New Roman" w:hAnsi="Times New Roman"/>
+          <w:rtl w:val="0"/>
+        </w:rPr>
+        <w:t xml:space="preserve">Anomaly detection, ensemble learning, supervised machine learning, isolation forest, decision tree.</w:t>
+      </w:r>
+    </w:p>
+    <w:p>
+      <w:pPr>
+        <w:spacing w:line="360" w:lineRule="auto"/>
+        <w:rPr>
+          <w:rFonts w:ascii="Times New Roman" w:cs="Times New Roman" w:eastAsia="Times New Roman" w:hAnsi="Times New Roman"/>
+        </w:rPr>
+      </w:pPr>
+      <w:r>
+        <w:rPr>
+          <w:rtl w:val="0"/>
+        </w:rPr>
+      </w:r>
+    </w:p>
+    <w:p>
+      <w:pPr>
+        <w:spacing w:line="360" w:lineRule="auto"/>
+        <w:rPr>
+          <w:rFonts w:ascii="Times New Roman" w:cs="Times New Roman" w:eastAsia="Times New Roman" w:hAnsi="Times New Roman"/>
+        </w:rPr>
+      </w:pPr>
+      <w:r>
+        <w:rPr>
+          <w:rtl w:val="0"/>
+        </w:rPr>
+      </w:r>
+    </w:p>
+    <w:p>
+      <w:pPr>
+        <w:spacing w:line="360" w:lineRule="auto"/>
+        <w:rPr>
+          <w:rFonts w:ascii="Times New Roman" w:cs="Times New Roman" w:eastAsia="Times New Roman" w:hAnsi="Times New Roman"/>
+        </w:rPr>
+      </w:pPr>
+      <w:r>
+        <w:rPr>
+          <w:rtl w:val="0"/>
+        </w:rPr>
+      </w:r>
+    </w:p>
+    <w:p>
+      <w:pPr>
+        <w:spacing w:line="360" w:lineRule="auto"/>
+        <w:rPr>
+          <w:rFonts w:ascii="Times New Roman" w:cs="Times New Roman" w:eastAsia="Times New Roman" w:hAnsi="Times New Roman"/>
+        </w:rPr>
+      </w:pPr>
+      <w:r>
+        <w:rPr>
+          <w:rFonts w:ascii="Times New Roman" w:cs="Times New Roman" w:eastAsia="Times New Roman" w:hAnsi="Times New Roman"/>
+          <w:rtl w:val="0"/>
+        </w:rPr>
+        <w:t xml:space="preserve">// Make Introduction 1.5 page long atleast</w:t>
+      </w:r>
+    </w:p>
+    <w:p>
+      <w:pPr>
+        <w:spacing w:line="360" w:lineRule="auto"/>
+        <w:rPr>
+          <w:rFonts w:ascii="Times New Roman" w:cs="Times New Roman" w:eastAsia="Times New Roman" w:hAnsi="Times New Roman"/>
+          <w:color w:val="333333"/>
+          <w:highlight w:val="white"/>
+        </w:rPr>
+      </w:pPr>
+      <w:r>
+        <w:rPr>
+          <w:rFonts w:ascii="Times New Roman" w:cs="Times New Roman" w:eastAsia="Times New Roman" w:hAnsi="Times New Roman"/>
+          <w:b w:val="1"/>
+          <w:rtl w:val="0"/>
+        </w:rPr>
+        <w:t xml:space="preserve">1. Introduction: </w:t>
+      </w:r>
+      <w:r>
+        <w:rPr>
+          <w:rFonts w:ascii="Times New Roman" w:cs="Times New Roman" w:eastAsia="Times New Roman" w:hAnsi="Times New Roman"/>
+          <w:highlight w:val="white"/>
+          <w:rtl w:val="0"/>
+        </w:rPr>
+        <w:t xml:space="preserve">Outliers are extreme values that deviate from other observations on data , they may indicate a variability in a measurement, experimental errors or a novelty. In other words, an outlier is an observation that diverges from an overall pattern on a sample. There are two kinds of outliers, Univariate and Multivariate. Univariate outliers refers to looking for outliers in a single feature distribution and Multivariate outliers refers to looking for outliers in a n-feature distribution. Common cause of outliers include data entry errors, measurement errors, data processing errors, intentional errors etc. </w:t>
+      </w:r>
+      <w:r>
+        <w:rPr>
+          <w:rFonts w:ascii="Times New Roman" w:cs="Times New Roman" w:eastAsia="Times New Roman" w:hAnsi="Times New Roman"/>
+          <w:color w:val="333333"/>
+          <w:highlight w:val="white"/>
+          <w:rtl w:val="0"/>
+        </w:rPr>
+        <w:t xml:space="preserve">Fraud detection is a topic applicable to many industries including banking and financial sectors, insurance, government agencies .  Fraud are on a rise in recent years, making fraud detection more important than ever. Despite efforts on the part of the affected institutions, hundreds of millions of dollars are lost to fraud every year.  Since relatively few cases show fraud in a large population, detecting fraud is tricky. Isolation forest is an effective method for fraud detection. Isolation forest’s basic principle is that outliers are few and are far from the rest of the observations. I</w:t>
+      </w:r>
+      <w:r>
+        <w:rPr>
+          <w:rFonts w:ascii="Times New Roman" w:cs="Times New Roman" w:eastAsia="Times New Roman" w:hAnsi="Times New Roman"/>
+          <w:color w:val="333333"/>
+          <w:highlight w:val="white"/>
+          <w:rtl w:val="0"/>
+        </w:rPr>
+        <w:t xml:space="preserve">solation Forest explicitly prunes the underlying isolation tree once the anomalies are identified. We have observed that C4.5 Decision Trees perform better than Isolation Trees while using the underlying expected value mathematics of the Isolation Forests in the ensemble built using C4.5 Decision Trees. </w:t>
+      </w:r>
+    </w:p>
+    <w:p>
+      <w:pPr>
+        <w:spacing w:line="360" w:lineRule="auto"/>
+        <w:rPr>
+          <w:rFonts w:ascii="Times New Roman" w:cs="Times New Roman" w:eastAsia="Times New Roman" w:hAnsi="Times New Roman"/>
+          <w:color w:val="333333"/>
+          <w:highlight w:val="white"/>
+        </w:rPr>
+      </w:pPr>
+      <w:r>
+        <w:rPr>
+          <w:rtl w:val="0"/>
+        </w:rPr>
       </w:r>
     </w:p>
     <w:p>
@@ -328,140 +412,6 @@
           <w:rtl w:val="0"/>
         </w:rPr>
         <w:t xml:space="preserve">Isolation Forest algorithm and the standard C4.5 Decision Tree Algorithm separately. We describe how the performance of Isolation Forest is improved on combining the concept of Isolation Trees and C4.5 Decision Trees. **/</w:t>
-      </w:r>
-    </w:p>
-    <w:p>
-      <w:pPr>
-        <w:spacing w:line="360" w:lineRule="auto"/>
-        <w:rPr>
-          <w:rFonts w:ascii="Times New Roman" w:cs="Times New Roman" w:eastAsia="Times New Roman" w:hAnsi="Times New Roman"/>
-        </w:rPr>
-      </w:pPr>
-      <w:r>
-        <w:rPr>
-          <w:rtl w:val="0"/>
-        </w:rPr>
-      </w:r>
-    </w:p>
-    <w:p>
-      <w:pPr>
-        <w:spacing w:line="360" w:lineRule="auto"/>
-        <w:rPr>
-          <w:rFonts w:ascii="Times New Roman" w:cs="Times New Roman" w:eastAsia="Times New Roman" w:hAnsi="Times New Roman"/>
-        </w:rPr>
-      </w:pPr>
-      <w:r>
-        <w:rPr>
-          <w:rFonts w:ascii="Times New Roman" w:cs="Times New Roman" w:eastAsia="Times New Roman" w:hAnsi="Times New Roman"/>
-          <w:b w:val="1"/>
-          <w:rtl w:val="0"/>
-        </w:rPr>
-        <w:t xml:space="preserve">Keywords: </w:t>
-      </w:r>
-      <w:r>
-        <w:rPr>
-          <w:rFonts w:ascii="Times New Roman" w:cs="Times New Roman" w:eastAsia="Times New Roman" w:hAnsi="Times New Roman"/>
-          <w:rtl w:val="0"/>
-        </w:rPr>
-        <w:t xml:space="preserve">Anomaly detection, ensemble learning, supervised machine learning, isolation forest, decision tree.</w:t>
-      </w:r>
-    </w:p>
-    <w:p>
-      <w:pPr>
-        <w:spacing w:line="360" w:lineRule="auto"/>
-        <w:rPr>
-          <w:rFonts w:ascii="Times New Roman" w:cs="Times New Roman" w:eastAsia="Times New Roman" w:hAnsi="Times New Roman"/>
-        </w:rPr>
-      </w:pPr>
-      <w:r>
-        <w:rPr>
-          <w:rtl w:val="0"/>
-        </w:rPr>
-      </w:r>
-    </w:p>
-    <w:p>
-      <w:pPr>
-        <w:spacing w:line="360" w:lineRule="auto"/>
-        <w:rPr>
-          <w:rFonts w:ascii="Times New Roman" w:cs="Times New Roman" w:eastAsia="Times New Roman" w:hAnsi="Times New Roman"/>
-        </w:rPr>
-      </w:pPr>
-      <w:r>
-        <w:rPr>
-          <w:rtl w:val="0"/>
-        </w:rPr>
-      </w:r>
-    </w:p>
-    <w:p>
-      <w:pPr>
-        <w:spacing w:line="360" w:lineRule="auto"/>
-        <w:rPr>
-          <w:rFonts w:ascii="Times New Roman" w:cs="Times New Roman" w:eastAsia="Times New Roman" w:hAnsi="Times New Roman"/>
-        </w:rPr>
-      </w:pPr>
-      <w:r>
-        <w:rPr>
-          <w:rtl w:val="0"/>
-        </w:rPr>
-      </w:r>
-    </w:p>
-    <w:p>
-      <w:pPr>
-        <w:spacing w:line="360" w:lineRule="auto"/>
-        <w:rPr>
-          <w:rFonts w:ascii="Times New Roman" w:cs="Times New Roman" w:eastAsia="Times New Roman" w:hAnsi="Times New Roman"/>
-        </w:rPr>
-      </w:pPr>
-      <w:r>
-        <w:rPr>
-          <w:rFonts w:ascii="Times New Roman" w:cs="Times New Roman" w:eastAsia="Times New Roman" w:hAnsi="Times New Roman"/>
-          <w:rtl w:val="0"/>
-        </w:rPr>
-        <w:t xml:space="preserve">// Make Introduction 1.5 page long atleast</w:t>
-      </w:r>
-    </w:p>
-    <w:p>
-      <w:pPr>
-        <w:spacing w:line="360" w:lineRule="auto"/>
-        <w:rPr>
-          <w:rFonts w:ascii="Times New Roman" w:cs="Times New Roman" w:eastAsia="Times New Roman" w:hAnsi="Times New Roman"/>
-          <w:color w:val="333333"/>
-          <w:highlight w:val="white"/>
-        </w:rPr>
-      </w:pPr>
-      <w:r>
-        <w:rPr>
-          <w:rFonts w:ascii="Times New Roman" w:cs="Times New Roman" w:eastAsia="Times New Roman" w:hAnsi="Times New Roman"/>
-          <w:b w:val="1"/>
-          <w:rtl w:val="0"/>
-        </w:rPr>
-        <w:t xml:space="preserve">1. Introduction: </w:t>
-      </w:r>
-      <w:r>
-        <w:rPr>
-          <w:rFonts w:ascii="Times New Roman" w:cs="Times New Roman" w:eastAsia="Times New Roman" w:hAnsi="Times New Roman"/>
-          <w:highlight w:val="white"/>
-          <w:rtl w:val="0"/>
-        </w:rPr>
-        <w:t xml:space="preserve">Outliers are extreme values that deviate from other observations on data , they may indicate a variability in a measurement, experimental errors or a novelty. In other words, an outlier is an observation that diverges from an overall pattern on a sample. There are two kinds of outliers, Univariate and Multivariate. Univariate outliers refers to looking for outliers in a single feature distribution and Multivariate outliers refers to looking for outliers in a n-feature distribution. Common cause of outliers include data entry errors, measurement errors, data processing errors, intentional errors etc. </w:t>
-      </w:r>
-      <w:r>
-        <w:rPr>
-          <w:rFonts w:ascii="Times New Roman" w:cs="Times New Roman" w:eastAsia="Times New Roman" w:hAnsi="Times New Roman"/>
-          <w:color w:val="333333"/>
-          <w:highlight w:val="white"/>
-          <w:rtl w:val="0"/>
-        </w:rPr>
-        <w:t xml:space="preserve">Fraud detection is a topic applicable to many industries including banking and financial sectors, insurance, government agencies .  Fraud are on a rise in recent years, making fraud detection more important than ever. Despite efforts on the part of the affected institutions, hundreds of millions of dollars are lost to fraud every year.  Since relatively few cases show fraud in a large population, detecting fraud is tricky. Isolation forest is an effective method for fraud detection. Isolation forest’s basic principle is that outliers are few and are far from the rest of the observations. I</w:t>
-      </w:r>
-      <w:r>
-        <w:rPr>
-          <w:rFonts w:ascii="Times New Roman" w:cs="Times New Roman" w:eastAsia="Times New Roman" w:hAnsi="Times New Roman"/>
-          <w:color w:val="333333"/>
-          <w:highlight w:val="white"/>
-          <w:rtl w:val="0"/>
-        </w:rPr>
-        <w:t xml:space="preserve">solation Forest explicitly prunes the underlying isolation tree once the anomalies are identified. We have observed that C4.5 Decision Trees perform better than Isolation Trees while using the underlying expected value mathematics of the Isolation Forests in the ensemble built using C4.5 Decision Trees. </w:t>
       </w:r>
     </w:p>
     <w:p>
@@ -1206,7 +1156,7 @@
           <w:highlight w:val="white"/>
           <w:rtl w:val="0"/>
         </w:rPr>
-        <w:t xml:space="preserve">Given a data set of n instances, Section 10.3.3 of [1] gives the aver-</w:t>
+        <w:t xml:space="preserve">Given a data set of n instances, Section 10.3.3 of [4] gives the aver-</w:t>
       </w:r>
     </w:p>
     <w:p>
@@ -2561,7 +2511,143 @@
           <w:szCs w:val="24"/>
           <w:rtl w:val="0"/>
         </w:rPr>
-        <w:t xml:space="preserve">[1] B. R. Preiss. Data Structures and Algorithms with Object-Oriented Design Patterns in Java.  </w:t>
+        <w:t xml:space="preserve">[1] Liu, F. T.,Ting, K. M.,and Zhou, Z.-H.2008a. Isolation Forest. InICDM ’08: Proceedings of</w:t>
+      </w:r>
+    </w:p>
+    <w:p>
+      <w:pPr>
+        <w:spacing w:line="360" w:lineRule="auto"/>
+        <w:ind w:left="0" w:firstLine="0"/>
+        <w:rPr>
+          <w:rFonts w:ascii="Times New Roman" w:cs="Times New Roman" w:eastAsia="Times New Roman" w:hAnsi="Times New Roman"/>
+          <w:sz w:val="24"/>
+          <w:szCs w:val="24"/>
+        </w:rPr>
+      </w:pPr>
+      <w:r>
+        <w:rPr>
+          <w:rFonts w:ascii="Times New Roman" w:cs="Times New Roman" w:eastAsia="Times New Roman" w:hAnsi="Times New Roman"/>
+          <w:sz w:val="24"/>
+          <w:szCs w:val="24"/>
+          <w:rtl w:val="0"/>
+        </w:rPr>
+        <w:t xml:space="preserve">      the 2008 Eighth IEEE International Conference on Data Mining. IEEE Computer</w:t>
+      </w:r>
+    </w:p>
+    <w:p>
+      <w:pPr>
+        <w:spacing w:line="360" w:lineRule="auto"/>
+        <w:ind w:left="0" w:firstLine="0"/>
+        <w:rPr>
+          <w:rFonts w:ascii="Times New Roman" w:cs="Times New Roman" w:eastAsia="Times New Roman" w:hAnsi="Times New Roman"/>
+          <w:sz w:val="24"/>
+          <w:szCs w:val="24"/>
+        </w:rPr>
+      </w:pPr>
+      <w:r>
+        <w:rPr>
+          <w:rFonts w:ascii="Times New Roman" w:cs="Times New Roman" w:eastAsia="Times New Roman" w:hAnsi="Times New Roman"/>
+          <w:sz w:val="24"/>
+          <w:szCs w:val="24"/>
+          <w:rtl w:val="0"/>
+        </w:rPr>
+        <w:t xml:space="preserve">      Society,413–422</w:t>
+      </w:r>
+    </w:p>
+    <w:p>
+      <w:pPr>
+        <w:spacing w:line="360" w:lineRule="auto"/>
+        <w:rPr>
+          <w:rFonts w:ascii="Times New Roman" w:cs="Times New Roman" w:eastAsia="Times New Roman" w:hAnsi="Times New Roman"/>
+          <w:sz w:val="24"/>
+          <w:szCs w:val="24"/>
+        </w:rPr>
+      </w:pPr>
+      <w:r>
+        <w:rPr>
+          <w:rFonts w:ascii="Times New Roman" w:cs="Times New Roman" w:eastAsia="Times New Roman" w:hAnsi="Times New Roman"/>
+          <w:sz w:val="24"/>
+          <w:szCs w:val="24"/>
+          <w:rtl w:val="0"/>
+        </w:rPr>
+        <w:t xml:space="preserve">[2] Quinlan, J. R.1993. C4.5: Programs for Machine Learning (Morgan Kaufmann Series in</w:t>
+      </w:r>
+    </w:p>
+    <w:p>
+      <w:pPr>
+        <w:spacing w:line="360" w:lineRule="auto"/>
+        <w:rPr>
+          <w:rFonts w:ascii="Times New Roman" w:cs="Times New Roman" w:eastAsia="Times New Roman" w:hAnsi="Times New Roman"/>
+          <w:sz w:val="24"/>
+          <w:szCs w:val="24"/>
+        </w:rPr>
+      </w:pPr>
+      <w:r>
+        <w:rPr>
+          <w:rFonts w:ascii="Times New Roman" w:cs="Times New Roman" w:eastAsia="Times New Roman" w:hAnsi="Times New Roman"/>
+          <w:sz w:val="24"/>
+          <w:szCs w:val="24"/>
+          <w:rtl w:val="0"/>
+        </w:rPr>
+        <w:t xml:space="preserve">      Machine Learning), 1 ed. Morgan Kaufmann</w:t>
+      </w:r>
+    </w:p>
+    <w:p>
+      <w:pPr>
+        <w:spacing w:line="360" w:lineRule="auto"/>
+        <w:rPr>
+          <w:rFonts w:ascii="Times New Roman" w:cs="Times New Roman" w:eastAsia="Times New Roman" w:hAnsi="Times New Roman"/>
+          <w:sz w:val="24"/>
+          <w:szCs w:val="24"/>
+        </w:rPr>
+      </w:pPr>
+      <w:r>
+        <w:rPr>
+          <w:rFonts w:ascii="Times New Roman" w:cs="Times New Roman" w:eastAsia="Times New Roman" w:hAnsi="Times New Roman"/>
+          <w:sz w:val="24"/>
+          <w:szCs w:val="24"/>
+          <w:rtl w:val="0"/>
+        </w:rPr>
+        <w:t xml:space="preserve">[3] A mathematical theory of communication, C. E. Shannon.</w:t>
+      </w:r>
+    </w:p>
+    <w:p>
+      <w:pPr>
+        <w:spacing w:line="360" w:lineRule="auto"/>
+        <w:ind w:left="0" w:firstLine="0"/>
+        <w:rPr>
+          <w:rFonts w:ascii="Times New Roman" w:cs="Times New Roman" w:eastAsia="Times New Roman" w:hAnsi="Times New Roman"/>
+          <w:sz w:val="24"/>
+          <w:szCs w:val="24"/>
+        </w:rPr>
+      </w:pPr>
+      <w:r>
+        <w:rPr>
+          <w:rFonts w:ascii="Times New Roman" w:cs="Times New Roman" w:eastAsia="Times New Roman" w:hAnsi="Times New Roman"/>
+          <w:sz w:val="24"/>
+          <w:szCs w:val="24"/>
+          <w:rtl w:val="0"/>
+        </w:rPr>
+        <w:t xml:space="preserve">     (https://ieeexplore.ieee.org/document/6773024)</w:t>
+      </w:r>
+    </w:p>
+    <w:p>
+      <w:pPr>
+        <w:spacing w:line="360" w:lineRule="auto"/>
+        <w:rPr>
+          <w:rFonts w:ascii="Times New Roman" w:cs="Times New Roman" w:eastAsia="Times New Roman" w:hAnsi="Times New Roman"/>
+          <w:sz w:val="24"/>
+          <w:szCs w:val="24"/>
+        </w:rPr>
+      </w:pPr>
+      <w:r>
+        <w:rPr>
+          <w:rFonts w:ascii="Times New Roman" w:cs="Times New Roman" w:eastAsia="Times New Roman" w:hAnsi="Times New Roman"/>
+          <w:sz w:val="24"/>
+          <w:szCs w:val="24"/>
+          <w:rtl w:val="0"/>
+        </w:rPr>
+        <w:t xml:space="preserve">[4] B. R. Preiss. Data Structures and Algorithms with Object-Oriented Design Patterns in Java.  </w:t>
       </w:r>
     </w:p>
     <w:p>
@@ -2581,6 +2667,63 @@
           <w:rtl w:val="0"/>
         </w:rPr>
         <w:t xml:space="preserve">     Wiley, 1999.</w:t>
+      </w:r>
+    </w:p>
+    <w:p>
+      <w:pPr>
+        <w:spacing w:line="360" w:lineRule="auto"/>
+        <w:rPr>
+          <w:rFonts w:ascii="Times New Roman" w:cs="Times New Roman" w:eastAsia="Times New Roman" w:hAnsi="Times New Roman"/>
+          <w:sz w:val="24"/>
+          <w:szCs w:val="24"/>
+        </w:rPr>
+      </w:pPr>
+      <w:r>
+        <w:rPr>
+          <w:rFonts w:ascii="Times New Roman" w:cs="Times New Roman" w:eastAsia="Times New Roman" w:hAnsi="Times New Roman"/>
+          <w:sz w:val="24"/>
+          <w:szCs w:val="24"/>
+          <w:rtl w:val="0"/>
+        </w:rPr>
+        <w:t xml:space="preserve">[5] Isolation-based Anomaly Detection, Fei Tony Liu and Kai Ming Ting (Gippsland School of</w:t>
+      </w:r>
+    </w:p>
+    <w:p>
+      <w:pPr>
+        <w:spacing w:line="360" w:lineRule="auto"/>
+        <w:rPr>
+          <w:rFonts w:ascii="Times New Roman" w:cs="Times New Roman" w:eastAsia="Times New Roman" w:hAnsi="Times New Roman"/>
+          <w:sz w:val="24"/>
+          <w:szCs w:val="24"/>
+        </w:rPr>
+      </w:pPr>
+      <w:r>
+        <w:rPr>
+          <w:rFonts w:ascii="Times New Roman" w:cs="Times New Roman" w:eastAsia="Times New Roman" w:hAnsi="Times New Roman"/>
+          <w:sz w:val="24"/>
+          <w:szCs w:val="24"/>
+          <w:rtl w:val="0"/>
+        </w:rPr>
+        <w:t xml:space="preserve">     Information Technology, Monash University) and Zhi-Hua Zhou (National Key Laboratory</w:t>
+      </w:r>
+    </w:p>
+    <w:p>
+      <w:pPr>
+        <w:spacing w:line="360" w:lineRule="auto"/>
+        <w:rPr>
+          <w:rFonts w:ascii="Times New Roman" w:cs="Times New Roman" w:eastAsia="Times New Roman" w:hAnsi="Times New Roman"/>
+          <w:sz w:val="24"/>
+          <w:szCs w:val="24"/>
+        </w:rPr>
+      </w:pPr>
+      <w:r>
+        <w:rPr>
+          <w:rFonts w:ascii="Times New Roman" w:cs="Times New Roman" w:eastAsia="Times New Roman" w:hAnsi="Times New Roman"/>
+          <w:sz w:val="24"/>
+          <w:szCs w:val="24"/>
+          <w:rtl w:val="0"/>
+        </w:rPr>
+        <w:t xml:space="preserve">     for Novel Software Technology, Nanjing University)</w:t>
       </w:r>
     </w:p>
     <w:sectPr>

</xml_diff>

<commit_message>
added Introduction, next step Isolation Forest Algorithm
</commit_message>
<xml_diff>
--- a/Improved Isolation Forest Algorithm for Supervised Anomaly Detection.docx
+++ b/Improved Isolation Forest Algorithm for Supervised Anomaly Detection.docx
@@ -261,61 +261,6 @@
         <w:spacing w:line="360" w:lineRule="auto"/>
         <w:rPr>
           <w:rFonts w:ascii="Times New Roman" w:cs="Times New Roman" w:eastAsia="Times New Roman" w:hAnsi="Times New Roman"/>
-        </w:rPr>
-      </w:pPr>
-      <w:r>
-        <w:rPr>
-          <w:rtl w:val="0"/>
-        </w:rPr>
-      </w:r>
-    </w:p>
-    <w:p>
-      <w:pPr>
-        <w:spacing w:line="360" w:lineRule="auto"/>
-        <w:rPr>
-          <w:rFonts w:ascii="Times New Roman" w:cs="Times New Roman" w:eastAsia="Times New Roman" w:hAnsi="Times New Roman"/>
-        </w:rPr>
-      </w:pPr>
-      <w:r>
-        <w:rPr>
-          <w:rtl w:val="0"/>
-        </w:rPr>
-      </w:r>
-    </w:p>
-    <w:p>
-      <w:pPr>
-        <w:spacing w:line="360" w:lineRule="auto"/>
-        <w:rPr>
-          <w:rFonts w:ascii="Times New Roman" w:cs="Times New Roman" w:eastAsia="Times New Roman" w:hAnsi="Times New Roman"/>
-        </w:rPr>
-      </w:pPr>
-      <w:r>
-        <w:rPr>
-          <w:rtl w:val="0"/>
-        </w:rPr>
-      </w:r>
-    </w:p>
-    <w:p>
-      <w:pPr>
-        <w:spacing w:line="360" w:lineRule="auto"/>
-        <w:rPr>
-          <w:rFonts w:ascii="Times New Roman" w:cs="Times New Roman" w:eastAsia="Times New Roman" w:hAnsi="Times New Roman"/>
-        </w:rPr>
-      </w:pPr>
-      <w:r>
-        <w:rPr>
-          <w:rFonts w:ascii="Times New Roman" w:cs="Times New Roman" w:eastAsia="Times New Roman" w:hAnsi="Times New Roman"/>
-          <w:rtl w:val="0"/>
-        </w:rPr>
-        <w:t xml:space="preserve">// Make Introduction 1.5 page long atleast</w:t>
-      </w:r>
-    </w:p>
-    <w:p>
-      <w:pPr>
-        <w:spacing w:line="360" w:lineRule="auto"/>
-        <w:rPr>
-          <w:rFonts w:ascii="Times New Roman" w:cs="Times New Roman" w:eastAsia="Times New Roman" w:hAnsi="Times New Roman"/>
-          <w:color w:val="333333"/>
           <w:highlight w:val="white"/>
         </w:rPr>
       </w:pPr>
@@ -333,21 +278,517 @@
           <w:highlight w:val="white"/>
           <w:rtl w:val="0"/>
         </w:rPr>
-        <w:t xml:space="preserve">Outliers are extreme values that deviate from other observations on data , they may indicate a variability in a measurement, experimental errors or a novelty. In other words, an outlier is an observation that diverges from an overall pattern on a sample. There are two kinds of outliers, Univariate and Multivariate. Univariate outliers refers to looking for outliers in a single feature distribution and Multivariate outliers refers to looking for outliers in a n-feature distribution. Common cause of outliers include data entry errors, measurement errors, data processing errors, intentional errors etc. </w:t>
-      </w:r>
-      <w:r>
-        <w:rPr>
-          <w:rFonts w:ascii="Times New Roman" w:cs="Times New Roman" w:eastAsia="Times New Roman" w:hAnsi="Times New Roman"/>
-          <w:color w:val="333333"/>
-          <w:highlight w:val="white"/>
-          <w:rtl w:val="0"/>
-        </w:rPr>
-        <w:t xml:space="preserve">Fraud detection is a topic applicable to many industries including banking and financial sectors, insurance, government agencies .  Fraud are on a rise in recent years, making fraud detection more important than ever. Despite efforts on the part of the affected institutions, hundreds of millions of dollars are lost to fraud every year.  Since relatively few cases show fraud in a large population, detecting fraud is tricky. Isolation forest is an effective method for fraud detection. Isolation forest’s basic principle is that outliers are few and are far from the rest of the observations. I</w:t>
-      </w:r>
-      <w:r>
-        <w:rPr>
-          <w:rFonts w:ascii="Times New Roman" w:cs="Times New Roman" w:eastAsia="Times New Roman" w:hAnsi="Times New Roman"/>
-          <w:color w:val="333333"/>
+        <w:t xml:space="preserve">Outliers of anomalies are extreme values that deviate from other observations on data , they may indicate a variability in a measurement, experimental errors or a novelty. In other words, an outlier is an observation that diverges from an overall pattern on a sample. There are two kinds of outliers, Univariate and Multivariate. Univariate outliers refers to looking for outliers in a single feature distribution and Multivariate outliers refers to looking for outliers in a n-feature distribution. Modern day anomaly detection techniques are designed keeping in mind the Multivariate outliers. Common cause of outliers include data entry errors, measurement errors, data processing errors, intentional errors etc. Many anomaly detection techniques that build a profile of normal instances first tend to provide only a binary categorization, i.e. whether an instance is an anomaly or not. A general utility expected from a good anomaly detecting mechanism is to be able to measure the degree to which an instance is an anomaly. /*This allows an object to be ranked and a threshold to be set as well, in case binary classification is also needed from such an anomaly detector. The instances having anomaly scores higher than the threshold can be regarded as anomalies, while the instances having anomaly scores less than the threshold can be regarded as non-anomalous instances. */</w:t>
+      </w:r>
+    </w:p>
+    <w:p>
+      <w:pPr>
+        <w:spacing w:line="360" w:lineRule="auto"/>
+        <w:rPr>
+          <w:rFonts w:ascii="Times New Roman" w:cs="Times New Roman" w:eastAsia="Times New Roman" w:hAnsi="Times New Roman"/>
+          <w:highlight w:val="white"/>
+        </w:rPr>
+      </w:pPr>
+      <w:r>
+        <w:rPr>
+          <w:rtl w:val="0"/>
+        </w:rPr>
+      </w:r>
+    </w:p>
+    <w:p>
+      <w:pPr>
+        <w:spacing w:line="360" w:lineRule="auto"/>
+        <w:rPr>
+          <w:rFonts w:ascii="Times New Roman" w:cs="Times New Roman" w:eastAsia="Times New Roman" w:hAnsi="Times New Roman"/>
+          <w:highlight w:val="white"/>
+        </w:rPr>
+      </w:pPr>
+      <w:r>
+        <w:rPr>
+          <w:rFonts w:ascii="Times New Roman" w:cs="Times New Roman" w:eastAsia="Times New Roman" w:hAnsi="Times New Roman"/>
+          <w:highlight w:val="white"/>
+          <w:rtl w:val="0"/>
+        </w:rPr>
+        <w:t xml:space="preserve">The standard Isolation Forest algorithm as well as the hybrid Isolation Forest Algorithm that we have proposed both assign anomaly scores to all the instances in the dataset such that the more the anomaly score, higher is the chance of being an anomaly. </w:t>
+      </w:r>
+    </w:p>
+    <w:p>
+      <w:pPr>
+        <w:spacing w:line="360" w:lineRule="auto"/>
+        <w:rPr>
+          <w:rFonts w:ascii="Times New Roman" w:cs="Times New Roman" w:eastAsia="Times New Roman" w:hAnsi="Times New Roman"/>
+          <w:highlight w:val="white"/>
+        </w:rPr>
+      </w:pPr>
+      <w:r>
+        <w:rPr>
+          <w:rtl w:val="0"/>
+        </w:rPr>
+      </w:r>
+    </w:p>
+    <w:p>
+      <w:pPr>
+        <w:spacing w:line="360" w:lineRule="auto"/>
+        <w:rPr>
+          <w:rFonts w:ascii="Times New Roman" w:cs="Times New Roman" w:eastAsia="Times New Roman" w:hAnsi="Times New Roman"/>
+          <w:highlight w:val="white"/>
+        </w:rPr>
+      </w:pPr>
+      <w:r>
+        <w:rPr>
+          <w:rFonts w:ascii="Times New Roman" w:cs="Times New Roman" w:eastAsia="Times New Roman" w:hAnsi="Times New Roman"/>
+          <w:highlight w:val="white"/>
+          <w:rtl w:val="0"/>
+        </w:rPr>
+        <w:t xml:space="preserve">Anomaly detection problem can be of the following variants[6]: </w:t>
+      </w:r>
+    </w:p>
+    <w:p>
+      <w:pPr>
+        <w:spacing w:line="360" w:lineRule="auto"/>
+        <w:ind w:left="0" w:firstLine="0"/>
+        <w:rPr>
+          <w:rFonts w:ascii="Times New Roman" w:cs="Times New Roman" w:eastAsia="Times New Roman" w:hAnsi="Times New Roman"/>
+          <w:highlight w:val="white"/>
+        </w:rPr>
+      </w:pPr>
+      <w:r>
+        <w:rPr>
+          <w:rFonts w:ascii="Times New Roman" w:cs="Times New Roman" w:eastAsia="Times New Roman" w:hAnsi="Times New Roman"/>
+          <w:highlight w:val="white"/>
+          <w:rtl w:val="0"/>
+        </w:rPr>
+        <w:t xml:space="preserve">1. Given a data set </w:t>
+      </w:r>
+      <w:r>
+        <w:rPr>
+          <w:rFonts w:ascii="Times New Roman" w:cs="Times New Roman" w:eastAsia="Times New Roman" w:hAnsi="Times New Roman"/>
+          <w:b w:val="1"/>
+          <w:highlight w:val="white"/>
+          <w:rtl w:val="0"/>
+        </w:rPr>
+        <w:t xml:space="preserve">D</w:t>
+      </w:r>
+      <w:r>
+        <w:rPr>
+          <w:rFonts w:ascii="Times New Roman" w:cs="Times New Roman" w:eastAsia="Times New Roman" w:hAnsi="Times New Roman"/>
+          <w:highlight w:val="white"/>
+          <w:rtl w:val="0"/>
+        </w:rPr>
+        <w:t xml:space="preserve">, find all the data points </w:t>
+      </w:r>
+      <w:r>
+        <w:rPr>
+          <w:rFonts w:ascii="Times New Roman" w:cs="Times New Roman" w:eastAsia="Times New Roman" w:hAnsi="Times New Roman"/>
+          <w:b w:val="1"/>
+          <w:highlight w:val="white"/>
+          <w:rtl w:val="0"/>
+        </w:rPr>
+        <w:t xml:space="preserve">x </w:t>
+      </w:r>
+      <w:r>
+        <w:rPr>
+          <w:rFonts w:ascii="Gungsuh" w:cs="Gungsuh" w:eastAsia="Gungsuh" w:hAnsi="Gungsuh"/>
+          <w:highlight w:val="white"/>
+          <w:rtl w:val="0"/>
+        </w:rPr>
+        <w:t xml:space="preserve">∈ </w:t>
+      </w:r>
+      <w:r>
+        <w:rPr>
+          <w:rFonts w:ascii="Times New Roman" w:cs="Times New Roman" w:eastAsia="Times New Roman" w:hAnsi="Times New Roman"/>
+          <w:b w:val="1"/>
+          <w:highlight w:val="white"/>
+          <w:rtl w:val="0"/>
+        </w:rPr>
+        <w:t xml:space="preserve">D</w:t>
+      </w:r>
+      <w:r>
+        <w:rPr>
+          <w:rFonts w:ascii="Times New Roman" w:cs="Times New Roman" w:eastAsia="Times New Roman" w:hAnsi="Times New Roman"/>
+          <w:highlight w:val="white"/>
+          <w:rtl w:val="0"/>
+        </w:rPr>
+        <w:t xml:space="preserve"> with anomaly score greater than some</w:t>
+      </w:r>
+    </w:p>
+    <w:p>
+      <w:pPr>
+        <w:spacing w:line="480" w:lineRule="auto"/>
+        <w:ind w:left="0" w:firstLine="0"/>
+        <w:rPr>
+          <w:rFonts w:ascii="Times New Roman" w:cs="Times New Roman" w:eastAsia="Times New Roman" w:hAnsi="Times New Roman"/>
+          <w:highlight w:val="white"/>
+        </w:rPr>
+      </w:pPr>
+      <w:r>
+        <w:rPr>
+          <w:rFonts w:ascii="Times New Roman" w:cs="Times New Roman" w:eastAsia="Times New Roman" w:hAnsi="Times New Roman"/>
+          <w:highlight w:val="white"/>
+          <w:rtl w:val="0"/>
+        </w:rPr>
+        <w:t xml:space="preserve">    pre-decided or calculated threshold </w:t>
+      </w:r>
+      <w:r>
+        <w:rPr>
+          <w:rFonts w:ascii="Times New Roman" w:cs="Times New Roman" w:eastAsia="Times New Roman" w:hAnsi="Times New Roman"/>
+          <w:b w:val="1"/>
+          <w:highlight w:val="white"/>
+          <w:rtl w:val="0"/>
+        </w:rPr>
+        <w:t xml:space="preserve">t</w:t>
+      </w:r>
+      <w:r>
+        <w:rPr>
+          <w:rFonts w:ascii="Times New Roman" w:cs="Times New Roman" w:eastAsia="Times New Roman" w:hAnsi="Times New Roman"/>
+          <w:highlight w:val="white"/>
+          <w:rtl w:val="0"/>
+        </w:rPr>
+        <w:t xml:space="preserve">.</w:t>
+      </w:r>
+    </w:p>
+    <w:p>
+      <w:pPr>
+        <w:spacing w:line="480" w:lineRule="auto"/>
+        <w:ind w:left="0" w:firstLine="0"/>
+        <w:rPr>
+          <w:rFonts w:ascii="Times New Roman" w:cs="Times New Roman" w:eastAsia="Times New Roman" w:hAnsi="Times New Roman"/>
+          <w:highlight w:val="white"/>
+        </w:rPr>
+      </w:pPr>
+      <w:r>
+        <w:rPr>
+          <w:rFonts w:ascii="Times New Roman" w:cs="Times New Roman" w:eastAsia="Times New Roman" w:hAnsi="Times New Roman"/>
+          <w:highlight w:val="white"/>
+          <w:rtl w:val="0"/>
+        </w:rPr>
+        <w:t xml:space="preserve">2. Given a data set </w:t>
+      </w:r>
+      <w:r>
+        <w:rPr>
+          <w:rFonts w:ascii="Times New Roman" w:cs="Times New Roman" w:eastAsia="Times New Roman" w:hAnsi="Times New Roman"/>
+          <w:b w:val="1"/>
+          <w:highlight w:val="white"/>
+          <w:rtl w:val="0"/>
+        </w:rPr>
+        <w:t xml:space="preserve">D</w:t>
+      </w:r>
+      <w:r>
+        <w:rPr>
+          <w:rFonts w:ascii="Times New Roman" w:cs="Times New Roman" w:eastAsia="Times New Roman" w:hAnsi="Times New Roman"/>
+          <w:highlight w:val="white"/>
+          <w:rtl w:val="0"/>
+        </w:rPr>
+        <w:t xml:space="preserve">, find all the data points </w:t>
+      </w:r>
+      <w:r>
+        <w:rPr>
+          <w:rFonts w:ascii="Times New Roman" w:cs="Times New Roman" w:eastAsia="Times New Roman" w:hAnsi="Times New Roman"/>
+          <w:b w:val="1"/>
+          <w:highlight w:val="white"/>
+          <w:rtl w:val="0"/>
+        </w:rPr>
+        <w:t xml:space="preserve">x </w:t>
+      </w:r>
+      <w:r>
+        <w:rPr>
+          <w:rFonts w:ascii="Gungsuh" w:cs="Gungsuh" w:eastAsia="Gungsuh" w:hAnsi="Gungsuh"/>
+          <w:highlight w:val="white"/>
+          <w:rtl w:val="0"/>
+        </w:rPr>
+        <w:t xml:space="preserve">∈ </w:t>
+      </w:r>
+      <w:r>
+        <w:rPr>
+          <w:rFonts w:ascii="Times New Roman" w:cs="Times New Roman" w:eastAsia="Times New Roman" w:hAnsi="Times New Roman"/>
+          <w:b w:val="1"/>
+          <w:highlight w:val="white"/>
+          <w:rtl w:val="0"/>
+        </w:rPr>
+        <w:t xml:space="preserve">D</w:t>
+      </w:r>
+      <w:r>
+        <w:rPr>
+          <w:rFonts w:ascii="Times New Roman" w:cs="Times New Roman" w:eastAsia="Times New Roman" w:hAnsi="Times New Roman"/>
+          <w:highlight w:val="white"/>
+          <w:rtl w:val="0"/>
+        </w:rPr>
+        <w:t xml:space="preserve"> having </w:t>
+      </w:r>
+      <w:r>
+        <w:rPr>
+          <w:rFonts w:ascii="Times New Roman" w:cs="Times New Roman" w:eastAsia="Times New Roman" w:hAnsi="Times New Roman"/>
+          <w:b w:val="1"/>
+          <w:highlight w:val="white"/>
+          <w:rtl w:val="0"/>
+        </w:rPr>
+        <w:t xml:space="preserve">top-n</w:t>
+      </w:r>
+      <w:r>
+        <w:rPr>
+          <w:rFonts w:ascii="Times New Roman" w:cs="Times New Roman" w:eastAsia="Times New Roman" w:hAnsi="Times New Roman"/>
+          <w:highlight w:val="white"/>
+          <w:rtl w:val="0"/>
+        </w:rPr>
+        <w:t xml:space="preserve"> anomaly scores.</w:t>
+      </w:r>
+    </w:p>
+    <w:p>
+      <w:pPr>
+        <w:spacing w:line="360" w:lineRule="auto"/>
+        <w:ind w:left="0" w:firstLine="0"/>
+        <w:rPr>
+          <w:rFonts w:ascii="Times New Roman" w:cs="Times New Roman" w:eastAsia="Times New Roman" w:hAnsi="Times New Roman"/>
+          <w:highlight w:val="white"/>
+        </w:rPr>
+      </w:pPr>
+      <w:r>
+        <w:rPr>
+          <w:rFonts w:ascii="Times New Roman" w:cs="Times New Roman" w:eastAsia="Times New Roman" w:hAnsi="Times New Roman"/>
+          <w:highlight w:val="white"/>
+          <w:rtl w:val="0"/>
+        </w:rPr>
+        <w:t xml:space="preserve">3. Given a data set </w:t>
+      </w:r>
+      <w:r>
+        <w:rPr>
+          <w:rFonts w:ascii="Times New Roman" w:cs="Times New Roman" w:eastAsia="Times New Roman" w:hAnsi="Times New Roman"/>
+          <w:b w:val="1"/>
+          <w:highlight w:val="white"/>
+          <w:rtl w:val="0"/>
+        </w:rPr>
+        <w:t xml:space="preserve">D</w:t>
+      </w:r>
+      <w:r>
+        <w:rPr>
+          <w:rFonts w:ascii="Times New Roman" w:cs="Times New Roman" w:eastAsia="Times New Roman" w:hAnsi="Times New Roman"/>
+          <w:highlight w:val="white"/>
+          <w:rtl w:val="0"/>
+        </w:rPr>
+        <w:t xml:space="preserve">, containing mostly normal(but unlabeled) data points, and a test point </w:t>
+      </w:r>
+      <w:r>
+        <w:rPr>
+          <w:rFonts w:ascii="Times New Roman" w:cs="Times New Roman" w:eastAsia="Times New Roman" w:hAnsi="Times New Roman"/>
+          <w:b w:val="1"/>
+          <w:highlight w:val="white"/>
+          <w:rtl w:val="0"/>
+        </w:rPr>
+        <w:t xml:space="preserve">x</w:t>
+      </w:r>
+      <w:r>
+        <w:rPr>
+          <w:rFonts w:ascii="Times New Roman" w:cs="Times New Roman" w:eastAsia="Times New Roman" w:hAnsi="Times New Roman"/>
+          <w:highlight w:val="white"/>
+          <w:rtl w:val="0"/>
+        </w:rPr>
+        <w:t xml:space="preserve">, </w:t>
+      </w:r>
+    </w:p>
+    <w:p>
+      <w:pPr>
+        <w:spacing w:line="360" w:lineRule="auto"/>
+        <w:ind w:left="0" w:firstLine="0"/>
+        <w:rPr>
+          <w:rFonts w:ascii="Times New Roman" w:cs="Times New Roman" w:eastAsia="Times New Roman" w:hAnsi="Times New Roman"/>
+          <w:highlight w:val="white"/>
+        </w:rPr>
+      </w:pPr>
+      <w:r>
+        <w:rPr>
+          <w:rFonts w:ascii="Times New Roman" w:cs="Times New Roman" w:eastAsia="Times New Roman" w:hAnsi="Times New Roman"/>
+          <w:highlight w:val="white"/>
+          <w:rtl w:val="0"/>
+        </w:rPr>
+        <w:t xml:space="preserve">    compute the anomaly score of </w:t>
+      </w:r>
+      <w:r>
+        <w:rPr>
+          <w:rFonts w:ascii="Times New Roman" w:cs="Times New Roman" w:eastAsia="Times New Roman" w:hAnsi="Times New Roman"/>
+          <w:b w:val="1"/>
+          <w:highlight w:val="white"/>
+          <w:rtl w:val="0"/>
+        </w:rPr>
+        <w:t xml:space="preserve">x </w:t>
+      </w:r>
+      <w:r>
+        <w:rPr>
+          <w:rFonts w:ascii="Times New Roman" w:cs="Times New Roman" w:eastAsia="Times New Roman" w:hAnsi="Times New Roman"/>
+          <w:highlight w:val="white"/>
+          <w:rtl w:val="0"/>
+        </w:rPr>
+        <w:t xml:space="preserve">with respect to </w:t>
+      </w:r>
+      <w:r>
+        <w:rPr>
+          <w:rFonts w:ascii="Times New Roman" w:cs="Times New Roman" w:eastAsia="Times New Roman" w:hAnsi="Times New Roman"/>
+          <w:b w:val="1"/>
+          <w:highlight w:val="white"/>
+          <w:rtl w:val="0"/>
+        </w:rPr>
+        <w:t xml:space="preserve">D</w:t>
+      </w:r>
+      <w:r>
+        <w:rPr>
+          <w:rFonts w:ascii="Times New Roman" w:cs="Times New Roman" w:eastAsia="Times New Roman" w:hAnsi="Times New Roman"/>
+          <w:highlight w:val="white"/>
+          <w:rtl w:val="0"/>
+        </w:rPr>
+        <w:t xml:space="preserve">.</w:t>
+      </w:r>
+    </w:p>
+    <w:p>
+      <w:pPr>
+        <w:spacing w:line="360" w:lineRule="auto"/>
+        <w:ind w:left="0" w:firstLine="0"/>
+        <w:rPr>
+          <w:rFonts w:ascii="Times New Roman" w:cs="Times New Roman" w:eastAsia="Times New Roman" w:hAnsi="Times New Roman"/>
+          <w:highlight w:val="white"/>
+        </w:rPr>
+      </w:pPr>
+      <w:r>
+        <w:rPr>
+          <w:rtl w:val="0"/>
+        </w:rPr>
+      </w:r>
+    </w:p>
+    <w:p>
+      <w:pPr>
+        <w:spacing w:line="360" w:lineRule="auto"/>
+        <w:ind w:left="0" w:firstLine="0"/>
+        <w:rPr>
+          <w:rFonts w:ascii="Times New Roman" w:cs="Times New Roman" w:eastAsia="Times New Roman" w:hAnsi="Times New Roman"/>
+          <w:highlight w:val="white"/>
+        </w:rPr>
+      </w:pPr>
+      <w:r>
+        <w:rPr>
+          <w:rFonts w:ascii="Times New Roman" w:cs="Times New Roman" w:eastAsia="Times New Roman" w:hAnsi="Times New Roman"/>
+          <w:highlight w:val="white"/>
+          <w:rtl w:val="0"/>
+        </w:rPr>
+        <w:t xml:space="preserve">The cases 1 and 2 above can be dealt using a supervised learning algorithm if the dataset is labeled. Case 3 has unlabeled data and thus requires an unsupervised learning algorithm. </w:t>
+      </w:r>
+    </w:p>
+    <w:p>
+      <w:pPr>
+        <w:spacing w:line="360" w:lineRule="auto"/>
+        <w:ind w:left="0" w:firstLine="0"/>
+        <w:rPr>
+          <w:rFonts w:ascii="Times New Roman" w:cs="Times New Roman" w:eastAsia="Times New Roman" w:hAnsi="Times New Roman"/>
+          <w:highlight w:val="white"/>
+        </w:rPr>
+      </w:pPr>
+      <w:r>
+        <w:rPr>
+          <w:rFonts w:ascii="Times New Roman" w:cs="Times New Roman" w:eastAsia="Times New Roman" w:hAnsi="Times New Roman"/>
+          <w:highlight w:val="white"/>
+          <w:rtl w:val="0"/>
+        </w:rPr>
+        <w:t xml:space="preserve">The algorithm we have proposed is a supervised learning algorithm. So, it can be used for cases 1 and 2 when the dataset </w:t>
+      </w:r>
+      <w:r>
+        <w:rPr>
+          <w:rFonts w:ascii="Times New Roman" w:cs="Times New Roman" w:eastAsia="Times New Roman" w:hAnsi="Times New Roman"/>
+          <w:b w:val="1"/>
+          <w:highlight w:val="white"/>
+          <w:rtl w:val="0"/>
+        </w:rPr>
+        <w:t xml:space="preserve">D</w:t>
+      </w:r>
+      <w:r>
+        <w:rPr>
+          <w:rFonts w:ascii="Times New Roman" w:cs="Times New Roman" w:eastAsia="Times New Roman" w:hAnsi="Times New Roman"/>
+          <w:highlight w:val="white"/>
+          <w:rtl w:val="0"/>
+        </w:rPr>
+        <w:t xml:space="preserve"> has labels of classes to which each of the instance </w:t>
+      </w:r>
+      <w:r>
+        <w:rPr>
+          <w:rFonts w:ascii="Times New Roman" w:cs="Times New Roman" w:eastAsia="Times New Roman" w:hAnsi="Times New Roman"/>
+          <w:b w:val="1"/>
+          <w:highlight w:val="white"/>
+          <w:rtl w:val="0"/>
+        </w:rPr>
+        <w:t xml:space="preserve">x </w:t>
+      </w:r>
+      <w:r>
+        <w:rPr>
+          <w:rFonts w:ascii="Gungsuh" w:cs="Gungsuh" w:eastAsia="Gungsuh" w:hAnsi="Gungsuh"/>
+          <w:highlight w:val="white"/>
+          <w:rtl w:val="0"/>
+        </w:rPr>
+        <w:t xml:space="preserve">∈ D, belongs to. </w:t>
+      </w:r>
+    </w:p>
+    <w:p>
+      <w:pPr>
+        <w:spacing w:line="360" w:lineRule="auto"/>
+        <w:rPr>
+          <w:rFonts w:ascii="Times New Roman" w:cs="Times New Roman" w:eastAsia="Times New Roman" w:hAnsi="Times New Roman"/>
+          <w:highlight w:val="white"/>
+        </w:rPr>
+      </w:pPr>
+      <w:r>
+        <w:rPr>
+          <w:rtl w:val="0"/>
+        </w:rPr>
+      </w:r>
+    </w:p>
+    <w:p>
+      <w:pPr>
+        <w:spacing w:line="360" w:lineRule="auto"/>
+        <w:rPr>
+          <w:rFonts w:ascii="Times New Roman" w:cs="Times New Roman" w:eastAsia="Times New Roman" w:hAnsi="Times New Roman"/>
+          <w:highlight w:val="white"/>
+        </w:rPr>
+      </w:pPr>
+      <w:r>
+        <w:rPr>
+          <w:rFonts w:ascii="Times New Roman" w:cs="Times New Roman" w:eastAsia="Times New Roman" w:hAnsi="Times New Roman"/>
+          <w:highlight w:val="white"/>
+          <w:rtl w:val="0"/>
+        </w:rPr>
+        <w:t xml:space="preserve">For the cases where the dataset </w:t>
+      </w:r>
+      <w:r>
+        <w:rPr>
+          <w:rFonts w:ascii="Times New Roman" w:cs="Times New Roman" w:eastAsia="Times New Roman" w:hAnsi="Times New Roman"/>
+          <w:b w:val="1"/>
+          <w:highlight w:val="white"/>
+          <w:rtl w:val="0"/>
+        </w:rPr>
+        <w:t xml:space="preserve">D</w:t>
+      </w:r>
+      <w:r>
+        <w:rPr>
+          <w:rFonts w:ascii="Times New Roman" w:cs="Times New Roman" w:eastAsia="Times New Roman" w:hAnsi="Times New Roman"/>
+          <w:highlight w:val="white"/>
+          <w:rtl w:val="0"/>
+        </w:rPr>
+        <w:t xml:space="preserve"> is unlabeled, unsupervised learning algorithms based on clustering[7], or unsupervised neural networks such as Hebbian Learning based networks[8] may be used. </w:t>
+      </w:r>
+    </w:p>
+    <w:p>
+      <w:pPr>
+        <w:spacing w:line="360" w:lineRule="auto"/>
+        <w:rPr>
+          <w:rFonts w:ascii="Times New Roman" w:cs="Times New Roman" w:eastAsia="Times New Roman" w:hAnsi="Times New Roman"/>
+          <w:highlight w:val="white"/>
+        </w:rPr>
+      </w:pPr>
+      <w:r>
+        <w:rPr>
+          <w:rFonts w:ascii="Times New Roman" w:cs="Times New Roman" w:eastAsia="Times New Roman" w:hAnsi="Times New Roman"/>
+          <w:highlight w:val="white"/>
+          <w:rtl w:val="0"/>
+        </w:rPr>
+        <w:t xml:space="preserve">Fraud detection is a topic applicable to many industries including banking and financial sectors, insurance, government agencies .  Fraud are on a rise in recent years, making fraud detection more important than ever. Despite efforts on the part of the affected institutions, hundreds of millions of dollars are lost to fraud every year.  Since relatively few cases show fraud in a large population, detecting fraud is tricky. Isolation forest is an effective method for fraud detection. Isolation forest’s basic principle is that outliers are few and are far from the rest of the observations. Frauds, are outliers too. I</w:t>
+      </w:r>
+      <w:r>
+        <w:rPr>
+          <w:rFonts w:ascii="Times New Roman" w:cs="Times New Roman" w:eastAsia="Times New Roman" w:hAnsi="Times New Roman"/>
           <w:highlight w:val="white"/>
           <w:rtl w:val="0"/>
         </w:rPr>
@@ -359,108 +800,159 @@
         <w:spacing w:line="360" w:lineRule="auto"/>
         <w:rPr>
           <w:rFonts w:ascii="Times New Roman" w:cs="Times New Roman" w:eastAsia="Times New Roman" w:hAnsi="Times New Roman"/>
-          <w:color w:val="333333"/>
-          <w:highlight w:val="white"/>
-        </w:rPr>
-      </w:pPr>
-      <w:r>
-        <w:rPr>
-          <w:rtl w:val="0"/>
-        </w:rPr>
-      </w:r>
-    </w:p>
-    <w:p>
-      <w:pPr>
-        <w:spacing w:line="360" w:lineRule="auto"/>
-        <w:rPr>
-          <w:rFonts w:ascii="Times New Roman" w:cs="Times New Roman" w:eastAsia="Times New Roman" w:hAnsi="Times New Roman"/>
-        </w:rPr>
-      </w:pPr>
-      <w:r>
-        <w:rPr>
-          <w:rFonts w:ascii="Times New Roman" w:cs="Times New Roman" w:eastAsia="Times New Roman" w:hAnsi="Times New Roman"/>
-          <w:rtl w:val="0"/>
-        </w:rPr>
-        <w:t xml:space="preserve">/**In this paper, we </w:t>
-      </w:r>
-    </w:p>
-    <w:p>
-      <w:pPr>
-        <w:spacing w:line="360" w:lineRule="auto"/>
-        <w:rPr>
-          <w:rFonts w:ascii="Times New Roman" w:cs="Times New Roman" w:eastAsia="Times New Roman" w:hAnsi="Times New Roman"/>
-        </w:rPr>
-      </w:pPr>
-      <w:r>
-        <w:rPr>
-          <w:rFonts w:ascii="Times New Roman" w:cs="Times New Roman" w:eastAsia="Times New Roman" w:hAnsi="Times New Roman"/>
-          <w:rtl w:val="0"/>
-        </w:rPr>
-        <w:t xml:space="preserve">describe a hybrid algorithm that uses Isolation Forests and C4.5 decision trees to efficiently detect anomalies. We then demonstrate the algorithm by detection fraudulent transactions amongst a huge dataset of transactions. We then compare the hybrid algorithm with the standard </w:t>
-      </w:r>
-    </w:p>
-    <w:p>
-      <w:pPr>
-        <w:spacing w:line="360" w:lineRule="auto"/>
-        <w:rPr>
-          <w:rFonts w:ascii="Times New Roman" w:cs="Times New Roman" w:eastAsia="Times New Roman" w:hAnsi="Times New Roman"/>
-        </w:rPr>
-      </w:pPr>
-      <w:r>
-        <w:rPr>
-          <w:rFonts w:ascii="Times New Roman" w:cs="Times New Roman" w:eastAsia="Times New Roman" w:hAnsi="Times New Roman"/>
-          <w:rtl w:val="0"/>
-        </w:rPr>
-        <w:t xml:space="preserve">Isolation Forest algorithm and the standard C4.5 Decision Tree Algorithm separately. We describe how the performance of Isolation Forest is improved on combining the concept of Isolation Trees and C4.5 Decision Trees. **/</w:t>
-      </w:r>
-    </w:p>
-    <w:p>
-      <w:pPr>
-        <w:spacing w:line="360" w:lineRule="auto"/>
-        <w:rPr>
-          <w:rFonts w:ascii="Times New Roman" w:cs="Times New Roman" w:eastAsia="Times New Roman" w:hAnsi="Times New Roman"/>
-          <w:color w:val="333333"/>
-          <w:highlight w:val="white"/>
-        </w:rPr>
-      </w:pPr>
-      <w:r>
-        <w:rPr>
-          <w:rtl w:val="0"/>
-        </w:rPr>
-      </w:r>
-    </w:p>
-    <w:p>
-      <w:pPr>
-        <w:spacing w:line="360" w:lineRule="auto"/>
-        <w:rPr>
-          <w:rFonts w:ascii="Times New Roman" w:cs="Times New Roman" w:eastAsia="Times New Roman" w:hAnsi="Times New Roman"/>
-          <w:color w:val="333333"/>
-          <w:highlight w:val="white"/>
-        </w:rPr>
-      </w:pPr>
-      <w:r>
-        <w:rPr>
-          <w:rtl w:val="0"/>
-        </w:rPr>
-      </w:r>
-    </w:p>
-    <w:p>
-      <w:pPr>
-        <w:spacing w:line="360" w:lineRule="auto"/>
-        <w:rPr>
-          <w:rFonts w:ascii="Times New Roman" w:cs="Times New Roman" w:eastAsia="Times New Roman" w:hAnsi="Times New Roman"/>
-          <w:color w:val="333333"/>
-          <w:highlight w:val="white"/>
-        </w:rPr>
-      </w:pPr>
-      <w:r>
-        <w:rPr>
-          <w:rFonts w:ascii="Times New Roman" w:cs="Times New Roman" w:eastAsia="Times New Roman" w:hAnsi="Times New Roman"/>
-          <w:color w:val="333333"/>
-          <w:highlight w:val="white"/>
-          <w:rtl w:val="0"/>
-        </w:rPr>
-        <w:t xml:space="preserve">2. Related Work</w:t>
+        </w:rPr>
+      </w:pPr>
+      <w:r>
+        <w:rPr>
+          <w:rFonts w:ascii="Times New Roman" w:cs="Times New Roman" w:eastAsia="Times New Roman" w:hAnsi="Times New Roman"/>
+          <w:rtl w:val="0"/>
+        </w:rPr>
+        <w:t xml:space="preserve">In this paper, we describe a hybrid algorithm that uses Isolation Forests and C4.5 decision trees to efficiently assign anomaly scores, and then we do binary classification by setting a certain threshold, after which we are able to measure the recall metric with respect to anomalies as a measure of our proposed model’s performance with respect to other models. The content of the paper is divided into the following sections: </w:t>
+      </w:r>
+      <w:r>
+        <w:rPr>
+          <w:rFonts w:ascii="Times New Roman" w:cs="Times New Roman" w:eastAsia="Times New Roman" w:hAnsi="Times New Roman"/>
+          <w:b w:val="1"/>
+          <w:rtl w:val="0"/>
+        </w:rPr>
+        <w:t xml:space="preserve">Section 2</w:t>
+      </w:r>
+      <w:r>
+        <w:rPr>
+          <w:rFonts w:ascii="Times New Roman" w:cs="Times New Roman" w:eastAsia="Times New Roman" w:hAnsi="Times New Roman"/>
+          <w:rtl w:val="0"/>
+        </w:rPr>
+        <w:t xml:space="preserve"> describes the related work we went through as literature review while working on the problem of anomaly detection. </w:t>
+      </w:r>
+      <w:r>
+        <w:rPr>
+          <w:rFonts w:ascii="Times New Roman" w:cs="Times New Roman" w:eastAsia="Times New Roman" w:hAnsi="Times New Roman"/>
+          <w:b w:val="1"/>
+          <w:rtl w:val="0"/>
+        </w:rPr>
+        <w:t xml:space="preserve">Section 3 </w:t>
+      </w:r>
+      <w:r>
+        <w:rPr>
+          <w:rFonts w:ascii="Times New Roman" w:cs="Times New Roman" w:eastAsia="Times New Roman" w:hAnsi="Times New Roman"/>
+          <w:rtl w:val="0"/>
+        </w:rPr>
+        <w:t xml:space="preserve">describes the Isolation Forest algorithm. </w:t>
+      </w:r>
+      <w:r>
+        <w:rPr>
+          <w:rFonts w:ascii="Times New Roman" w:cs="Times New Roman" w:eastAsia="Times New Roman" w:hAnsi="Times New Roman"/>
+          <w:b w:val="1"/>
+          <w:rtl w:val="0"/>
+        </w:rPr>
+        <w:t xml:space="preserve">Section 4</w:t>
+      </w:r>
+      <w:r>
+        <w:rPr>
+          <w:rFonts w:ascii="Times New Roman" w:cs="Times New Roman" w:eastAsia="Times New Roman" w:hAnsi="Times New Roman"/>
+          <w:rtl w:val="0"/>
+        </w:rPr>
+        <w:t xml:space="preserve"> describes the C4.5 Decision Tree algorithm. </w:t>
+      </w:r>
+    </w:p>
+    <w:p>
+      <w:pPr>
+        <w:spacing w:line="360" w:lineRule="auto"/>
+        <w:rPr>
+          <w:rFonts w:ascii="Times New Roman" w:cs="Times New Roman" w:eastAsia="Times New Roman" w:hAnsi="Times New Roman"/>
+          <w:highlight w:val="white"/>
+        </w:rPr>
+      </w:pPr>
+      <w:r>
+        <w:rPr>
+          <w:rFonts w:ascii="Times New Roman" w:cs="Times New Roman" w:eastAsia="Times New Roman" w:hAnsi="Times New Roman"/>
+          <w:b w:val="1"/>
+          <w:rtl w:val="0"/>
+        </w:rPr>
+        <w:t xml:space="preserve">Section 5</w:t>
+      </w:r>
+      <w:r>
+        <w:rPr>
+          <w:rFonts w:ascii="Times New Roman" w:cs="Times New Roman" w:eastAsia="Times New Roman" w:hAnsi="Times New Roman"/>
+          <w:rtl w:val="0"/>
+        </w:rPr>
+        <w:t xml:space="preserve"> describes the Improved Isolation Forest + C4.5 Decision Tree algorithm. </w:t>
+      </w:r>
+      <w:r>
+        <w:rPr>
+          <w:rFonts w:ascii="Times New Roman" w:cs="Times New Roman" w:eastAsia="Times New Roman" w:hAnsi="Times New Roman"/>
+          <w:b w:val="1"/>
+          <w:rtl w:val="0"/>
+        </w:rPr>
+        <w:t xml:space="preserve">Section 6</w:t>
+      </w:r>
+      <w:r>
+        <w:rPr>
+          <w:rFonts w:ascii="Times New Roman" w:cs="Times New Roman" w:eastAsia="Times New Roman" w:hAnsi="Times New Roman"/>
+          <w:rtl w:val="0"/>
+        </w:rPr>
+        <w:t xml:space="preserve"> describes the results on testing proposed algorithm, which clearly indicate the improvement in the Recall metric with respect to anomalies, and also shows the comparisons with other classifiers. At last, in </w:t>
+      </w:r>
+      <w:r>
+        <w:rPr>
+          <w:rFonts w:ascii="Times New Roman" w:cs="Times New Roman" w:eastAsia="Times New Roman" w:hAnsi="Times New Roman"/>
+          <w:b w:val="1"/>
+          <w:rtl w:val="0"/>
+        </w:rPr>
+        <w:t xml:space="preserve">Section 7</w:t>
+      </w:r>
+      <w:r>
+        <w:rPr>
+          <w:rFonts w:ascii="Times New Roman" w:cs="Times New Roman" w:eastAsia="Times New Roman" w:hAnsi="Times New Roman"/>
+          <w:rtl w:val="0"/>
+        </w:rPr>
+        <w:t xml:space="preserve">, we conclude the paper and mention the future work that can be done on this paper.</w:t>
+      </w:r>
+      <w:r>
+        <w:rPr>
+          <w:rtl w:val="0"/>
+        </w:rPr>
+      </w:r>
+    </w:p>
+    <w:p>
+      <w:pPr>
+        <w:spacing w:line="360" w:lineRule="auto"/>
+        <w:rPr>
+          <w:rFonts w:ascii="Times New Roman" w:cs="Times New Roman" w:eastAsia="Times New Roman" w:hAnsi="Times New Roman"/>
+          <w:highlight w:val="white"/>
+        </w:rPr>
+      </w:pPr>
+      <w:r>
+        <w:rPr>
+          <w:rtl w:val="0"/>
+        </w:rPr>
+      </w:r>
+    </w:p>
+    <w:p>
+      <w:pPr>
+        <w:spacing w:line="360" w:lineRule="auto"/>
+        <w:rPr>
+          <w:rFonts w:ascii="Times New Roman" w:cs="Times New Roman" w:eastAsia="Times New Roman" w:hAnsi="Times New Roman"/>
+          <w:b w:val="1"/>
+          <w:highlight w:val="white"/>
+        </w:rPr>
+      </w:pPr>
+      <w:r>
+        <w:rPr>
+          <w:rFonts w:ascii="Times New Roman" w:cs="Times New Roman" w:eastAsia="Times New Roman" w:hAnsi="Times New Roman"/>
+          <w:highlight w:val="white"/>
+          <w:rtl w:val="0"/>
+        </w:rPr>
+        <w:t xml:space="preserve">2. </w:t>
+      </w:r>
+      <w:r>
+        <w:rPr>
+          <w:rFonts w:ascii="Times New Roman" w:cs="Times New Roman" w:eastAsia="Times New Roman" w:hAnsi="Times New Roman"/>
+          <w:b w:val="1"/>
+          <w:highlight w:val="white"/>
+          <w:rtl w:val="0"/>
+        </w:rPr>
+        <w:t xml:space="preserve">Related Work</w:t>
       </w:r>
     </w:p>
     <w:p>
@@ -473,15 +965,12 @@
         <w:ind w:left="720" w:hanging="360"/>
         <w:rPr>
           <w:rFonts w:ascii="Times New Roman" w:cs="Times New Roman" w:eastAsia="Times New Roman" w:hAnsi="Times New Roman"/>
-          <w:color w:val="333333"/>
-          <w:highlight w:val="white"/>
-          <w:u w:val="none"/>
-        </w:rPr>
-      </w:pPr>
-      <w:r>
-        <w:rPr>
-          <w:rFonts w:ascii="Times New Roman" w:cs="Times New Roman" w:eastAsia="Times New Roman" w:hAnsi="Times New Roman"/>
-          <w:color w:val="333333"/>
+          <w:highlight w:val="white"/>
+        </w:rPr>
+      </w:pPr>
+      <w:r>
+        <w:rPr>
+          <w:rFonts w:ascii="Times New Roman" w:cs="Times New Roman" w:eastAsia="Times New Roman" w:hAnsi="Times New Roman"/>
           <w:highlight w:val="white"/>
           <w:rtl w:val="0"/>
         </w:rPr>
@@ -498,15 +987,12 @@
         <w:ind w:left="720" w:hanging="360"/>
         <w:rPr>
           <w:rFonts w:ascii="Times New Roman" w:cs="Times New Roman" w:eastAsia="Times New Roman" w:hAnsi="Times New Roman"/>
-          <w:color w:val="333333"/>
-          <w:highlight w:val="white"/>
-          <w:u w:val="none"/>
-        </w:rPr>
-      </w:pPr>
-      <w:r>
-        <w:rPr>
-          <w:rFonts w:ascii="Times New Roman" w:cs="Times New Roman" w:eastAsia="Times New Roman" w:hAnsi="Times New Roman"/>
-          <w:color w:val="333333"/>
+          <w:highlight w:val="white"/>
+        </w:rPr>
+      </w:pPr>
+      <w:r>
+        <w:rPr>
+          <w:rFonts w:ascii="Times New Roman" w:cs="Times New Roman" w:eastAsia="Times New Roman" w:hAnsi="Times New Roman"/>
           <w:highlight w:val="white"/>
           <w:rtl w:val="0"/>
         </w:rPr>
@@ -523,15 +1009,12 @@
         <w:ind w:left="720" w:hanging="360"/>
         <w:rPr>
           <w:rFonts w:ascii="Times New Roman" w:cs="Times New Roman" w:eastAsia="Times New Roman" w:hAnsi="Times New Roman"/>
-          <w:color w:val="333333"/>
-          <w:highlight w:val="white"/>
-          <w:u w:val="none"/>
-        </w:rPr>
-      </w:pPr>
-      <w:r>
-        <w:rPr>
-          <w:rFonts w:ascii="Times New Roman" w:cs="Times New Roman" w:eastAsia="Times New Roman" w:hAnsi="Times New Roman"/>
-          <w:color w:val="333333"/>
+          <w:highlight w:val="white"/>
+        </w:rPr>
+      </w:pPr>
+      <w:r>
+        <w:rPr>
+          <w:rFonts w:ascii="Times New Roman" w:cs="Times New Roman" w:eastAsia="Times New Roman" w:hAnsi="Times New Roman"/>
           <w:highlight w:val="white"/>
           <w:rtl w:val="0"/>
         </w:rPr>
@@ -548,272 +1031,252 @@
         <w:ind w:left="720" w:hanging="360"/>
         <w:rPr>
           <w:rFonts w:ascii="Times New Roman" w:cs="Times New Roman" w:eastAsia="Times New Roman" w:hAnsi="Times New Roman"/>
-          <w:color w:val="333333"/>
-          <w:highlight w:val="white"/>
-          <w:u w:val="none"/>
-        </w:rPr>
-      </w:pPr>
-      <w:r>
-        <w:rPr>
-          <w:rtl w:val="0"/>
-        </w:rPr>
-      </w:r>
-    </w:p>
-    <w:p>
-      <w:pPr>
-        <w:spacing w:line="360" w:lineRule="auto"/>
-        <w:rPr>
-          <w:rFonts w:ascii="Times New Roman" w:cs="Times New Roman" w:eastAsia="Times New Roman" w:hAnsi="Times New Roman"/>
-          <w:color w:val="333333"/>
-          <w:highlight w:val="white"/>
-        </w:rPr>
-      </w:pPr>
-      <w:r>
-        <w:rPr>
-          <w:rtl w:val="0"/>
-        </w:rPr>
-      </w:r>
-    </w:p>
-    <w:p>
-      <w:pPr>
-        <w:spacing w:line="360" w:lineRule="auto"/>
-        <w:rPr>
-          <w:rFonts w:ascii="Times New Roman" w:cs="Times New Roman" w:eastAsia="Times New Roman" w:hAnsi="Times New Roman"/>
-          <w:color w:val="333333"/>
-          <w:highlight w:val="white"/>
-        </w:rPr>
-      </w:pPr>
-      <w:r>
-        <w:rPr>
-          <w:rtl w:val="0"/>
-        </w:rPr>
-      </w:r>
-    </w:p>
-    <w:p>
-      <w:pPr>
-        <w:spacing w:line="360" w:lineRule="auto"/>
-        <w:rPr>
-          <w:rFonts w:ascii="Times New Roman" w:cs="Times New Roman" w:eastAsia="Times New Roman" w:hAnsi="Times New Roman"/>
-          <w:color w:val="333333"/>
-          <w:highlight w:val="white"/>
-        </w:rPr>
-      </w:pPr>
-      <w:r>
-        <w:rPr>
-          <w:rtl w:val="0"/>
-        </w:rPr>
-      </w:r>
-    </w:p>
-    <w:p>
-      <w:pPr>
-        <w:spacing w:line="360" w:lineRule="auto"/>
-        <w:rPr>
-          <w:rFonts w:ascii="Times New Roman" w:cs="Times New Roman" w:eastAsia="Times New Roman" w:hAnsi="Times New Roman"/>
-          <w:color w:val="333333"/>
-          <w:highlight w:val="white"/>
-        </w:rPr>
-      </w:pPr>
-      <w:r>
-        <w:rPr>
-          <w:rtl w:val="0"/>
-        </w:rPr>
-      </w:r>
-    </w:p>
-    <w:p>
-      <w:pPr>
-        <w:spacing w:line="360" w:lineRule="auto"/>
-        <w:rPr>
-          <w:rFonts w:ascii="Times New Roman" w:cs="Times New Roman" w:eastAsia="Times New Roman" w:hAnsi="Times New Roman"/>
-          <w:color w:val="333333"/>
-          <w:highlight w:val="white"/>
-        </w:rPr>
-      </w:pPr>
-      <w:r>
-        <w:rPr>
-          <w:rtl w:val="0"/>
-        </w:rPr>
-      </w:r>
-    </w:p>
-    <w:p>
-      <w:pPr>
-        <w:spacing w:line="360" w:lineRule="auto"/>
-        <w:rPr>
-          <w:rFonts w:ascii="Times New Roman" w:cs="Times New Roman" w:eastAsia="Times New Roman" w:hAnsi="Times New Roman"/>
-          <w:color w:val="333333"/>
-          <w:highlight w:val="white"/>
-        </w:rPr>
-      </w:pPr>
-      <w:r>
-        <w:rPr>
-          <w:rtl w:val="0"/>
-        </w:rPr>
-      </w:r>
-    </w:p>
-    <w:p>
-      <w:pPr>
-        <w:spacing w:line="360" w:lineRule="auto"/>
-        <w:rPr>
-          <w:rFonts w:ascii="Times New Roman" w:cs="Times New Roman" w:eastAsia="Times New Roman" w:hAnsi="Times New Roman"/>
-          <w:color w:val="333333"/>
-          <w:highlight w:val="white"/>
-        </w:rPr>
-      </w:pPr>
-      <w:r>
-        <w:rPr>
-          <w:rtl w:val="0"/>
-        </w:rPr>
-      </w:r>
-    </w:p>
-    <w:p>
-      <w:pPr>
-        <w:spacing w:line="360" w:lineRule="auto"/>
-        <w:rPr>
-          <w:rFonts w:ascii="Times New Roman" w:cs="Times New Roman" w:eastAsia="Times New Roman" w:hAnsi="Times New Roman"/>
-          <w:color w:val="333333"/>
-          <w:highlight w:val="white"/>
-        </w:rPr>
-      </w:pPr>
-      <w:r>
-        <w:rPr>
-          <w:rtl w:val="0"/>
-        </w:rPr>
-      </w:r>
-    </w:p>
-    <w:p>
-      <w:pPr>
-        <w:spacing w:line="360" w:lineRule="auto"/>
-        <w:rPr>
-          <w:rFonts w:ascii="Times New Roman" w:cs="Times New Roman" w:eastAsia="Times New Roman" w:hAnsi="Times New Roman"/>
-          <w:color w:val="333333"/>
-          <w:highlight w:val="white"/>
-        </w:rPr>
-      </w:pPr>
-      <w:r>
-        <w:rPr>
-          <w:rtl w:val="0"/>
-        </w:rPr>
-      </w:r>
-    </w:p>
-    <w:p>
-      <w:pPr>
-        <w:spacing w:line="360" w:lineRule="auto"/>
-        <w:rPr>
-          <w:rFonts w:ascii="Times New Roman" w:cs="Times New Roman" w:eastAsia="Times New Roman" w:hAnsi="Times New Roman"/>
-          <w:color w:val="333333"/>
-          <w:highlight w:val="white"/>
-        </w:rPr>
-      </w:pPr>
-      <w:r>
-        <w:rPr>
-          <w:rtl w:val="0"/>
-        </w:rPr>
-      </w:r>
-    </w:p>
-    <w:p>
-      <w:pPr>
-        <w:spacing w:line="360" w:lineRule="auto"/>
-        <w:rPr>
-          <w:rFonts w:ascii="Times New Roman" w:cs="Times New Roman" w:eastAsia="Times New Roman" w:hAnsi="Times New Roman"/>
-          <w:color w:val="333333"/>
-          <w:highlight w:val="white"/>
-        </w:rPr>
-      </w:pPr>
-      <w:r>
-        <w:rPr>
-          <w:rtl w:val="0"/>
-        </w:rPr>
-      </w:r>
-    </w:p>
-    <w:p>
-      <w:pPr>
-        <w:spacing w:line="360" w:lineRule="auto"/>
-        <w:rPr>
-          <w:rFonts w:ascii="Times New Roman" w:cs="Times New Roman" w:eastAsia="Times New Roman" w:hAnsi="Times New Roman"/>
-          <w:color w:val="333333"/>
-          <w:highlight w:val="white"/>
-        </w:rPr>
-      </w:pPr>
-      <w:r>
-        <w:rPr>
-          <w:rtl w:val="0"/>
-        </w:rPr>
-      </w:r>
-    </w:p>
-    <w:p>
-      <w:pPr>
-        <w:spacing w:line="360" w:lineRule="auto"/>
-        <w:rPr>
-          <w:rFonts w:ascii="Times New Roman" w:cs="Times New Roman" w:eastAsia="Times New Roman" w:hAnsi="Times New Roman"/>
-          <w:color w:val="333333"/>
-          <w:highlight w:val="white"/>
-        </w:rPr>
-      </w:pPr>
-      <w:r>
-        <w:rPr>
-          <w:rtl w:val="0"/>
-        </w:rPr>
-      </w:r>
-    </w:p>
-    <w:p>
-      <w:pPr>
-        <w:spacing w:line="360" w:lineRule="auto"/>
-        <w:rPr>
-          <w:rFonts w:ascii="Times New Roman" w:cs="Times New Roman" w:eastAsia="Times New Roman" w:hAnsi="Times New Roman"/>
-          <w:color w:val="333333"/>
-          <w:highlight w:val="white"/>
-        </w:rPr>
-      </w:pPr>
-      <w:r>
-        <w:rPr>
-          <w:rtl w:val="0"/>
-        </w:rPr>
-      </w:r>
-    </w:p>
-    <w:p>
-      <w:pPr>
-        <w:spacing w:line="360" w:lineRule="auto"/>
-        <w:rPr>
-          <w:rFonts w:ascii="Times New Roman" w:cs="Times New Roman" w:eastAsia="Times New Roman" w:hAnsi="Times New Roman"/>
-          <w:color w:val="333333"/>
-          <w:highlight w:val="white"/>
-        </w:rPr>
-      </w:pPr>
-      <w:r>
-        <w:rPr>
-          <w:rtl w:val="0"/>
-        </w:rPr>
-      </w:r>
-    </w:p>
-    <w:p>
-      <w:pPr>
-        <w:spacing w:line="360" w:lineRule="auto"/>
-        <w:rPr>
-          <w:rFonts w:ascii="Times New Roman" w:cs="Times New Roman" w:eastAsia="Times New Roman" w:hAnsi="Times New Roman"/>
-          <w:color w:val="333333"/>
-          <w:highlight w:val="white"/>
-        </w:rPr>
-      </w:pPr>
-      <w:r>
-        <w:rPr>
-          <w:rtl w:val="0"/>
-        </w:rPr>
-      </w:r>
-    </w:p>
-    <w:p>
-      <w:pPr>
-        <w:spacing w:before="0" w:line="360" w:lineRule="auto"/>
-        <w:ind w:left="0" w:firstLine="0"/>
-        <w:rPr>
-          <w:rFonts w:ascii="Times New Roman" w:cs="Times New Roman" w:eastAsia="Times New Roman" w:hAnsi="Times New Roman"/>
-          <w:color w:val="333333"/>
-          <w:highlight w:val="white"/>
-        </w:rPr>
-      </w:pPr>
-      <w:r>
-        <w:rPr>
-          <w:rFonts w:ascii="Times New Roman" w:cs="Times New Roman" w:eastAsia="Times New Roman" w:hAnsi="Times New Roman"/>
-          <w:b w:val="1"/>
-          <w:color w:val="333333"/>
+          <w:highlight w:val="white"/>
+        </w:rPr>
+      </w:pPr>
+      <w:r>
+        <w:rPr>
+          <w:rtl w:val="0"/>
+        </w:rPr>
+      </w:r>
+    </w:p>
+    <w:p>
+      <w:pPr>
+        <w:spacing w:line="360" w:lineRule="auto"/>
+        <w:rPr>
+          <w:rFonts w:ascii="Times New Roman" w:cs="Times New Roman" w:eastAsia="Times New Roman" w:hAnsi="Times New Roman"/>
+          <w:highlight w:val="white"/>
+        </w:rPr>
+      </w:pPr>
+      <w:r>
+        <w:rPr>
+          <w:rtl w:val="0"/>
+        </w:rPr>
+      </w:r>
+    </w:p>
+    <w:p>
+      <w:pPr>
+        <w:spacing w:line="360" w:lineRule="auto"/>
+        <w:rPr>
+          <w:rFonts w:ascii="Times New Roman" w:cs="Times New Roman" w:eastAsia="Times New Roman" w:hAnsi="Times New Roman"/>
+          <w:highlight w:val="white"/>
+        </w:rPr>
+      </w:pPr>
+      <w:r>
+        <w:rPr>
+          <w:rtl w:val="0"/>
+        </w:rPr>
+      </w:r>
+    </w:p>
+    <w:p>
+      <w:pPr>
+        <w:spacing w:line="360" w:lineRule="auto"/>
+        <w:rPr>
+          <w:rFonts w:ascii="Times New Roman" w:cs="Times New Roman" w:eastAsia="Times New Roman" w:hAnsi="Times New Roman"/>
+          <w:highlight w:val="white"/>
+        </w:rPr>
+      </w:pPr>
+      <w:r>
+        <w:rPr>
+          <w:rtl w:val="0"/>
+        </w:rPr>
+      </w:r>
+    </w:p>
+    <w:p>
+      <w:pPr>
+        <w:spacing w:line="360" w:lineRule="auto"/>
+        <w:rPr>
+          <w:rFonts w:ascii="Times New Roman" w:cs="Times New Roman" w:eastAsia="Times New Roman" w:hAnsi="Times New Roman"/>
+          <w:highlight w:val="white"/>
+        </w:rPr>
+      </w:pPr>
+      <w:r>
+        <w:rPr>
+          <w:rtl w:val="0"/>
+        </w:rPr>
+      </w:r>
+    </w:p>
+    <w:p>
+      <w:pPr>
+        <w:spacing w:line="360" w:lineRule="auto"/>
+        <w:rPr>
+          <w:rFonts w:ascii="Times New Roman" w:cs="Times New Roman" w:eastAsia="Times New Roman" w:hAnsi="Times New Roman"/>
+          <w:highlight w:val="white"/>
+        </w:rPr>
+      </w:pPr>
+      <w:r>
+        <w:rPr>
+          <w:rtl w:val="0"/>
+        </w:rPr>
+      </w:r>
+    </w:p>
+    <w:p>
+      <w:pPr>
+        <w:spacing w:line="360" w:lineRule="auto"/>
+        <w:rPr>
+          <w:rFonts w:ascii="Times New Roman" w:cs="Times New Roman" w:eastAsia="Times New Roman" w:hAnsi="Times New Roman"/>
+          <w:highlight w:val="white"/>
+        </w:rPr>
+      </w:pPr>
+      <w:r>
+        <w:rPr>
+          <w:rtl w:val="0"/>
+        </w:rPr>
+      </w:r>
+    </w:p>
+    <w:p>
+      <w:pPr>
+        <w:spacing w:line="360" w:lineRule="auto"/>
+        <w:rPr>
+          <w:rFonts w:ascii="Times New Roman" w:cs="Times New Roman" w:eastAsia="Times New Roman" w:hAnsi="Times New Roman"/>
+          <w:highlight w:val="white"/>
+        </w:rPr>
+      </w:pPr>
+      <w:r>
+        <w:rPr>
+          <w:rtl w:val="0"/>
+        </w:rPr>
+      </w:r>
+    </w:p>
+    <w:p>
+      <w:pPr>
+        <w:spacing w:line="360" w:lineRule="auto"/>
+        <w:rPr>
+          <w:rFonts w:ascii="Times New Roman" w:cs="Times New Roman" w:eastAsia="Times New Roman" w:hAnsi="Times New Roman"/>
+          <w:highlight w:val="white"/>
+        </w:rPr>
+      </w:pPr>
+      <w:r>
+        <w:rPr>
+          <w:rtl w:val="0"/>
+        </w:rPr>
+      </w:r>
+    </w:p>
+    <w:p>
+      <w:pPr>
+        <w:spacing w:line="360" w:lineRule="auto"/>
+        <w:rPr>
+          <w:rFonts w:ascii="Times New Roman" w:cs="Times New Roman" w:eastAsia="Times New Roman" w:hAnsi="Times New Roman"/>
+          <w:highlight w:val="white"/>
+        </w:rPr>
+      </w:pPr>
+      <w:r>
+        <w:rPr>
+          <w:rtl w:val="0"/>
+        </w:rPr>
+      </w:r>
+    </w:p>
+    <w:p>
+      <w:pPr>
+        <w:spacing w:line="360" w:lineRule="auto"/>
+        <w:rPr>
+          <w:rFonts w:ascii="Times New Roman" w:cs="Times New Roman" w:eastAsia="Times New Roman" w:hAnsi="Times New Roman"/>
+          <w:highlight w:val="white"/>
+        </w:rPr>
+      </w:pPr>
+      <w:r>
+        <w:rPr>
+          <w:rtl w:val="0"/>
+        </w:rPr>
+      </w:r>
+    </w:p>
+    <w:p>
+      <w:pPr>
+        <w:spacing w:line="360" w:lineRule="auto"/>
+        <w:rPr>
+          <w:rFonts w:ascii="Times New Roman" w:cs="Times New Roman" w:eastAsia="Times New Roman" w:hAnsi="Times New Roman"/>
+          <w:highlight w:val="white"/>
+        </w:rPr>
+      </w:pPr>
+      <w:r>
+        <w:rPr>
+          <w:rtl w:val="0"/>
+        </w:rPr>
+      </w:r>
+    </w:p>
+    <w:p>
+      <w:pPr>
+        <w:spacing w:line="360" w:lineRule="auto"/>
+        <w:rPr>
+          <w:rFonts w:ascii="Times New Roman" w:cs="Times New Roman" w:eastAsia="Times New Roman" w:hAnsi="Times New Roman"/>
+          <w:highlight w:val="white"/>
+        </w:rPr>
+      </w:pPr>
+      <w:r>
+        <w:rPr>
+          <w:rtl w:val="0"/>
+        </w:rPr>
+      </w:r>
+    </w:p>
+    <w:p>
+      <w:pPr>
+        <w:spacing w:line="360" w:lineRule="auto"/>
+        <w:rPr>
+          <w:rFonts w:ascii="Times New Roman" w:cs="Times New Roman" w:eastAsia="Times New Roman" w:hAnsi="Times New Roman"/>
+          <w:highlight w:val="white"/>
+        </w:rPr>
+      </w:pPr>
+      <w:r>
+        <w:rPr>
+          <w:rtl w:val="0"/>
+        </w:rPr>
+      </w:r>
+    </w:p>
+    <w:p>
+      <w:pPr>
+        <w:spacing w:line="360" w:lineRule="auto"/>
+        <w:rPr>
+          <w:rFonts w:ascii="Times New Roman" w:cs="Times New Roman" w:eastAsia="Times New Roman" w:hAnsi="Times New Roman"/>
+          <w:highlight w:val="white"/>
+        </w:rPr>
+      </w:pPr>
+      <w:r>
+        <w:rPr>
+          <w:rtl w:val="0"/>
+        </w:rPr>
+      </w:r>
+    </w:p>
+    <w:p>
+      <w:pPr>
+        <w:spacing w:line="360" w:lineRule="auto"/>
+        <w:rPr>
+          <w:rFonts w:ascii="Times New Roman" w:cs="Times New Roman" w:eastAsia="Times New Roman" w:hAnsi="Times New Roman"/>
+          <w:highlight w:val="white"/>
+        </w:rPr>
+      </w:pPr>
+      <w:r>
+        <w:rPr>
+          <w:rtl w:val="0"/>
+        </w:rPr>
+      </w:r>
+    </w:p>
+    <w:p>
+      <w:pPr>
+        <w:spacing w:line="360" w:lineRule="auto"/>
+        <w:rPr>
+          <w:rFonts w:ascii="Times New Roman" w:cs="Times New Roman" w:eastAsia="Times New Roman" w:hAnsi="Times New Roman"/>
+          <w:highlight w:val="white"/>
+        </w:rPr>
+      </w:pPr>
+      <w:r>
+        <w:rPr>
+          <w:rtl w:val="0"/>
+        </w:rPr>
+      </w:r>
+    </w:p>
+    <w:p>
+      <w:pPr>
+        <w:spacing w:before="0" w:line="360" w:lineRule="auto"/>
+        <w:ind w:left="0" w:firstLine="0"/>
+        <w:rPr>
+          <w:rFonts w:ascii="Times New Roman" w:cs="Times New Roman" w:eastAsia="Times New Roman" w:hAnsi="Times New Roman"/>
+          <w:highlight w:val="white"/>
+        </w:rPr>
+      </w:pPr>
+      <w:r>
+        <w:rPr>
+          <w:rFonts w:ascii="Times New Roman" w:cs="Times New Roman" w:eastAsia="Times New Roman" w:hAnsi="Times New Roman"/>
+          <w:b w:val="1"/>
           <w:highlight w:val="white"/>
           <w:rtl w:val="0"/>
         </w:rPr>
@@ -822,7 +1285,6 @@
       <w:r>
         <w:rPr>
           <w:rFonts w:ascii="Times New Roman" w:cs="Times New Roman" w:eastAsia="Times New Roman" w:hAnsi="Times New Roman"/>
-          <w:color w:val="333333"/>
           <w:highlight w:val="white"/>
           <w:rtl w:val="0"/>
         </w:rPr>
@@ -835,14 +1297,12 @@
         <w:ind w:left="0" w:firstLine="0"/>
         <w:rPr>
           <w:rFonts w:ascii="Times New Roman" w:cs="Times New Roman" w:eastAsia="Times New Roman" w:hAnsi="Times New Roman"/>
-          <w:color w:val="333333"/>
-          <w:highlight w:val="white"/>
-        </w:rPr>
-      </w:pPr>
-      <w:r>
-        <w:rPr>
-          <w:rFonts w:ascii="Times New Roman" w:cs="Times New Roman" w:eastAsia="Times New Roman" w:hAnsi="Times New Roman"/>
-          <w:color w:val="333333"/>
+          <w:highlight w:val="white"/>
+        </w:rPr>
+      </w:pPr>
+      <w:r>
+        <w:rPr>
+          <w:rFonts w:ascii="Times New Roman" w:cs="Times New Roman" w:eastAsia="Times New Roman" w:hAnsi="Times New Roman"/>
           <w:highlight w:val="white"/>
           <w:rtl w:val="0"/>
         </w:rPr>
@@ -855,14 +1315,12 @@
         <w:ind w:left="0" w:firstLine="0"/>
         <w:rPr>
           <w:rFonts w:ascii="Times New Roman" w:cs="Times New Roman" w:eastAsia="Times New Roman" w:hAnsi="Times New Roman"/>
-          <w:color w:val="333333"/>
-          <w:highlight w:val="white"/>
-        </w:rPr>
-      </w:pPr>
-      <w:r>
-        <w:rPr>
-          <w:rFonts w:ascii="Times New Roman" w:cs="Times New Roman" w:eastAsia="Times New Roman" w:hAnsi="Times New Roman"/>
-          <w:color w:val="333333"/>
+          <w:highlight w:val="white"/>
+        </w:rPr>
+      </w:pPr>
+      <w:r>
+        <w:rPr>
+          <w:rFonts w:ascii="Times New Roman" w:cs="Times New Roman" w:eastAsia="Times New Roman" w:hAnsi="Times New Roman"/>
           <w:highlight w:val="white"/>
           <w:rtl w:val="0"/>
         </w:rPr>
@@ -874,7 +1332,6 @@
         <w:spacing w:line="360" w:lineRule="auto"/>
         <w:rPr>
           <w:rFonts w:ascii="Georgia" w:cs="Georgia" w:eastAsia="Georgia" w:hAnsi="Georgia"/>
-          <w:color w:val="333333"/>
           <w:sz w:val="32"/>
           <w:szCs w:val="32"/>
           <w:highlight w:val="white"/>
@@ -891,7 +1348,6 @@
         <w:spacing w:line="360" w:lineRule="auto"/>
         <w:rPr>
           <w:rFonts w:ascii="Georgia" w:cs="Georgia" w:eastAsia="Georgia" w:hAnsi="Georgia"/>
-          <w:color w:val="333333"/>
           <w:sz w:val="32"/>
           <w:szCs w:val="32"/>
           <w:highlight w:val="white"/>
@@ -900,7 +1356,6 @@
       <w:r>
         <w:rPr>
           <w:rFonts w:ascii="Georgia" w:cs="Georgia" w:eastAsia="Georgia" w:hAnsi="Georgia"/>
-          <w:color w:val="333333"/>
           <w:sz w:val="32"/>
           <w:szCs w:val="32"/>
           <w:highlight w:val="white"/>
@@ -941,7 +1396,6 @@
       <w:r>
         <w:rPr>
           <w:rFonts w:ascii="Georgia" w:cs="Georgia" w:eastAsia="Georgia" w:hAnsi="Georgia"/>
-          <w:color w:val="333333"/>
           <w:sz w:val="32"/>
           <w:szCs w:val="32"/>
           <w:highlight w:val="white"/>
@@ -955,14 +1409,12 @@
         <w:spacing w:line="360" w:lineRule="auto"/>
         <w:rPr>
           <w:rFonts w:ascii="Times New Roman" w:cs="Times New Roman" w:eastAsia="Times New Roman" w:hAnsi="Times New Roman"/>
-          <w:color w:val="333333"/>
-          <w:highlight w:val="white"/>
-        </w:rPr>
-      </w:pPr>
-      <w:r>
-        <w:rPr>
-          <w:rFonts w:ascii="Times New Roman" w:cs="Times New Roman" w:eastAsia="Times New Roman" w:hAnsi="Times New Roman"/>
-          <w:color w:val="333333"/>
+          <w:highlight w:val="white"/>
+        </w:rPr>
+      </w:pPr>
+      <w:r>
+        <w:rPr>
+          <w:rFonts w:ascii="Times New Roman" w:cs="Times New Roman" w:eastAsia="Times New Roman" w:hAnsi="Times New Roman"/>
           <w:highlight w:val="white"/>
           <w:rtl w:val="0"/>
         </w:rPr>
@@ -972,7 +1424,6 @@
         <w:rPr>
           <w:rFonts w:ascii="Times New Roman" w:cs="Times New Roman" w:eastAsia="Times New Roman" w:hAnsi="Times New Roman"/>
           <w:i w:val="1"/>
-          <w:color w:val="333333"/>
           <w:highlight w:val="white"/>
           <w:rtl w:val="0"/>
         </w:rPr>
@@ -981,7 +1432,6 @@
       <w:r>
         <w:rPr>
           <w:rFonts w:ascii="Times New Roman" w:cs="Times New Roman" w:eastAsia="Times New Roman" w:hAnsi="Times New Roman"/>
-          <w:color w:val="333333"/>
           <w:highlight w:val="white"/>
           <w:rtl w:val="0"/>
         </w:rPr>
@@ -991,7 +1441,6 @@
         <w:rPr>
           <w:rFonts w:ascii="Times New Roman" w:cs="Times New Roman" w:eastAsia="Times New Roman" w:hAnsi="Times New Roman"/>
           <w:i w:val="1"/>
-          <w:color w:val="333333"/>
           <w:highlight w:val="white"/>
           <w:rtl w:val="0"/>
         </w:rPr>
@@ -1000,7 +1449,6 @@
       <w:r>
         <w:rPr>
           <w:rFonts w:ascii="Times New Roman" w:cs="Times New Roman" w:eastAsia="Times New Roman" w:hAnsi="Times New Roman"/>
-          <w:color w:val="333333"/>
           <w:highlight w:val="white"/>
           <w:rtl w:val="0"/>
         </w:rPr>
@@ -1010,7 +1458,6 @@
         <w:rPr>
           <w:rFonts w:ascii="Times New Roman" w:cs="Times New Roman" w:eastAsia="Times New Roman" w:hAnsi="Times New Roman"/>
           <w:i w:val="1"/>
-          <w:color w:val="333333"/>
           <w:highlight w:val="white"/>
           <w:rtl w:val="0"/>
         </w:rPr>
@@ -1019,7 +1466,6 @@
       <w:r>
         <w:rPr>
           <w:rFonts w:ascii="Times New Roman" w:cs="Times New Roman" w:eastAsia="Times New Roman" w:hAnsi="Times New Roman"/>
-          <w:color w:val="333333"/>
           <w:highlight w:val="white"/>
           <w:rtl w:val="0"/>
         </w:rPr>
@@ -1029,7 +1475,6 @@
         <w:rPr>
           <w:rFonts w:ascii="Times New Roman" w:cs="Times New Roman" w:eastAsia="Times New Roman" w:hAnsi="Times New Roman"/>
           <w:i w:val="1"/>
-          <w:color w:val="333333"/>
           <w:highlight w:val="white"/>
           <w:rtl w:val="0"/>
         </w:rPr>
@@ -1038,7 +1483,6 @@
       <w:r>
         <w:rPr>
           <w:rFonts w:ascii="Times New Roman" w:cs="Times New Roman" w:eastAsia="Times New Roman" w:hAnsi="Times New Roman"/>
-          <w:color w:val="333333"/>
           <w:highlight w:val="white"/>
           <w:rtl w:val="0"/>
         </w:rPr>
@@ -1055,7 +1499,6 @@
         <w:ind w:left="1180" w:hanging="360"/>
         <w:rPr>
           <w:rFonts w:ascii="Times New Roman" w:cs="Times New Roman" w:eastAsia="Times New Roman" w:hAnsi="Times New Roman"/>
-          <w:color w:val="333333"/>
           <w:sz w:val="22"/>
           <w:szCs w:val="22"/>
           <w:highlight w:val="white"/>
@@ -1064,7 +1507,6 @@
       <w:r>
         <w:rPr>
           <w:rFonts w:ascii="Times New Roman" w:cs="Times New Roman" w:eastAsia="Times New Roman" w:hAnsi="Times New Roman"/>
-          <w:color w:val="333333"/>
           <w:highlight w:val="white"/>
           <w:rtl w:val="0"/>
         </w:rPr>
@@ -1081,7 +1523,6 @@
         <w:ind w:left="1180" w:hanging="360"/>
         <w:rPr>
           <w:rFonts w:ascii="Times New Roman" w:cs="Times New Roman" w:eastAsia="Times New Roman" w:hAnsi="Times New Roman"/>
-          <w:color w:val="333333"/>
           <w:sz w:val="22"/>
           <w:szCs w:val="22"/>
           <w:highlight w:val="white"/>
@@ -1090,7 +1531,6 @@
       <w:r>
         <w:rPr>
           <w:rFonts w:ascii="Times New Roman" w:cs="Times New Roman" w:eastAsia="Times New Roman" w:hAnsi="Times New Roman"/>
-          <w:color w:val="333333"/>
           <w:highlight w:val="white"/>
           <w:rtl w:val="0"/>
         </w:rPr>
@@ -1107,7 +1547,6 @@
         <w:ind w:left="1180" w:hanging="360"/>
         <w:rPr>
           <w:rFonts w:ascii="Times New Roman" w:cs="Times New Roman" w:eastAsia="Times New Roman" w:hAnsi="Times New Roman"/>
-          <w:color w:val="333333"/>
           <w:sz w:val="22"/>
           <w:szCs w:val="22"/>
           <w:highlight w:val="white"/>
@@ -1116,7 +1555,6 @@
       <w:r>
         <w:rPr>
           <w:rFonts w:ascii="Times New Roman" w:cs="Times New Roman" w:eastAsia="Times New Roman" w:hAnsi="Times New Roman"/>
-          <w:color w:val="333333"/>
           <w:highlight w:val="white"/>
           <w:rtl w:val="0"/>
         </w:rPr>
@@ -1129,30 +1567,27 @@
         <w:ind w:left="0" w:firstLine="0"/>
         <w:rPr>
           <w:rFonts w:ascii="Times New Roman" w:cs="Times New Roman" w:eastAsia="Times New Roman" w:hAnsi="Times New Roman"/>
-          <w:color w:val="333333"/>
-          <w:highlight w:val="white"/>
-        </w:rPr>
-      </w:pPr>
-      <w:r>
-        <w:rPr>
-          <w:rtl w:val="0"/>
-        </w:rPr>
-      </w:r>
-    </w:p>
-    <w:p>
-      <w:pPr>
-        <w:spacing w:before="0" w:line="360" w:lineRule="auto"/>
-        <w:ind w:left="0" w:firstLine="0"/>
-        <w:rPr>
-          <w:rFonts w:ascii="Times New Roman" w:cs="Times New Roman" w:eastAsia="Times New Roman" w:hAnsi="Times New Roman"/>
-          <w:color w:val="333333"/>
-          <w:highlight w:val="white"/>
-        </w:rPr>
-      </w:pPr>
-      <w:r>
-        <w:rPr>
-          <w:rFonts w:ascii="Times New Roman" w:cs="Times New Roman" w:eastAsia="Times New Roman" w:hAnsi="Times New Roman"/>
-          <w:color w:val="333333"/>
+          <w:highlight w:val="white"/>
+        </w:rPr>
+      </w:pPr>
+      <w:r>
+        <w:rPr>
+          <w:rtl w:val="0"/>
+        </w:rPr>
+      </w:r>
+    </w:p>
+    <w:p>
+      <w:pPr>
+        <w:spacing w:before="0" w:line="360" w:lineRule="auto"/>
+        <w:ind w:left="0" w:firstLine="0"/>
+        <w:rPr>
+          <w:rFonts w:ascii="Times New Roman" w:cs="Times New Roman" w:eastAsia="Times New Roman" w:hAnsi="Times New Roman"/>
+          <w:highlight w:val="white"/>
+        </w:rPr>
+      </w:pPr>
+      <w:r>
+        <w:rPr>
+          <w:rFonts w:ascii="Times New Roman" w:cs="Times New Roman" w:eastAsia="Times New Roman" w:hAnsi="Times New Roman"/>
           <w:highlight w:val="white"/>
           <w:rtl w:val="0"/>
         </w:rPr>
@@ -1165,14 +1600,12 @@
         <w:ind w:left="0" w:firstLine="0"/>
         <w:rPr>
           <w:rFonts w:ascii="Times New Roman" w:cs="Times New Roman" w:eastAsia="Times New Roman" w:hAnsi="Times New Roman"/>
-          <w:color w:val="333333"/>
-          <w:highlight w:val="white"/>
-        </w:rPr>
-      </w:pPr>
-      <w:r>
-        <w:rPr>
-          <w:rFonts w:ascii="Times New Roman" w:cs="Times New Roman" w:eastAsia="Times New Roman" w:hAnsi="Times New Roman"/>
-          <w:color w:val="333333"/>
+          <w:highlight w:val="white"/>
+        </w:rPr>
+      </w:pPr>
+      <w:r>
+        <w:rPr>
+          <w:rFonts w:ascii="Times New Roman" w:cs="Times New Roman" w:eastAsia="Times New Roman" w:hAnsi="Times New Roman"/>
           <w:highlight w:val="white"/>
           <w:rtl w:val="0"/>
         </w:rPr>
@@ -1186,7 +1619,6 @@
         <w:rPr>
           <w:rFonts w:ascii="Times New Roman" w:cs="Times New Roman" w:eastAsia="Times New Roman" w:hAnsi="Times New Roman"/>
           <w:b w:val="1"/>
-          <w:color w:val="333333"/>
           <w:highlight w:val="white"/>
         </w:rPr>
       </w:pPr>
@@ -1194,7 +1626,6 @@
         <w:rPr>
           <w:rFonts w:ascii="Gungsuh" w:cs="Gungsuh" w:eastAsia="Gungsuh" w:hAnsi="Gungsuh"/>
           <w:b w:val="1"/>
-          <w:color w:val="333333"/>
           <w:highlight w:val="white"/>
           <w:rtl w:val="0"/>
         </w:rPr>
@@ -1207,14 +1638,12 @@
         <w:ind w:left="0" w:firstLine="0"/>
         <w:rPr>
           <w:rFonts w:ascii="Times New Roman" w:cs="Times New Roman" w:eastAsia="Times New Roman" w:hAnsi="Times New Roman"/>
-          <w:color w:val="333333"/>
-          <w:highlight w:val="white"/>
-        </w:rPr>
-      </w:pPr>
-      <w:r>
-        <w:rPr>
-          <w:rFonts w:ascii="Times New Roman" w:cs="Times New Roman" w:eastAsia="Times New Roman" w:hAnsi="Times New Roman"/>
-          <w:color w:val="333333"/>
+          <w:highlight w:val="white"/>
+        </w:rPr>
+      </w:pPr>
+      <w:r>
+        <w:rPr>
+          <w:rFonts w:ascii="Times New Roman" w:cs="Times New Roman" w:eastAsia="Times New Roman" w:hAnsi="Times New Roman"/>
           <w:highlight w:val="white"/>
           <w:rtl w:val="0"/>
         </w:rPr>
@@ -1224,7 +1653,6 @@
         <w:rPr>
           <w:rFonts w:ascii="Times New Roman" w:cs="Times New Roman" w:eastAsia="Times New Roman" w:hAnsi="Times New Roman"/>
           <w:b w:val="1"/>
-          <w:color w:val="333333"/>
           <w:highlight w:val="white"/>
           <w:rtl w:val="0"/>
         </w:rPr>
@@ -1233,7 +1661,6 @@
       <w:r>
         <w:rPr>
           <w:rFonts w:ascii="Times New Roman" w:cs="Times New Roman" w:eastAsia="Times New Roman" w:hAnsi="Times New Roman"/>
-          <w:color w:val="333333"/>
           <w:highlight w:val="white"/>
           <w:rtl w:val="0"/>
         </w:rPr>
@@ -1247,14 +1674,12 @@
         <w:rPr>
           <w:rFonts w:ascii="Times New Roman" w:cs="Times New Roman" w:eastAsia="Times New Roman" w:hAnsi="Times New Roman"/>
           <w:b w:val="1"/>
-          <w:color w:val="333333"/>
-          <w:highlight w:val="white"/>
-        </w:rPr>
-      </w:pPr>
-      <w:r>
-        <w:rPr>
-          <w:rFonts w:ascii="Times New Roman" w:cs="Times New Roman" w:eastAsia="Times New Roman" w:hAnsi="Times New Roman"/>
-          <w:color w:val="333333"/>
+          <w:highlight w:val="white"/>
+        </w:rPr>
+      </w:pPr>
+      <w:r>
+        <w:rPr>
+          <w:rFonts w:ascii="Times New Roman" w:cs="Times New Roman" w:eastAsia="Times New Roman" w:hAnsi="Times New Roman"/>
           <w:highlight w:val="white"/>
           <w:rtl w:val="0"/>
         </w:rPr>
@@ -1264,7 +1689,6 @@
         <w:rPr>
           <w:rFonts w:ascii="Times New Roman" w:cs="Times New Roman" w:eastAsia="Times New Roman" w:hAnsi="Times New Roman"/>
           <w:b w:val="1"/>
-          <w:color w:val="333333"/>
           <w:highlight w:val="white"/>
           <w:rtl w:val="0"/>
         </w:rPr>
@@ -1278,14 +1702,12 @@
         <w:ind w:left="0" w:firstLine="0"/>
         <w:rPr>
           <w:rFonts w:ascii="Times New Roman" w:cs="Times New Roman" w:eastAsia="Times New Roman" w:hAnsi="Times New Roman"/>
-          <w:color w:val="333333"/>
-          <w:highlight w:val="white"/>
-        </w:rPr>
-      </w:pPr>
-      <w:r>
-        <w:rPr>
-          <w:rFonts w:ascii="Times New Roman" w:cs="Times New Roman" w:eastAsia="Times New Roman" w:hAnsi="Times New Roman"/>
-          <w:color w:val="333333"/>
+          <w:highlight w:val="white"/>
+        </w:rPr>
+      </w:pPr>
+      <w:r>
+        <w:rPr>
+          <w:rFonts w:ascii="Times New Roman" w:cs="Times New Roman" w:eastAsia="Times New Roman" w:hAnsi="Times New Roman"/>
           <w:highlight w:val="white"/>
           <w:rtl w:val="0"/>
         </w:rPr>
@@ -1299,15 +1721,13 @@
         <w:rPr>
           <w:rFonts w:ascii="Times New Roman" w:cs="Times New Roman" w:eastAsia="Times New Roman" w:hAnsi="Times New Roman"/>
           <w:b w:val="1"/>
-          <w:color w:val="333333"/>
-          <w:highlight w:val="white"/>
-        </w:rPr>
-      </w:pPr>
-      <w:r>
-        <w:rPr>
-          <w:rFonts w:ascii="Times New Roman" w:cs="Times New Roman" w:eastAsia="Times New Roman" w:hAnsi="Times New Roman"/>
-          <w:b w:val="1"/>
-          <w:color w:val="333333"/>
+          <w:highlight w:val="white"/>
+        </w:rPr>
+      </w:pPr>
+      <w:r>
+        <w:rPr>
+          <w:rFonts w:ascii="Times New Roman" w:cs="Times New Roman" w:eastAsia="Times New Roman" w:hAnsi="Times New Roman"/>
+          <w:b w:val="1"/>
           <w:highlight w:val="white"/>
           <w:rtl w:val="0"/>
         </w:rPr>
@@ -1320,15 +1740,13 @@
         <w:ind w:left="0" w:firstLine="0"/>
         <w:rPr>
           <w:rFonts w:ascii="Times New Roman" w:cs="Times New Roman" w:eastAsia="Times New Roman" w:hAnsi="Times New Roman"/>
-          <w:color w:val="333333"/>
-          <w:highlight w:val="white"/>
-        </w:rPr>
-      </w:pPr>
-      <w:r>
-        <w:rPr>
-          <w:rFonts w:ascii="Times New Roman" w:cs="Times New Roman" w:eastAsia="Times New Roman" w:hAnsi="Times New Roman"/>
-          <w:b w:val="1"/>
-          <w:color w:val="333333"/>
+          <w:highlight w:val="white"/>
+        </w:rPr>
+      </w:pPr>
+      <w:r>
+        <w:rPr>
+          <w:rFonts w:ascii="Times New Roman" w:cs="Times New Roman" w:eastAsia="Times New Roman" w:hAnsi="Times New Roman"/>
+          <w:b w:val="1"/>
           <w:highlight w:val="white"/>
           <w:rtl w:val="0"/>
         </w:rPr>
@@ -1337,7 +1755,6 @@
       <w:r>
         <w:rPr>
           <w:rFonts w:ascii="Times New Roman" w:cs="Times New Roman" w:eastAsia="Times New Roman" w:hAnsi="Times New Roman"/>
-          <w:color w:val="333333"/>
           <w:highlight w:val="white"/>
           <w:rtl w:val="0"/>
         </w:rPr>
@@ -1347,7 +1764,6 @@
         <w:rPr>
           <w:rFonts w:ascii="Times New Roman" w:cs="Times New Roman" w:eastAsia="Times New Roman" w:hAnsi="Times New Roman"/>
           <w:b w:val="1"/>
-          <w:color w:val="333333"/>
           <w:highlight w:val="white"/>
           <w:rtl w:val="0"/>
         </w:rPr>
@@ -1356,7 +1772,6 @@
       <w:r>
         <w:rPr>
           <w:rFonts w:ascii="Times New Roman" w:cs="Times New Roman" w:eastAsia="Times New Roman" w:hAnsi="Times New Roman"/>
-          <w:color w:val="333333"/>
           <w:highlight w:val="white"/>
           <w:rtl w:val="0"/>
         </w:rPr>
@@ -1367,7 +1782,6 @@
         <w:rPr>
           <w:rFonts w:ascii="Times New Roman" w:cs="Times New Roman" w:eastAsia="Times New Roman" w:hAnsi="Times New Roman"/>
           <w:b w:val="1"/>
-          <w:color w:val="333333"/>
           <w:highlight w:val="white"/>
           <w:rtl w:val="0"/>
         </w:rPr>
@@ -1376,7 +1790,6 @@
       <w:r>
         <w:rPr>
           <w:rFonts w:ascii="Cardo" w:cs="Cardo" w:eastAsia="Cardo" w:hAnsi="Cardo"/>
-          <w:color w:val="333333"/>
           <w:highlight w:val="white"/>
           <w:rtl w:val="0"/>
         </w:rPr>
@@ -1403,47 +1816,43 @@
         <w:ind w:left="0" w:firstLine="0"/>
         <w:rPr>
           <w:rFonts w:ascii="Times New Roman" w:cs="Times New Roman" w:eastAsia="Times New Roman" w:hAnsi="Times New Roman"/>
-          <w:color w:val="333333"/>
-          <w:highlight w:val="white"/>
-        </w:rPr>
-      </w:pPr>
-      <w:r>
-        <w:rPr>
-          <w:rtl w:val="0"/>
-        </w:rPr>
-      </w:r>
-    </w:p>
-    <w:p>
-      <w:pPr>
-        <w:spacing w:before="0" w:line="360" w:lineRule="auto"/>
-        <w:ind w:left="0" w:firstLine="0"/>
-        <w:rPr>
-          <w:rFonts w:ascii="Times New Roman" w:cs="Times New Roman" w:eastAsia="Times New Roman" w:hAnsi="Times New Roman"/>
-          <w:color w:val="333333"/>
-          <w:highlight w:val="white"/>
-        </w:rPr>
-      </w:pPr>
-      <w:r>
-        <w:rPr>
-          <w:rtl w:val="0"/>
-        </w:rPr>
-      </w:r>
-    </w:p>
-    <w:p>
-      <w:pPr>
-        <w:spacing w:before="0" w:line="360" w:lineRule="auto"/>
-        <w:ind w:left="0" w:firstLine="0"/>
-        <w:rPr>
-          <w:rFonts w:ascii="Times New Roman" w:cs="Times New Roman" w:eastAsia="Times New Roman" w:hAnsi="Times New Roman"/>
-          <w:b w:val="1"/>
-          <w:color w:val="333333"/>
-          <w:highlight w:val="white"/>
-        </w:rPr>
-      </w:pPr>
-      <w:r>
-        <w:rPr>
-          <w:rFonts w:ascii="Times New Roman" w:cs="Times New Roman" w:eastAsia="Times New Roman" w:hAnsi="Times New Roman"/>
-          <w:color w:val="333333"/>
+          <w:highlight w:val="white"/>
+        </w:rPr>
+      </w:pPr>
+      <w:r>
+        <w:rPr>
+          <w:rtl w:val="0"/>
+        </w:rPr>
+      </w:r>
+    </w:p>
+    <w:p>
+      <w:pPr>
+        <w:spacing w:before="0" w:line="360" w:lineRule="auto"/>
+        <w:ind w:left="0" w:firstLine="0"/>
+        <w:rPr>
+          <w:rFonts w:ascii="Times New Roman" w:cs="Times New Roman" w:eastAsia="Times New Roman" w:hAnsi="Times New Roman"/>
+          <w:highlight w:val="white"/>
+        </w:rPr>
+      </w:pPr>
+      <w:r>
+        <w:rPr>
+          <w:rtl w:val="0"/>
+        </w:rPr>
+      </w:r>
+    </w:p>
+    <w:p>
+      <w:pPr>
+        <w:spacing w:before="0" w:line="360" w:lineRule="auto"/>
+        <w:ind w:left="0" w:firstLine="0"/>
+        <w:rPr>
+          <w:rFonts w:ascii="Times New Roman" w:cs="Times New Roman" w:eastAsia="Times New Roman" w:hAnsi="Times New Roman"/>
+          <w:b w:val="1"/>
+          <w:highlight w:val="white"/>
+        </w:rPr>
+      </w:pPr>
+      <w:r>
+        <w:rPr>
+          <w:rFonts w:ascii="Times New Roman" w:cs="Times New Roman" w:eastAsia="Times New Roman" w:hAnsi="Times New Roman"/>
           <w:highlight w:val="white"/>
           <w:rtl w:val="0"/>
         </w:rPr>
@@ -1453,7 +1862,6 @@
         <w:rPr>
           <w:rFonts w:ascii="Times New Roman" w:cs="Times New Roman" w:eastAsia="Times New Roman" w:hAnsi="Times New Roman"/>
           <w:b w:val="1"/>
-          <w:color w:val="333333"/>
           <w:highlight w:val="white"/>
           <w:rtl w:val="0"/>
         </w:rPr>
@@ -1467,15 +1875,13 @@
         <w:rPr>
           <w:rFonts w:ascii="Times New Roman" w:cs="Times New Roman" w:eastAsia="Times New Roman" w:hAnsi="Times New Roman"/>
           <w:b w:val="1"/>
-          <w:color w:val="333333"/>
-          <w:highlight w:val="white"/>
-        </w:rPr>
-      </w:pPr>
-      <w:r>
-        <w:rPr>
-          <w:rFonts w:ascii="Times New Roman" w:cs="Times New Roman" w:eastAsia="Times New Roman" w:hAnsi="Times New Roman"/>
-          <w:b w:val="1"/>
-          <w:color w:val="333333"/>
+          <w:highlight w:val="white"/>
+        </w:rPr>
+      </w:pPr>
+      <w:r>
+        <w:rPr>
+          <w:rFonts w:ascii="Times New Roman" w:cs="Times New Roman" w:eastAsia="Times New Roman" w:hAnsi="Times New Roman"/>
+          <w:b w:val="1"/>
           <w:highlight w:val="white"/>
           <w:rtl w:val="0"/>
         </w:rPr>
@@ -1488,15 +1894,13 @@
         <w:ind w:left="0" w:firstLine="0"/>
         <w:rPr>
           <w:rFonts w:ascii="Times New Roman" w:cs="Times New Roman" w:eastAsia="Times New Roman" w:hAnsi="Times New Roman"/>
-          <w:color w:val="333333"/>
-          <w:highlight w:val="white"/>
-        </w:rPr>
-      </w:pPr>
-      <w:r>
-        <w:rPr>
-          <w:rFonts w:ascii="Times New Roman" w:cs="Times New Roman" w:eastAsia="Times New Roman" w:hAnsi="Times New Roman"/>
-          <w:b w:val="1"/>
-          <w:color w:val="333333"/>
+          <w:highlight w:val="white"/>
+        </w:rPr>
+      </w:pPr>
+      <w:r>
+        <w:rPr>
+          <w:rFonts w:ascii="Times New Roman" w:cs="Times New Roman" w:eastAsia="Times New Roman" w:hAnsi="Times New Roman"/>
+          <w:b w:val="1"/>
           <w:highlight w:val="white"/>
           <w:rtl w:val="0"/>
         </w:rPr>
@@ -1505,7 +1909,6 @@
       <w:r>
         <w:rPr>
           <w:rFonts w:ascii="Times New Roman" w:cs="Times New Roman" w:eastAsia="Times New Roman" w:hAnsi="Times New Roman"/>
-          <w:color w:val="333333"/>
           <w:highlight w:val="white"/>
           <w:rtl w:val="0"/>
         </w:rPr>
@@ -1518,15 +1921,13 @@
         <w:ind w:left="0" w:firstLine="0"/>
         <w:rPr>
           <w:rFonts w:ascii="Times New Roman" w:cs="Times New Roman" w:eastAsia="Times New Roman" w:hAnsi="Times New Roman"/>
-          <w:color w:val="333333"/>
-          <w:highlight w:val="white"/>
-        </w:rPr>
-      </w:pPr>
-      <w:r>
-        <w:rPr>
-          <w:rFonts w:ascii="Times New Roman" w:cs="Times New Roman" w:eastAsia="Times New Roman" w:hAnsi="Times New Roman"/>
-          <w:b w:val="1"/>
-          <w:color w:val="333333"/>
+          <w:highlight w:val="white"/>
+        </w:rPr>
+      </w:pPr>
+      <w:r>
+        <w:rPr>
+          <w:rFonts w:ascii="Times New Roman" w:cs="Times New Roman" w:eastAsia="Times New Roman" w:hAnsi="Times New Roman"/>
+          <w:b w:val="1"/>
           <w:highlight w:val="white"/>
           <w:rtl w:val="0"/>
         </w:rPr>
@@ -1535,7 +1936,6 @@
       <w:r>
         <w:rPr>
           <w:rFonts w:ascii="Times New Roman" w:cs="Times New Roman" w:eastAsia="Times New Roman" w:hAnsi="Times New Roman"/>
-          <w:color w:val="333333"/>
           <w:highlight w:val="white"/>
           <w:rtl w:val="0"/>
         </w:rPr>
@@ -1548,14 +1948,12 @@
         <w:ind w:left="0" w:firstLine="0"/>
         <w:rPr>
           <w:rFonts w:ascii="Times New Roman" w:cs="Times New Roman" w:eastAsia="Times New Roman" w:hAnsi="Times New Roman"/>
-          <w:color w:val="333333"/>
           <w:highlight w:val="white"/>
         </w:rPr>
       </w:pPr>
       <w:r>
         <w:rPr>
           <w:rFonts w:ascii="Gungsuh" w:cs="Gungsuh" w:eastAsia="Gungsuh" w:hAnsi="Gungsuh"/>
-          <w:color w:val="333333"/>
           <w:highlight w:val="white"/>
           <w:rtl w:val="0"/>
         </w:rPr>
@@ -1568,14 +1966,12 @@
         <w:ind w:left="0" w:firstLine="0"/>
         <w:rPr>
           <w:rFonts w:ascii="Times New Roman" w:cs="Times New Roman" w:eastAsia="Times New Roman" w:hAnsi="Times New Roman"/>
-          <w:color w:val="333333"/>
           <w:highlight w:val="white"/>
         </w:rPr>
       </w:pPr>
       <w:r>
         <w:rPr>
           <w:rFonts w:ascii="Cardo" w:cs="Cardo" w:eastAsia="Cardo" w:hAnsi="Cardo"/>
-          <w:color w:val="333333"/>
           <w:highlight w:val="white"/>
           <w:rtl w:val="0"/>
         </w:rPr>
@@ -1588,14 +1984,12 @@
         <w:ind w:left="0" w:firstLine="0"/>
         <w:rPr>
           <w:rFonts w:ascii="Times New Roman" w:cs="Times New Roman" w:eastAsia="Times New Roman" w:hAnsi="Times New Roman"/>
-          <w:color w:val="333333"/>
-          <w:highlight w:val="white"/>
-        </w:rPr>
-      </w:pPr>
-      <w:r>
-        <w:rPr>
-          <w:rFonts w:ascii="Times New Roman" w:cs="Times New Roman" w:eastAsia="Times New Roman" w:hAnsi="Times New Roman"/>
-          <w:color w:val="333333"/>
+          <w:highlight w:val="white"/>
+        </w:rPr>
+      </w:pPr>
+      <w:r>
+        <w:rPr>
+          <w:rFonts w:ascii="Times New Roman" w:cs="Times New Roman" w:eastAsia="Times New Roman" w:hAnsi="Times New Roman"/>
           <w:highlight w:val="white"/>
           <w:rtl w:val="0"/>
         </w:rPr>
@@ -1608,14 +2002,12 @@
         <w:ind w:left="0" w:firstLine="0"/>
         <w:rPr>
           <w:rFonts w:ascii="Times New Roman" w:cs="Times New Roman" w:eastAsia="Times New Roman" w:hAnsi="Times New Roman"/>
-          <w:color w:val="333333"/>
-          <w:highlight w:val="white"/>
-        </w:rPr>
-      </w:pPr>
-      <w:r>
-        <w:rPr>
-          <w:rFonts w:ascii="Times New Roman" w:cs="Times New Roman" w:eastAsia="Times New Roman" w:hAnsi="Times New Roman"/>
-          <w:color w:val="333333"/>
+          <w:highlight w:val="white"/>
+        </w:rPr>
+      </w:pPr>
+      <w:r>
+        <w:rPr>
+          <w:rFonts w:ascii="Times New Roman" w:cs="Times New Roman" w:eastAsia="Times New Roman" w:hAnsi="Times New Roman"/>
           <w:highlight w:val="white"/>
           <w:rtl w:val="0"/>
         </w:rPr>
@@ -1628,14 +2020,12 @@
         <w:ind w:left="0" w:firstLine="0"/>
         <w:rPr>
           <w:rFonts w:ascii="Times New Roman" w:cs="Times New Roman" w:eastAsia="Times New Roman" w:hAnsi="Times New Roman"/>
-          <w:color w:val="333333"/>
           <w:highlight w:val="white"/>
         </w:rPr>
       </w:pPr>
       <w:r>
         <w:rPr>
           <w:rFonts w:ascii="Gungsuh" w:cs="Gungsuh" w:eastAsia="Gungsuh" w:hAnsi="Gungsuh"/>
-          <w:color w:val="333333"/>
           <w:highlight w:val="white"/>
           <w:rtl w:val="0"/>
         </w:rPr>
@@ -1648,14 +2038,12 @@
         <w:ind w:left="0" w:firstLine="0"/>
         <w:rPr>
           <w:rFonts w:ascii="Times New Roman" w:cs="Times New Roman" w:eastAsia="Times New Roman" w:hAnsi="Times New Roman"/>
-          <w:color w:val="333333"/>
-          <w:highlight w:val="white"/>
-        </w:rPr>
-      </w:pPr>
-      <w:r>
-        <w:rPr>
-          <w:rFonts w:ascii="Times New Roman" w:cs="Times New Roman" w:eastAsia="Times New Roman" w:hAnsi="Times New Roman"/>
-          <w:color w:val="333333"/>
+          <w:highlight w:val="white"/>
+        </w:rPr>
+      </w:pPr>
+      <w:r>
+        <w:rPr>
+          <w:rFonts w:ascii="Times New Roman" w:cs="Times New Roman" w:eastAsia="Times New Roman" w:hAnsi="Times New Roman"/>
           <w:highlight w:val="white"/>
           <w:rtl w:val="0"/>
         </w:rPr>
@@ -1668,14 +2056,12 @@
         <w:ind w:left="0" w:firstLine="0"/>
         <w:rPr>
           <w:rFonts w:ascii="Times New Roman" w:cs="Times New Roman" w:eastAsia="Times New Roman" w:hAnsi="Times New Roman"/>
-          <w:color w:val="333333"/>
           <w:highlight w:val="white"/>
         </w:rPr>
       </w:pPr>
       <w:r>
         <w:rPr>
           <w:rFonts w:ascii="Cardo" w:cs="Cardo" w:eastAsia="Cardo" w:hAnsi="Cardo"/>
-          <w:color w:val="333333"/>
           <w:highlight w:val="white"/>
           <w:rtl w:val="0"/>
         </w:rPr>
@@ -1688,14 +2074,12 @@
         <w:ind w:left="0" w:firstLine="0"/>
         <w:rPr>
           <w:rFonts w:ascii="Times New Roman" w:cs="Times New Roman" w:eastAsia="Times New Roman" w:hAnsi="Times New Roman"/>
-          <w:color w:val="333333"/>
           <w:highlight w:val="white"/>
         </w:rPr>
       </w:pPr>
       <w:r>
         <w:rPr>
           <w:rFonts w:ascii="Cardo" w:cs="Cardo" w:eastAsia="Cardo" w:hAnsi="Cardo"/>
-          <w:color w:val="333333"/>
           <w:highlight w:val="white"/>
           <w:rtl w:val="0"/>
         </w:rPr>
@@ -1708,14 +2092,12 @@
         <w:ind w:left="0" w:firstLine="0"/>
         <w:rPr>
           <w:rFonts w:ascii="Times New Roman" w:cs="Times New Roman" w:eastAsia="Times New Roman" w:hAnsi="Times New Roman"/>
-          <w:color w:val="333333"/>
           <w:highlight w:val="white"/>
         </w:rPr>
       </w:pPr>
       <w:r>
         <w:rPr>
           <w:rFonts w:ascii="Cardo" w:cs="Cardo" w:eastAsia="Cardo" w:hAnsi="Cardo"/>
-          <w:color w:val="333333"/>
           <w:highlight w:val="white"/>
           <w:rtl w:val="0"/>
         </w:rPr>
@@ -1728,14 +2110,12 @@
         <w:ind w:left="0" w:firstLine="0"/>
         <w:rPr>
           <w:rFonts w:ascii="Times New Roman" w:cs="Times New Roman" w:eastAsia="Times New Roman" w:hAnsi="Times New Roman"/>
-          <w:color w:val="333333"/>
           <w:highlight w:val="white"/>
         </w:rPr>
       </w:pPr>
       <w:r>
         <w:rPr>
           <w:rFonts w:ascii="Cardo" w:cs="Cardo" w:eastAsia="Cardo" w:hAnsi="Cardo"/>
-          <w:color w:val="333333"/>
           <w:highlight w:val="white"/>
           <w:rtl w:val="0"/>
         </w:rPr>
@@ -1751,14 +2131,12 @@
         <w:ind w:left="0" w:firstLine="0"/>
         <w:rPr>
           <w:rFonts w:ascii="Times New Roman" w:cs="Times New Roman" w:eastAsia="Times New Roman" w:hAnsi="Times New Roman"/>
-          <w:color w:val="333333"/>
           <w:highlight w:val="white"/>
         </w:rPr>
       </w:pPr>
       <w:r>
         <w:rPr>
           <w:rFonts w:ascii="Cardo" w:cs="Cardo" w:eastAsia="Cardo" w:hAnsi="Cardo"/>
-          <w:color w:val="333333"/>
           <w:highlight w:val="white"/>
           <w:rtl w:val="0"/>
         </w:rPr>
@@ -1774,14 +2152,12 @@
         <w:ind w:left="0" w:firstLine="0"/>
         <w:rPr>
           <w:rFonts w:ascii="Times New Roman" w:cs="Times New Roman" w:eastAsia="Times New Roman" w:hAnsi="Times New Roman"/>
-          <w:color w:val="333333"/>
           <w:highlight w:val="white"/>
         </w:rPr>
       </w:pPr>
       <w:r>
         <w:rPr>
           <w:rFonts w:ascii="Cardo" w:cs="Cardo" w:eastAsia="Cardo" w:hAnsi="Cardo"/>
-          <w:color w:val="333333"/>
           <w:highlight w:val="white"/>
           <w:rtl w:val="0"/>
         </w:rPr>
@@ -1797,14 +2173,12 @@
         <w:ind w:left="0" w:firstLine="0"/>
         <w:rPr>
           <w:rFonts w:ascii="Times New Roman" w:cs="Times New Roman" w:eastAsia="Times New Roman" w:hAnsi="Times New Roman"/>
-          <w:color w:val="333333"/>
-          <w:highlight w:val="white"/>
-        </w:rPr>
-      </w:pPr>
-      <w:r>
-        <w:rPr>
-          <w:rFonts w:ascii="Times New Roman" w:cs="Times New Roman" w:eastAsia="Times New Roman" w:hAnsi="Times New Roman"/>
-          <w:color w:val="333333"/>
+          <w:highlight w:val="white"/>
+        </w:rPr>
+      </w:pPr>
+      <w:r>
+        <w:rPr>
+          <w:rFonts w:ascii="Times New Roman" w:cs="Times New Roman" w:eastAsia="Times New Roman" w:hAnsi="Times New Roman"/>
           <w:highlight w:val="white"/>
           <w:rtl w:val="0"/>
         </w:rPr>
@@ -1817,47 +2191,43 @@
         <w:ind w:left="0" w:firstLine="0"/>
         <w:rPr>
           <w:rFonts w:ascii="Times New Roman" w:cs="Times New Roman" w:eastAsia="Times New Roman" w:hAnsi="Times New Roman"/>
-          <w:color w:val="333333"/>
-          <w:highlight w:val="white"/>
-        </w:rPr>
-      </w:pPr>
-      <w:r>
-        <w:rPr>
-          <w:rtl w:val="0"/>
-        </w:rPr>
-      </w:r>
-    </w:p>
-    <w:p>
-      <w:pPr>
-        <w:spacing w:before="0" w:line="360" w:lineRule="auto"/>
-        <w:ind w:left="0" w:firstLine="0"/>
-        <w:rPr>
-          <w:rFonts w:ascii="Times New Roman" w:cs="Times New Roman" w:eastAsia="Times New Roman" w:hAnsi="Times New Roman"/>
-          <w:b w:val="1"/>
-          <w:color w:val="333333"/>
-          <w:highlight w:val="white"/>
-        </w:rPr>
-      </w:pPr>
-      <w:r>
-        <w:rPr>
-          <w:rtl w:val="0"/>
-        </w:rPr>
-      </w:r>
-    </w:p>
-    <w:p>
-      <w:pPr>
-        <w:spacing w:before="0" w:line="360" w:lineRule="auto"/>
-        <w:ind w:left="0" w:firstLine="0"/>
-        <w:rPr>
-          <w:rFonts w:ascii="Times New Roman" w:cs="Times New Roman" w:eastAsia="Times New Roman" w:hAnsi="Times New Roman"/>
-          <w:color w:val="333333"/>
-          <w:highlight w:val="white"/>
-        </w:rPr>
-      </w:pPr>
-      <w:r>
-        <w:rPr>
-          <w:rFonts w:ascii="Times New Roman" w:cs="Times New Roman" w:eastAsia="Times New Roman" w:hAnsi="Times New Roman"/>
-          <w:color w:val="333333"/>
+          <w:highlight w:val="white"/>
+        </w:rPr>
+      </w:pPr>
+      <w:r>
+        <w:rPr>
+          <w:rtl w:val="0"/>
+        </w:rPr>
+      </w:r>
+    </w:p>
+    <w:p>
+      <w:pPr>
+        <w:spacing w:before="0" w:line="360" w:lineRule="auto"/>
+        <w:ind w:left="0" w:firstLine="0"/>
+        <w:rPr>
+          <w:rFonts w:ascii="Times New Roman" w:cs="Times New Roman" w:eastAsia="Times New Roman" w:hAnsi="Times New Roman"/>
+          <w:b w:val="1"/>
+          <w:highlight w:val="white"/>
+        </w:rPr>
+      </w:pPr>
+      <w:r>
+        <w:rPr>
+          <w:rtl w:val="0"/>
+        </w:rPr>
+      </w:r>
+    </w:p>
+    <w:p>
+      <w:pPr>
+        <w:spacing w:before="0" w:line="360" w:lineRule="auto"/>
+        <w:ind w:left="0" w:firstLine="0"/>
+        <w:rPr>
+          <w:rFonts w:ascii="Times New Roman" w:cs="Times New Roman" w:eastAsia="Times New Roman" w:hAnsi="Times New Roman"/>
+          <w:highlight w:val="white"/>
+        </w:rPr>
+      </w:pPr>
+      <w:r>
+        <w:rPr>
+          <w:rFonts w:ascii="Times New Roman" w:cs="Times New Roman" w:eastAsia="Times New Roman" w:hAnsi="Times New Roman"/>
           <w:highlight w:val="white"/>
           <w:rtl w:val="0"/>
         </w:rPr>
@@ -1871,15 +2241,13 @@
         <w:rPr>
           <w:rFonts w:ascii="Times New Roman" w:cs="Times New Roman" w:eastAsia="Times New Roman" w:hAnsi="Times New Roman"/>
           <w:b w:val="1"/>
-          <w:color w:val="333333"/>
-          <w:highlight w:val="white"/>
-        </w:rPr>
-      </w:pPr>
-      <w:r>
-        <w:rPr>
-          <w:rFonts w:ascii="Times New Roman" w:cs="Times New Roman" w:eastAsia="Times New Roman" w:hAnsi="Times New Roman"/>
-          <w:b w:val="1"/>
-          <w:color w:val="333333"/>
+          <w:highlight w:val="white"/>
+        </w:rPr>
+      </w:pPr>
+      <w:r>
+        <w:rPr>
+          <w:rFonts w:ascii="Times New Roman" w:cs="Times New Roman" w:eastAsia="Times New Roman" w:hAnsi="Times New Roman"/>
+          <w:b w:val="1"/>
           <w:highlight w:val="white"/>
           <w:rtl w:val="0"/>
         </w:rPr>
@@ -1892,14 +2260,12 @@
         <w:ind w:left="0" w:firstLine="0"/>
         <w:rPr>
           <w:rFonts w:ascii="Times New Roman" w:cs="Times New Roman" w:eastAsia="Times New Roman" w:hAnsi="Times New Roman"/>
-          <w:color w:val="333333"/>
-          <w:highlight w:val="white"/>
-        </w:rPr>
-      </w:pPr>
-      <w:r>
-        <w:rPr>
-          <w:rFonts w:ascii="Times New Roman" w:cs="Times New Roman" w:eastAsia="Times New Roman" w:hAnsi="Times New Roman"/>
-          <w:color w:val="333333"/>
+          <w:highlight w:val="white"/>
+        </w:rPr>
+      </w:pPr>
+      <w:r>
+        <w:rPr>
+          <w:rFonts w:ascii="Times New Roman" w:cs="Times New Roman" w:eastAsia="Times New Roman" w:hAnsi="Times New Roman"/>
           <w:highlight w:val="white"/>
           <w:rtl w:val="0"/>
         </w:rPr>
@@ -1912,14 +2278,12 @@
         <w:ind w:left="0" w:firstLine="0"/>
         <w:rPr>
           <w:rFonts w:ascii="Times New Roman" w:cs="Times New Roman" w:eastAsia="Times New Roman" w:hAnsi="Times New Roman"/>
-          <w:color w:val="333333"/>
-          <w:highlight w:val="white"/>
-        </w:rPr>
-      </w:pPr>
-      <w:r>
-        <w:rPr>
-          <w:rFonts w:ascii="Times New Roman" w:cs="Times New Roman" w:eastAsia="Times New Roman" w:hAnsi="Times New Roman"/>
-          <w:color w:val="333333"/>
+          <w:highlight w:val="white"/>
+        </w:rPr>
+      </w:pPr>
+      <w:r>
+        <w:rPr>
+          <w:rFonts w:ascii="Times New Roman" w:cs="Times New Roman" w:eastAsia="Times New Roman" w:hAnsi="Times New Roman"/>
           <w:highlight w:val="white"/>
           <w:rtl w:val="0"/>
         </w:rPr>
@@ -1932,14 +2296,12 @@
         <w:ind w:left="0" w:firstLine="0"/>
         <w:rPr>
           <w:rFonts w:ascii="Times New Roman" w:cs="Times New Roman" w:eastAsia="Times New Roman" w:hAnsi="Times New Roman"/>
-          <w:color w:val="333333"/>
-          <w:highlight w:val="white"/>
-        </w:rPr>
-      </w:pPr>
-      <w:r>
-        <w:rPr>
-          <w:rFonts w:ascii="Times New Roman" w:cs="Times New Roman" w:eastAsia="Times New Roman" w:hAnsi="Times New Roman"/>
-          <w:color w:val="333333"/>
+          <w:highlight w:val="white"/>
+        </w:rPr>
+      </w:pPr>
+      <w:r>
+        <w:rPr>
+          <w:rFonts w:ascii="Times New Roman" w:cs="Times New Roman" w:eastAsia="Times New Roman" w:hAnsi="Times New Roman"/>
           <w:highlight w:val="white"/>
           <w:rtl w:val="0"/>
         </w:rPr>
@@ -1952,14 +2314,12 @@
         <w:ind w:left="0" w:firstLine="0"/>
         <w:rPr>
           <w:rFonts w:ascii="Times New Roman" w:cs="Times New Roman" w:eastAsia="Times New Roman" w:hAnsi="Times New Roman"/>
-          <w:color w:val="333333"/>
-          <w:highlight w:val="white"/>
-        </w:rPr>
-      </w:pPr>
-      <w:r>
-        <w:rPr>
-          <w:rFonts w:ascii="Times New Roman" w:cs="Times New Roman" w:eastAsia="Times New Roman" w:hAnsi="Times New Roman"/>
-          <w:color w:val="333333"/>
+          <w:highlight w:val="white"/>
+        </w:rPr>
+      </w:pPr>
+      <w:r>
+        <w:rPr>
+          <w:rFonts w:ascii="Times New Roman" w:cs="Times New Roman" w:eastAsia="Times New Roman" w:hAnsi="Times New Roman"/>
           <w:highlight w:val="white"/>
           <w:rtl w:val="0"/>
         </w:rPr>
@@ -1972,14 +2332,12 @@
         <w:ind w:left="0" w:firstLine="0"/>
         <w:rPr>
           <w:rFonts w:ascii="Times New Roman" w:cs="Times New Roman" w:eastAsia="Times New Roman" w:hAnsi="Times New Roman"/>
-          <w:color w:val="333333"/>
-          <w:highlight w:val="white"/>
-        </w:rPr>
-      </w:pPr>
-      <w:r>
-        <w:rPr>
-          <w:rFonts w:ascii="Times New Roman" w:cs="Times New Roman" w:eastAsia="Times New Roman" w:hAnsi="Times New Roman"/>
-          <w:color w:val="333333"/>
+          <w:highlight w:val="white"/>
+        </w:rPr>
+      </w:pPr>
+      <w:r>
+        <w:rPr>
+          <w:rFonts w:ascii="Times New Roman" w:cs="Times New Roman" w:eastAsia="Times New Roman" w:hAnsi="Times New Roman"/>
           <w:highlight w:val="white"/>
           <w:rtl w:val="0"/>
         </w:rPr>
@@ -1992,14 +2350,12 @@
         <w:ind w:left="0" w:firstLine="0"/>
         <w:rPr>
           <w:rFonts w:ascii="Times New Roman" w:cs="Times New Roman" w:eastAsia="Times New Roman" w:hAnsi="Times New Roman"/>
-          <w:color w:val="333333"/>
-          <w:highlight w:val="white"/>
-        </w:rPr>
-      </w:pPr>
-      <w:r>
-        <w:rPr>
-          <w:rFonts w:ascii="Times New Roman" w:cs="Times New Roman" w:eastAsia="Times New Roman" w:hAnsi="Times New Roman"/>
-          <w:color w:val="333333"/>
+          <w:highlight w:val="white"/>
+        </w:rPr>
+      </w:pPr>
+      <w:r>
+        <w:rPr>
+          <w:rFonts w:ascii="Times New Roman" w:cs="Times New Roman" w:eastAsia="Times New Roman" w:hAnsi="Times New Roman"/>
           <w:highlight w:val="white"/>
           <w:rtl w:val="0"/>
         </w:rPr>
@@ -2012,14 +2368,12 @@
         <w:ind w:left="0" w:firstLine="0"/>
         <w:rPr>
           <w:rFonts w:ascii="Times New Roman" w:cs="Times New Roman" w:eastAsia="Times New Roman" w:hAnsi="Times New Roman"/>
-          <w:color w:val="333333"/>
           <w:highlight w:val="white"/>
         </w:rPr>
       </w:pPr>
       <w:r>
         <w:rPr>
           <w:rFonts w:ascii="Cardo" w:cs="Cardo" w:eastAsia="Cardo" w:hAnsi="Cardo"/>
-          <w:color w:val="333333"/>
           <w:highlight w:val="white"/>
           <w:rtl w:val="0"/>
         </w:rPr>
@@ -2032,14 +2386,12 @@
         <w:ind w:left="0" w:firstLine="0"/>
         <w:rPr>
           <w:rFonts w:ascii="Times New Roman" w:cs="Times New Roman" w:eastAsia="Times New Roman" w:hAnsi="Times New Roman"/>
-          <w:color w:val="333333"/>
-          <w:highlight w:val="white"/>
-        </w:rPr>
-      </w:pPr>
-      <w:r>
-        <w:rPr>
-          <w:rFonts w:ascii="Times New Roman" w:cs="Times New Roman" w:eastAsia="Times New Roman" w:hAnsi="Times New Roman"/>
-          <w:color w:val="333333"/>
+          <w:highlight w:val="white"/>
+        </w:rPr>
+      </w:pPr>
+      <w:r>
+        <w:rPr>
+          <w:rFonts w:ascii="Times New Roman" w:cs="Times New Roman" w:eastAsia="Times New Roman" w:hAnsi="Times New Roman"/>
           <w:highlight w:val="white"/>
           <w:rtl w:val="0"/>
         </w:rPr>
@@ -2052,14 +2404,12 @@
         <w:ind w:left="0" w:firstLine="0"/>
         <w:rPr>
           <w:rFonts w:ascii="Times New Roman" w:cs="Times New Roman" w:eastAsia="Times New Roman" w:hAnsi="Times New Roman"/>
-          <w:color w:val="333333"/>
-          <w:highlight w:val="white"/>
-        </w:rPr>
-      </w:pPr>
-      <w:r>
-        <w:rPr>
-          <w:rFonts w:ascii="Times New Roman" w:cs="Times New Roman" w:eastAsia="Times New Roman" w:hAnsi="Times New Roman"/>
-          <w:color w:val="333333"/>
+          <w:highlight w:val="white"/>
+        </w:rPr>
+      </w:pPr>
+      <w:r>
+        <w:rPr>
+          <w:rFonts w:ascii="Times New Roman" w:cs="Times New Roman" w:eastAsia="Times New Roman" w:hAnsi="Times New Roman"/>
           <w:highlight w:val="white"/>
           <w:rtl w:val="0"/>
         </w:rPr>
@@ -2072,14 +2422,12 @@
         <w:ind w:left="0" w:firstLine="0"/>
         <w:rPr>
           <w:rFonts w:ascii="Times New Roman" w:cs="Times New Roman" w:eastAsia="Times New Roman" w:hAnsi="Times New Roman"/>
-          <w:color w:val="333333"/>
           <w:highlight w:val="white"/>
         </w:rPr>
       </w:pPr>
       <w:r>
         <w:rPr>
           <w:rFonts w:ascii="Gungsuh" w:cs="Gungsuh" w:eastAsia="Gungsuh" w:hAnsi="Gungsuh"/>
-          <w:color w:val="333333"/>
           <w:highlight w:val="white"/>
           <w:rtl w:val="0"/>
         </w:rPr>
@@ -2092,14 +2440,12 @@
         <w:ind w:left="0" w:firstLine="0"/>
         <w:rPr>
           <w:rFonts w:ascii="Times New Roman" w:cs="Times New Roman" w:eastAsia="Times New Roman" w:hAnsi="Times New Roman"/>
-          <w:color w:val="333333"/>
-          <w:highlight w:val="white"/>
-        </w:rPr>
-      </w:pPr>
-      <w:r>
-        <w:rPr>
-          <w:rFonts w:ascii="Times New Roman" w:cs="Times New Roman" w:eastAsia="Times New Roman" w:hAnsi="Times New Roman"/>
-          <w:color w:val="333333"/>
+          <w:highlight w:val="white"/>
+        </w:rPr>
+      </w:pPr>
+      <w:r>
+        <w:rPr>
+          <w:rFonts w:ascii="Times New Roman" w:cs="Times New Roman" w:eastAsia="Times New Roman" w:hAnsi="Times New Roman"/>
           <w:highlight w:val="white"/>
           <w:rtl w:val="0"/>
         </w:rPr>
@@ -2112,14 +2458,12 @@
         <w:ind w:left="0" w:firstLine="0"/>
         <w:rPr>
           <w:rFonts w:ascii="Times New Roman" w:cs="Times New Roman" w:eastAsia="Times New Roman" w:hAnsi="Times New Roman"/>
-          <w:color w:val="333333"/>
-          <w:highlight w:val="white"/>
-        </w:rPr>
-      </w:pPr>
-      <w:r>
-        <w:rPr>
-          <w:rFonts w:ascii="Times New Roman" w:cs="Times New Roman" w:eastAsia="Times New Roman" w:hAnsi="Times New Roman"/>
-          <w:color w:val="333333"/>
+          <w:highlight w:val="white"/>
+        </w:rPr>
+      </w:pPr>
+      <w:r>
+        <w:rPr>
+          <w:rFonts w:ascii="Times New Roman" w:cs="Times New Roman" w:eastAsia="Times New Roman" w:hAnsi="Times New Roman"/>
           <w:highlight w:val="white"/>
           <w:rtl w:val="0"/>
         </w:rPr>
@@ -2132,15 +2476,13 @@
         <w:ind w:left="0" w:firstLine="0"/>
         <w:rPr>
           <w:rFonts w:ascii="Times New Roman" w:cs="Times New Roman" w:eastAsia="Times New Roman" w:hAnsi="Times New Roman"/>
-          <w:color w:val="333333"/>
-          <w:highlight w:val="white"/>
-        </w:rPr>
-      </w:pPr>
-      <w:r>
-        <w:rPr>
-          <w:rFonts w:ascii="Times New Roman" w:cs="Times New Roman" w:eastAsia="Times New Roman" w:hAnsi="Times New Roman"/>
-          <w:b w:val="1"/>
-          <w:color w:val="333333"/>
+          <w:highlight w:val="white"/>
+        </w:rPr>
+      </w:pPr>
+      <w:r>
+        <w:rPr>
+          <w:rFonts w:ascii="Times New Roman" w:cs="Times New Roman" w:eastAsia="Times New Roman" w:hAnsi="Times New Roman"/>
+          <w:b w:val="1"/>
           <w:highlight w:val="white"/>
           <w:rtl w:val="0"/>
         </w:rPr>
@@ -2149,7 +2491,6 @@
       <w:r>
         <w:rPr>
           <w:rFonts w:ascii="Times New Roman" w:cs="Times New Roman" w:eastAsia="Times New Roman" w:hAnsi="Times New Roman"/>
-          <w:color w:val="333333"/>
           <w:highlight w:val="white"/>
           <w:rtl w:val="0"/>
         </w:rPr>
@@ -2159,7 +2500,6 @@
         <w:rPr>
           <w:rFonts w:ascii="Times New Roman" w:cs="Times New Roman" w:eastAsia="Times New Roman" w:hAnsi="Times New Roman"/>
           <w:b w:val="1"/>
-          <w:color w:val="333333"/>
           <w:highlight w:val="white"/>
           <w:rtl w:val="0"/>
         </w:rPr>
@@ -2168,7 +2508,6 @@
       <w:r>
         <w:rPr>
           <w:rFonts w:ascii="Times New Roman" w:cs="Times New Roman" w:eastAsia="Times New Roman" w:hAnsi="Times New Roman"/>
-          <w:color w:val="333333"/>
           <w:highlight w:val="white"/>
           <w:rtl w:val="0"/>
         </w:rPr>
@@ -2180,15 +2519,13 @@
         <w:spacing w:before="880" w:line="360" w:lineRule="auto"/>
         <w:rPr>
           <w:rFonts w:ascii="Times New Roman" w:cs="Times New Roman" w:eastAsia="Times New Roman" w:hAnsi="Times New Roman"/>
-          <w:color w:val="333333"/>
-          <w:highlight w:val="white"/>
-        </w:rPr>
-      </w:pPr>
-      <w:r>
-        <w:rPr>
-          <w:rFonts w:ascii="Times New Roman" w:cs="Times New Roman" w:eastAsia="Times New Roman" w:hAnsi="Times New Roman"/>
-          <w:b w:val="1"/>
-          <w:color w:val="333333"/>
+          <w:highlight w:val="white"/>
+        </w:rPr>
+      </w:pPr>
+      <w:r>
+        <w:rPr>
+          <w:rFonts w:ascii="Times New Roman" w:cs="Times New Roman" w:eastAsia="Times New Roman" w:hAnsi="Times New Roman"/>
+          <w:b w:val="1"/>
           <w:highlight w:val="white"/>
           <w:rtl w:val="0"/>
         </w:rPr>
@@ -2197,7 +2534,6 @@
       <w:r>
         <w:rPr>
           <w:rFonts w:ascii="Times New Roman" w:cs="Times New Roman" w:eastAsia="Times New Roman" w:hAnsi="Times New Roman"/>
-          <w:color w:val="333333"/>
           <w:highlight w:val="white"/>
           <w:rtl w:val="0"/>
         </w:rPr>
@@ -2209,7 +2545,6 @@
         <w:spacing w:before="880" w:line="360" w:lineRule="auto"/>
         <w:rPr>
           <w:rFonts w:ascii="Times New Roman" w:cs="Times New Roman" w:eastAsia="Times New Roman" w:hAnsi="Times New Roman"/>
-          <w:color w:val="333333"/>
           <w:highlight w:val="white"/>
         </w:rPr>
       </w:pPr>
@@ -2224,18 +2559,33 @@
         <w:spacing w:before="880" w:line="360" w:lineRule="auto"/>
         <w:rPr>
           <w:rFonts w:ascii="Times New Roman" w:cs="Times New Roman" w:eastAsia="Times New Roman" w:hAnsi="Times New Roman"/>
-          <w:color w:val="333333"/>
-          <w:highlight w:val="white"/>
-        </w:rPr>
-      </w:pPr>
-      <w:r>
-        <w:rPr>
-          <w:rFonts w:ascii="Times New Roman" w:cs="Times New Roman" w:eastAsia="Times New Roman" w:hAnsi="Times New Roman"/>
-          <w:color w:val="333333"/>
-          <w:highlight w:val="white"/>
-          <w:rtl w:val="0"/>
-        </w:rPr>
-        <w:t xml:space="preserve">6. Comparison: Isolation Forests scikit, C4.5 khud ka, CART scikit, Logistic Regression scikit, Random Forest scikit, Isolation Forest + C4.5 Khud ka. </w:t>
+          <w:highlight w:val="white"/>
+        </w:rPr>
+      </w:pPr>
+      <w:r>
+        <w:rPr>
+          <w:rFonts w:ascii="Times New Roman" w:cs="Times New Roman" w:eastAsia="Times New Roman" w:hAnsi="Times New Roman"/>
+          <w:highlight w:val="white"/>
+          <w:rtl w:val="0"/>
+        </w:rPr>
+        <w:t xml:space="preserve">6. </w:t>
+      </w:r>
+      <w:r>
+        <w:rPr>
+          <w:rFonts w:ascii="Times New Roman" w:cs="Times New Roman" w:eastAsia="Times New Roman" w:hAnsi="Times New Roman"/>
+          <w:b w:val="1"/>
+          <w:highlight w:val="white"/>
+          <w:rtl w:val="0"/>
+        </w:rPr>
+        <w:t xml:space="preserve">Comparison:</w:t>
+      </w:r>
+      <w:r>
+        <w:rPr>
+          <w:rFonts w:ascii="Times New Roman" w:cs="Times New Roman" w:eastAsia="Times New Roman" w:hAnsi="Times New Roman"/>
+          <w:highlight w:val="white"/>
+          <w:rtl w:val="0"/>
+        </w:rPr>
+        <w:t xml:space="preserve"> Isolation Forests scikit, C4.5 khud ka, CART scikit, Logistic Regression scikit, Random Forest scikit, Isolation Forest + C4.5 Khud ka. </w:t>
       </w:r>
     </w:p>
     <w:p>
@@ -2243,18 +2593,26 @@
         <w:spacing w:before="880" w:line="360" w:lineRule="auto"/>
         <w:rPr>
           <w:rFonts w:ascii="Times New Roman" w:cs="Times New Roman" w:eastAsia="Times New Roman" w:hAnsi="Times New Roman"/>
-          <w:color w:val="333333"/>
-          <w:highlight w:val="white"/>
-        </w:rPr>
-      </w:pPr>
-      <w:r>
-        <w:rPr>
-          <w:rFonts w:ascii="Times New Roman" w:cs="Times New Roman" w:eastAsia="Times New Roman" w:hAnsi="Times New Roman"/>
-          <w:color w:val="333333"/>
-          <w:highlight w:val="white"/>
-          <w:rtl w:val="0"/>
-        </w:rPr>
-        <w:t xml:space="preserve">7. Conclusion and Future work</w:t>
+          <w:b w:val="1"/>
+          <w:highlight w:val="white"/>
+        </w:rPr>
+      </w:pPr>
+      <w:r>
+        <w:rPr>
+          <w:rFonts w:ascii="Times New Roman" w:cs="Times New Roman" w:eastAsia="Times New Roman" w:hAnsi="Times New Roman"/>
+          <w:highlight w:val="white"/>
+          <w:rtl w:val="0"/>
+        </w:rPr>
+        <w:t xml:space="preserve">7. </w:t>
+      </w:r>
+      <w:r>
+        <w:rPr>
+          <w:rFonts w:ascii="Times New Roman" w:cs="Times New Roman" w:eastAsia="Times New Roman" w:hAnsi="Times New Roman"/>
+          <w:b w:val="1"/>
+          <w:highlight w:val="white"/>
+          <w:rtl w:val="0"/>
+        </w:rPr>
+        <w:t xml:space="preserve">Conclusion and Future work</w:t>
       </w:r>
     </w:p>
     <w:p>
@@ -2262,7 +2620,6 @@
         <w:spacing w:line="360" w:lineRule="auto"/>
         <w:rPr>
           <w:rFonts w:ascii="Georgia" w:cs="Georgia" w:eastAsia="Georgia" w:hAnsi="Georgia"/>
-          <w:color w:val="333333"/>
           <w:sz w:val="32"/>
           <w:szCs w:val="32"/>
           <w:highlight w:val="white"/>
@@ -2279,7 +2636,6 @@
         <w:spacing w:line="360" w:lineRule="auto"/>
         <w:rPr>
           <w:rFonts w:ascii="Georgia" w:cs="Georgia" w:eastAsia="Georgia" w:hAnsi="Georgia"/>
-          <w:color w:val="333333"/>
           <w:sz w:val="32"/>
           <w:szCs w:val="32"/>
           <w:highlight w:val="white"/>
@@ -2724,6 +3080,310 @@
           <w:rtl w:val="0"/>
         </w:rPr>
         <w:t xml:space="preserve">     for Novel Software Technology, Nanjing University)</w:t>
+      </w:r>
+    </w:p>
+    <w:p>
+      <w:pPr>
+        <w:spacing w:line="360" w:lineRule="auto"/>
+        <w:rPr>
+          <w:rFonts w:ascii="Times New Roman" w:cs="Times New Roman" w:eastAsia="Times New Roman" w:hAnsi="Times New Roman"/>
+          <w:sz w:val="24"/>
+          <w:szCs w:val="24"/>
+        </w:rPr>
+      </w:pPr>
+      <w:r>
+        <w:rPr>
+          <w:rFonts w:ascii="Times New Roman" w:cs="Times New Roman" w:eastAsia="Times New Roman" w:hAnsi="Times New Roman"/>
+          <w:sz w:val="24"/>
+          <w:szCs w:val="24"/>
+          <w:rtl w:val="0"/>
+        </w:rPr>
+        <w:t xml:space="preserve">[6] Introduction to Data Mining (Second Edition), </w:t>
+      </w:r>
+      <w:r>
+        <w:rPr>
+          <w:rFonts w:ascii="Times New Roman" w:cs="Times New Roman" w:eastAsia="Times New Roman" w:hAnsi="Times New Roman"/>
+          <w:sz w:val="24"/>
+          <w:szCs w:val="24"/>
+          <w:rtl w:val="0"/>
+        </w:rPr>
+        <w:t xml:space="preserve">Pang-Ning Tan</w:t>
+      </w:r>
+      <w:r>
+        <w:rPr>
+          <w:rFonts w:ascii="Times New Roman" w:cs="Times New Roman" w:eastAsia="Times New Roman" w:hAnsi="Times New Roman"/>
+          <w:sz w:val="24"/>
+          <w:szCs w:val="24"/>
+          <w:rtl w:val="0"/>
+        </w:rPr>
+        <w:t xml:space="preserve">, (Michigan State University),</w:t>
+      </w:r>
+    </w:p>
+    <w:p>
+      <w:pPr>
+        <w:spacing w:line="360" w:lineRule="auto"/>
+        <w:ind w:left="0" w:firstLine="0"/>
+        <w:rPr>
+          <w:rFonts w:ascii="Times New Roman" w:cs="Times New Roman" w:eastAsia="Times New Roman" w:hAnsi="Times New Roman"/>
+          <w:sz w:val="24"/>
+          <w:szCs w:val="24"/>
+        </w:rPr>
+      </w:pPr>
+      <w:r>
+        <w:rPr>
+          <w:rFonts w:ascii="Times New Roman" w:cs="Times New Roman" w:eastAsia="Times New Roman" w:hAnsi="Times New Roman"/>
+          <w:sz w:val="24"/>
+          <w:szCs w:val="24"/>
+          <w:rtl w:val="0"/>
+        </w:rPr>
+        <w:t xml:space="preserve">      </w:t>
+      </w:r>
+      <w:r>
+        <w:rPr>
+          <w:rFonts w:ascii="Times New Roman" w:cs="Times New Roman" w:eastAsia="Times New Roman" w:hAnsi="Times New Roman"/>
+          <w:sz w:val="24"/>
+          <w:szCs w:val="24"/>
+          <w:rtl w:val="0"/>
+        </w:rPr>
+        <w:t xml:space="preserve">Michael</w:t>
+      </w:r>
+      <w:hyperlink r:id="rId7">
+        <w:r>
+          <w:rPr>
+            <w:rFonts w:ascii="Times New Roman" w:cs="Times New Roman" w:eastAsia="Times New Roman" w:hAnsi="Times New Roman"/>
+            <w:sz w:val="24"/>
+            <w:szCs w:val="24"/>
+            <w:u w:val="single"/>
+            <w:rtl w:val="0"/>
+          </w:rPr>
+          <w:t xml:space="preserve"> </w:t>
+        </w:r>
+      </w:hyperlink>
+      <w:r>
+        <w:rPr>
+          <w:rFonts w:ascii="Times New Roman" w:cs="Times New Roman" w:eastAsia="Times New Roman" w:hAnsi="Times New Roman"/>
+          <w:sz w:val="24"/>
+          <w:szCs w:val="24"/>
+          <w:rtl w:val="0"/>
+        </w:rPr>
+        <w:t xml:space="preserve">Steinbach (</w:t>
+      </w:r>
+      <w:r>
+        <w:rPr>
+          <w:rFonts w:ascii="Times New Roman" w:cs="Times New Roman" w:eastAsia="Times New Roman" w:hAnsi="Times New Roman"/>
+          <w:sz w:val="24"/>
+          <w:szCs w:val="24"/>
+          <w:rtl w:val="0"/>
+        </w:rPr>
+        <w:t xml:space="preserve">University of Minnesota) </w:t>
+      </w:r>
+      <w:r>
+        <w:rPr>
+          <w:rFonts w:ascii="Times New Roman" w:cs="Times New Roman" w:eastAsia="Times New Roman" w:hAnsi="Times New Roman"/>
+          <w:sz w:val="24"/>
+          <w:szCs w:val="24"/>
+          <w:rtl w:val="0"/>
+        </w:rPr>
+        <w:t xml:space="preserve">Anuj</w:t>
+      </w:r>
+      <w:hyperlink r:id="rId8">
+        <w:r>
+          <w:rPr>
+            <w:rFonts w:ascii="Times New Roman" w:cs="Times New Roman" w:eastAsia="Times New Roman" w:hAnsi="Times New Roman"/>
+            <w:sz w:val="24"/>
+            <w:szCs w:val="24"/>
+            <w:u w:val="single"/>
+            <w:rtl w:val="0"/>
+          </w:rPr>
+          <w:t xml:space="preserve"> </w:t>
+        </w:r>
+      </w:hyperlink>
+      <w:r>
+        <w:rPr>
+          <w:rFonts w:ascii="Times New Roman" w:cs="Times New Roman" w:eastAsia="Times New Roman" w:hAnsi="Times New Roman"/>
+          <w:sz w:val="24"/>
+          <w:szCs w:val="24"/>
+          <w:rtl w:val="0"/>
+        </w:rPr>
+        <w:t xml:space="preserve">Karpatne (</w:t>
+      </w:r>
+      <w:r>
+        <w:rPr>
+          <w:rFonts w:ascii="Times New Roman" w:cs="Times New Roman" w:eastAsia="Times New Roman" w:hAnsi="Times New Roman"/>
+          <w:sz w:val="24"/>
+          <w:szCs w:val="24"/>
+          <w:rtl w:val="0"/>
+        </w:rPr>
+        <w:t xml:space="preserve">University of Minnesota),</w:t>
+      </w:r>
+    </w:p>
+    <w:p>
+      <w:pPr>
+        <w:spacing w:line="360" w:lineRule="auto"/>
+        <w:ind w:left="0" w:firstLine="0"/>
+        <w:rPr>
+          <w:rFonts w:ascii="Times New Roman" w:cs="Times New Roman" w:eastAsia="Times New Roman" w:hAnsi="Times New Roman"/>
+          <w:sz w:val="24"/>
+          <w:szCs w:val="24"/>
+        </w:rPr>
+      </w:pPr>
+      <w:r>
+        <w:rPr>
+          <w:rFonts w:ascii="Times New Roman" w:cs="Times New Roman" w:eastAsia="Times New Roman" w:hAnsi="Times New Roman"/>
+          <w:sz w:val="24"/>
+          <w:szCs w:val="24"/>
+          <w:rtl w:val="0"/>
+        </w:rPr>
+        <w:t xml:space="preserve">      </w:t>
+      </w:r>
+      <w:r>
+        <w:rPr>
+          <w:rFonts w:ascii="Times New Roman" w:cs="Times New Roman" w:eastAsia="Times New Roman" w:hAnsi="Times New Roman"/>
+          <w:sz w:val="24"/>
+          <w:szCs w:val="24"/>
+          <w:rtl w:val="0"/>
+        </w:rPr>
+        <w:t xml:space="preserve">Vipin Kumar </w:t>
+      </w:r>
+      <w:r>
+        <w:rPr>
+          <w:rFonts w:ascii="Times New Roman" w:cs="Times New Roman" w:eastAsia="Times New Roman" w:hAnsi="Times New Roman"/>
+          <w:sz w:val="24"/>
+          <w:szCs w:val="24"/>
+          <w:rtl w:val="0"/>
+        </w:rPr>
+        <w:t xml:space="preserve">(University of Minnesota).</w:t>
+      </w:r>
+    </w:p>
+    <w:p>
+      <w:pPr>
+        <w:spacing w:line="360" w:lineRule="auto"/>
+        <w:ind w:left="0" w:firstLine="0"/>
+        <w:rPr>
+          <w:rFonts w:ascii="Times New Roman" w:cs="Times New Roman" w:eastAsia="Times New Roman" w:hAnsi="Times New Roman"/>
+          <w:sz w:val="24"/>
+          <w:szCs w:val="24"/>
+        </w:rPr>
+      </w:pPr>
+      <w:r>
+        <w:rPr>
+          <w:rFonts w:ascii="Times New Roman" w:cs="Times New Roman" w:eastAsia="Times New Roman" w:hAnsi="Times New Roman"/>
+          <w:sz w:val="24"/>
+          <w:szCs w:val="24"/>
+          <w:rtl w:val="0"/>
+        </w:rPr>
+        <w:t xml:space="preserve">[7] Clustering-Based Anomaly Detection Approaches, Kishan G. Mehrotra, Chilukuri K. </w:t>
+      </w:r>
+    </w:p>
+    <w:p>
+      <w:pPr>
+        <w:spacing w:line="360" w:lineRule="auto"/>
+        <w:ind w:left="0" w:firstLine="0"/>
+        <w:rPr>
+          <w:rFonts w:ascii="Times New Roman" w:cs="Times New Roman" w:eastAsia="Times New Roman" w:hAnsi="Times New Roman"/>
+          <w:sz w:val="24"/>
+          <w:szCs w:val="24"/>
+        </w:rPr>
+      </w:pPr>
+      <w:r>
+        <w:rPr>
+          <w:rFonts w:ascii="Times New Roman" w:cs="Times New Roman" w:eastAsia="Times New Roman" w:hAnsi="Times New Roman"/>
+          <w:sz w:val="24"/>
+          <w:szCs w:val="24"/>
+          <w:rtl w:val="0"/>
+        </w:rPr>
+        <w:t xml:space="preserve">     Mohan, HuaMing Huang</w:t>
+      </w:r>
+    </w:p>
+    <w:p>
+      <w:pPr>
+        <w:spacing w:line="360" w:lineRule="auto"/>
+        <w:ind w:left="0" w:firstLine="0"/>
+        <w:rPr>
+          <w:rFonts w:ascii="Times New Roman" w:cs="Times New Roman" w:eastAsia="Times New Roman" w:hAnsi="Times New Roman"/>
+          <w:sz w:val="24"/>
+          <w:szCs w:val="24"/>
+        </w:rPr>
+      </w:pPr>
+      <w:r>
+        <w:rPr>
+          <w:rFonts w:ascii="Times New Roman" w:cs="Times New Roman" w:eastAsia="Times New Roman" w:hAnsi="Times New Roman"/>
+          <w:sz w:val="24"/>
+          <w:szCs w:val="24"/>
+          <w:rtl w:val="0"/>
+        </w:rPr>
+        <w:t xml:space="preserve">[8] Multiscale Hebbian Neural Network for Cyber Threat Detection, Sana Siddiqui,</w:t>
+      </w:r>
+    </w:p>
+    <w:p>
+      <w:pPr>
+        <w:spacing w:line="360" w:lineRule="auto"/>
+        <w:ind w:left="0" w:firstLine="0"/>
+        <w:rPr>
+          <w:rFonts w:ascii="Times New Roman" w:cs="Times New Roman" w:eastAsia="Times New Roman" w:hAnsi="Times New Roman"/>
+          <w:sz w:val="24"/>
+          <w:szCs w:val="24"/>
+        </w:rPr>
+      </w:pPr>
+      <w:r>
+        <w:rPr>
+          <w:rFonts w:ascii="Times New Roman" w:cs="Times New Roman" w:eastAsia="Times New Roman" w:hAnsi="Times New Roman"/>
+          <w:sz w:val="24"/>
+          <w:szCs w:val="24"/>
+          <w:rtl w:val="0"/>
+        </w:rPr>
+        <w:t xml:space="preserve">     Muhammad Salman Khan, Ken Ferens Electrical and Computer Engineering, University of</w:t>
+      </w:r>
+    </w:p>
+    <w:p>
+      <w:pPr>
+        <w:spacing w:line="360" w:lineRule="auto"/>
+        <w:ind w:left="0" w:firstLine="0"/>
+        <w:rPr>
+          <w:rFonts w:ascii="Times New Roman" w:cs="Times New Roman" w:eastAsia="Times New Roman" w:hAnsi="Times New Roman"/>
+          <w:sz w:val="24"/>
+          <w:szCs w:val="24"/>
+        </w:rPr>
+      </w:pPr>
+      <w:r>
+        <w:rPr>
+          <w:rFonts w:ascii="Times New Roman" w:cs="Times New Roman" w:eastAsia="Times New Roman" w:hAnsi="Times New Roman"/>
+          <w:sz w:val="24"/>
+          <w:szCs w:val="24"/>
+          <w:rtl w:val="0"/>
+        </w:rPr>
+        <w:t xml:space="preserve">     Manitoba, Winnipeg, MB, Canada </w:t>
+      </w:r>
+    </w:p>
+    <w:p>
+      <w:pPr>
+        <w:spacing w:line="360" w:lineRule="auto"/>
+        <w:ind w:left="0" w:firstLine="0"/>
+        <w:rPr>
+          <w:rFonts w:ascii="Times New Roman" w:cs="Times New Roman" w:eastAsia="Times New Roman" w:hAnsi="Times New Roman"/>
+          <w:sz w:val="24"/>
+          <w:szCs w:val="24"/>
+        </w:rPr>
+      </w:pPr>
+      <w:r>
+        <w:rPr>
+          <w:rtl w:val="0"/>
+        </w:rPr>
+      </w:r>
+    </w:p>
+    <w:p>
+      <w:pPr>
+        <w:spacing w:line="360" w:lineRule="auto"/>
+        <w:rPr>
+          <w:rFonts w:ascii="Times New Roman" w:cs="Times New Roman" w:eastAsia="Times New Roman" w:hAnsi="Times New Roman"/>
+          <w:sz w:val="24"/>
+          <w:szCs w:val="24"/>
+        </w:rPr>
+      </w:pPr>
+      <w:r>
+        <w:rPr>
+          <w:rtl w:val="0"/>
+        </w:rPr>
       </w:r>
     </w:p>
     <w:sectPr>

</xml_diff>

<commit_message>
added Isolation Forest Algorithm, next is Hybrid Algorithm or images of Isolation Forest Algorithm
</commit_message>
<xml_diff>
--- a/Improved Isolation Forest Algorithm for Supervised Anomaly Detection.docx
+++ b/Improved Isolation Forest Algorithm for Supervised Anomaly Detection.docx
@@ -959,7 +959,7 @@
       <w:pPr>
         <w:numPr>
           <w:ilvl w:val="0"/>
-          <w:numId w:val="1"/>
+          <w:numId w:val="2"/>
         </w:numPr>
         <w:spacing w:line="360" w:lineRule="auto"/>
         <w:ind w:left="720" w:hanging="360"/>
@@ -981,7 +981,7 @@
       <w:pPr>
         <w:numPr>
           <w:ilvl w:val="0"/>
-          <w:numId w:val="1"/>
+          <w:numId w:val="2"/>
         </w:numPr>
         <w:spacing w:line="360" w:lineRule="auto"/>
         <w:ind w:left="720" w:hanging="360"/>
@@ -1003,7 +1003,7 @@
       <w:pPr>
         <w:numPr>
           <w:ilvl w:val="0"/>
-          <w:numId w:val="1"/>
+          <w:numId w:val="2"/>
         </w:numPr>
         <w:spacing w:line="360" w:lineRule="auto"/>
         <w:ind w:left="720" w:hanging="360"/>
@@ -1025,7 +1025,7 @@
       <w:pPr>
         <w:numPr>
           <w:ilvl w:val="0"/>
-          <w:numId w:val="1"/>
+          <w:numId w:val="2"/>
         </w:numPr>
         <w:spacing w:line="360" w:lineRule="auto"/>
         <w:ind w:left="720" w:hanging="360"/>
@@ -1084,188 +1084,6 @@
     </w:p>
     <w:p>
       <w:pPr>
-        <w:spacing w:line="360" w:lineRule="auto"/>
-        <w:rPr>
-          <w:rFonts w:ascii="Times New Roman" w:cs="Times New Roman" w:eastAsia="Times New Roman" w:hAnsi="Times New Roman"/>
-          <w:highlight w:val="white"/>
-        </w:rPr>
-      </w:pPr>
-      <w:r>
-        <w:rPr>
-          <w:rtl w:val="0"/>
-        </w:rPr>
-      </w:r>
-    </w:p>
-    <w:p>
-      <w:pPr>
-        <w:spacing w:line="360" w:lineRule="auto"/>
-        <w:rPr>
-          <w:rFonts w:ascii="Times New Roman" w:cs="Times New Roman" w:eastAsia="Times New Roman" w:hAnsi="Times New Roman"/>
-          <w:highlight w:val="white"/>
-        </w:rPr>
-      </w:pPr>
-      <w:r>
-        <w:rPr>
-          <w:rtl w:val="0"/>
-        </w:rPr>
-      </w:r>
-    </w:p>
-    <w:p>
-      <w:pPr>
-        <w:spacing w:line="360" w:lineRule="auto"/>
-        <w:rPr>
-          <w:rFonts w:ascii="Times New Roman" w:cs="Times New Roman" w:eastAsia="Times New Roman" w:hAnsi="Times New Roman"/>
-          <w:highlight w:val="white"/>
-        </w:rPr>
-      </w:pPr>
-      <w:r>
-        <w:rPr>
-          <w:rtl w:val="0"/>
-        </w:rPr>
-      </w:r>
-    </w:p>
-    <w:p>
-      <w:pPr>
-        <w:spacing w:line="360" w:lineRule="auto"/>
-        <w:rPr>
-          <w:rFonts w:ascii="Times New Roman" w:cs="Times New Roman" w:eastAsia="Times New Roman" w:hAnsi="Times New Roman"/>
-          <w:highlight w:val="white"/>
-        </w:rPr>
-      </w:pPr>
-      <w:r>
-        <w:rPr>
-          <w:rtl w:val="0"/>
-        </w:rPr>
-      </w:r>
-    </w:p>
-    <w:p>
-      <w:pPr>
-        <w:spacing w:line="360" w:lineRule="auto"/>
-        <w:rPr>
-          <w:rFonts w:ascii="Times New Roman" w:cs="Times New Roman" w:eastAsia="Times New Roman" w:hAnsi="Times New Roman"/>
-          <w:highlight w:val="white"/>
-        </w:rPr>
-      </w:pPr>
-      <w:r>
-        <w:rPr>
-          <w:rtl w:val="0"/>
-        </w:rPr>
-      </w:r>
-    </w:p>
-    <w:p>
-      <w:pPr>
-        <w:spacing w:line="360" w:lineRule="auto"/>
-        <w:rPr>
-          <w:rFonts w:ascii="Times New Roman" w:cs="Times New Roman" w:eastAsia="Times New Roman" w:hAnsi="Times New Roman"/>
-          <w:highlight w:val="white"/>
-        </w:rPr>
-      </w:pPr>
-      <w:r>
-        <w:rPr>
-          <w:rtl w:val="0"/>
-        </w:rPr>
-      </w:r>
-    </w:p>
-    <w:p>
-      <w:pPr>
-        <w:spacing w:line="360" w:lineRule="auto"/>
-        <w:rPr>
-          <w:rFonts w:ascii="Times New Roman" w:cs="Times New Roman" w:eastAsia="Times New Roman" w:hAnsi="Times New Roman"/>
-          <w:highlight w:val="white"/>
-        </w:rPr>
-      </w:pPr>
-      <w:r>
-        <w:rPr>
-          <w:rtl w:val="0"/>
-        </w:rPr>
-      </w:r>
-    </w:p>
-    <w:p>
-      <w:pPr>
-        <w:spacing w:line="360" w:lineRule="auto"/>
-        <w:rPr>
-          <w:rFonts w:ascii="Times New Roman" w:cs="Times New Roman" w:eastAsia="Times New Roman" w:hAnsi="Times New Roman"/>
-          <w:highlight w:val="white"/>
-        </w:rPr>
-      </w:pPr>
-      <w:r>
-        <w:rPr>
-          <w:rtl w:val="0"/>
-        </w:rPr>
-      </w:r>
-    </w:p>
-    <w:p>
-      <w:pPr>
-        <w:spacing w:line="360" w:lineRule="auto"/>
-        <w:rPr>
-          <w:rFonts w:ascii="Times New Roman" w:cs="Times New Roman" w:eastAsia="Times New Roman" w:hAnsi="Times New Roman"/>
-          <w:highlight w:val="white"/>
-        </w:rPr>
-      </w:pPr>
-      <w:r>
-        <w:rPr>
-          <w:rtl w:val="0"/>
-        </w:rPr>
-      </w:r>
-    </w:p>
-    <w:p>
-      <w:pPr>
-        <w:spacing w:line="360" w:lineRule="auto"/>
-        <w:rPr>
-          <w:rFonts w:ascii="Times New Roman" w:cs="Times New Roman" w:eastAsia="Times New Roman" w:hAnsi="Times New Roman"/>
-          <w:highlight w:val="white"/>
-        </w:rPr>
-      </w:pPr>
-      <w:r>
-        <w:rPr>
-          <w:rtl w:val="0"/>
-        </w:rPr>
-      </w:r>
-    </w:p>
-    <w:p>
-      <w:pPr>
-        <w:spacing w:line="360" w:lineRule="auto"/>
-        <w:rPr>
-          <w:rFonts w:ascii="Times New Roman" w:cs="Times New Roman" w:eastAsia="Times New Roman" w:hAnsi="Times New Roman"/>
-          <w:highlight w:val="white"/>
-        </w:rPr>
-      </w:pPr>
-      <w:r>
-        <w:rPr>
-          <w:rtl w:val="0"/>
-        </w:rPr>
-      </w:r>
-    </w:p>
-    <w:p>
-      <w:pPr>
-        <w:spacing w:line="360" w:lineRule="auto"/>
-        <w:rPr>
-          <w:rFonts w:ascii="Times New Roman" w:cs="Times New Roman" w:eastAsia="Times New Roman" w:hAnsi="Times New Roman"/>
-          <w:highlight w:val="white"/>
-        </w:rPr>
-      </w:pPr>
-      <w:r>
-        <w:rPr>
-          <w:rtl w:val="0"/>
-        </w:rPr>
-      </w:r>
-    </w:p>
-    <w:p>
-      <w:pPr>
-        <w:spacing w:line="360" w:lineRule="auto"/>
-        <w:rPr>
-          <w:rFonts w:ascii="Times New Roman" w:cs="Times New Roman" w:eastAsia="Times New Roman" w:hAnsi="Times New Roman"/>
-          <w:highlight w:val="white"/>
-        </w:rPr>
-      </w:pPr>
-      <w:r>
-        <w:rPr>
-          <w:rtl w:val="0"/>
-        </w:rPr>
-      </w:r>
-    </w:p>
-    <w:p>
-      <w:pPr>
         <w:spacing w:before="0" w:line="360" w:lineRule="auto"/>
         <w:ind w:left="0" w:firstLine="0"/>
         <w:rPr>
@@ -1288,43 +1106,39 @@
           <w:highlight w:val="white"/>
           <w:rtl w:val="0"/>
         </w:rPr>
-        <w:t xml:space="preserve">// explain the standard algorithm and write pseudocode here</w:t>
-      </w:r>
-    </w:p>
-    <w:p>
-      <w:pPr>
-        <w:spacing w:before="0" w:line="360" w:lineRule="auto"/>
-        <w:ind w:left="0" w:firstLine="0"/>
-        <w:rPr>
-          <w:rFonts w:ascii="Times New Roman" w:cs="Times New Roman" w:eastAsia="Times New Roman" w:hAnsi="Times New Roman"/>
-          <w:highlight w:val="white"/>
-        </w:rPr>
-      </w:pPr>
-      <w:r>
-        <w:rPr>
-          <w:rFonts w:ascii="Times New Roman" w:cs="Times New Roman" w:eastAsia="Times New Roman" w:hAnsi="Times New Roman"/>
-          <w:highlight w:val="white"/>
-          <w:rtl w:val="0"/>
-        </w:rPr>
-        <w:t xml:space="preserve">Isolation Forest is a supervised learning algorithm for ensemble based anomaly detection.</w:t>
-      </w:r>
-    </w:p>
-    <w:p>
-      <w:pPr>
-        <w:spacing w:before="0" w:line="360" w:lineRule="auto"/>
-        <w:ind w:left="0" w:firstLine="0"/>
-        <w:rPr>
-          <w:rFonts w:ascii="Times New Roman" w:cs="Times New Roman" w:eastAsia="Times New Roman" w:hAnsi="Times New Roman"/>
-          <w:highlight w:val="white"/>
-        </w:rPr>
-      </w:pPr>
-      <w:r>
-        <w:rPr>
-          <w:rFonts w:ascii="Times New Roman" w:cs="Times New Roman" w:eastAsia="Times New Roman" w:hAnsi="Times New Roman"/>
-          <w:highlight w:val="white"/>
-          <w:rtl w:val="0"/>
-        </w:rPr>
-        <w:t xml:space="preserve">The underlying estimator of an Isolation Forest ensemble is Isolation Tree. It is a binary tree such that each node has either 2 children or no child. In these trees, partitions at each node are created by first randomly selecting a feature and then selecting a random split value between the minimum and maximum value of the selected feature. In principle, outliers are less frequent than regular observations and are different from them in terms of values (they lie further away from the regular observations in the feature space). That is why by using such random partitioning they should be identified closer to the root of the tree (shorter average path length, i.e., the number of edges an observation must pass in the tree going from the root to the terminal node), with fewer splits necessary. As with other outlier detection methods, an anomaly score is required for decision making. In case of Isolation Forest it is defined as: </w:t>
+        <w:t xml:space="preserve">Isolation Forest is an ensemble based supervised learning algorithm for anomaly detection.The underlying estimator of an Isolation Forest ensemble is Isolation Tree. It is a binary tree such that each node has either 2 children or no child. In these trees, partitions at each node are created by first randomly selecting a feature out of the entire feature set and then selecting a random split value between the minimum and maximum value of the selected feature. The instances with value of the selected attribute less than the split value </w:t>
+      </w:r>
+      <w:r>
+        <w:rPr>
+          <w:rFonts w:ascii="Times New Roman" w:cs="Times New Roman" w:eastAsia="Times New Roman" w:hAnsi="Times New Roman"/>
+          <w:highlight w:val="white"/>
+          <w:rtl w:val="0"/>
+        </w:rPr>
+        <w:t xml:space="preserve">form</w:t>
+      </w:r>
+      <w:r>
+        <w:rPr>
+          <w:rFonts w:ascii="Times New Roman" w:cs="Times New Roman" w:eastAsia="Times New Roman" w:hAnsi="Times New Roman"/>
+          <w:highlight w:val="white"/>
+          <w:rtl w:val="0"/>
+        </w:rPr>
+        <w:t xml:space="preserve"> the left child of the node and the instances with value of the selected attribute higher than the split value </w:t>
+      </w:r>
+      <w:r>
+        <w:rPr>
+          <w:rFonts w:ascii="Times New Roman" w:cs="Times New Roman" w:eastAsia="Times New Roman" w:hAnsi="Times New Roman"/>
+          <w:highlight w:val="white"/>
+          <w:rtl w:val="0"/>
+        </w:rPr>
+        <w:t xml:space="preserve">form</w:t>
+      </w:r>
+      <w:r>
+        <w:rPr>
+          <w:rFonts w:ascii="Times New Roman" w:cs="Times New Roman" w:eastAsia="Times New Roman" w:hAnsi="Times New Roman"/>
+          <w:highlight w:val="white"/>
+          <w:rtl w:val="0"/>
+        </w:rPr>
+        <w:t xml:space="preserve"> the right child of the node. This goes on until all instances of a node belong to the same class, or the max depth of the tree is reached. In principle, outliers are less frequent than regular observations and are different from them in terms of values (they lie further away from the regular observations in the n-dimensional vector space). This is why by using such random partitioning they should be identified closer to the root of the tree (shorter average path length, i.e., the number of edges an observation must pass in the tree going from the root to the terminal node), with fewer splits necessary. As with other outlier detection methods, an anomaly score is required for decision making. In case of Isolation Forest it is defined as: </w:t>
       </w:r>
     </w:p>
     <w:p>
@@ -1423,11 +1237,21 @@
       <w:r>
         <w:rPr>
           <w:rFonts w:ascii="Times New Roman" w:cs="Times New Roman" w:eastAsia="Times New Roman" w:hAnsi="Times New Roman"/>
+          <w:b w:val="1"/>
           <w:i w:val="1"/>
           <w:highlight w:val="white"/>
           <w:rtl w:val="0"/>
         </w:rPr>
-        <w:t xml:space="preserve">h(x) </w:t>
+        <w:t xml:space="preserve">h(x)</w:t>
+      </w:r>
+      <w:r>
+        <w:rPr>
+          <w:rFonts w:ascii="Times New Roman" w:cs="Times New Roman" w:eastAsia="Times New Roman" w:hAnsi="Times New Roman"/>
+          <w:i w:val="1"/>
+          <w:highlight w:val="white"/>
+          <w:rtl w:val="0"/>
+        </w:rPr>
+        <w:t xml:space="preserve"> </w:t>
       </w:r>
       <w:r>
         <w:rPr>
@@ -1452,11 +1276,21 @@
           <w:highlight w:val="white"/>
           <w:rtl w:val="0"/>
         </w:rPr>
-        <w:t xml:space="preserve">, </w:t>
-      </w:r>
-      <w:r>
-        <w:rPr>
-          <w:rFonts w:ascii="Times New Roman" w:cs="Times New Roman" w:eastAsia="Times New Roman" w:hAnsi="Times New Roman"/>
+        <w:t xml:space="preserve">,</w:t>
+      </w:r>
+      <w:r>
+        <w:rPr>
+          <w:rFonts w:ascii="Times New Roman" w:cs="Times New Roman" w:eastAsia="Times New Roman" w:hAnsi="Times New Roman"/>
+          <w:b w:val="1"/>
+          <w:highlight w:val="white"/>
+          <w:rtl w:val="0"/>
+        </w:rPr>
+        <w:t xml:space="preserve"> </w:t>
+      </w:r>
+      <w:r>
+        <w:rPr>
+          <w:rFonts w:ascii="Times New Roman" w:cs="Times New Roman" w:eastAsia="Times New Roman" w:hAnsi="Times New Roman"/>
+          <w:b w:val="1"/>
           <w:i w:val="1"/>
           <w:highlight w:val="white"/>
           <w:rtl w:val="0"/>
@@ -1469,96 +1303,235 @@
           <w:highlight w:val="white"/>
           <w:rtl w:val="0"/>
         </w:rPr>
-        <w:t xml:space="preserve">is the average path length of unsuccessful search in a Binary Search Tree and </w:t>
-      </w:r>
-      <w:r>
-        <w:rPr>
-          <w:rFonts w:ascii="Times New Roman" w:cs="Times New Roman" w:eastAsia="Times New Roman" w:hAnsi="Times New Roman"/>
-          <w:i w:val="1"/>
-          <w:highlight w:val="white"/>
-          <w:rtl w:val="0"/>
-        </w:rPr>
-        <w:t xml:space="preserve">n </w:t>
-      </w:r>
-      <w:r>
-        <w:rPr>
-          <w:rFonts w:ascii="Times New Roman" w:cs="Times New Roman" w:eastAsia="Times New Roman" w:hAnsi="Times New Roman"/>
-          <w:highlight w:val="white"/>
-          <w:rtl w:val="0"/>
-        </w:rPr>
-        <w:t xml:space="preserve">is the number of external nodes. E(h(x)) is the average of h(x) in the entire ensemble of Isolation Trees.  Each observation is given an anomaly score and the following decision can be made on its basis:</w:t>
+        <w:t xml:space="preserve">is the average path length of unsuccessful search in a Binary Search Tree having n nodes.</w:t>
+      </w:r>
+      <w:r>
+        <w:rPr>
+          <w:rFonts w:ascii="Times New Roman" w:cs="Times New Roman" w:eastAsia="Times New Roman" w:hAnsi="Times New Roman"/>
+          <w:b w:val="1"/>
+          <w:highlight w:val="white"/>
+          <w:rtl w:val="0"/>
+        </w:rPr>
+        <w:t xml:space="preserve"> E(h(x))</w:t>
+      </w:r>
+      <w:r>
+        <w:rPr>
+          <w:rFonts w:ascii="Times New Roman" w:cs="Times New Roman" w:eastAsia="Times New Roman" w:hAnsi="Times New Roman"/>
+          <w:highlight w:val="white"/>
+          <w:rtl w:val="0"/>
+        </w:rPr>
+        <w:t xml:space="preserve"> is the average of h(x) in the entire ensemble of Isolation Trees.  </w:t>
+      </w:r>
+    </w:p>
+    <w:p>
+      <w:pPr>
+        <w:spacing w:line="360" w:lineRule="auto"/>
+        <w:rPr>
+          <w:rFonts w:ascii="Times New Roman" w:cs="Times New Roman" w:eastAsia="Times New Roman" w:hAnsi="Times New Roman"/>
+          <w:highlight w:val="white"/>
+        </w:rPr>
+      </w:pPr>
+      <w:r>
+        <w:rPr>
+          <w:rFonts w:ascii="Times New Roman" w:cs="Times New Roman" w:eastAsia="Times New Roman" w:hAnsi="Times New Roman"/>
+          <w:highlight w:val="white"/>
+          <w:rtl w:val="0"/>
+        </w:rPr>
+        <w:t xml:space="preserve">For a data set having n instances, according to the section 10.3.3 of [4], the average path length of unsuccessful search in a BST(Binary Search Tree) is:</w:t>
+      </w:r>
+    </w:p>
+    <w:p>
+      <w:pPr>
+        <w:spacing w:line="360" w:lineRule="auto"/>
+        <w:ind w:firstLine="720"/>
+        <w:rPr>
+          <w:rFonts w:ascii="Times New Roman" w:cs="Times New Roman" w:eastAsia="Times New Roman" w:hAnsi="Times New Roman"/>
+          <w:highlight w:val="white"/>
+        </w:rPr>
+      </w:pPr>
+      <w:r>
+        <w:rPr>
+          <w:rFonts w:ascii="Gungsuh" w:cs="Gungsuh" w:eastAsia="Gungsuh" w:hAnsi="Gungsuh"/>
+          <w:b w:val="1"/>
+          <w:highlight w:val="white"/>
+          <w:rtl w:val="0"/>
+        </w:rPr>
+        <w:t xml:space="preserve">c(n) = 2H(n − 1) − (2(n − 1)/n)                                                                              (2)</w:t>
+      </w:r>
+      <w:r>
+        <w:rPr>
+          <w:rtl w:val="0"/>
+        </w:rPr>
+      </w:r>
+    </w:p>
+    <w:p>
+      <w:pPr>
+        <w:spacing w:line="360" w:lineRule="auto"/>
+        <w:rPr>
+          <w:rFonts w:ascii="Times New Roman" w:cs="Times New Roman" w:eastAsia="Times New Roman" w:hAnsi="Times New Roman"/>
+          <w:highlight w:val="white"/>
+        </w:rPr>
+      </w:pPr>
+      <w:r>
+        <w:rPr>
+          <w:rFonts w:ascii="Times New Roman" w:cs="Times New Roman" w:eastAsia="Times New Roman" w:hAnsi="Times New Roman"/>
+          <w:highlight w:val="white"/>
+          <w:rtl w:val="0"/>
+        </w:rPr>
+        <w:t xml:space="preserve">where </w:t>
+      </w:r>
+      <w:r>
+        <w:rPr>
+          <w:rFonts w:ascii="Times New Roman" w:cs="Times New Roman" w:eastAsia="Times New Roman" w:hAnsi="Times New Roman"/>
+          <w:b w:val="1"/>
+          <w:highlight w:val="white"/>
+          <w:rtl w:val="0"/>
+        </w:rPr>
+        <w:t xml:space="preserve">H(i)</w:t>
+      </w:r>
+      <w:r>
+        <w:rPr>
+          <w:rFonts w:ascii="Times New Roman" w:cs="Times New Roman" w:eastAsia="Times New Roman" w:hAnsi="Times New Roman"/>
+          <w:highlight w:val="white"/>
+          <w:rtl w:val="0"/>
+        </w:rPr>
+        <w:t xml:space="preserve"> is the harmonic number and it can be estimated</w:t>
+      </w:r>
+    </w:p>
+    <w:p>
+      <w:pPr>
+        <w:spacing w:line="360" w:lineRule="auto"/>
+        <w:rPr>
+          <w:rFonts w:ascii="Times New Roman" w:cs="Times New Roman" w:eastAsia="Times New Roman" w:hAnsi="Times New Roman"/>
+          <w:highlight w:val="white"/>
+        </w:rPr>
+      </w:pPr>
+      <w:r>
+        <w:rPr>
+          <w:rFonts w:ascii="Times New Roman" w:cs="Times New Roman" w:eastAsia="Times New Roman" w:hAnsi="Times New Roman"/>
+          <w:highlight w:val="white"/>
+          <w:rtl w:val="0"/>
+        </w:rPr>
+        <w:t xml:space="preserve">by </w:t>
+      </w:r>
+      <w:r>
+        <w:rPr>
+          <w:rFonts w:ascii="Times New Roman" w:cs="Times New Roman" w:eastAsia="Times New Roman" w:hAnsi="Times New Roman"/>
+          <w:b w:val="1"/>
+          <w:highlight w:val="white"/>
+          <w:rtl w:val="0"/>
+        </w:rPr>
+        <w:t xml:space="preserve">ln(i) + 0.5772156649 (Euler’s constant).</w:t>
+      </w:r>
+      <w:r>
+        <w:rPr>
+          <w:rtl w:val="0"/>
+        </w:rPr>
+      </w:r>
+    </w:p>
+    <w:p>
+      <w:pPr>
+        <w:spacing w:line="360" w:lineRule="auto"/>
+        <w:rPr>
+          <w:rFonts w:ascii="Times New Roman" w:cs="Times New Roman" w:eastAsia="Times New Roman" w:hAnsi="Times New Roman"/>
+          <w:highlight w:val="white"/>
+        </w:rPr>
+      </w:pPr>
+      <w:r>
+        <w:rPr>
+          <w:rtl w:val="0"/>
+        </w:rPr>
+      </w:r>
+    </w:p>
+    <w:p>
+      <w:pPr>
+        <w:spacing w:line="360" w:lineRule="auto"/>
+        <w:rPr>
+          <w:rFonts w:ascii="Times New Roman" w:cs="Times New Roman" w:eastAsia="Times New Roman" w:hAnsi="Times New Roman"/>
+          <w:highlight w:val="white"/>
+        </w:rPr>
+      </w:pPr>
+      <w:r>
+        <w:rPr>
+          <w:rFonts w:ascii="Times New Roman" w:cs="Times New Roman" w:eastAsia="Times New Roman" w:hAnsi="Times New Roman"/>
+          <w:highlight w:val="white"/>
+          <w:rtl w:val="0"/>
+        </w:rPr>
+        <w:t xml:space="preserve">Each observation is given an anomaly score and the following decision can be made on its basis:</w:t>
       </w:r>
     </w:p>
     <w:p>
       <w:pPr>
         <w:numPr>
           <w:ilvl w:val="0"/>
-          <w:numId w:val="2"/>
+          <w:numId w:val="1"/>
         </w:numPr>
-        <w:spacing w:after="0" w:afterAutospacing="0" w:before="880" w:line="360" w:lineRule="auto"/>
-        <w:ind w:left="1180" w:hanging="360"/>
-        <w:rPr>
-          <w:rFonts w:ascii="Times New Roman" w:cs="Times New Roman" w:eastAsia="Times New Roman" w:hAnsi="Times New Roman"/>
-          <w:sz w:val="22"/>
-          <w:szCs w:val="22"/>
-          <w:highlight w:val="white"/>
-        </w:rPr>
-      </w:pPr>
-      <w:r>
-        <w:rPr>
-          <w:rFonts w:ascii="Times New Roman" w:cs="Times New Roman" w:eastAsia="Times New Roman" w:hAnsi="Times New Roman"/>
-          <w:highlight w:val="white"/>
-          <w:rtl w:val="0"/>
-        </w:rPr>
-        <w:t xml:space="preserve">Score close to 1 indicates anomalies</w:t>
+        <w:spacing w:after="0" w:afterAutospacing="0" w:line="360" w:lineRule="auto"/>
+        <w:ind w:left="720" w:hanging="360"/>
+        <w:rPr>
+          <w:rFonts w:ascii="Times New Roman" w:cs="Times New Roman" w:eastAsia="Times New Roman" w:hAnsi="Times New Roman"/>
+          <w:highlight w:val="white"/>
+          <w:u w:val="none"/>
+        </w:rPr>
+      </w:pPr>
+      <w:r>
+        <w:rPr>
+          <w:rFonts w:ascii="Times New Roman" w:cs="Times New Roman" w:eastAsia="Times New Roman" w:hAnsi="Times New Roman"/>
+          <w:highlight w:val="white"/>
+          <w:rtl w:val="0"/>
+        </w:rPr>
+        <w:t xml:space="preserve">A score close to 1 indicates that the instance is an anomaly</w:t>
       </w:r>
     </w:p>
     <w:p>
       <w:pPr>
         <w:numPr>
           <w:ilvl w:val="0"/>
-          <w:numId w:val="2"/>
+          <w:numId w:val="1"/>
         </w:numPr>
         <w:spacing w:after="0" w:afterAutospacing="0" w:before="0" w:beforeAutospacing="0" w:line="360" w:lineRule="auto"/>
-        <w:ind w:left="1180" w:hanging="360"/>
-        <w:rPr>
-          <w:rFonts w:ascii="Times New Roman" w:cs="Times New Roman" w:eastAsia="Times New Roman" w:hAnsi="Times New Roman"/>
-          <w:sz w:val="22"/>
-          <w:szCs w:val="22"/>
-          <w:highlight w:val="white"/>
-        </w:rPr>
-      </w:pPr>
-      <w:r>
-        <w:rPr>
-          <w:rFonts w:ascii="Times New Roman" w:cs="Times New Roman" w:eastAsia="Times New Roman" w:hAnsi="Times New Roman"/>
-          <w:highlight w:val="white"/>
-          <w:rtl w:val="0"/>
-        </w:rPr>
-        <w:t xml:space="preserve">Score much smaller than 0.5 indicates normal observations</w:t>
+        <w:ind w:left="720" w:hanging="360"/>
+        <w:rPr>
+          <w:rFonts w:ascii="Times New Roman" w:cs="Times New Roman" w:eastAsia="Times New Roman" w:hAnsi="Times New Roman"/>
+          <w:highlight w:val="white"/>
+          <w:u w:val="none"/>
+        </w:rPr>
+      </w:pPr>
+      <w:r>
+        <w:rPr>
+          <w:rFonts w:ascii="Times New Roman" w:cs="Times New Roman" w:eastAsia="Times New Roman" w:hAnsi="Times New Roman"/>
+          <w:highlight w:val="white"/>
+          <w:rtl w:val="0"/>
+        </w:rPr>
+        <w:t xml:space="preserve">A score much smaller than 0.5 indicates normal observations</w:t>
       </w:r>
     </w:p>
     <w:p>
       <w:pPr>
         <w:numPr>
           <w:ilvl w:val="0"/>
-          <w:numId w:val="2"/>
+          <w:numId w:val="1"/>
         </w:numPr>
         <w:spacing w:before="0" w:beforeAutospacing="0" w:line="360" w:lineRule="auto"/>
-        <w:ind w:left="1180" w:hanging="360"/>
-        <w:rPr>
-          <w:rFonts w:ascii="Times New Roman" w:cs="Times New Roman" w:eastAsia="Times New Roman" w:hAnsi="Times New Roman"/>
-          <w:sz w:val="22"/>
-          <w:szCs w:val="22"/>
-          <w:highlight w:val="white"/>
-        </w:rPr>
-      </w:pPr>
-      <w:r>
-        <w:rPr>
-          <w:rFonts w:ascii="Times New Roman" w:cs="Times New Roman" w:eastAsia="Times New Roman" w:hAnsi="Times New Roman"/>
-          <w:highlight w:val="white"/>
-          <w:rtl w:val="0"/>
-        </w:rPr>
-        <w:t xml:space="preserve">If all scores are close to 0.5 than the entire sample does not seem to have clearly distinct anomalies</w:t>
+        <w:ind w:left="720" w:hanging="360"/>
+        <w:rPr>
+          <w:rFonts w:ascii="Times New Roman" w:cs="Times New Roman" w:eastAsia="Times New Roman" w:hAnsi="Times New Roman"/>
+          <w:highlight w:val="white"/>
+          <w:u w:val="none"/>
+        </w:rPr>
+      </w:pPr>
+      <w:r>
+        <w:rPr>
+          <w:rFonts w:ascii="Times New Roman" w:cs="Times New Roman" w:eastAsia="Times New Roman" w:hAnsi="Times New Roman"/>
+          <w:highlight w:val="white"/>
+          <w:rtl w:val="0"/>
+        </w:rPr>
+        <w:t xml:space="preserve">If the scores of all the instances are close to 0.5 than the entire sample does not seem to have clearly distinct anomalies</w:t>
+      </w:r>
+      <w:r>
+        <w:rPr>
+          <w:rtl w:val="0"/>
+        </w:rPr>
       </w:r>
     </w:p>
     <w:p>
@@ -1567,9 +1540,18 @@
         <w:ind w:left="0" w:firstLine="0"/>
         <w:rPr>
           <w:rFonts w:ascii="Times New Roman" w:cs="Times New Roman" w:eastAsia="Times New Roman" w:hAnsi="Times New Roman"/>
-          <w:highlight w:val="white"/>
-        </w:rPr>
-      </w:pPr>
+          <w:b w:val="1"/>
+          <w:highlight w:val="white"/>
+        </w:rPr>
+      </w:pPr>
+      <w:r>
+        <w:rPr>
+          <w:rFonts w:ascii="Times New Roman" w:cs="Times New Roman" w:eastAsia="Times New Roman" w:hAnsi="Times New Roman"/>
+          <w:highlight w:val="white"/>
+          <w:rtl w:val="0"/>
+        </w:rPr>
+        <w:t xml:space="preserve">The following represents the algorithm used for building an Isolation Forest ensemble.</w:t>
+      </w:r>
       <w:r>
         <w:rPr>
           <w:rtl w:val="0"/>
@@ -1588,176 +1570,53 @@
       <w:r>
         <w:rPr>
           <w:rFonts w:ascii="Times New Roman" w:cs="Times New Roman" w:eastAsia="Times New Roman" w:hAnsi="Times New Roman"/>
-          <w:highlight w:val="white"/>
-          <w:rtl w:val="0"/>
-        </w:rPr>
-        <w:t xml:space="preserve">Given a data set of n instances, Section 10.3.3 of [4] gives the aver-</w:t>
-      </w:r>
-    </w:p>
-    <w:p>
-      <w:pPr>
-        <w:spacing w:before="0" w:line="360" w:lineRule="auto"/>
-        <w:ind w:left="0" w:firstLine="0"/>
-        <w:rPr>
-          <w:rFonts w:ascii="Times New Roman" w:cs="Times New Roman" w:eastAsia="Times New Roman" w:hAnsi="Times New Roman"/>
-          <w:highlight w:val="white"/>
-        </w:rPr>
-      </w:pPr>
-      <w:r>
-        <w:rPr>
-          <w:rFonts w:ascii="Times New Roman" w:cs="Times New Roman" w:eastAsia="Times New Roman" w:hAnsi="Times New Roman"/>
-          <w:highlight w:val="white"/>
-          <w:rtl w:val="0"/>
-        </w:rPr>
-        <w:t xml:space="preserve">age path length of unsuccessful search in BST as:</w:t>
-      </w:r>
-    </w:p>
-    <w:p>
-      <w:pPr>
-        <w:spacing w:before="0" w:line="360" w:lineRule="auto"/>
-        <w:ind w:left="0" w:firstLine="720"/>
-        <w:rPr>
-          <w:rFonts w:ascii="Times New Roman" w:cs="Times New Roman" w:eastAsia="Times New Roman" w:hAnsi="Times New Roman"/>
-          <w:b w:val="1"/>
-          <w:highlight w:val="white"/>
-        </w:rPr>
-      </w:pPr>
-      <w:r>
-        <w:rPr>
-          <w:rFonts w:ascii="Gungsuh" w:cs="Gungsuh" w:eastAsia="Gungsuh" w:hAnsi="Gungsuh"/>
-          <w:b w:val="1"/>
-          <w:highlight w:val="white"/>
-          <w:rtl w:val="0"/>
-        </w:rPr>
-        <w:t xml:space="preserve">c(n) = 2H(n − 1) − (2(n − 1)/n)                                                                              (2)</w:t>
-      </w:r>
-    </w:p>
-    <w:p>
-      <w:pPr>
-        <w:spacing w:before="0" w:line="360" w:lineRule="auto"/>
-        <w:ind w:left="0" w:firstLine="0"/>
-        <w:rPr>
-          <w:rFonts w:ascii="Times New Roman" w:cs="Times New Roman" w:eastAsia="Times New Roman" w:hAnsi="Times New Roman"/>
-          <w:highlight w:val="white"/>
-        </w:rPr>
-      </w:pPr>
-      <w:r>
-        <w:rPr>
-          <w:rFonts w:ascii="Times New Roman" w:cs="Times New Roman" w:eastAsia="Times New Roman" w:hAnsi="Times New Roman"/>
-          <w:highlight w:val="white"/>
-          <w:rtl w:val="0"/>
-        </w:rPr>
-        <w:t xml:space="preserve">where </w:t>
-      </w:r>
-      <w:r>
-        <w:rPr>
-          <w:rFonts w:ascii="Times New Roman" w:cs="Times New Roman" w:eastAsia="Times New Roman" w:hAnsi="Times New Roman"/>
-          <w:b w:val="1"/>
-          <w:highlight w:val="white"/>
-          <w:rtl w:val="0"/>
-        </w:rPr>
-        <w:t xml:space="preserve">H(i)</w:t>
-      </w:r>
-      <w:r>
-        <w:rPr>
-          <w:rFonts w:ascii="Times New Roman" w:cs="Times New Roman" w:eastAsia="Times New Roman" w:hAnsi="Times New Roman"/>
-          <w:highlight w:val="white"/>
-          <w:rtl w:val="0"/>
-        </w:rPr>
-        <w:t xml:space="preserve"> is the harmonic number and it can be estimated</w:t>
-      </w:r>
-    </w:p>
-    <w:p>
-      <w:pPr>
-        <w:spacing w:before="0" w:line="360" w:lineRule="auto"/>
-        <w:ind w:left="0" w:firstLine="0"/>
-        <w:rPr>
-          <w:rFonts w:ascii="Times New Roman" w:cs="Times New Roman" w:eastAsia="Times New Roman" w:hAnsi="Times New Roman"/>
-          <w:b w:val="1"/>
-          <w:highlight w:val="white"/>
-        </w:rPr>
-      </w:pPr>
-      <w:r>
-        <w:rPr>
-          <w:rFonts w:ascii="Times New Roman" w:cs="Times New Roman" w:eastAsia="Times New Roman" w:hAnsi="Times New Roman"/>
-          <w:highlight w:val="white"/>
-          <w:rtl w:val="0"/>
-        </w:rPr>
-        <w:t xml:space="preserve">by </w:t>
-      </w:r>
-      <w:r>
-        <w:rPr>
-          <w:rFonts w:ascii="Times New Roman" w:cs="Times New Roman" w:eastAsia="Times New Roman" w:hAnsi="Times New Roman"/>
-          <w:b w:val="1"/>
-          <w:highlight w:val="white"/>
-          <w:rtl w:val="0"/>
-        </w:rPr>
-        <w:t xml:space="preserve">ln(i) + 0.5772156649 (Euler’s constant).</w:t>
+          <w:b w:val="1"/>
+          <w:highlight w:val="white"/>
+          <w:rtl w:val="0"/>
+        </w:rPr>
+        <w:t xml:space="preserve">Algorithm 1 : iF orest(X, t, </w:t>
+      </w:r>
+      <w:r>
+        <w:rPr>
+          <w:rFonts w:ascii="Times New Roman" w:cs="Times New Roman" w:eastAsia="Times New Roman" w:hAnsi="Times New Roman"/>
+          <w:highlight w:val="white"/>
+          <w:rtl w:val="0"/>
+        </w:rPr>
+        <w:t xml:space="preserve">𝜳</w:t>
+      </w:r>
+      <w:r>
+        <w:rPr>
+          <w:rFonts w:ascii="Times New Roman" w:cs="Times New Roman" w:eastAsia="Times New Roman" w:hAnsi="Times New Roman"/>
+          <w:b w:val="1"/>
+          <w:highlight w:val="white"/>
+          <w:rtl w:val="0"/>
+        </w:rPr>
+        <w:t xml:space="preserve">)</w:t>
+      </w:r>
+      <w:r>
+        <w:rPr>
+          <w:rFonts w:ascii="Times New Roman" w:cs="Times New Roman" w:eastAsia="Times New Roman" w:hAnsi="Times New Roman"/>
+          <w:highlight w:val="white"/>
+          <w:rtl w:val="0"/>
+        </w:rPr>
         <w:br w:type="textWrapping"/>
       </w:r>
-    </w:p>
-    <w:p>
-      <w:pPr>
-        <w:spacing w:before="0" w:line="360" w:lineRule="auto"/>
-        <w:ind w:left="0" w:firstLine="0"/>
-        <w:rPr>
-          <w:rFonts w:ascii="Times New Roman" w:cs="Times New Roman" w:eastAsia="Times New Roman" w:hAnsi="Times New Roman"/>
-          <w:highlight w:val="white"/>
-        </w:rPr>
-      </w:pPr>
-      <w:r>
-        <w:rPr>
-          <w:rFonts w:ascii="Times New Roman" w:cs="Times New Roman" w:eastAsia="Times New Roman" w:hAnsi="Times New Roman"/>
-          <w:highlight w:val="white"/>
-          <w:rtl w:val="0"/>
-        </w:rPr>
-        <w:t xml:space="preserve">The following represents the algorithm used for building an Isolation Forest ensemble.</w:t>
-      </w:r>
-    </w:p>
-    <w:p>
-      <w:pPr>
-        <w:spacing w:before="0" w:line="360" w:lineRule="auto"/>
-        <w:ind w:left="0" w:firstLine="0"/>
-        <w:rPr>
-          <w:rFonts w:ascii="Times New Roman" w:cs="Times New Roman" w:eastAsia="Times New Roman" w:hAnsi="Times New Roman"/>
-          <w:b w:val="1"/>
-          <w:highlight w:val="white"/>
-        </w:rPr>
-      </w:pPr>
-      <w:r>
-        <w:rPr>
-          <w:rFonts w:ascii="Times New Roman" w:cs="Times New Roman" w:eastAsia="Times New Roman" w:hAnsi="Times New Roman"/>
-          <w:b w:val="1"/>
-          <w:highlight w:val="white"/>
-          <w:rtl w:val="0"/>
-        </w:rPr>
-        <w:t xml:space="preserve">(Detailed explanation is to be added here)</w:t>
-      </w:r>
-    </w:p>
-    <w:p>
-      <w:pPr>
-        <w:spacing w:before="0" w:line="360" w:lineRule="auto"/>
-        <w:ind w:left="0" w:firstLine="0"/>
-        <w:rPr>
-          <w:rFonts w:ascii="Times New Roman" w:cs="Times New Roman" w:eastAsia="Times New Roman" w:hAnsi="Times New Roman"/>
-          <w:highlight w:val="white"/>
-        </w:rPr>
-      </w:pPr>
-      <w:r>
-        <w:rPr>
-          <w:rFonts w:ascii="Times New Roman" w:cs="Times New Roman" w:eastAsia="Times New Roman" w:hAnsi="Times New Roman"/>
-          <w:b w:val="1"/>
-          <w:highlight w:val="white"/>
-          <w:rtl w:val="0"/>
-        </w:rPr>
-        <w:t xml:space="preserve">Algorithm 1 : iF orest(X, t, ψ)</w:t>
-      </w:r>
-      <w:r>
-        <w:rPr>
-          <w:rFonts w:ascii="Times New Roman" w:cs="Times New Roman" w:eastAsia="Times New Roman" w:hAnsi="Times New Roman"/>
-          <w:highlight w:val="white"/>
-          <w:rtl w:val="0"/>
-        </w:rPr>
+      <w:r>
+        <w:rPr>
+          <w:rFonts w:ascii="Times New Roman" w:cs="Times New Roman" w:eastAsia="Times New Roman" w:hAnsi="Times New Roman"/>
+          <w:b w:val="1"/>
+          <w:highlight w:val="white"/>
+          <w:rtl w:val="0"/>
+        </w:rPr>
+        <w:t xml:space="preserve">Inputs:</w:t>
+      </w:r>
+      <w:r>
+        <w:rPr>
+          <w:rFonts w:ascii="Times New Roman" w:cs="Times New Roman" w:eastAsia="Times New Roman" w:hAnsi="Times New Roman"/>
+          <w:highlight w:val="white"/>
+          <w:rtl w:val="0"/>
+        </w:rPr>
+        <w:t xml:space="preserve"> X - input data, t - number of trees, 𝜳 - sub-sampling size</w:t>
         <w:br w:type="textWrapping"/>
       </w:r>
       <w:r>
@@ -1767,29 +1626,11 @@
           <w:highlight w:val="white"/>
           <w:rtl w:val="0"/>
         </w:rPr>
-        <w:t xml:space="preserve">Inputs:</w:t>
-      </w:r>
-      <w:r>
-        <w:rPr>
-          <w:rFonts w:ascii="Times New Roman" w:cs="Times New Roman" w:eastAsia="Times New Roman" w:hAnsi="Times New Roman"/>
-          <w:highlight w:val="white"/>
-          <w:rtl w:val="0"/>
-        </w:rPr>
-        <w:t xml:space="preserve"> X - input data, t - number of trees, ψ - sub-sampling size</w:t>
-        <w:br w:type="textWrapping"/>
-      </w:r>
-      <w:r>
-        <w:rPr>
-          <w:rFonts w:ascii="Times New Roman" w:cs="Times New Roman" w:eastAsia="Times New Roman" w:hAnsi="Times New Roman"/>
-          <w:b w:val="1"/>
-          <w:highlight w:val="white"/>
-          <w:rtl w:val="0"/>
-        </w:rPr>
         <w:t xml:space="preserve">Output:</w:t>
       </w:r>
       <w:r>
         <w:rPr>
-          <w:rFonts w:ascii="Cardo" w:cs="Cardo" w:eastAsia="Cardo" w:hAnsi="Cardo"/>
+          <w:rFonts w:ascii="Times New Roman" w:cs="Times New Roman" w:eastAsia="Times New Roman" w:hAnsi="Times New Roman"/>
           <w:highlight w:val="white"/>
           <w:rtl w:val="0"/>
         </w:rPr>
@@ -1797,13 +1638,42 @@
         <w:br w:type="textWrapping"/>
         <w:t xml:space="preserve">1: Initialize Forest</w:t>
         <w:br w:type="textWrapping"/>
-        <w:t xml:space="preserve">2: set height limit l = ceiling(log 2 ψ)</w:t>
+        <w:t xml:space="preserve">2: set height limit l = ceiling(log</w:t>
+      </w:r>
+      <w:r>
+        <w:rPr>
+          <w:rFonts w:ascii="Times New Roman" w:cs="Times New Roman" w:eastAsia="Times New Roman" w:hAnsi="Times New Roman"/>
+          <w:highlight w:val="white"/>
+          <w:vertAlign w:val="subscript"/>
+          <w:rtl w:val="0"/>
+        </w:rPr>
+        <w:t xml:space="preserve">2</w:t>
+      </w:r>
+      <w:r>
+        <w:rPr>
+          <w:rFonts w:ascii="Times New Roman" w:cs="Times New Roman" w:eastAsia="Times New Roman" w:hAnsi="Times New Roman"/>
+          <w:highlight w:val="white"/>
+          <w:rtl w:val="0"/>
+        </w:rPr>
+        <w:t xml:space="preserve">𝜳</w:t>
+      </w:r>
+      <w:r>
+        <w:rPr>
+          <w:rFonts w:ascii="Cardo" w:cs="Cardo" w:eastAsia="Cardo" w:hAnsi="Cardo"/>
+          <w:highlight w:val="white"/>
+          <w:rtl w:val="0"/>
+        </w:rPr>
+        <w:t xml:space="preserve">)</w:t>
         <w:br w:type="textWrapping"/>
         <w:t xml:space="preserve">3: for i = 1 to t do</w:t>
         <w:br w:type="textWrapping"/>
-        <w:t xml:space="preserve">4:X 0 ← sample(X, ψ)</w:t>
+        <w:t xml:space="preserve">4:</w:t>
+        <w:tab/>
+        <w:t xml:space="preserve">X 0 ← sample(X, ψ)</w:t>
         <w:br w:type="textWrapping"/>
-        <w:t xml:space="preserve">5:Forest ← Forest ∪ iTree(X 0 , 0, l)</w:t>
+        <w:t xml:space="preserve">5:</w:t>
+        <w:tab/>
+        <w:t xml:space="preserve">Forest ← Forest ∪ iTree(X 0 , 0, l)</w:t>
         <w:br w:type="textWrapping"/>
         <w:t xml:space="preserve">6: end for</w:t>
         <w:br w:type="textWrapping"/>
@@ -1860,12 +1730,8 @@
       </w:r>
       <w:r>
         <w:rPr>
-          <w:rFonts w:ascii="Times New Roman" w:cs="Times New Roman" w:eastAsia="Times New Roman" w:hAnsi="Times New Roman"/>
-          <w:b w:val="1"/>
-          <w:highlight w:val="white"/>
-          <w:rtl w:val="0"/>
-        </w:rPr>
-        <w:t xml:space="preserve"> (Detailed explanation is to be added here)</w:t>
+          <w:rtl w:val="0"/>
+        </w:rPr>
       </w:r>
     </w:p>
     <w:p>
@@ -1975,7 +1841,9 @@
           <w:highlight w:val="white"/>
           <w:rtl w:val="0"/>
         </w:rPr>
-        <w:t xml:space="preserve">2:return exNode{Size ← |X|}</w:t>
+        <w:t xml:space="preserve">2:</w:t>
+        <w:tab/>
+        <w:t xml:space="preserve">return exNode{Size ← |X|}</w:t>
       </w:r>
     </w:p>
     <w:p>
@@ -2011,7 +1879,9 @@
           <w:highlight w:val="white"/>
           <w:rtl w:val="0"/>
         </w:rPr>
-        <w:t xml:space="preserve">4:let Q be a list of attributes in X</w:t>
+        <w:t xml:space="preserve">4:</w:t>
+        <w:tab/>
+        <w:t xml:space="preserve">let Q be a list of attributes in X</w:t>
       </w:r>
     </w:p>
     <w:p>
@@ -2029,7 +1899,9 @@
           <w:highlight w:val="white"/>
           <w:rtl w:val="0"/>
         </w:rPr>
-        <w:t xml:space="preserve">5:randomly select an attribute q ∈ Q</w:t>
+        <w:t xml:space="preserve">5:</w:t>
+        <w:tab/>
+        <w:t xml:space="preserve">randomly select an attribute q ∈ Q</w:t>
       </w:r>
     </w:p>
     <w:p>
@@ -2047,7 +1919,9 @@
           <w:highlight w:val="white"/>
           <w:rtl w:val="0"/>
         </w:rPr>
-        <w:t xml:space="preserve">6:randomly select a split point p from max and min values of attribute q in X</w:t>
+        <w:t xml:space="preserve">6:</w:t>
+        <w:tab/>
+        <w:t xml:space="preserve">randomly select a split point p from max and min values of attribute q in X</w:t>
       </w:r>
     </w:p>
     <w:p>
@@ -2065,7 +1939,9 @@
           <w:highlight w:val="white"/>
           <w:rtl w:val="0"/>
         </w:rPr>
-        <w:t xml:space="preserve">7:X_left ← f ilter(X, q &lt; p)</w:t>
+        <w:t xml:space="preserve">7:</w:t>
+        <w:tab/>
+        <w:t xml:space="preserve">X_left ← f ilter(X, q &lt; p)</w:t>
       </w:r>
     </w:p>
     <w:p>
@@ -2083,7 +1959,9 @@
           <w:highlight w:val="white"/>
           <w:rtl w:val="0"/>
         </w:rPr>
-        <w:t xml:space="preserve">8:X_right ← f ilter(X, q ≥ p)</w:t>
+        <w:t xml:space="preserve">8:</w:t>
+        <w:tab/>
+        <w:t xml:space="preserve">X_right ← f ilter(X, q ≥ p)</w:t>
       </w:r>
     </w:p>
     <w:p>
@@ -2101,7 +1979,9 @@
           <w:highlight w:val="white"/>
           <w:rtl w:val="0"/>
         </w:rPr>
-        <w:t xml:space="preserve">9: return inNode{Left ← iT ree(X_left , e + 1, l),</w:t>
+        <w:t xml:space="preserve">9:</w:t>
+        <w:tab/>
+        <w:t xml:space="preserve"> return inNode{Left ← iT ree(X_left , e + 1, l),</w:t>
       </w:r>
     </w:p>
     <w:p>
@@ -2122,6 +2002,7 @@
         <w:t xml:space="preserve">10:</w:t>
         <w:tab/>
         <w:tab/>
+        <w:tab/>
         <w:t xml:space="preserve">   Right ← iT ree(X_right, e + 1, l),</w:t>
       </w:r>
     </w:p>
@@ -2143,6 +2024,7 @@
         <w:t xml:space="preserve">11:</w:t>
         <w:tab/>
         <w:tab/>
+        <w:tab/>
         <w:t xml:space="preserve">   SplitAtt ← q,</w:t>
       </w:r>
     </w:p>
@@ -2164,7 +2046,9 @@
         <w:t xml:space="preserve">12:</w:t>
         <w:tab/>
         <w:tab/>
-        <w:t xml:space="preserve">   SplitV alue ← p}</w:t>
+        <w:t xml:space="preserve">   </w:t>
+        <w:tab/>
+        <w:t xml:space="preserve">SplitV alue ← p}</w:t>
       </w:r>
     </w:p>
     <w:p>
@@ -2231,7 +2115,24 @@
           <w:highlight w:val="white"/>
           <w:rtl w:val="0"/>
         </w:rPr>
-        <w:t xml:space="preserve">The following algorithm defines the procedure to be used for computing the anomaly score of a test instance, based on a single isolation Tree. The average of path lengths given by using the following procedure for each Isolation Tree in the Isolation Forest is E(h(x)). This value when put in equation (1) gives the anomaly score for this instance of data. </w:t>
+        <w:t xml:space="preserve">The following algorithm defines the procedure to be used for computing the anomaly score of a test instance, based on a single isolation Tree. The average of path lengths given by using the following procedure for each Isolation Tree in the Isolation Forest is </w:t>
+      </w:r>
+      <w:r>
+        <w:rPr>
+          <w:rFonts w:ascii="Times New Roman" w:cs="Times New Roman" w:eastAsia="Times New Roman" w:hAnsi="Times New Roman"/>
+          <w:b w:val="1"/>
+          <w:highlight w:val="white"/>
+          <w:rtl w:val="0"/>
+        </w:rPr>
+        <w:t xml:space="preserve">E(h(x))</w:t>
+      </w:r>
+      <w:r>
+        <w:rPr>
+          <w:rFonts w:ascii="Times New Roman" w:cs="Times New Roman" w:eastAsia="Times New Roman" w:hAnsi="Times New Roman"/>
+          <w:highlight w:val="white"/>
+          <w:rtl w:val="0"/>
+        </w:rPr>
+        <w:t xml:space="preserve">. This value when put in equation (1) gives the anomaly score for this instance of data. </w:t>
       </w:r>
     </w:p>
     <w:p>
@@ -2341,7 +2242,9 @@
           <w:highlight w:val="white"/>
           <w:rtl w:val="0"/>
         </w:rPr>
-        <w:t xml:space="preserve">2: return e + c(T.size) {c(.) is defined in Equation 1}</w:t>
+        <w:t xml:space="preserve">2:</w:t>
+        <w:tab/>
+        <w:t xml:space="preserve"> return e + c(T.size) {c(.) is defined in Equation 1}</w:t>
       </w:r>
     </w:p>
     <w:p>
@@ -2395,7 +2298,23 @@
           <w:highlight w:val="white"/>
           <w:rtl w:val="0"/>
         </w:rPr>
-        <w:t xml:space="preserve">5: if x a &lt; T.splitV alue then</w:t>
+        <w:t xml:space="preserve">5: if x a &lt; T.</w:t>
+      </w:r>
+      <w:r>
+        <w:rPr>
+          <w:rFonts w:ascii="Times New Roman" w:cs="Times New Roman" w:eastAsia="Times New Roman" w:hAnsi="Times New Roman"/>
+          <w:highlight w:val="white"/>
+          <w:rtl w:val="0"/>
+        </w:rPr>
+        <w:t xml:space="preserve">splitValue</w:t>
+      </w:r>
+      <w:r>
+        <w:rPr>
+          <w:rFonts w:ascii="Times New Roman" w:cs="Times New Roman" w:eastAsia="Times New Roman" w:hAnsi="Times New Roman"/>
+          <w:highlight w:val="white"/>
+          <w:rtl w:val="0"/>
+        </w:rPr>
+        <w:t xml:space="preserve"> then</w:t>
       </w:r>
     </w:p>
     <w:p>
@@ -2413,7 +2332,25 @@
           <w:highlight w:val="white"/>
           <w:rtl w:val="0"/>
         </w:rPr>
-        <w:t xml:space="preserve">6: return P athLength(x, T.lef t, e + 1)</w:t>
+        <w:t xml:space="preserve">6: </w:t>
+        <w:tab/>
+        <w:t xml:space="preserve">return </w:t>
+      </w:r>
+      <w:r>
+        <w:rPr>
+          <w:rFonts w:ascii="Times New Roman" w:cs="Times New Roman" w:eastAsia="Times New Roman" w:hAnsi="Times New Roman"/>
+          <w:highlight w:val="white"/>
+          <w:rtl w:val="0"/>
+        </w:rPr>
+        <w:t xml:space="preserve">P athLength</w:t>
+      </w:r>
+      <w:r>
+        <w:rPr>
+          <w:rFonts w:ascii="Times New Roman" w:cs="Times New Roman" w:eastAsia="Times New Roman" w:hAnsi="Times New Roman"/>
+          <w:highlight w:val="white"/>
+          <w:rtl w:val="0"/>
+        </w:rPr>
+        <w:t xml:space="preserve">(x, T.left, e + 1)</w:t>
       </w:r>
     </w:p>
     <w:p>
@@ -2431,7 +2368,7 @@
           <w:highlight w:val="white"/>
           <w:rtl w:val="0"/>
         </w:rPr>
-        <w:t xml:space="preserve">7: else {x a ≥ T.splitV alue}</w:t>
+        <w:t xml:space="preserve">7: else {x a ≥ T.splitValue}</w:t>
       </w:r>
     </w:p>
     <w:p>
@@ -2449,7 +2386,25 @@
           <w:highlight w:val="white"/>
           <w:rtl w:val="0"/>
         </w:rPr>
-        <w:t xml:space="preserve">8: return P athLength(x, T.right, e + 1)</w:t>
+        <w:t xml:space="preserve">8: </w:t>
+        <w:tab/>
+        <w:t xml:space="preserve">return </w:t>
+      </w:r>
+      <w:r>
+        <w:rPr>
+          <w:rFonts w:ascii="Times New Roman" w:cs="Times New Roman" w:eastAsia="Times New Roman" w:hAnsi="Times New Roman"/>
+          <w:highlight w:val="white"/>
+          <w:rtl w:val="0"/>
+        </w:rPr>
+        <w:t xml:space="preserve">P athLength</w:t>
+      </w:r>
+      <w:r>
+        <w:rPr>
+          <w:rFonts w:ascii="Times New Roman" w:cs="Times New Roman" w:eastAsia="Times New Roman" w:hAnsi="Times New Roman"/>
+          <w:highlight w:val="white"/>
+          <w:rtl w:val="0"/>
+        </w:rPr>
+        <w:t xml:space="preserve">(x, T.right, e + 1)</w:t>
       </w:r>
     </w:p>
     <w:p>
@@ -3400,6 +3355,116 @@
   <w:abstractNum w:abstractNumId="1">
     <w:lvl w:ilvl="0">
       <w:start w:val="1"/>
+      <w:numFmt w:val="bullet"/>
+      <w:lvlText w:val="●"/>
+      <w:lvlJc w:val="left"/>
+      <w:pPr>
+        <w:ind w:left="720" w:hanging="360"/>
+      </w:pPr>
+      <w:rPr>
+        <w:u w:val="none"/>
+      </w:rPr>
+    </w:lvl>
+    <w:lvl w:ilvl="1">
+      <w:start w:val="1"/>
+      <w:numFmt w:val="bullet"/>
+      <w:lvlText w:val="○"/>
+      <w:lvlJc w:val="left"/>
+      <w:pPr>
+        <w:ind w:left="1440" w:hanging="360"/>
+      </w:pPr>
+      <w:rPr>
+        <w:u w:val="none"/>
+      </w:rPr>
+    </w:lvl>
+    <w:lvl w:ilvl="2">
+      <w:start w:val="1"/>
+      <w:numFmt w:val="bullet"/>
+      <w:lvlText w:val="■"/>
+      <w:lvlJc w:val="left"/>
+      <w:pPr>
+        <w:ind w:left="2160" w:hanging="360"/>
+      </w:pPr>
+      <w:rPr>
+        <w:u w:val="none"/>
+      </w:rPr>
+    </w:lvl>
+    <w:lvl w:ilvl="3">
+      <w:start w:val="1"/>
+      <w:numFmt w:val="bullet"/>
+      <w:lvlText w:val="●"/>
+      <w:lvlJc w:val="left"/>
+      <w:pPr>
+        <w:ind w:left="2880" w:hanging="360"/>
+      </w:pPr>
+      <w:rPr>
+        <w:u w:val="none"/>
+      </w:rPr>
+    </w:lvl>
+    <w:lvl w:ilvl="4">
+      <w:start w:val="1"/>
+      <w:numFmt w:val="bullet"/>
+      <w:lvlText w:val="○"/>
+      <w:lvlJc w:val="left"/>
+      <w:pPr>
+        <w:ind w:left="3600" w:hanging="360"/>
+      </w:pPr>
+      <w:rPr>
+        <w:u w:val="none"/>
+      </w:rPr>
+    </w:lvl>
+    <w:lvl w:ilvl="5">
+      <w:start w:val="1"/>
+      <w:numFmt w:val="bullet"/>
+      <w:lvlText w:val="■"/>
+      <w:lvlJc w:val="left"/>
+      <w:pPr>
+        <w:ind w:left="4320" w:hanging="360"/>
+      </w:pPr>
+      <w:rPr>
+        <w:u w:val="none"/>
+      </w:rPr>
+    </w:lvl>
+    <w:lvl w:ilvl="6">
+      <w:start w:val="1"/>
+      <w:numFmt w:val="bullet"/>
+      <w:lvlText w:val="●"/>
+      <w:lvlJc w:val="left"/>
+      <w:pPr>
+        <w:ind w:left="5040" w:hanging="360"/>
+      </w:pPr>
+      <w:rPr>
+        <w:u w:val="none"/>
+      </w:rPr>
+    </w:lvl>
+    <w:lvl w:ilvl="7">
+      <w:start w:val="1"/>
+      <w:numFmt w:val="bullet"/>
+      <w:lvlText w:val="○"/>
+      <w:lvlJc w:val="left"/>
+      <w:pPr>
+        <w:ind w:left="5760" w:hanging="360"/>
+      </w:pPr>
+      <w:rPr>
+        <w:u w:val="none"/>
+      </w:rPr>
+    </w:lvl>
+    <w:lvl w:ilvl="8">
+      <w:start w:val="1"/>
+      <w:numFmt w:val="bullet"/>
+      <w:lvlText w:val="■"/>
+      <w:lvlJc w:val="left"/>
+      <w:pPr>
+        <w:ind w:left="6480" w:hanging="360"/>
+      </w:pPr>
+      <w:rPr>
+        <w:u w:val="none"/>
+      </w:rPr>
+    </w:lvl>
+  </w:abstractNum>
+  <w:abstractNum w:abstractNumId="2">
+    <w:lvl w:ilvl="0">
+      <w:start w:val="1"/>
       <w:numFmt w:val="lowerLetter"/>
       <w:lvlText w:val="%1."/>
       <w:lvlJc w:val="left"/>
@@ -3498,119 +3563,6 @@
       <w:start w:val="1"/>
       <w:numFmt w:val="decimal"/>
       <w:lvlText w:val="%9."/>
-      <w:lvlJc w:val="left"/>
-      <w:pPr>
-        <w:ind w:left="6480" w:hanging="360"/>
-      </w:pPr>
-      <w:rPr>
-        <w:u w:val="none"/>
-      </w:rPr>
-    </w:lvl>
-  </w:abstractNum>
-  <w:abstractNum w:abstractNumId="2">
-    <w:lvl w:ilvl="0">
-      <w:start w:val="1"/>
-      <w:numFmt w:val="bullet"/>
-      <w:lvlText w:val="●"/>
-      <w:lvlJc w:val="left"/>
-      <w:pPr>
-        <w:ind w:left="720" w:hanging="360"/>
-      </w:pPr>
-      <w:rPr>
-        <w:rFonts w:ascii="Roboto" w:cs="Roboto" w:eastAsia="Roboto" w:hAnsi="Roboto"/>
-        <w:sz w:val="30"/>
-        <w:szCs w:val="30"/>
-        <w:u w:val="none"/>
-      </w:rPr>
-    </w:lvl>
-    <w:lvl w:ilvl="1">
-      <w:start w:val="1"/>
-      <w:numFmt w:val="bullet"/>
-      <w:lvlText w:val="○"/>
-      <w:lvlJc w:val="left"/>
-      <w:pPr>
-        <w:ind w:left="1440" w:hanging="360"/>
-      </w:pPr>
-      <w:rPr>
-        <w:u w:val="none"/>
-      </w:rPr>
-    </w:lvl>
-    <w:lvl w:ilvl="2">
-      <w:start w:val="1"/>
-      <w:numFmt w:val="bullet"/>
-      <w:lvlText w:val="■"/>
-      <w:lvlJc w:val="left"/>
-      <w:pPr>
-        <w:ind w:left="2160" w:hanging="360"/>
-      </w:pPr>
-      <w:rPr>
-        <w:u w:val="none"/>
-      </w:rPr>
-    </w:lvl>
-    <w:lvl w:ilvl="3">
-      <w:start w:val="1"/>
-      <w:numFmt w:val="bullet"/>
-      <w:lvlText w:val="●"/>
-      <w:lvlJc w:val="left"/>
-      <w:pPr>
-        <w:ind w:left="2880" w:hanging="360"/>
-      </w:pPr>
-      <w:rPr>
-        <w:u w:val="none"/>
-      </w:rPr>
-    </w:lvl>
-    <w:lvl w:ilvl="4">
-      <w:start w:val="1"/>
-      <w:numFmt w:val="bullet"/>
-      <w:lvlText w:val="○"/>
-      <w:lvlJc w:val="left"/>
-      <w:pPr>
-        <w:ind w:left="3600" w:hanging="360"/>
-      </w:pPr>
-      <w:rPr>
-        <w:u w:val="none"/>
-      </w:rPr>
-    </w:lvl>
-    <w:lvl w:ilvl="5">
-      <w:start w:val="1"/>
-      <w:numFmt w:val="bullet"/>
-      <w:lvlText w:val="■"/>
-      <w:lvlJc w:val="left"/>
-      <w:pPr>
-        <w:ind w:left="4320" w:hanging="360"/>
-      </w:pPr>
-      <w:rPr>
-        <w:u w:val="none"/>
-      </w:rPr>
-    </w:lvl>
-    <w:lvl w:ilvl="6">
-      <w:start w:val="1"/>
-      <w:numFmt w:val="bullet"/>
-      <w:lvlText w:val="●"/>
-      <w:lvlJc w:val="left"/>
-      <w:pPr>
-        <w:ind w:left="5040" w:hanging="360"/>
-      </w:pPr>
-      <w:rPr>
-        <w:u w:val="none"/>
-      </w:rPr>
-    </w:lvl>
-    <w:lvl w:ilvl="7">
-      <w:start w:val="1"/>
-      <w:numFmt w:val="bullet"/>
-      <w:lvlText w:val="○"/>
-      <w:lvlJc w:val="left"/>
-      <w:pPr>
-        <w:ind w:left="5760" w:hanging="360"/>
-      </w:pPr>
-      <w:rPr>
-        <w:u w:val="none"/>
-      </w:rPr>
-    </w:lvl>
-    <w:lvl w:ilvl="8">
-      <w:start w:val="1"/>
-      <w:numFmt w:val="bullet"/>
-      <w:lvlText w:val="■"/>
       <w:lvlJc w:val="left"/>
       <w:pPr>
         <w:ind w:left="6480" w:hanging="360"/>

</xml_diff>

<commit_message>
Added C4.5 Trees, next step visualizations and results
</commit_message>
<xml_diff>
--- a/Improved Isolation Forest Algorithm for Supervised Anomaly Detection.docx
+++ b/Improved Isolation Forest Algorithm for Supervised Anomaly Detection.docx
@@ -278,7 +278,7 @@
           <w:highlight w:val="white"/>
           <w:rtl w:val="0"/>
         </w:rPr>
-        <w:t xml:space="preserve">Outliers of anomalies are extreme values that deviate from other observations on data , they may indicate a variability in a measurement, experimental errors or a novelty. In other words, an outlier is an observation that diverges from an overall pattern on a sample. There are two kinds of outliers, Univariate and Multivariate. Univariate outliers refers to looking for outliers in a single feature distribution and Multivariate outliers refers to looking for outliers in a n-feature distribution. Modern day anomaly detection techniques are designed keeping in mind the Multivariate outliers. Common cause of outliers include data entry errors, measurement errors, data processing errors, intentional errors etc. Many anomaly detection techniques that build a profile of normal instances first tend to provide only a binary categorization, i.e. whether an instance is an anomaly or not. A general utility expected from a good anomaly detecting mechanism is to be able to measure the degree to which an instance is an anomaly. /*This allows an object to be ranked and a threshold to be set as well, in case binary classification is also needed from such an anomaly detector. The instances having anomaly scores higher than the threshold can be regarded as anomalies, while the instances having anomaly scores less than the threshold can be regarded as non-anomalous instances. */</w:t>
+        <w:t xml:space="preserve">Outliers of anomalies are extreme values that deviate from other observations on data , they may indicate a variability in a measurement, experimental errors or a novelty. In other words, an outlier is an observation that diverges from an overall pattern on a sample. There are two kinds of outliers, Univariate and Multivariate. Univariate outliers refers to looking for outliers in a single feature distribution and Multivariate outliers refers to looking for outliers in a n-feature distribution. Modern day anomaly detection techniques are designed keeping in mind the Multivariate outliers. Common cause of outliers include data entry errors, measurement errors, data processing errors, intentional errors etc. Many anomaly detection techniques that build a profile of normal instances first tend to provide only a binary categorization, i.e. whether an instance is an anomaly or not. A general utility expected from a good anomaly detecting mechanism is to be able to measure the degree to which an instance is an anomaly. </w:t>
       </w:r>
     </w:p>
     <w:p>
@@ -959,7 +959,7 @@
       <w:pPr>
         <w:numPr>
           <w:ilvl w:val="0"/>
-          <w:numId w:val="2"/>
+          <w:numId w:val="3"/>
         </w:numPr>
         <w:spacing w:line="360" w:lineRule="auto"/>
         <w:ind w:left="720" w:hanging="360"/>
@@ -981,7 +981,7 @@
       <w:pPr>
         <w:numPr>
           <w:ilvl w:val="0"/>
-          <w:numId w:val="2"/>
+          <w:numId w:val="3"/>
         </w:numPr>
         <w:spacing w:line="360" w:lineRule="auto"/>
         <w:ind w:left="720" w:hanging="360"/>
@@ -1003,7 +1003,7 @@
       <w:pPr>
         <w:numPr>
           <w:ilvl w:val="0"/>
-          <w:numId w:val="2"/>
+          <w:numId w:val="3"/>
         </w:numPr>
         <w:spacing w:line="360" w:lineRule="auto"/>
         <w:ind w:left="720" w:hanging="360"/>
@@ -1018,31 +1018,17 @@
           <w:highlight w:val="white"/>
           <w:rtl w:val="0"/>
         </w:rPr>
-        <w:t xml:space="preserve">J48 trees se anomaly detection ka paper (probably 2015)</w:t>
+        <w:t xml:space="preserve">J48 trees anomaly detection paper (probably 2015 IEEE)</w:t>
       </w:r>
     </w:p>
     <w:p>
       <w:pPr>
         <w:numPr>
           <w:ilvl w:val="0"/>
-          <w:numId w:val="2"/>
+          <w:numId w:val="3"/>
         </w:numPr>
         <w:spacing w:line="360" w:lineRule="auto"/>
         <w:ind w:left="720" w:hanging="360"/>
-        <w:rPr>
-          <w:rFonts w:ascii="Times New Roman" w:cs="Times New Roman" w:eastAsia="Times New Roman" w:hAnsi="Times New Roman"/>
-          <w:highlight w:val="white"/>
-        </w:rPr>
-      </w:pPr>
-      <w:r>
-        <w:rPr>
-          <w:rtl w:val="0"/>
-        </w:rPr>
-      </w:r>
-    </w:p>
-    <w:p>
-      <w:pPr>
-        <w:spacing w:line="360" w:lineRule="auto"/>
         <w:rPr>
           <w:rFonts w:ascii="Times New Roman" w:cs="Times New Roman" w:eastAsia="Times New Roman" w:hAnsi="Times New Roman"/>
           <w:highlight w:val="white"/>
@@ -1178,12 +1164,12 @@
           <wp:inline distB="114300" distT="114300" distL="114300" distR="114300">
             <wp:extent cx="2862263" cy="683525"/>
             <wp:effectExtent b="0" l="0" r="0" t="0"/>
-            <wp:docPr id="1" name="image1.png"/>
+            <wp:docPr id="2" name="image3.png"/>
             <a:graphic>
               <a:graphicData uri="http://schemas.openxmlformats.org/drawingml/2006/picture">
                 <pic:pic>
                   <pic:nvPicPr>
-                    <pic:cNvPr id="0" name="image1.png"/>
+                    <pic:cNvPr id="0" name="image3.png"/>
                     <pic:cNvPicPr preferRelativeResize="0"/>
                   </pic:nvPicPr>
                   <pic:blipFill>
@@ -1464,7 +1450,7 @@
       <w:pPr>
         <w:numPr>
           <w:ilvl w:val="0"/>
-          <w:numId w:val="1"/>
+          <w:numId w:val="2"/>
         </w:numPr>
         <w:spacing w:after="0" w:afterAutospacing="0" w:line="360" w:lineRule="auto"/>
         <w:ind w:left="720" w:hanging="360"/>
@@ -1487,7 +1473,7 @@
       <w:pPr>
         <w:numPr>
           <w:ilvl w:val="0"/>
-          <w:numId w:val="1"/>
+          <w:numId w:val="2"/>
         </w:numPr>
         <w:spacing w:after="0" w:afterAutospacing="0" w:before="0" w:beforeAutospacing="0" w:line="360" w:lineRule="auto"/>
         <w:ind w:left="720" w:hanging="360"/>
@@ -1510,7 +1496,7 @@
       <w:pPr>
         <w:numPr>
           <w:ilvl w:val="0"/>
-          <w:numId w:val="1"/>
+          <w:numId w:val="2"/>
         </w:numPr>
         <w:spacing w:before="0" w:beforeAutospacing="0" w:line="360" w:lineRule="auto"/>
         <w:ind w:left="720" w:hanging="360"/>
@@ -1941,7 +1927,7 @@
         </w:rPr>
         <w:t xml:space="preserve">7:</w:t>
         <w:tab/>
-        <w:t xml:space="preserve">X_left ← f ilter(X, q &lt; p)</w:t>
+        <w:t xml:space="preserve">X_left ← filter(X, q &lt; p)</w:t>
       </w:r>
     </w:p>
     <w:p>
@@ -1961,7 +1947,7 @@
         </w:rPr>
         <w:t xml:space="preserve">8:</w:t>
         <w:tab/>
-        <w:t xml:space="preserve">X_right ← f ilter(X, q ≥ p)</w:t>
+        <w:t xml:space="preserve">X_right ← filter(X, q ≥ p)</w:t>
       </w:r>
     </w:p>
     <w:p>
@@ -2003,7 +1989,7 @@
         <w:tab/>
         <w:tab/>
         <w:tab/>
-        <w:t xml:space="preserve">   Right ← iT ree(X_right, e + 1, l),</w:t>
+        <w:t xml:space="preserve">Right ← iT ree(X_right, e + 1, l),</w:t>
       </w:r>
     </w:p>
     <w:p>
@@ -2025,7 +2011,7 @@
         <w:tab/>
         <w:tab/>
         <w:tab/>
-        <w:t xml:space="preserve">   SplitAtt ← q,</w:t>
+        <w:t xml:space="preserve">SplitAtt ← q,</w:t>
       </w:r>
     </w:p>
     <w:p>
@@ -2048,7 +2034,7 @@
         <w:tab/>
         <w:t xml:space="preserve">   </w:t>
         <w:tab/>
-        <w:t xml:space="preserve">SplitV alue ← p}</w:t>
+        <w:t xml:space="preserve">SplitValue ← p}</w:t>
       </w:r>
     </w:p>
     <w:p>
@@ -2342,7 +2328,7 @@
           <w:highlight w:val="white"/>
           <w:rtl w:val="0"/>
         </w:rPr>
-        <w:t xml:space="preserve">P athLength</w:t>
+        <w:t xml:space="preserve">PathLength</w:t>
       </w:r>
       <w:r>
         <w:rPr>
@@ -2396,7 +2382,7 @@
           <w:highlight w:val="white"/>
           <w:rtl w:val="0"/>
         </w:rPr>
-        <w:t xml:space="preserve">P athLength</w:t>
+        <w:t xml:space="preserve">PathLength</w:t>
       </w:r>
       <w:r>
         <w:rPr>
@@ -2431,6 +2417,7 @@
         <w:ind w:left="0" w:firstLine="0"/>
         <w:rPr>
           <w:rFonts w:ascii="Times New Roman" w:cs="Times New Roman" w:eastAsia="Times New Roman" w:hAnsi="Times New Roman"/>
+          <w:color w:val="222222"/>
           <w:highlight w:val="white"/>
         </w:rPr>
       </w:pPr>
@@ -2458,15 +2445,549 @@
           <w:highlight w:val="white"/>
           <w:rtl w:val="0"/>
         </w:rPr>
-        <w:t xml:space="preserve">C4.5 Decision Tree Algorithm: // </w:t>
-      </w:r>
-      <w:r>
-        <w:rPr>
-          <w:rFonts w:ascii="Times New Roman" w:cs="Times New Roman" w:eastAsia="Times New Roman" w:hAnsi="Times New Roman"/>
-          <w:highlight w:val="white"/>
-          <w:rtl w:val="0"/>
-        </w:rPr>
-        <w:t xml:space="preserve">explain the entropy based decision tree that works for nominal data as well here, and write pseudocode here. C4.5 Decision Trees are also known as J48 Decision Trees in some literatures. </w:t>
+        <w:t xml:space="preserve">C4.5 Decision Tree Algorithm:</w:t>
+      </w:r>
+      <w:r>
+        <w:rPr>
+          <w:rFonts w:ascii="Times New Roman" w:cs="Times New Roman" w:eastAsia="Times New Roman" w:hAnsi="Times New Roman"/>
+          <w:highlight w:val="white"/>
+          <w:rtl w:val="0"/>
+        </w:rPr>
+        <w:t xml:space="preserve"> </w:t>
+      </w:r>
+      <w:r>
+        <w:rPr>
+          <w:rFonts w:ascii="Times New Roman" w:cs="Times New Roman" w:eastAsia="Times New Roman" w:hAnsi="Times New Roman"/>
+          <w:color w:val="222222"/>
+          <w:highlight w:val="white"/>
+          <w:rtl w:val="0"/>
+        </w:rPr>
+        <w:t xml:space="preserve">C4.5 is an algorithm used to generate a decision tree developed by Ross Quinlan</w:t>
+      </w:r>
+      <w:r>
+        <w:rPr>
+          <w:rFonts w:ascii="Times New Roman" w:cs="Times New Roman" w:eastAsia="Times New Roman" w:hAnsi="Times New Roman"/>
+          <w:highlight w:val="white"/>
+          <w:rtl w:val="0"/>
+        </w:rPr>
+        <w:t xml:space="preserve">. It is an improvement to  ID3 algorithm. </w:t>
+      </w:r>
+      <w:r>
+        <w:rPr>
+          <w:rFonts w:ascii="Times New Roman" w:cs="Times New Roman" w:eastAsia="Times New Roman" w:hAnsi="Times New Roman"/>
+          <w:color w:val="222222"/>
+          <w:highlight w:val="white"/>
+          <w:rtl w:val="0"/>
+        </w:rPr>
+        <w:t xml:space="preserve">C4.5 is similar to ID3 as it uses the concept of information entropy</w:t>
+      </w:r>
+      <w:r>
+        <w:rPr>
+          <w:rFonts w:ascii="Times New Roman" w:cs="Times New Roman" w:eastAsia="Times New Roman" w:hAnsi="Times New Roman"/>
+          <w:highlight w:val="white"/>
+          <w:rtl w:val="0"/>
+        </w:rPr>
+        <w:t xml:space="preserve">. </w:t>
+      </w:r>
+      <w:r>
+        <w:rPr>
+          <w:rFonts w:ascii="Times New Roman" w:cs="Times New Roman" w:eastAsia="Times New Roman" w:hAnsi="Times New Roman"/>
+          <w:color w:val="222222"/>
+          <w:highlight w:val="white"/>
+          <w:rtl w:val="0"/>
+        </w:rPr>
+        <w:t xml:space="preserve">Information entropy is the average rate at which information is produced by a stochastic source of data. There are several mathematical variants of entropy. The one used in C4.5 Decision Tree is the Shannon’s Entropy is defined as :                                                                                                                                                                  </w:t>
+      </w:r>
+      <w:r>
+        <w:rPr>
+          <w:rFonts w:ascii="Times New Roman" w:cs="Times New Roman" w:eastAsia="Times New Roman" w:hAnsi="Times New Roman"/>
+          <w:color w:val="222222"/>
+          <w:highlight w:val="white"/>
+        </w:rPr>
+        <w:drawing>
+          <wp:inline distB="114300" distT="114300" distL="114300" distR="114300">
+            <wp:extent cx="1128713" cy="414968"/>
+            <wp:effectExtent b="0" l="0" r="0" t="0"/>
+            <wp:docPr id="1" name="image1.png"/>
+            <a:graphic>
+              <a:graphicData uri="http://schemas.openxmlformats.org/drawingml/2006/picture">
+                <pic:pic>
+                  <pic:nvPicPr>
+                    <pic:cNvPr id="0" name="image1.png"/>
+                    <pic:cNvPicPr preferRelativeResize="0"/>
+                  </pic:nvPicPr>
+                  <pic:blipFill>
+                    <a:blip r:embed="rId7"/>
+                    <a:srcRect b="0" l="0" r="0" t="0"/>
+                    <a:stretch>
+                      <a:fillRect/>
+                    </a:stretch>
+                  </pic:blipFill>
+                  <pic:spPr>
+                    <a:xfrm>
+                      <a:off x="0" y="0"/>
+                      <a:ext cx="1128713" cy="414968"/>
+                    </a:xfrm>
+                    <a:prstGeom prst="rect"/>
+                    <a:ln/>
+                  </pic:spPr>
+                </pic:pic>
+              </a:graphicData>
+            </a:graphic>
+          </wp:inline>
+        </w:drawing>
+      </w:r>
+      <w:r>
+        <w:rPr>
+          <w:rFonts w:ascii="Times New Roman" w:cs="Times New Roman" w:eastAsia="Times New Roman" w:hAnsi="Times New Roman"/>
+          <w:color w:val="222222"/>
+          <w:highlight w:val="white"/>
+          <w:rtl w:val="0"/>
+        </w:rPr>
+        <w:t xml:space="preserve">        </w:t>
+        <w:tab/>
+        <w:tab/>
+        <w:tab/>
+        <w:tab/>
+        <w:tab/>
+        <w:tab/>
+        <w:tab/>
+        <w:tab/>
+        <w:t xml:space="preserve">                                                                                                                                                                  The root node of the tree contains the entire dataset. At each node of the decision tree, C4.5 picks the feature of the data that most effectively divides its set of samples into subsets enriched in one class or the other. The splitting is based on normalized information gain (difference in entropy). Information gain (IG) measures how much “information” a feature gives us about the class. – Features that perfectly partition should give maximal information. Features which are unrelated shouldn’t give any information. With entropy defined as:                                                  </w:t>
+      </w:r>
+      <w:r>
+        <w:rPr>
+          <w:rFonts w:ascii="Times New Roman" w:cs="Times New Roman" w:eastAsia="Times New Roman" w:hAnsi="Times New Roman"/>
+          <w:color w:val="222222"/>
+          <w:highlight w:val="white"/>
+        </w:rPr>
+        <w:drawing>
+          <wp:inline distB="114300" distT="114300" distL="114300" distR="114300">
+            <wp:extent cx="1128713" cy="414968"/>
+            <wp:effectExtent b="0" l="0" r="0" t="0"/>
+            <wp:docPr id="4" name="image1.png"/>
+            <a:graphic>
+              <a:graphicData uri="http://schemas.openxmlformats.org/drawingml/2006/picture">
+                <pic:pic>
+                  <pic:nvPicPr>
+                    <pic:cNvPr id="0" name="image1.png"/>
+                    <pic:cNvPicPr preferRelativeResize="0"/>
+                  </pic:nvPicPr>
+                  <pic:blipFill>
+                    <a:blip r:embed="rId7"/>
+                    <a:srcRect b="0" l="0" r="0" t="0"/>
+                    <a:stretch>
+                      <a:fillRect/>
+                    </a:stretch>
+                  </pic:blipFill>
+                  <pic:spPr>
+                    <a:xfrm>
+                      <a:off x="0" y="0"/>
+                      <a:ext cx="1128713" cy="414968"/>
+                    </a:xfrm>
+                    <a:prstGeom prst="rect"/>
+                    <a:ln/>
+                  </pic:spPr>
+                </pic:pic>
+              </a:graphicData>
+            </a:graphic>
+          </wp:inline>
+        </w:drawing>
+      </w:r>
+      <w:r>
+        <w:rPr>
+          <w:rFonts w:ascii="Times New Roman" w:cs="Times New Roman" w:eastAsia="Times New Roman" w:hAnsi="Times New Roman"/>
+          <w:color w:val="222222"/>
+          <w:highlight w:val="white"/>
+          <w:rtl w:val="0"/>
+        </w:rPr>
+        <w:t xml:space="preserve">                                                                                                                               Information Gain, is defined as:                                                                    </w:t>
+      </w:r>
+      <w:r>
+        <w:rPr>
+          <w:rFonts w:ascii="Times New Roman" w:cs="Times New Roman" w:eastAsia="Times New Roman" w:hAnsi="Times New Roman"/>
+          <w:color w:val="222222"/>
+          <w:highlight w:val="white"/>
+        </w:rPr>
+        <w:drawing>
+          <wp:inline distB="114300" distT="114300" distL="114300" distR="114300">
+            <wp:extent cx="1591351" cy="304800"/>
+            <wp:effectExtent b="0" l="0" r="0" t="0"/>
+            <wp:docPr id="3" name="image2.png"/>
+            <a:graphic>
+              <a:graphicData uri="http://schemas.openxmlformats.org/drawingml/2006/picture">
+                <pic:pic>
+                  <pic:nvPicPr>
+                    <pic:cNvPr id="0" name="image2.png"/>
+                    <pic:cNvPicPr preferRelativeResize="0"/>
+                  </pic:nvPicPr>
+                  <pic:blipFill>
+                    <a:blip r:embed="rId8"/>
+                    <a:srcRect b="0" l="0" r="0" t="0"/>
+                    <a:stretch>
+                      <a:fillRect/>
+                    </a:stretch>
+                  </pic:blipFill>
+                  <pic:spPr>
+                    <a:xfrm>
+                      <a:off x="0" y="0"/>
+                      <a:ext cx="1591351" cy="304800"/>
+                    </a:xfrm>
+                    <a:prstGeom prst="rect"/>
+                    <a:ln/>
+                  </pic:spPr>
+                </pic:pic>
+              </a:graphicData>
+            </a:graphic>
+          </wp:inline>
+        </w:drawing>
+      </w:r>
+      <w:r>
+        <w:rPr>
+          <w:rFonts w:ascii="Times New Roman" w:cs="Times New Roman" w:eastAsia="Times New Roman" w:hAnsi="Times New Roman"/>
+          <w:color w:val="222222"/>
+          <w:highlight w:val="white"/>
+          <w:rtl w:val="0"/>
+        </w:rPr>
+        <w:t xml:space="preserve">                                                                                                                      where 𝑚 is the total number of instances, with 𝑚</w:t>
+      </w:r>
+      <w:r>
+        <w:rPr>
+          <w:rFonts w:ascii="Times New Roman" w:cs="Times New Roman" w:eastAsia="Times New Roman" w:hAnsi="Times New Roman"/>
+          <w:color w:val="222222"/>
+          <w:sz w:val="16"/>
+          <w:szCs w:val="16"/>
+          <w:highlight w:val="white"/>
+          <w:rtl w:val="0"/>
+        </w:rPr>
+        <w:t xml:space="preserve">𝑘</w:t>
+      </w:r>
+      <w:r>
+        <w:rPr>
+          <w:rFonts w:ascii="Times New Roman" w:cs="Times New Roman" w:eastAsia="Times New Roman" w:hAnsi="Times New Roman"/>
+          <w:color w:val="222222"/>
+          <w:highlight w:val="white"/>
+          <w:rtl w:val="0"/>
+        </w:rPr>
+        <w:t xml:space="preserve"> instances belonging to class 𝑘, where 𝐾 = 1, … , 𝑘. The attribute with the maximum normalized information gain is picked to make the decision. C4.5 algorithm then recurses on the partitioned sublists.</w:t>
+      </w:r>
+    </w:p>
+    <w:p>
+      <w:pPr>
+        <w:shd w:fill="ffffff" w:val="clear"/>
+        <w:spacing w:after="120" w:before="120" w:line="360" w:lineRule="auto"/>
+        <w:rPr>
+          <w:rFonts w:ascii="Times New Roman" w:cs="Times New Roman" w:eastAsia="Times New Roman" w:hAnsi="Times New Roman"/>
+          <w:color w:val="222222"/>
+          <w:highlight w:val="white"/>
+        </w:rPr>
+      </w:pPr>
+      <w:r>
+        <w:rPr>
+          <w:rFonts w:ascii="Times New Roman" w:cs="Times New Roman" w:eastAsia="Times New Roman" w:hAnsi="Times New Roman"/>
+          <w:color w:val="222222"/>
+          <w:highlight w:val="white"/>
+          <w:rtl w:val="0"/>
+        </w:rPr>
+        <w:t xml:space="preserve">Base cases :</w:t>
+      </w:r>
+    </w:p>
+    <w:p>
+      <w:pPr>
+        <w:numPr>
+          <w:ilvl w:val="0"/>
+          <w:numId w:val="1"/>
+        </w:numPr>
+        <w:spacing w:after="0" w:afterAutospacing="0" w:before="120" w:line="360" w:lineRule="auto"/>
+        <w:ind w:left="1080" w:hanging="360"/>
+        <w:rPr>
+          <w:rFonts w:ascii="Times New Roman" w:cs="Times New Roman" w:eastAsia="Times New Roman" w:hAnsi="Times New Roman"/>
+          <w:sz w:val="22"/>
+          <w:szCs w:val="22"/>
+          <w:highlight w:val="white"/>
+        </w:rPr>
+      </w:pPr>
+      <w:r>
+        <w:rPr>
+          <w:rFonts w:ascii="Times New Roman" w:cs="Times New Roman" w:eastAsia="Times New Roman" w:hAnsi="Times New Roman"/>
+          <w:color w:val="222222"/>
+          <w:highlight w:val="white"/>
+          <w:rtl w:val="0"/>
+        </w:rPr>
+        <w:t xml:space="preserve">When all samples belong to the same class it simply creates a leaf node for the decision tree saying to choose that class.</w:t>
+      </w:r>
+    </w:p>
+    <w:p>
+      <w:pPr>
+        <w:numPr>
+          <w:ilvl w:val="0"/>
+          <w:numId w:val="1"/>
+        </w:numPr>
+        <w:spacing w:after="0" w:afterAutospacing="0" w:before="0" w:beforeAutospacing="0" w:line="360" w:lineRule="auto"/>
+        <w:ind w:left="1080" w:hanging="360"/>
+        <w:rPr>
+          <w:rFonts w:ascii="Times New Roman" w:cs="Times New Roman" w:eastAsia="Times New Roman" w:hAnsi="Times New Roman"/>
+          <w:sz w:val="22"/>
+          <w:szCs w:val="22"/>
+          <w:highlight w:val="white"/>
+        </w:rPr>
+      </w:pPr>
+      <w:r>
+        <w:rPr>
+          <w:rFonts w:ascii="Times New Roman" w:cs="Times New Roman" w:eastAsia="Times New Roman" w:hAnsi="Times New Roman"/>
+          <w:color w:val="222222"/>
+          <w:highlight w:val="white"/>
+          <w:rtl w:val="0"/>
+        </w:rPr>
+        <w:t xml:space="preserve">If not even a single feature gives information gain then C4.5 creates a decision node higher up the tree using the expected value of the class.</w:t>
+      </w:r>
+    </w:p>
+    <w:p>
+      <w:pPr>
+        <w:numPr>
+          <w:ilvl w:val="0"/>
+          <w:numId w:val="1"/>
+        </w:numPr>
+        <w:spacing w:after="20" w:before="0" w:beforeAutospacing="0" w:line="360" w:lineRule="auto"/>
+        <w:ind w:left="1080" w:hanging="360"/>
+        <w:rPr>
+          <w:rFonts w:ascii="Times New Roman" w:cs="Times New Roman" w:eastAsia="Times New Roman" w:hAnsi="Times New Roman"/>
+          <w:sz w:val="22"/>
+          <w:szCs w:val="22"/>
+          <w:highlight w:val="white"/>
+        </w:rPr>
+      </w:pPr>
+      <w:r>
+        <w:rPr>
+          <w:rFonts w:ascii="Times New Roman" w:cs="Times New Roman" w:eastAsia="Times New Roman" w:hAnsi="Times New Roman"/>
+          <w:color w:val="222222"/>
+          <w:highlight w:val="white"/>
+          <w:rtl w:val="0"/>
+        </w:rPr>
+        <w:t xml:space="preserve">If an instance of previously unseen class is encountered then also C4.5 creates a decision node higher up the tree using the expected value.</w:t>
+      </w:r>
+    </w:p>
+    <w:p>
+      <w:pPr>
+        <w:spacing w:after="20" w:before="120" w:line="360" w:lineRule="auto"/>
+        <w:ind w:left="720" w:firstLine="0"/>
+        <w:rPr>
+          <w:rFonts w:ascii="Times New Roman" w:cs="Times New Roman" w:eastAsia="Times New Roman" w:hAnsi="Times New Roman"/>
+          <w:color w:val="222222"/>
+          <w:highlight w:val="white"/>
+        </w:rPr>
+      </w:pPr>
+      <w:r>
+        <w:rPr>
+          <w:rFonts w:ascii="Times New Roman" w:cs="Times New Roman" w:eastAsia="Times New Roman" w:hAnsi="Times New Roman"/>
+          <w:color w:val="222222"/>
+          <w:highlight w:val="white"/>
+          <w:rtl w:val="0"/>
+        </w:rPr>
+        <w:t xml:space="preserve">Pseudocode :</w:t>
+        <w:br w:type="textWrapping"/>
+        <w:t xml:space="preserve">1. First check the above base cases.</w:t>
+        <w:br w:type="textWrapping"/>
+        <w:t xml:space="preserve">2. For each feature ‘a’, calculate the normalised information gain by splitting on ‘a’</w:t>
+        <w:br w:type="textWrapping"/>
+        <w:t xml:space="preserve">3. Suppose ‘a_best’ is the attribute which gives the highest normalized information gain.</w:t>
+        <w:br w:type="textWrapping"/>
+        <w:t xml:space="preserve">4. A decision node is to be created based on ‘a_best’.</w:t>
+        <w:br w:type="textWrapping"/>
+        <w:t xml:space="preserve">5. Recur on the sublists obtained by splitting on a_best, and add those nodes as children of node.</w:t>
+      </w:r>
+    </w:p>
+    <w:p>
+      <w:pPr>
+        <w:spacing w:after="20" w:before="120" w:line="360" w:lineRule="auto"/>
+        <w:ind w:left="720" w:firstLine="0"/>
+        <w:rPr>
+          <w:rFonts w:ascii="Times New Roman" w:cs="Times New Roman" w:eastAsia="Times New Roman" w:hAnsi="Times New Roman"/>
+          <w:color w:val="222222"/>
+          <w:highlight w:val="white"/>
+        </w:rPr>
+      </w:pPr>
+      <w:r>
+        <w:rPr>
+          <w:rFonts w:ascii="Times New Roman" w:cs="Times New Roman" w:eastAsia="Times New Roman" w:hAnsi="Times New Roman"/>
+          <w:color w:val="222222"/>
+          <w:highlight w:val="white"/>
+          <w:rtl w:val="0"/>
+        </w:rPr>
+        <w:t xml:space="preserve">Advantages over ID3:</w:t>
+      </w:r>
+    </w:p>
+    <w:p>
+      <w:pPr>
+        <w:numPr>
+          <w:ilvl w:val="0"/>
+          <w:numId w:val="4"/>
+        </w:numPr>
+        <w:spacing w:after="0" w:afterAutospacing="0" w:before="120" w:line="360" w:lineRule="auto"/>
+        <w:ind w:left="1440" w:hanging="360"/>
+        <w:rPr>
+          <w:rFonts w:ascii="Times New Roman" w:cs="Times New Roman" w:eastAsia="Times New Roman" w:hAnsi="Times New Roman"/>
+          <w:color w:val="222222"/>
+          <w:highlight w:val="white"/>
+          <w:u w:val="none"/>
+        </w:rPr>
+      </w:pPr>
+      <w:r>
+        <w:rPr>
+          <w:rFonts w:ascii="Times New Roman" w:cs="Times New Roman" w:eastAsia="Times New Roman" w:hAnsi="Times New Roman"/>
+          <w:color w:val="222222"/>
+          <w:highlight w:val="white"/>
+          <w:rtl w:val="0"/>
+        </w:rPr>
+        <w:t xml:space="preserve">It can handle both continuous and discrete attributes to handle continuous attributes, C4.5 decies a threshold value and then splits the list into those whose attribute value is above the threshold value and those that are less than or equal to it.</w:t>
+      </w:r>
+    </w:p>
+    <w:p>
+      <w:pPr>
+        <w:numPr>
+          <w:ilvl w:val="0"/>
+          <w:numId w:val="4"/>
+        </w:numPr>
+        <w:spacing w:after="0" w:afterAutospacing="0" w:before="0" w:beforeAutospacing="0" w:line="360" w:lineRule="auto"/>
+        <w:ind w:left="1440" w:hanging="360"/>
+        <w:rPr>
+          <w:rFonts w:ascii="Times New Roman" w:cs="Times New Roman" w:eastAsia="Times New Roman" w:hAnsi="Times New Roman"/>
+          <w:color w:val="222222"/>
+          <w:highlight w:val="white"/>
+          <w:u w:val="none"/>
+        </w:rPr>
+      </w:pPr>
+      <w:r>
+        <w:rPr>
+          <w:rFonts w:ascii="Times New Roman" w:cs="Times New Roman" w:eastAsia="Times New Roman" w:hAnsi="Times New Roman"/>
+          <w:color w:val="222222"/>
+          <w:highlight w:val="white"/>
+          <w:rtl w:val="0"/>
+        </w:rPr>
+        <w:t xml:space="preserve">It can handle training date with missing attribute values, missing values are simply not used in calculation of Information Gain and Entropy values.</w:t>
+      </w:r>
+    </w:p>
+    <w:p>
+      <w:pPr>
+        <w:numPr>
+          <w:ilvl w:val="0"/>
+          <w:numId w:val="4"/>
+        </w:numPr>
+        <w:spacing w:after="20" w:before="0" w:beforeAutospacing="0" w:line="360" w:lineRule="auto"/>
+        <w:ind w:left="1440" w:hanging="360"/>
+        <w:rPr>
+          <w:rFonts w:ascii="Times New Roman" w:cs="Times New Roman" w:eastAsia="Times New Roman" w:hAnsi="Times New Roman"/>
+          <w:color w:val="222222"/>
+        </w:rPr>
+      </w:pPr>
+      <w:r>
+        <w:rPr>
+          <w:rFonts w:ascii="Times New Roman" w:cs="Times New Roman" w:eastAsia="Times New Roman" w:hAnsi="Times New Roman"/>
+          <w:color w:val="222222"/>
+          <w:highlight w:val="white"/>
+          <w:rtl w:val="0"/>
+        </w:rPr>
+        <w:t xml:space="preserve">It does Pruning of  tree after its creation. C4.5  attempts to remove branches that do not help by replacing them with leaf nodes.</w:t>
+      </w:r>
+    </w:p>
+    <w:p>
+      <w:pPr>
+        <w:spacing w:before="880" w:line="360" w:lineRule="auto"/>
+        <w:ind w:left="0" w:firstLine="0"/>
+        <w:rPr>
+          <w:b w:val="1"/>
+          <w:color w:val="222222"/>
+          <w:sz w:val="21"/>
+          <w:szCs w:val="21"/>
+          <w:highlight w:val="white"/>
+        </w:rPr>
+      </w:pPr>
+      <w:r>
+        <w:rPr>
+          <w:rtl w:val="0"/>
+        </w:rPr>
+      </w:r>
+    </w:p>
+    <w:p>
+      <w:pPr>
+        <w:spacing w:before="880" w:line="360" w:lineRule="auto"/>
+        <w:ind w:left="0" w:firstLine="0"/>
+        <w:rPr>
+          <w:b w:val="1"/>
+          <w:color w:val="222222"/>
+          <w:sz w:val="21"/>
+          <w:szCs w:val="21"/>
+          <w:highlight w:val="white"/>
+        </w:rPr>
+      </w:pPr>
+      <w:r>
+        <w:rPr>
+          <w:rtl w:val="0"/>
+        </w:rPr>
+      </w:r>
+    </w:p>
+    <w:p>
+      <w:pPr>
+        <w:spacing w:before="880" w:line="360" w:lineRule="auto"/>
+        <w:ind w:left="0" w:firstLine="0"/>
+        <w:rPr>
+          <w:rFonts w:ascii="Times New Roman" w:cs="Times New Roman" w:eastAsia="Times New Roman" w:hAnsi="Times New Roman"/>
+          <w:b w:val="1"/>
+          <w:highlight w:val="white"/>
+        </w:rPr>
+      </w:pPr>
+      <w:r>
+        <w:rPr>
+          <w:rtl w:val="0"/>
+        </w:rPr>
+      </w:r>
+    </w:p>
+    <w:p>
+      <w:pPr>
+        <w:spacing w:before="880" w:line="360" w:lineRule="auto"/>
+        <w:ind w:left="0" w:firstLine="0"/>
+        <w:rPr>
+          <w:rFonts w:ascii="Times New Roman" w:cs="Times New Roman" w:eastAsia="Times New Roman" w:hAnsi="Times New Roman"/>
+          <w:b w:val="1"/>
+          <w:highlight w:val="white"/>
+        </w:rPr>
+      </w:pPr>
+      <w:r>
+        <w:rPr>
+          <w:rtl w:val="0"/>
+        </w:rPr>
+      </w:r>
+    </w:p>
+    <w:p>
+      <w:pPr>
+        <w:spacing w:before="880" w:line="360" w:lineRule="auto"/>
+        <w:ind w:left="0" w:firstLine="0"/>
+        <w:rPr>
+          <w:rFonts w:ascii="Times New Roman" w:cs="Times New Roman" w:eastAsia="Times New Roman" w:hAnsi="Times New Roman"/>
+          <w:b w:val="1"/>
+          <w:highlight w:val="white"/>
+        </w:rPr>
+      </w:pPr>
+      <w:r>
+        <w:rPr>
+          <w:rtl w:val="0"/>
+        </w:rPr>
+      </w:r>
+    </w:p>
+    <w:p>
+      <w:pPr>
+        <w:spacing w:before="880" w:line="360" w:lineRule="auto"/>
+        <w:ind w:left="0" w:firstLine="0"/>
+        <w:rPr>
+          <w:rFonts w:ascii="Times New Roman" w:cs="Times New Roman" w:eastAsia="Times New Roman" w:hAnsi="Times New Roman"/>
+          <w:b w:val="1"/>
+          <w:highlight w:val="white"/>
+        </w:rPr>
+      </w:pPr>
+      <w:r>
+        <w:rPr>
+          <w:rtl w:val="0"/>
+        </w:rPr>
       </w:r>
     </w:p>
     <w:p>
@@ -3102,7 +3623,7 @@
         </w:rPr>
         <w:t xml:space="preserve">Michael</w:t>
       </w:r>
-      <w:hyperlink r:id="rId7">
+      <w:hyperlink r:id="rId9">
         <w:r>
           <w:rPr>
             <w:rFonts w:ascii="Times New Roman" w:cs="Times New Roman" w:eastAsia="Times New Roman" w:hAnsi="Times New Roman"/>
@@ -3141,7 +3662,7 @@
         </w:rPr>
         <w:t xml:space="preserve">Anuj</w:t>
       </w:r>
-      <w:hyperlink r:id="rId8">
+      <w:hyperlink r:id="rId10">
         <w:r>
           <w:rPr>
             <w:rFonts w:ascii="Times New Roman" w:cs="Times New Roman" w:eastAsia="Times New Roman" w:hAnsi="Times New Roman"/>
@@ -3362,6 +3883,10 @@
         <w:ind w:left="720" w:hanging="360"/>
       </w:pPr>
       <w:rPr>
+        <w:rFonts w:ascii="Arial" w:cs="Arial" w:eastAsia="Arial" w:hAnsi="Arial"/>
+        <w:color w:val="222222"/>
+        <w:sz w:val="21"/>
+        <w:szCs w:val="21"/>
         <w:u w:val="none"/>
       </w:rPr>
     </w:lvl>
@@ -3465,6 +3990,116 @@
   <w:abstractNum w:abstractNumId="2">
     <w:lvl w:ilvl="0">
       <w:start w:val="1"/>
+      <w:numFmt w:val="bullet"/>
+      <w:lvlText w:val="●"/>
+      <w:lvlJc w:val="left"/>
+      <w:pPr>
+        <w:ind w:left="720" w:hanging="360"/>
+      </w:pPr>
+      <w:rPr>
+        <w:u w:val="none"/>
+      </w:rPr>
+    </w:lvl>
+    <w:lvl w:ilvl="1">
+      <w:start w:val="1"/>
+      <w:numFmt w:val="bullet"/>
+      <w:lvlText w:val="○"/>
+      <w:lvlJc w:val="left"/>
+      <w:pPr>
+        <w:ind w:left="1440" w:hanging="360"/>
+      </w:pPr>
+      <w:rPr>
+        <w:u w:val="none"/>
+      </w:rPr>
+    </w:lvl>
+    <w:lvl w:ilvl="2">
+      <w:start w:val="1"/>
+      <w:numFmt w:val="bullet"/>
+      <w:lvlText w:val="■"/>
+      <w:lvlJc w:val="left"/>
+      <w:pPr>
+        <w:ind w:left="2160" w:hanging="360"/>
+      </w:pPr>
+      <w:rPr>
+        <w:u w:val="none"/>
+      </w:rPr>
+    </w:lvl>
+    <w:lvl w:ilvl="3">
+      <w:start w:val="1"/>
+      <w:numFmt w:val="bullet"/>
+      <w:lvlText w:val="●"/>
+      <w:lvlJc w:val="left"/>
+      <w:pPr>
+        <w:ind w:left="2880" w:hanging="360"/>
+      </w:pPr>
+      <w:rPr>
+        <w:u w:val="none"/>
+      </w:rPr>
+    </w:lvl>
+    <w:lvl w:ilvl="4">
+      <w:start w:val="1"/>
+      <w:numFmt w:val="bullet"/>
+      <w:lvlText w:val="○"/>
+      <w:lvlJc w:val="left"/>
+      <w:pPr>
+        <w:ind w:left="3600" w:hanging="360"/>
+      </w:pPr>
+      <w:rPr>
+        <w:u w:val="none"/>
+      </w:rPr>
+    </w:lvl>
+    <w:lvl w:ilvl="5">
+      <w:start w:val="1"/>
+      <w:numFmt w:val="bullet"/>
+      <w:lvlText w:val="■"/>
+      <w:lvlJc w:val="left"/>
+      <w:pPr>
+        <w:ind w:left="4320" w:hanging="360"/>
+      </w:pPr>
+      <w:rPr>
+        <w:u w:val="none"/>
+      </w:rPr>
+    </w:lvl>
+    <w:lvl w:ilvl="6">
+      <w:start w:val="1"/>
+      <w:numFmt w:val="bullet"/>
+      <w:lvlText w:val="●"/>
+      <w:lvlJc w:val="left"/>
+      <w:pPr>
+        <w:ind w:left="5040" w:hanging="360"/>
+      </w:pPr>
+      <w:rPr>
+        <w:u w:val="none"/>
+      </w:rPr>
+    </w:lvl>
+    <w:lvl w:ilvl="7">
+      <w:start w:val="1"/>
+      <w:numFmt w:val="bullet"/>
+      <w:lvlText w:val="○"/>
+      <w:lvlJc w:val="left"/>
+      <w:pPr>
+        <w:ind w:left="5760" w:hanging="360"/>
+      </w:pPr>
+      <w:rPr>
+        <w:u w:val="none"/>
+      </w:rPr>
+    </w:lvl>
+    <w:lvl w:ilvl="8">
+      <w:start w:val="1"/>
+      <w:numFmt w:val="bullet"/>
+      <w:lvlText w:val="■"/>
+      <w:lvlJc w:val="left"/>
+      <w:pPr>
+        <w:ind w:left="6480" w:hanging="360"/>
+      </w:pPr>
+      <w:rPr>
+        <w:u w:val="none"/>
+      </w:rPr>
+    </w:lvl>
+  </w:abstractNum>
+  <w:abstractNum w:abstractNumId="3">
+    <w:lvl w:ilvl="0">
+      <w:start w:val="1"/>
       <w:numFmt w:val="lowerLetter"/>
       <w:lvlText w:val="%1."/>
       <w:lvlJc w:val="left"/>
@@ -3566,6 +4201,116 @@
       <w:lvlJc w:val="left"/>
       <w:pPr>
         <w:ind w:left="6480" w:hanging="360"/>
+      </w:pPr>
+      <w:rPr>
+        <w:u w:val="none"/>
+      </w:rPr>
+    </w:lvl>
+  </w:abstractNum>
+  <w:abstractNum w:abstractNumId="4">
+    <w:lvl w:ilvl="0">
+      <w:start w:val="1"/>
+      <w:numFmt w:val="decimal"/>
+      <w:lvlText w:val="%1."/>
+      <w:lvlJc w:val="left"/>
+      <w:pPr>
+        <w:ind w:left="1440" w:hanging="360"/>
+      </w:pPr>
+      <w:rPr>
+        <w:u w:val="none"/>
+      </w:rPr>
+    </w:lvl>
+    <w:lvl w:ilvl="1">
+      <w:start w:val="1"/>
+      <w:numFmt w:val="lowerLetter"/>
+      <w:lvlText w:val="%2."/>
+      <w:lvlJc w:val="left"/>
+      <w:pPr>
+        <w:ind w:left="2160" w:hanging="360"/>
+      </w:pPr>
+      <w:rPr>
+        <w:u w:val="none"/>
+      </w:rPr>
+    </w:lvl>
+    <w:lvl w:ilvl="2">
+      <w:start w:val="1"/>
+      <w:numFmt w:val="lowerRoman"/>
+      <w:lvlText w:val="%3."/>
+      <w:lvlJc w:val="right"/>
+      <w:pPr>
+        <w:ind w:left="2880" w:hanging="360"/>
+      </w:pPr>
+      <w:rPr>
+        <w:u w:val="none"/>
+      </w:rPr>
+    </w:lvl>
+    <w:lvl w:ilvl="3">
+      <w:start w:val="1"/>
+      <w:numFmt w:val="decimal"/>
+      <w:lvlText w:val="%4."/>
+      <w:lvlJc w:val="left"/>
+      <w:pPr>
+        <w:ind w:left="3600" w:hanging="360"/>
+      </w:pPr>
+      <w:rPr>
+        <w:u w:val="none"/>
+      </w:rPr>
+    </w:lvl>
+    <w:lvl w:ilvl="4">
+      <w:start w:val="1"/>
+      <w:numFmt w:val="lowerLetter"/>
+      <w:lvlText w:val="%5."/>
+      <w:lvlJc w:val="left"/>
+      <w:pPr>
+        <w:ind w:left="4320" w:hanging="360"/>
+      </w:pPr>
+      <w:rPr>
+        <w:u w:val="none"/>
+      </w:rPr>
+    </w:lvl>
+    <w:lvl w:ilvl="5">
+      <w:start w:val="1"/>
+      <w:numFmt w:val="lowerRoman"/>
+      <w:lvlText w:val="%6."/>
+      <w:lvlJc w:val="right"/>
+      <w:pPr>
+        <w:ind w:left="5040" w:hanging="360"/>
+      </w:pPr>
+      <w:rPr>
+        <w:u w:val="none"/>
+      </w:rPr>
+    </w:lvl>
+    <w:lvl w:ilvl="6">
+      <w:start w:val="1"/>
+      <w:numFmt w:val="decimal"/>
+      <w:lvlText w:val="%7."/>
+      <w:lvlJc w:val="left"/>
+      <w:pPr>
+        <w:ind w:left="5760" w:hanging="360"/>
+      </w:pPr>
+      <w:rPr>
+        <w:u w:val="none"/>
+      </w:rPr>
+    </w:lvl>
+    <w:lvl w:ilvl="7">
+      <w:start w:val="1"/>
+      <w:numFmt w:val="lowerLetter"/>
+      <w:lvlText w:val="%8."/>
+      <w:lvlJc w:val="left"/>
+      <w:pPr>
+        <w:ind w:left="6480" w:hanging="360"/>
+      </w:pPr>
+      <w:rPr>
+        <w:u w:val="none"/>
+      </w:rPr>
+    </w:lvl>
+    <w:lvl w:ilvl="8">
+      <w:start w:val="1"/>
+      <w:numFmt w:val="lowerRoman"/>
+      <w:lvlText w:val="%9."/>
+      <w:lvlJc w:val="right"/>
+      <w:pPr>
+        <w:ind w:left="7200" w:hanging="360"/>
       </w:pPr>
       <w:rPr>
         <w:u w:val="none"/>
@@ -3577,6 +4322,12 @@
   </w:num>
   <w:num w:numId="2">
     <w:abstractNumId w:val="2"/>
+  </w:num>
+  <w:num w:numId="3">
+    <w:abstractNumId w:val="3"/>
+  </w:num>
+  <w:num w:numId="4">
+    <w:abstractNumId w:val="4"/>
   </w:num>
 </w:numbering>
 </file>

</xml_diff>

<commit_message>
added Isolation Forest image
</commit_message>
<xml_diff>
--- a/Improved Isolation Forest Algorithm for Supervised Anomaly Detection.docx
+++ b/Improved Isolation Forest Algorithm for Supervised Anomaly Detection.docx
@@ -933,7 +933,20 @@
         <w:spacing w:line="360" w:lineRule="auto"/>
         <w:rPr>
           <w:rFonts w:ascii="Times New Roman" w:cs="Times New Roman" w:eastAsia="Times New Roman" w:hAnsi="Times New Roman"/>
-          <w:b w:val="1"/>
+          <w:highlight w:val="white"/>
+        </w:rPr>
+      </w:pPr>
+      <w:r>
+        <w:rPr>
+          <w:rtl w:val="0"/>
+        </w:rPr>
+      </w:r>
+    </w:p>
+    <w:p>
+      <w:pPr>
+        <w:spacing w:line="360" w:lineRule="auto"/>
+        <w:rPr>
+          <w:rFonts w:ascii="Times New Roman" w:cs="Times New Roman" w:eastAsia="Times New Roman" w:hAnsi="Times New Roman"/>
           <w:highlight w:val="white"/>
         </w:rPr>
       </w:pPr>
@@ -952,106 +965,23 @@
           <w:highlight w:val="white"/>
           <w:rtl w:val="0"/>
         </w:rPr>
-        <w:t xml:space="preserve">Related Work</w:t>
-      </w:r>
-    </w:p>
-    <w:p>
-      <w:pPr>
-        <w:numPr>
-          <w:ilvl w:val="0"/>
-          <w:numId w:val="3"/>
-        </w:numPr>
-        <w:spacing w:line="360" w:lineRule="auto"/>
-        <w:ind w:left="720" w:hanging="360"/>
-        <w:rPr>
-          <w:rFonts w:ascii="Times New Roman" w:cs="Times New Roman" w:eastAsia="Times New Roman" w:hAnsi="Times New Roman"/>
-          <w:highlight w:val="white"/>
-        </w:rPr>
-      </w:pPr>
-      <w:r>
-        <w:rPr>
-          <w:rFonts w:ascii="Times New Roman" w:cs="Times New Roman" w:eastAsia="Times New Roman" w:hAnsi="Times New Roman"/>
-          <w:highlight w:val="white"/>
-          <w:rtl w:val="0"/>
-        </w:rPr>
-        <w:t xml:space="preserve">Isolation Forest ka paper</w:t>
-      </w:r>
-    </w:p>
-    <w:p>
-      <w:pPr>
-        <w:numPr>
-          <w:ilvl w:val="0"/>
-          <w:numId w:val="3"/>
-        </w:numPr>
-        <w:spacing w:line="360" w:lineRule="auto"/>
-        <w:ind w:left="720" w:hanging="360"/>
-        <w:rPr>
-          <w:rFonts w:ascii="Times New Roman" w:cs="Times New Roman" w:eastAsia="Times New Roman" w:hAnsi="Times New Roman"/>
-          <w:highlight w:val="white"/>
-        </w:rPr>
-      </w:pPr>
-      <w:r>
-        <w:rPr>
-          <w:rFonts w:ascii="Times New Roman" w:cs="Times New Roman" w:eastAsia="Times New Roman" w:hAnsi="Times New Roman"/>
-          <w:highlight w:val="white"/>
-          <w:rtl w:val="0"/>
-        </w:rPr>
-        <w:t xml:space="preserve">Isolation Forest se anomaly detection ka 2012 ka paper</w:t>
-      </w:r>
-    </w:p>
-    <w:p>
-      <w:pPr>
-        <w:numPr>
-          <w:ilvl w:val="0"/>
-          <w:numId w:val="3"/>
-        </w:numPr>
-        <w:spacing w:line="360" w:lineRule="auto"/>
-        <w:ind w:left="720" w:hanging="360"/>
-        <w:rPr>
-          <w:rFonts w:ascii="Times New Roman" w:cs="Times New Roman" w:eastAsia="Times New Roman" w:hAnsi="Times New Roman"/>
-          <w:highlight w:val="white"/>
-        </w:rPr>
-      </w:pPr>
-      <w:r>
-        <w:rPr>
-          <w:rFonts w:ascii="Times New Roman" w:cs="Times New Roman" w:eastAsia="Times New Roman" w:hAnsi="Times New Roman"/>
-          <w:highlight w:val="white"/>
-          <w:rtl w:val="0"/>
-        </w:rPr>
-        <w:t xml:space="preserve">J48 trees anomaly detection paper (probably 2015 IEEE)</w:t>
-      </w:r>
-    </w:p>
-    <w:p>
-      <w:pPr>
-        <w:numPr>
-          <w:ilvl w:val="0"/>
-          <w:numId w:val="3"/>
-        </w:numPr>
-        <w:spacing w:line="360" w:lineRule="auto"/>
-        <w:ind w:left="720" w:hanging="360"/>
-        <w:rPr>
-          <w:rFonts w:ascii="Times New Roman" w:cs="Times New Roman" w:eastAsia="Times New Roman" w:hAnsi="Times New Roman"/>
-          <w:highlight w:val="white"/>
-        </w:rPr>
-      </w:pPr>
-      <w:r>
-        <w:rPr>
-          <w:rtl w:val="0"/>
-        </w:rPr>
-      </w:r>
-    </w:p>
-    <w:p>
-      <w:pPr>
-        <w:spacing w:line="360" w:lineRule="auto"/>
-        <w:rPr>
-          <w:rFonts w:ascii="Times New Roman" w:cs="Times New Roman" w:eastAsia="Times New Roman" w:hAnsi="Times New Roman"/>
-          <w:highlight w:val="white"/>
-        </w:rPr>
-      </w:pPr>
-      <w:r>
-        <w:rPr>
-          <w:rtl w:val="0"/>
-        </w:rPr>
+        <w:t xml:space="preserve">Related Work: </w:t>
+      </w:r>
+      <w:r>
+        <w:rPr>
+          <w:rFonts w:ascii="Times New Roman" w:cs="Times New Roman" w:eastAsia="Times New Roman" w:hAnsi="Times New Roman"/>
+          <w:highlight w:val="white"/>
+          <w:rtl w:val="0"/>
+        </w:rPr>
+        <w:t xml:space="preserve">Anomaly detection has been a topic of research from several decades. Many researchers working on problems like intrusion detection, fault detection, transaction fraud detection etc. tend to employ various techniques, as we have observed on reviewing a lot of literature on anomaly detection. SVMs (Support Vector Machines) have been there from a long time as a very widely used tool for classification. Anomaly detection tends to be a by-product of all model based classifiers that profile normal instances first. C-SVMs were first used for classification of instances. But, C-SVMs tend to perform badly when data set is imbalanced[9], hence making them not suitable for anomaly detection. In this case, W-SVMs were used as they handle imbalanced datasets effectively. But, kernel models such as SVMs can can be quite sensitive to overfitting the model selection criterion[10]. One Class SVMs were also used for anomaly detection[10], but they tend to be suited better for unlabeled data only. </w:t>
+      </w:r>
+      <w:r>
+        <w:rPr>
+          <w:rFonts w:ascii="Times New Roman" w:cs="Times New Roman" w:eastAsia="Times New Roman" w:hAnsi="Times New Roman"/>
+          <w:highlight w:val="white"/>
+          <w:rtl w:val="0"/>
+        </w:rPr>
+        <w:t xml:space="preserve">Anomaly detection system using entropy based technique has been done[11], which uses Shannon’s Entropy for classification of instances into anomalies or not. The C4.5 Decision trees have been used as a part of several outlier detecting systems[12] and are also currently the most widely used decision trees out of all the decision tree variants for classification problems.C4.5 decision trees have been observed to handle missing data better than the other popular variant, ID3 decision trees[13]. Decision Trees often tend to overfit. Many individual models fail because of the same issue. Ensemble Learning is one such technique which is used to minimize the overfitting issue. Isolation Forests[1] was the first ensemble based supervised learning model that was dedicated to anomaly detection and gave anomaly scores to each test instance, and not just a binary classification. Hence, it is different from other models that build a profile of normal instances first. The application of Isolation forests for anomaly detection was demonstrated by Fei Tony Liu and Kai Ming Ting[5] and it was shown that Isolation based anomaly detection outperforms ORCA [Bay and Schwabacher 2003], one-class SVM [Scholkopf et al. 2001], LOF [Breunig et al. 2000] and Random Forests (RF) [Shi and Horvath 2006]. In this paper, we take C4.5 Trees as the base model and build an ensemble upon it. We use the concept of Isolation as described in the Isolation Forest algorithm, and use the mathematical formulations for computing the anomaly scores, as described in the Isolation Forest algorithm. It has been observed that this hybrid algorithm produces better Recall score than Isolation Forests having Isolation Trees as the base model. </w:t>
       </w:r>
     </w:p>
     <w:p>
@@ -1164,7 +1094,7 @@
           <wp:inline distB="114300" distT="114300" distL="114300" distR="114300">
             <wp:extent cx="2862263" cy="683525"/>
             <wp:effectExtent b="0" l="0" r="0" t="0"/>
-            <wp:docPr id="2" name="image3.png"/>
+            <wp:docPr id="3" name="image3.png"/>
             <a:graphic>
               <a:graphicData uri="http://schemas.openxmlformats.org/drawingml/2006/picture">
                 <pic:pic>
@@ -1514,6 +1444,93 @@
         </w:rPr>
         <w:t xml:space="preserve">If the scores of all the instances are close to 0.5 than the entire sample does not seem to have clearly distinct anomalies</w:t>
       </w:r>
+    </w:p>
+    <w:p>
+      <w:pPr>
+        <w:spacing w:before="880" w:line="360" w:lineRule="auto"/>
+        <w:rPr>
+          <w:rFonts w:ascii="Times New Roman" w:cs="Times New Roman" w:eastAsia="Times New Roman" w:hAnsi="Times New Roman"/>
+          <w:highlight w:val="white"/>
+        </w:rPr>
+      </w:pPr>
+      <w:r>
+        <w:rPr>
+          <w:rFonts w:ascii="Times New Roman" w:cs="Times New Roman" w:eastAsia="Times New Roman" w:hAnsi="Times New Roman"/>
+          <w:highlight w:val="white"/>
+        </w:rPr>
+        <w:drawing>
+          <wp:inline distB="114300" distT="114300" distL="114300" distR="114300">
+            <wp:extent cx="5734050" cy="3467100"/>
+            <wp:effectExtent b="0" l="0" r="0" t="0"/>
+            <wp:docPr id="2" name="image1.jpg"/>
+            <a:graphic>
+              <a:graphicData uri="http://schemas.openxmlformats.org/drawingml/2006/picture">
+                <pic:pic>
+                  <pic:nvPicPr>
+                    <pic:cNvPr id="0" name="image1.jpg"/>
+                    <pic:cNvPicPr preferRelativeResize="0"/>
+                  </pic:nvPicPr>
+                  <pic:blipFill>
+                    <a:blip r:embed="rId7"/>
+                    <a:srcRect b="0" l="0" r="0" t="0"/>
+                    <a:stretch>
+                      <a:fillRect/>
+                    </a:stretch>
+                  </pic:blipFill>
+                  <pic:spPr>
+                    <a:xfrm>
+                      <a:off x="0" y="0"/>
+                      <a:ext cx="5734050" cy="3467100"/>
+                    </a:xfrm>
+                    <a:prstGeom prst="rect"/>
+                    <a:ln/>
+                  </pic:spPr>
+                </pic:pic>
+              </a:graphicData>
+            </a:graphic>
+          </wp:inline>
+        </w:drawing>
+      </w:r>
+      <w:r>
+        <w:rPr>
+          <w:rtl w:val="0"/>
+        </w:rPr>
+      </w:r>
+    </w:p>
+    <w:p>
+      <w:pPr>
+        <w:spacing w:before="880" w:line="360" w:lineRule="auto"/>
+        <w:rPr>
+          <w:rFonts w:ascii="Times New Roman" w:cs="Times New Roman" w:eastAsia="Times New Roman" w:hAnsi="Times New Roman"/>
+          <w:highlight w:val="white"/>
+        </w:rPr>
+      </w:pPr>
+      <w:r>
+        <w:rPr>
+          <w:rFonts w:ascii="Times New Roman" w:cs="Times New Roman" w:eastAsia="Times New Roman" w:hAnsi="Times New Roman"/>
+          <w:b w:val="1"/>
+          <w:highlight w:val="white"/>
+          <w:rtl w:val="0"/>
+        </w:rPr>
+        <w:t xml:space="preserve">Fig 1</w:t>
+      </w:r>
+      <w:r>
+        <w:rPr>
+          <w:rFonts w:ascii="Times New Roman" w:cs="Times New Roman" w:eastAsia="Times New Roman" w:hAnsi="Times New Roman"/>
+          <w:highlight w:val="white"/>
+          <w:rtl w:val="0"/>
+        </w:rPr>
+        <w:t xml:space="preserve">:  Isolation Forest. Two trees of the ensemble are shown for understanding.  </w:t>
+      </w:r>
+    </w:p>
+    <w:p>
+      <w:pPr>
+        <w:spacing w:before="880" w:line="360" w:lineRule="auto"/>
+        <w:rPr>
+          <w:rFonts w:ascii="Times New Roman" w:cs="Times New Roman" w:eastAsia="Times New Roman" w:hAnsi="Times New Roman"/>
+          <w:highlight w:val="white"/>
+        </w:rPr>
+      </w:pPr>
       <w:r>
         <w:rPr>
           <w:rtl w:val="0"/>
@@ -2025,7 +2042,7 @@
       </w:pPr>
       <w:r>
         <w:rPr>
-          <w:rFonts w:ascii="Cardo" w:cs="Cardo" w:eastAsia="Cardo" w:hAnsi="Cardo"/>
+          <w:rFonts w:ascii="Times New Roman" w:cs="Times New Roman" w:eastAsia="Times New Roman" w:hAnsi="Times New Roman"/>
           <w:highlight w:val="white"/>
           <w:rtl w:val="0"/>
         </w:rPr>
@@ -2034,7 +2051,22 @@
         <w:tab/>
         <w:t xml:space="preserve">   </w:t>
         <w:tab/>
-        <w:t xml:space="preserve">SplitValue ← p}</w:t>
+      </w:r>
+      <w:r>
+        <w:rPr>
+          <w:rFonts w:ascii="Times New Roman" w:cs="Times New Roman" w:eastAsia="Times New Roman" w:hAnsi="Times New Roman"/>
+          <w:highlight w:val="white"/>
+          <w:rtl w:val="0"/>
+        </w:rPr>
+        <w:t xml:space="preserve">SplitValue</w:t>
+      </w:r>
+      <w:r>
+        <w:rPr>
+          <w:rFonts w:ascii="Cardo" w:cs="Cardo" w:eastAsia="Cardo" w:hAnsi="Cardo"/>
+          <w:highlight w:val="white"/>
+          <w:rtl w:val="0"/>
+        </w:rPr>
+        <w:t xml:space="preserve"> ← p}</w:t>
       </w:r>
     </w:p>
     <w:p>
@@ -2508,16 +2540,16 @@
           <wp:inline distB="114300" distT="114300" distL="114300" distR="114300">
             <wp:extent cx="1128713" cy="414968"/>
             <wp:effectExtent b="0" l="0" r="0" t="0"/>
-            <wp:docPr id="1" name="image1.png"/>
+            <wp:docPr id="1" name="image2.png"/>
             <a:graphic>
               <a:graphicData uri="http://schemas.openxmlformats.org/drawingml/2006/picture">
                 <pic:pic>
                   <pic:nvPicPr>
-                    <pic:cNvPr id="0" name="image1.png"/>
+                    <pic:cNvPr id="0" name="image2.png"/>
                     <pic:cNvPicPr preferRelativeResize="0"/>
                   </pic:nvPicPr>
                   <pic:blipFill>
-                    <a:blip r:embed="rId7"/>
+                    <a:blip r:embed="rId8"/>
                     <a:srcRect b="0" l="0" r="0" t="0"/>
                     <a:stretch>
                       <a:fillRect/>
@@ -2553,67 +2585,22 @@
         <w:tab/>
         <w:tab/>
         <w:tab/>
-        <w:t xml:space="preserve">                                                                                                                                                                  The root node of the tree contains the entire dataset. At each node of the decision tree, C4.5 picks the feature of the data that most effectively divides its set of samples into subsets enriched in one class or the other. The splitting is based on normalized information gain (difference in entropy). Information gain (IG) measures how much “information” a feature gives us about the class. – Features that perfectly partition should give maximal information. Features which are unrelated shouldn’t give any information. With entropy defined as:                                                  </w:t>
-      </w:r>
-      <w:r>
-        <w:rPr>
-          <w:rFonts w:ascii="Times New Roman" w:cs="Times New Roman" w:eastAsia="Times New Roman" w:hAnsi="Times New Roman"/>
-          <w:color w:val="222222"/>
-          <w:highlight w:val="white"/>
-        </w:rPr>
+        <w:t xml:space="preserve">                                                                                                                                                                  The root node of the tree contains the entire dataset. At each node of the decision tree, C4.5 picks the feature of the data that most effectively divides its set of samples into subsets enriched in one class or the other. The splitting is based on normalized information gain (difference in entropy). Information gain (IG) measures how much “information” a feature gives us about the class. – Features that perfectly partition should give maximal information. Features which are unrelated shouldn’t give any information. With entropy defined as:        </w:t>
+      </w:r>
+      <w:r>
         <w:drawing>
-          <wp:inline distB="114300" distT="114300" distL="114300" distR="114300">
+          <wp:anchor allowOverlap="1" behindDoc="0" distB="114300" distT="114300" distL="114300" distR="114300" hidden="0" layoutInCell="1" locked="0" relativeHeight="0" simplePos="0">
+            <wp:simplePos x="0" y="0"/>
+            <wp:positionH relativeFrom="column">
+              <wp:posOffset>1847850</wp:posOffset>
+            </wp:positionH>
+            <wp:positionV relativeFrom="paragraph">
+              <wp:posOffset>1104900</wp:posOffset>
+            </wp:positionV>
             <wp:extent cx="1128713" cy="414968"/>
             <wp:effectExtent b="0" l="0" r="0" t="0"/>
-            <wp:docPr id="4" name="image1.png"/>
-            <a:graphic>
-              <a:graphicData uri="http://schemas.openxmlformats.org/drawingml/2006/picture">
-                <pic:pic>
-                  <pic:nvPicPr>
-                    <pic:cNvPr id="0" name="image1.png"/>
-                    <pic:cNvPicPr preferRelativeResize="0"/>
-                  </pic:nvPicPr>
-                  <pic:blipFill>
-                    <a:blip r:embed="rId7"/>
-                    <a:srcRect b="0" l="0" r="0" t="0"/>
-                    <a:stretch>
-                      <a:fillRect/>
-                    </a:stretch>
-                  </pic:blipFill>
-                  <pic:spPr>
-                    <a:xfrm>
-                      <a:off x="0" y="0"/>
-                      <a:ext cx="1128713" cy="414968"/>
-                    </a:xfrm>
-                    <a:prstGeom prst="rect"/>
-                    <a:ln/>
-                  </pic:spPr>
-                </pic:pic>
-              </a:graphicData>
-            </a:graphic>
-          </wp:inline>
-        </w:drawing>
-      </w:r>
-      <w:r>
-        <w:rPr>
-          <w:rFonts w:ascii="Times New Roman" w:cs="Times New Roman" w:eastAsia="Times New Roman" w:hAnsi="Times New Roman"/>
-          <w:color w:val="222222"/>
-          <w:highlight w:val="white"/>
-          <w:rtl w:val="0"/>
-        </w:rPr>
-        <w:t xml:space="preserve">                                                                                                                               Information Gain, is defined as:                                                                    </w:t>
-      </w:r>
-      <w:r>
-        <w:rPr>
-          <w:rFonts w:ascii="Times New Roman" w:cs="Times New Roman" w:eastAsia="Times New Roman" w:hAnsi="Times New Roman"/>
-          <w:color w:val="222222"/>
-          <w:highlight w:val="white"/>
-        </w:rPr>
-        <w:drawing>
-          <wp:inline distB="114300" distT="114300" distL="114300" distR="114300">
-            <wp:extent cx="1591351" cy="304800"/>
-            <wp:effectExtent b="0" l="0" r="0" t="0"/>
-            <wp:docPr id="3" name="image2.png"/>
+            <wp:wrapTopAndBottom distB="114300" distT="114300"/>
+            <wp:docPr id="5" name="image2.png"/>
             <a:graphic>
               <a:graphicData uri="http://schemas.openxmlformats.org/drawingml/2006/picture">
                 <pic:pic>
@@ -2631,6 +2618,68 @@
                   <pic:spPr>
                     <a:xfrm>
                       <a:off x="0" y="0"/>
+                      <a:ext cx="1128713" cy="414968"/>
+                    </a:xfrm>
+                    <a:prstGeom prst="rect"/>
+                    <a:ln/>
+                  </pic:spPr>
+                </pic:pic>
+              </a:graphicData>
+            </a:graphic>
+          </wp:anchor>
+        </w:drawing>
+      </w:r>
+    </w:p>
+    <w:p>
+      <w:pPr>
+        <w:spacing w:before="880" w:line="360" w:lineRule="auto"/>
+        <w:ind w:left="0" w:firstLine="0"/>
+        <w:rPr>
+          <w:rFonts w:ascii="Times New Roman" w:cs="Times New Roman" w:eastAsia="Times New Roman" w:hAnsi="Times New Roman"/>
+          <w:color w:val="222222"/>
+          <w:highlight w:val="white"/>
+        </w:rPr>
+      </w:pPr>
+      <w:r>
+        <w:rPr>
+          <w:rFonts w:ascii="Times New Roman" w:cs="Times New Roman" w:eastAsia="Times New Roman" w:hAnsi="Times New Roman"/>
+          <w:color w:val="222222"/>
+          <w:highlight w:val="white"/>
+          <w:rtl w:val="0"/>
+        </w:rPr>
+        <w:t xml:space="preserve">    </w:t>
+      </w:r>
+      <w:r>
+        <w:drawing>
+          <wp:anchor allowOverlap="1" behindDoc="0" distB="57150" distT="57150" distL="57150" distR="57150" hidden="0" layoutInCell="1" locked="0" relativeHeight="0" simplePos="0">
+            <wp:simplePos x="0" y="0"/>
+            <wp:positionH relativeFrom="column">
+              <wp:posOffset>19051</wp:posOffset>
+            </wp:positionH>
+            <wp:positionV relativeFrom="paragraph">
+              <wp:posOffset>581025</wp:posOffset>
+            </wp:positionV>
+            <wp:extent cx="1591351" cy="304800"/>
+            <wp:effectExtent b="0" l="0" r="0" t="0"/>
+            <wp:wrapTopAndBottom distB="57150" distT="57150"/>
+            <wp:docPr id="4" name="image4.png"/>
+            <a:graphic>
+              <a:graphicData uri="http://schemas.openxmlformats.org/drawingml/2006/picture">
+                <pic:pic>
+                  <pic:nvPicPr>
+                    <pic:cNvPr id="0" name="image4.png"/>
+                    <pic:cNvPicPr preferRelativeResize="0"/>
+                  </pic:nvPicPr>
+                  <pic:blipFill>
+                    <a:blip r:embed="rId9"/>
+                    <a:srcRect b="0" l="0" r="0" t="0"/>
+                    <a:stretch>
+                      <a:fillRect/>
+                    </a:stretch>
+                  </pic:blipFill>
+                  <pic:spPr>
+                    <a:xfrm>
+                      <a:off x="0" y="0"/>
                       <a:ext cx="1591351" cy="304800"/>
                     </a:xfrm>
                     <a:prstGeom prst="rect"/>
@@ -2639,17 +2688,28 @@
                 </pic:pic>
               </a:graphicData>
             </a:graphic>
-          </wp:inline>
+          </wp:anchor>
         </w:drawing>
       </w:r>
-      <w:r>
+    </w:p>
+    <w:p>
+      <w:pPr>
+        <w:spacing w:before="880" w:line="360" w:lineRule="auto"/>
+        <w:ind w:left="0" w:firstLine="0"/>
         <w:rPr>
           <w:rFonts w:ascii="Times New Roman" w:cs="Times New Roman" w:eastAsia="Times New Roman" w:hAnsi="Times New Roman"/>
           <w:color w:val="222222"/>
           <w:highlight w:val="white"/>
-          <w:rtl w:val="0"/>
-        </w:rPr>
-        <w:t xml:space="preserve">                                                                                                                      where 𝑚 is the total number of instances, with 𝑚</w:t>
+        </w:rPr>
+      </w:pPr>
+      <w:r>
+        <w:rPr>
+          <w:rFonts w:ascii="Times New Roman" w:cs="Times New Roman" w:eastAsia="Times New Roman" w:hAnsi="Times New Roman"/>
+          <w:color w:val="222222"/>
+          <w:highlight w:val="white"/>
+          <w:rtl w:val="0"/>
+        </w:rPr>
+        <w:t xml:space="preserve">                                                                                                                                                           Information Gain, is defined as:                                                                                                                                                                                          where 𝑚 is the total number of instances, with 𝑚</w:t>
       </w:r>
       <w:r>
         <w:rPr>
@@ -2788,13 +2848,107 @@
         <w:br w:type="textWrapping"/>
         <w:t xml:space="preserve">1. First check the above base cases.</w:t>
         <w:br w:type="textWrapping"/>
-        <w:t xml:space="preserve">2. For each feature ‘a’, calculate the normalised information gain by splitting on ‘a’</w:t>
+        <w:t xml:space="preserve">2. For each feature </w:t>
+      </w:r>
+      <w:r>
+        <w:rPr>
+          <w:rFonts w:ascii="Times New Roman" w:cs="Times New Roman" w:eastAsia="Times New Roman" w:hAnsi="Times New Roman"/>
+          <w:b w:val="1"/>
+          <w:color w:val="222222"/>
+          <w:highlight w:val="white"/>
+          <w:rtl w:val="0"/>
+        </w:rPr>
+        <w:t xml:space="preserve">a</w:t>
+      </w:r>
+      <w:r>
+        <w:rPr>
+          <w:rFonts w:ascii="Times New Roman" w:cs="Times New Roman" w:eastAsia="Times New Roman" w:hAnsi="Times New Roman"/>
+          <w:color w:val="222222"/>
+          <w:highlight w:val="white"/>
+          <w:rtl w:val="0"/>
+        </w:rPr>
+        <w:t xml:space="preserve">, calculate the normalised information gain by splitting on </w:t>
+      </w:r>
+      <w:r>
+        <w:rPr>
+          <w:rFonts w:ascii="Times New Roman" w:cs="Times New Roman" w:eastAsia="Times New Roman" w:hAnsi="Times New Roman"/>
+          <w:b w:val="1"/>
+          <w:color w:val="222222"/>
+          <w:highlight w:val="white"/>
+          <w:rtl w:val="0"/>
+        </w:rPr>
+        <w:t xml:space="preserve">a</w:t>
+      </w:r>
+      <w:r>
+        <w:rPr>
+          <w:rFonts w:ascii="Times New Roman" w:cs="Times New Roman" w:eastAsia="Times New Roman" w:hAnsi="Times New Roman"/>
+          <w:color w:val="222222"/>
+          <w:highlight w:val="white"/>
+          <w:rtl w:val="0"/>
+        </w:rPr>
         <w:br w:type="textWrapping"/>
-        <w:t xml:space="preserve">3. Suppose ‘a_best’ is the attribute which gives the highest normalized information gain.</w:t>
+        <w:t xml:space="preserve">3. Suppose </w:t>
+      </w:r>
+      <w:r>
+        <w:rPr>
+          <w:rFonts w:ascii="Times New Roman" w:cs="Times New Roman" w:eastAsia="Times New Roman" w:hAnsi="Times New Roman"/>
+          <w:b w:val="1"/>
+          <w:color w:val="222222"/>
+          <w:highlight w:val="white"/>
+          <w:rtl w:val="0"/>
+        </w:rPr>
+        <w:t xml:space="preserve">a_best</w:t>
+      </w:r>
+      <w:r>
+        <w:rPr>
+          <w:rFonts w:ascii="Times New Roman" w:cs="Times New Roman" w:eastAsia="Times New Roman" w:hAnsi="Times New Roman"/>
+          <w:color w:val="222222"/>
+          <w:highlight w:val="white"/>
+          <w:rtl w:val="0"/>
+        </w:rPr>
+        <w:t xml:space="preserve"> is the attribute which gives the highest normalized information gain.</w:t>
         <w:br w:type="textWrapping"/>
-        <w:t xml:space="preserve">4. A decision node is to be created based on ‘a_best’.</w:t>
+        <w:t xml:space="preserve">4. A decision node is to be created based on </w:t>
+      </w:r>
+      <w:r>
+        <w:rPr>
+          <w:rFonts w:ascii="Times New Roman" w:cs="Times New Roman" w:eastAsia="Times New Roman" w:hAnsi="Times New Roman"/>
+          <w:b w:val="1"/>
+          <w:color w:val="222222"/>
+          <w:highlight w:val="white"/>
+          <w:rtl w:val="0"/>
+        </w:rPr>
+        <w:t xml:space="preserve">a_best</w:t>
+      </w:r>
+      <w:r>
+        <w:rPr>
+          <w:rFonts w:ascii="Times New Roman" w:cs="Times New Roman" w:eastAsia="Times New Roman" w:hAnsi="Times New Roman"/>
+          <w:color w:val="222222"/>
+          <w:highlight w:val="white"/>
+          <w:rtl w:val="0"/>
+        </w:rPr>
+        <w:t xml:space="preserve">.</w:t>
         <w:br w:type="textWrapping"/>
-        <w:t xml:space="preserve">5. Recur on the sublists obtained by splitting on a_best, and add those nodes as children of node.</w:t>
+        <w:t xml:space="preserve">5. Recur on the sublists obtained by splitting on </w:t>
+      </w:r>
+      <w:r>
+        <w:rPr>
+          <w:rFonts w:ascii="Times New Roman" w:cs="Times New Roman" w:eastAsia="Times New Roman" w:hAnsi="Times New Roman"/>
+          <w:b w:val="1"/>
+          <w:color w:val="222222"/>
+          <w:highlight w:val="white"/>
+          <w:rtl w:val="0"/>
+        </w:rPr>
+        <w:t xml:space="preserve">a_best</w:t>
+      </w:r>
+      <w:r>
+        <w:rPr>
+          <w:rFonts w:ascii="Times New Roman" w:cs="Times New Roman" w:eastAsia="Times New Roman" w:hAnsi="Times New Roman"/>
+          <w:color w:val="222222"/>
+          <w:highlight w:val="white"/>
+          <w:rtl w:val="0"/>
+        </w:rPr>
+        <w:t xml:space="preserve">, and add those nodes as children of node.</w:t>
       </w:r>
     </w:p>
     <w:p>
@@ -2821,7 +2975,7 @@
       <w:pPr>
         <w:numPr>
           <w:ilvl w:val="0"/>
-          <w:numId w:val="4"/>
+          <w:numId w:val="3"/>
         </w:numPr>
         <w:spacing w:after="0" w:afterAutospacing="0" w:before="120" w:line="360" w:lineRule="auto"/>
         <w:ind w:left="1440" w:hanging="360"/>
@@ -2846,7 +3000,7 @@
       <w:pPr>
         <w:numPr>
           <w:ilvl w:val="0"/>
-          <w:numId w:val="4"/>
+          <w:numId w:val="3"/>
         </w:numPr>
         <w:spacing w:after="0" w:afterAutospacing="0" w:before="0" w:beforeAutospacing="0" w:line="360" w:lineRule="auto"/>
         <w:ind w:left="1440" w:hanging="360"/>
@@ -2871,7 +3025,7 @@
       <w:pPr>
         <w:numPr>
           <w:ilvl w:val="0"/>
-          <w:numId w:val="4"/>
+          <w:numId w:val="3"/>
         </w:numPr>
         <w:spacing w:after="20" w:before="0" w:beforeAutospacing="0" w:line="360" w:lineRule="auto"/>
         <w:ind w:left="1440" w:hanging="360"/>
@@ -2893,30 +3047,34 @@
     <w:p>
       <w:pPr>
         <w:spacing w:before="880" w:line="360" w:lineRule="auto"/>
-        <w:ind w:left="0" w:firstLine="0"/>
-        <w:rPr>
-          <w:b w:val="1"/>
-          <w:color w:val="222222"/>
-          <w:sz w:val="21"/>
-          <w:szCs w:val="21"/>
-          <w:highlight w:val="white"/>
-        </w:rPr>
-      </w:pPr>
-      <w:r>
-        <w:rPr>
-          <w:rtl w:val="0"/>
-        </w:rPr>
+        <w:rPr>
+          <w:rFonts w:ascii="Times New Roman" w:cs="Times New Roman" w:eastAsia="Times New Roman" w:hAnsi="Times New Roman"/>
+          <w:highlight w:val="white"/>
+        </w:rPr>
+      </w:pPr>
+      <w:r>
+        <w:rPr>
+          <w:rFonts w:ascii="Times New Roman" w:cs="Times New Roman" w:eastAsia="Times New Roman" w:hAnsi="Times New Roman"/>
+          <w:b w:val="1"/>
+          <w:highlight w:val="white"/>
+          <w:rtl w:val="0"/>
+        </w:rPr>
+        <w:t xml:space="preserve">5. Hybrid algorithm: </w:t>
+      </w:r>
+      <w:r>
+        <w:rPr>
+          <w:rFonts w:ascii="Times New Roman" w:cs="Times New Roman" w:eastAsia="Times New Roman" w:hAnsi="Times New Roman"/>
+          <w:highlight w:val="white"/>
+          <w:rtl w:val="0"/>
+        </w:rPr>
+        <w:t xml:space="preserve"> In this approach, we have improved upon the standard Isolation Forest which is an ensemble of Isolation Trees, by replaced the base estimator(model) of the ensemble with the mostly widely used variant of decision trees, namely C4.5 Decision Trees. </w:t>
       </w:r>
     </w:p>
     <w:p>
       <w:pPr>
         <w:spacing w:before="880" w:line="360" w:lineRule="auto"/>
-        <w:ind w:left="0" w:firstLine="0"/>
-        <w:rPr>
-          <w:b w:val="1"/>
-          <w:color w:val="222222"/>
-          <w:sz w:val="21"/>
-          <w:szCs w:val="21"/>
+        <w:rPr>
+          <w:rFonts w:ascii="Times New Roman" w:cs="Times New Roman" w:eastAsia="Times New Roman" w:hAnsi="Times New Roman"/>
           <w:highlight w:val="white"/>
         </w:rPr>
       </w:pPr>
@@ -2929,147 +3087,42 @@
     <w:p>
       <w:pPr>
         <w:spacing w:before="880" w:line="360" w:lineRule="auto"/>
-        <w:ind w:left="0" w:firstLine="0"/>
-        <w:rPr>
-          <w:rFonts w:ascii="Times New Roman" w:cs="Times New Roman" w:eastAsia="Times New Roman" w:hAnsi="Times New Roman"/>
-          <w:b w:val="1"/>
-          <w:highlight w:val="white"/>
-        </w:rPr>
-      </w:pPr>
-      <w:r>
-        <w:rPr>
-          <w:rtl w:val="0"/>
-        </w:rPr>
+        <w:rPr>
+          <w:rFonts w:ascii="Times New Roman" w:cs="Times New Roman" w:eastAsia="Times New Roman" w:hAnsi="Times New Roman"/>
+          <w:highlight w:val="white"/>
+        </w:rPr>
+      </w:pPr>
+      <w:r>
+        <w:rPr>
+          <w:rFonts w:ascii="Times New Roman" w:cs="Times New Roman" w:eastAsia="Times New Roman" w:hAnsi="Times New Roman"/>
+          <w:highlight w:val="white"/>
+          <w:rtl w:val="0"/>
+        </w:rPr>
+        <w:t xml:space="preserve">6. </w:t>
+      </w:r>
+      <w:r>
+        <w:rPr>
+          <w:rFonts w:ascii="Times New Roman" w:cs="Times New Roman" w:eastAsia="Times New Roman" w:hAnsi="Times New Roman"/>
+          <w:b w:val="1"/>
+          <w:highlight w:val="white"/>
+          <w:rtl w:val="0"/>
+        </w:rPr>
+        <w:t xml:space="preserve">Comparison:</w:t>
+      </w:r>
+      <w:r>
+        <w:rPr>
+          <w:rFonts w:ascii="Times New Roman" w:cs="Times New Roman" w:eastAsia="Times New Roman" w:hAnsi="Times New Roman"/>
+          <w:highlight w:val="white"/>
+          <w:rtl w:val="0"/>
+        </w:rPr>
+        <w:t xml:space="preserve"> Isolation Forests scikit, C4.5 khud ka, CART scikit, Logistic Regression scikit, Random Forest scikit, Isolation Forest + C4.5 Khud ka. </w:t>
       </w:r>
     </w:p>
     <w:p>
       <w:pPr>
         <w:spacing w:before="880" w:line="360" w:lineRule="auto"/>
-        <w:ind w:left="0" w:firstLine="0"/>
-        <w:rPr>
-          <w:rFonts w:ascii="Times New Roman" w:cs="Times New Roman" w:eastAsia="Times New Roman" w:hAnsi="Times New Roman"/>
-          <w:b w:val="1"/>
-          <w:highlight w:val="white"/>
-        </w:rPr>
-      </w:pPr>
-      <w:r>
-        <w:rPr>
-          <w:rtl w:val="0"/>
-        </w:rPr>
-      </w:r>
-    </w:p>
-    <w:p>
-      <w:pPr>
-        <w:spacing w:before="880" w:line="360" w:lineRule="auto"/>
-        <w:ind w:left="0" w:firstLine="0"/>
-        <w:rPr>
-          <w:rFonts w:ascii="Times New Roman" w:cs="Times New Roman" w:eastAsia="Times New Roman" w:hAnsi="Times New Roman"/>
-          <w:b w:val="1"/>
-          <w:highlight w:val="white"/>
-        </w:rPr>
-      </w:pPr>
-      <w:r>
-        <w:rPr>
-          <w:rtl w:val="0"/>
-        </w:rPr>
-      </w:r>
-    </w:p>
-    <w:p>
-      <w:pPr>
-        <w:spacing w:before="880" w:line="360" w:lineRule="auto"/>
-        <w:ind w:left="0" w:firstLine="0"/>
-        <w:rPr>
-          <w:rFonts w:ascii="Times New Roman" w:cs="Times New Roman" w:eastAsia="Times New Roman" w:hAnsi="Times New Roman"/>
-          <w:b w:val="1"/>
-          <w:highlight w:val="white"/>
-        </w:rPr>
-      </w:pPr>
-      <w:r>
-        <w:rPr>
-          <w:rtl w:val="0"/>
-        </w:rPr>
-      </w:r>
-    </w:p>
-    <w:p>
-      <w:pPr>
-        <w:spacing w:before="880" w:line="360" w:lineRule="auto"/>
-        <w:rPr>
-          <w:rFonts w:ascii="Times New Roman" w:cs="Times New Roman" w:eastAsia="Times New Roman" w:hAnsi="Times New Roman"/>
-          <w:highlight w:val="white"/>
-        </w:rPr>
-      </w:pPr>
-      <w:r>
-        <w:rPr>
-          <w:rFonts w:ascii="Times New Roman" w:cs="Times New Roman" w:eastAsia="Times New Roman" w:hAnsi="Times New Roman"/>
-          <w:b w:val="1"/>
-          <w:highlight w:val="white"/>
-          <w:rtl w:val="0"/>
-        </w:rPr>
-        <w:t xml:space="preserve">5. Hybrid algorithm: </w:t>
-      </w:r>
-      <w:r>
-        <w:rPr>
-          <w:rFonts w:ascii="Times New Roman" w:cs="Times New Roman" w:eastAsia="Times New Roman" w:hAnsi="Times New Roman"/>
-          <w:highlight w:val="white"/>
-          <w:rtl w:val="0"/>
-        </w:rPr>
-        <w:t xml:space="preserve"> In this approach, we have improved upon the standard Isolation Forest which is an ensemble of Isolation Trees, by replaced the base estimator of the ensemble with the State Of The Art Decision Trees, namely C4.5 Decision Trees. </w:t>
-      </w:r>
-    </w:p>
-    <w:p>
-      <w:pPr>
-        <w:spacing w:before="880" w:line="360" w:lineRule="auto"/>
-        <w:rPr>
-          <w:rFonts w:ascii="Times New Roman" w:cs="Times New Roman" w:eastAsia="Times New Roman" w:hAnsi="Times New Roman"/>
-          <w:highlight w:val="white"/>
-        </w:rPr>
-      </w:pPr>
-      <w:r>
-        <w:rPr>
-          <w:rtl w:val="0"/>
-        </w:rPr>
-      </w:r>
-    </w:p>
-    <w:p>
-      <w:pPr>
-        <w:spacing w:before="880" w:line="360" w:lineRule="auto"/>
-        <w:rPr>
-          <w:rFonts w:ascii="Times New Roman" w:cs="Times New Roman" w:eastAsia="Times New Roman" w:hAnsi="Times New Roman"/>
-          <w:highlight w:val="white"/>
-        </w:rPr>
-      </w:pPr>
-      <w:r>
-        <w:rPr>
-          <w:rFonts w:ascii="Times New Roman" w:cs="Times New Roman" w:eastAsia="Times New Roman" w:hAnsi="Times New Roman"/>
-          <w:highlight w:val="white"/>
-          <w:rtl w:val="0"/>
-        </w:rPr>
-        <w:t xml:space="preserve">6. </w:t>
-      </w:r>
-      <w:r>
-        <w:rPr>
-          <w:rFonts w:ascii="Times New Roman" w:cs="Times New Roman" w:eastAsia="Times New Roman" w:hAnsi="Times New Roman"/>
-          <w:b w:val="1"/>
-          <w:highlight w:val="white"/>
-          <w:rtl w:val="0"/>
-        </w:rPr>
-        <w:t xml:space="preserve">Comparison:</w:t>
-      </w:r>
-      <w:r>
-        <w:rPr>
-          <w:rFonts w:ascii="Times New Roman" w:cs="Times New Roman" w:eastAsia="Times New Roman" w:hAnsi="Times New Roman"/>
-          <w:highlight w:val="white"/>
-          <w:rtl w:val="0"/>
-        </w:rPr>
-        <w:t xml:space="preserve"> Isolation Forests scikit, C4.5 khud ka, CART scikit, Logistic Regression scikit, Random Forest scikit, Isolation Forest + C4.5 Khud ka. </w:t>
-      </w:r>
-    </w:p>
-    <w:p>
-      <w:pPr>
-        <w:spacing w:before="880" w:line="360" w:lineRule="auto"/>
-        <w:rPr>
-          <w:rFonts w:ascii="Times New Roman" w:cs="Times New Roman" w:eastAsia="Times New Roman" w:hAnsi="Times New Roman"/>
-          <w:b w:val="1"/>
+        <w:rPr>
+          <w:rFonts w:ascii="Times New Roman" w:cs="Times New Roman" w:eastAsia="Times New Roman" w:hAnsi="Times New Roman"/>
           <w:highlight w:val="white"/>
         </w:rPr>
       </w:pPr>
@@ -3088,7 +3141,29 @@
           <w:highlight w:val="white"/>
           <w:rtl w:val="0"/>
         </w:rPr>
-        <w:t xml:space="preserve">Conclusion and Future work</w:t>
+        <w:t xml:space="preserve">Conclusion and Future work: </w:t>
+      </w:r>
+      <w:r>
+        <w:rPr>
+          <w:rFonts w:ascii="Times New Roman" w:cs="Times New Roman" w:eastAsia="Times New Roman" w:hAnsi="Times New Roman"/>
+          <w:highlight w:val="white"/>
+          <w:rtl w:val="0"/>
+        </w:rPr>
+        <w:t xml:space="preserve">To Be Added.</w:t>
+      </w:r>
+    </w:p>
+    <w:p>
+      <w:pPr>
+        <w:spacing w:line="360" w:lineRule="auto"/>
+        <w:rPr>
+          <w:rFonts w:ascii="Times New Roman" w:cs="Times New Roman" w:eastAsia="Times New Roman" w:hAnsi="Times New Roman"/>
+          <w:highlight w:val="white"/>
+        </w:rPr>
+      </w:pPr>
+      <w:r>
+        <w:rPr>
+          <w:rtl w:val="0"/>
+        </w:rPr>
       </w:r>
     </w:p>
     <w:p>
@@ -3111,22 +3186,6 @@
       <w:pPr>
         <w:spacing w:line="360" w:lineRule="auto"/>
         <w:rPr>
-          <w:rFonts w:ascii="Georgia" w:cs="Georgia" w:eastAsia="Georgia" w:hAnsi="Georgia"/>
-          <w:sz w:val="32"/>
-          <w:szCs w:val="32"/>
-          <w:highlight w:val="white"/>
-        </w:rPr>
-      </w:pPr>
-      <w:r>
-        <w:rPr>
-          <w:rtl w:val="0"/>
-        </w:rPr>
-      </w:r>
-    </w:p>
-    <w:p>
-      <w:pPr>
-        <w:spacing w:line="360" w:lineRule="auto"/>
-        <w:rPr>
           <w:rFonts w:ascii="Times New Roman" w:cs="Times New Roman" w:eastAsia="Times New Roman" w:hAnsi="Times New Roman"/>
         </w:rPr>
       </w:pPr>
@@ -3622,45 +3681,6 @@
           <w:rtl w:val="0"/>
         </w:rPr>
         <w:t xml:space="preserve">Michael</w:t>
-      </w:r>
-      <w:hyperlink r:id="rId9">
-        <w:r>
-          <w:rPr>
-            <w:rFonts w:ascii="Times New Roman" w:cs="Times New Roman" w:eastAsia="Times New Roman" w:hAnsi="Times New Roman"/>
-            <w:sz w:val="24"/>
-            <w:szCs w:val="24"/>
-            <w:u w:val="single"/>
-            <w:rtl w:val="0"/>
-          </w:rPr>
-          <w:t xml:space="preserve"> </w:t>
-        </w:r>
-      </w:hyperlink>
-      <w:r>
-        <w:rPr>
-          <w:rFonts w:ascii="Times New Roman" w:cs="Times New Roman" w:eastAsia="Times New Roman" w:hAnsi="Times New Roman"/>
-          <w:sz w:val="24"/>
-          <w:szCs w:val="24"/>
-          <w:rtl w:val="0"/>
-        </w:rPr>
-        <w:t xml:space="preserve">Steinbach (</w:t>
-      </w:r>
-      <w:r>
-        <w:rPr>
-          <w:rFonts w:ascii="Times New Roman" w:cs="Times New Roman" w:eastAsia="Times New Roman" w:hAnsi="Times New Roman"/>
-          <w:sz w:val="24"/>
-          <w:szCs w:val="24"/>
-          <w:rtl w:val="0"/>
-        </w:rPr>
-        <w:t xml:space="preserve">University of Minnesota) </w:t>
-      </w:r>
-      <w:r>
-        <w:rPr>
-          <w:rFonts w:ascii="Times New Roman" w:cs="Times New Roman" w:eastAsia="Times New Roman" w:hAnsi="Times New Roman"/>
-          <w:sz w:val="24"/>
-          <w:szCs w:val="24"/>
-          <w:rtl w:val="0"/>
-        </w:rPr>
-        <w:t xml:space="preserve">Anuj</w:t>
       </w:r>
       <w:hyperlink r:id="rId10">
         <w:r>
@@ -3681,6 +3701,45 @@
           <w:szCs w:val="24"/>
           <w:rtl w:val="0"/>
         </w:rPr>
+        <w:t xml:space="preserve">Steinbach (</w:t>
+      </w:r>
+      <w:r>
+        <w:rPr>
+          <w:rFonts w:ascii="Times New Roman" w:cs="Times New Roman" w:eastAsia="Times New Roman" w:hAnsi="Times New Roman"/>
+          <w:sz w:val="24"/>
+          <w:szCs w:val="24"/>
+          <w:rtl w:val="0"/>
+        </w:rPr>
+        <w:t xml:space="preserve">University of Minnesota) </w:t>
+      </w:r>
+      <w:r>
+        <w:rPr>
+          <w:rFonts w:ascii="Times New Roman" w:cs="Times New Roman" w:eastAsia="Times New Roman" w:hAnsi="Times New Roman"/>
+          <w:sz w:val="24"/>
+          <w:szCs w:val="24"/>
+          <w:rtl w:val="0"/>
+        </w:rPr>
+        <w:t xml:space="preserve">Anuj</w:t>
+      </w:r>
+      <w:hyperlink r:id="rId11">
+        <w:r>
+          <w:rPr>
+            <w:rFonts w:ascii="Times New Roman" w:cs="Times New Roman" w:eastAsia="Times New Roman" w:hAnsi="Times New Roman"/>
+            <w:sz w:val="24"/>
+            <w:szCs w:val="24"/>
+            <w:u w:val="single"/>
+            <w:rtl w:val="0"/>
+          </w:rPr>
+          <w:t xml:space="preserve"> </w:t>
+        </w:r>
+      </w:hyperlink>
+      <w:r>
+        <w:rPr>
+          <w:rFonts w:ascii="Times New Roman" w:cs="Times New Roman" w:eastAsia="Times New Roman" w:hAnsi="Times New Roman"/>
+          <w:sz w:val="24"/>
+          <w:szCs w:val="24"/>
+          <w:rtl w:val="0"/>
+        </w:rPr>
         <w:t xml:space="preserve">Karpatne (</w:t>
       </w:r>
       <w:r>
@@ -3841,6 +3900,284 @@
           <w:szCs w:val="24"/>
         </w:rPr>
       </w:pPr>
+      <w:r>
+        <w:rPr>
+          <w:rFonts w:ascii="Times New Roman" w:cs="Times New Roman" w:eastAsia="Times New Roman" w:hAnsi="Times New Roman"/>
+          <w:sz w:val="24"/>
+          <w:szCs w:val="24"/>
+          <w:rtl w:val="0"/>
+        </w:rPr>
+        <w:t xml:space="preserve">[9] Support Vector Machines for Anomaly Detection, </w:t>
+      </w:r>
+      <w:r>
+        <w:rPr>
+          <w:rFonts w:ascii="Times New Roman" w:cs="Times New Roman" w:eastAsia="Times New Roman" w:hAnsi="Times New Roman"/>
+          <w:sz w:val="24"/>
+          <w:szCs w:val="24"/>
+          <w:rtl w:val="0"/>
+        </w:rPr>
+        <w:t xml:space="preserve">Xueqin Zhang, Chunhua Gu and </w:t>
+      </w:r>
+    </w:p>
+    <w:p>
+      <w:pPr>
+        <w:spacing w:line="360" w:lineRule="auto"/>
+        <w:ind w:left="0" w:firstLine="0"/>
+        <w:rPr>
+          <w:rFonts w:ascii="Times New Roman" w:cs="Times New Roman" w:eastAsia="Times New Roman" w:hAnsi="Times New Roman"/>
+          <w:sz w:val="24"/>
+          <w:szCs w:val="24"/>
+        </w:rPr>
+      </w:pPr>
+      <w:r>
+        <w:rPr>
+          <w:rFonts w:ascii="Times New Roman" w:cs="Times New Roman" w:eastAsia="Times New Roman" w:hAnsi="Times New Roman"/>
+          <w:sz w:val="24"/>
+          <w:szCs w:val="24"/>
+          <w:rtl w:val="0"/>
+        </w:rPr>
+        <w:t xml:space="preserve">     Jiajun Lin</w:t>
+      </w:r>
+    </w:p>
+    <w:p>
+      <w:pPr>
+        <w:spacing w:line="360" w:lineRule="auto"/>
+        <w:ind w:left="0" w:firstLine="0"/>
+        <w:rPr>
+          <w:rFonts w:ascii="Times New Roman" w:cs="Times New Roman" w:eastAsia="Times New Roman" w:hAnsi="Times New Roman"/>
+          <w:sz w:val="24"/>
+          <w:szCs w:val="24"/>
+        </w:rPr>
+      </w:pPr>
+      <w:r>
+        <w:rPr>
+          <w:rFonts w:ascii="Times New Roman" w:cs="Times New Roman" w:eastAsia="Times New Roman" w:hAnsi="Times New Roman"/>
+          <w:sz w:val="24"/>
+          <w:szCs w:val="24"/>
+          <w:rtl w:val="0"/>
+        </w:rPr>
+        <w:t xml:space="preserve">[10] G. C. Cawley and N. L. C. Talbot, Over-fitting in model selection and subsequent</w:t>
+      </w:r>
+    </w:p>
+    <w:p>
+      <w:pPr>
+        <w:spacing w:line="360" w:lineRule="auto"/>
+        <w:ind w:left="0" w:firstLine="0"/>
+        <w:rPr>
+          <w:rFonts w:ascii="Times New Roman" w:cs="Times New Roman" w:eastAsia="Times New Roman" w:hAnsi="Times New Roman"/>
+          <w:sz w:val="24"/>
+          <w:szCs w:val="24"/>
+        </w:rPr>
+      </w:pPr>
+      <w:r>
+        <w:rPr>
+          <w:rFonts w:ascii="Times New Roman" w:cs="Times New Roman" w:eastAsia="Times New Roman" w:hAnsi="Times New Roman"/>
+          <w:sz w:val="24"/>
+          <w:szCs w:val="24"/>
+          <w:rtl w:val="0"/>
+        </w:rPr>
+        <w:t xml:space="preserve">       selection bias in performance evaluation, Journal of Machine Learning Research, 2010.</w:t>
+      </w:r>
+    </w:p>
+    <w:p>
+      <w:pPr>
+        <w:spacing w:line="360" w:lineRule="auto"/>
+        <w:ind w:left="0" w:firstLine="0"/>
+        <w:rPr>
+          <w:rFonts w:ascii="Times New Roman" w:cs="Times New Roman" w:eastAsia="Times New Roman" w:hAnsi="Times New Roman"/>
+          <w:sz w:val="24"/>
+          <w:szCs w:val="24"/>
+        </w:rPr>
+      </w:pPr>
+      <w:r>
+        <w:rPr>
+          <w:rFonts w:ascii="Times New Roman" w:cs="Times New Roman" w:eastAsia="Times New Roman" w:hAnsi="Times New Roman"/>
+          <w:sz w:val="24"/>
+          <w:szCs w:val="24"/>
+          <w:rtl w:val="0"/>
+        </w:rPr>
+        <w:t xml:space="preserve">       Research, vol. 11, pp. 2079-2107, July 2010.</w:t>
+      </w:r>
+    </w:p>
+    <w:p>
+      <w:pPr>
+        <w:spacing w:line="360" w:lineRule="auto"/>
+        <w:ind w:left="0" w:firstLine="0"/>
+        <w:rPr>
+          <w:rFonts w:ascii="Times New Roman" w:cs="Times New Roman" w:eastAsia="Times New Roman" w:hAnsi="Times New Roman"/>
+          <w:sz w:val="24"/>
+          <w:szCs w:val="24"/>
+        </w:rPr>
+      </w:pPr>
+      <w:r>
+        <w:rPr>
+          <w:rFonts w:ascii="Times New Roman" w:cs="Times New Roman" w:eastAsia="Times New Roman" w:hAnsi="Times New Roman"/>
+          <w:sz w:val="24"/>
+          <w:szCs w:val="24"/>
+          <w:rtl w:val="0"/>
+        </w:rPr>
+        <w:t xml:space="preserve">[11] An Entropy-Based Network Anomaly Detection Method Przemysław Berezinski,</w:t>
+      </w:r>
+    </w:p>
+    <w:p>
+      <w:pPr>
+        <w:spacing w:line="360" w:lineRule="auto"/>
+        <w:ind w:left="0" w:firstLine="0"/>
+        <w:rPr>
+          <w:rFonts w:ascii="Times New Roman" w:cs="Times New Roman" w:eastAsia="Times New Roman" w:hAnsi="Times New Roman"/>
+          <w:sz w:val="24"/>
+          <w:szCs w:val="24"/>
+        </w:rPr>
+      </w:pPr>
+      <w:r>
+        <w:rPr>
+          <w:rFonts w:ascii="Times New Roman" w:cs="Times New Roman" w:eastAsia="Times New Roman" w:hAnsi="Times New Roman"/>
+          <w:sz w:val="24"/>
+          <w:szCs w:val="24"/>
+          <w:rtl w:val="0"/>
+        </w:rPr>
+        <w:t xml:space="preserve">       Bartosz Jasiul, and Marcin Szpyrka </w:t>
+      </w:r>
+    </w:p>
+    <w:p>
+      <w:pPr>
+        <w:spacing w:line="360" w:lineRule="auto"/>
+        <w:ind w:left="0" w:firstLine="0"/>
+        <w:rPr>
+          <w:rFonts w:ascii="Times New Roman" w:cs="Times New Roman" w:eastAsia="Times New Roman" w:hAnsi="Times New Roman"/>
+          <w:sz w:val="24"/>
+          <w:szCs w:val="24"/>
+        </w:rPr>
+      </w:pPr>
+      <w:r>
+        <w:rPr>
+          <w:rFonts w:ascii="Times New Roman" w:cs="Times New Roman" w:eastAsia="Times New Roman" w:hAnsi="Times New Roman"/>
+          <w:sz w:val="24"/>
+          <w:szCs w:val="24"/>
+          <w:rtl w:val="0"/>
+        </w:rPr>
+        <w:t xml:space="preserve">[12] A Combination Classification Algorithm Based on Outlier Detection and C4.5, ShengYi </w:t>
+      </w:r>
+    </w:p>
+    <w:p>
+      <w:pPr>
+        <w:spacing w:line="360" w:lineRule="auto"/>
+        <w:ind w:left="0" w:firstLine="0"/>
+        <w:rPr>
+          <w:rFonts w:ascii="Times New Roman" w:cs="Times New Roman" w:eastAsia="Times New Roman" w:hAnsi="Times New Roman"/>
+          <w:sz w:val="24"/>
+          <w:szCs w:val="24"/>
+        </w:rPr>
+      </w:pPr>
+      <w:r>
+        <w:rPr>
+          <w:rFonts w:ascii="Times New Roman" w:cs="Times New Roman" w:eastAsia="Times New Roman" w:hAnsi="Times New Roman"/>
+          <w:sz w:val="24"/>
+          <w:szCs w:val="24"/>
+          <w:rtl w:val="0"/>
+        </w:rPr>
+        <w:t xml:space="preserve">       Jiang and Wen Yu School of Informatics, Guangdong University of Foreign Studies,</w:t>
+      </w:r>
+    </w:p>
+    <w:p>
+      <w:pPr>
+        <w:spacing w:line="360" w:lineRule="auto"/>
+        <w:ind w:left="0" w:firstLine="0"/>
+        <w:rPr>
+          <w:rFonts w:ascii="Times New Roman" w:cs="Times New Roman" w:eastAsia="Times New Roman" w:hAnsi="Times New Roman"/>
+          <w:sz w:val="24"/>
+          <w:szCs w:val="24"/>
+        </w:rPr>
+      </w:pPr>
+      <w:r>
+        <w:rPr>
+          <w:rFonts w:ascii="Times New Roman" w:cs="Times New Roman" w:eastAsia="Times New Roman" w:hAnsi="Times New Roman"/>
+          <w:sz w:val="24"/>
+          <w:szCs w:val="24"/>
+          <w:rtl w:val="0"/>
+        </w:rPr>
+        <w:t xml:space="preserve">       510006 Guangzhou, Guangdong </w:t>
+      </w:r>
+    </w:p>
+    <w:p>
+      <w:pPr>
+        <w:spacing w:line="360" w:lineRule="auto"/>
+        <w:ind w:left="0" w:firstLine="0"/>
+        <w:rPr>
+          <w:rFonts w:ascii="Times New Roman" w:cs="Times New Roman" w:eastAsia="Times New Roman" w:hAnsi="Times New Roman"/>
+          <w:sz w:val="24"/>
+          <w:szCs w:val="24"/>
+        </w:rPr>
+      </w:pPr>
+      <w:r>
+        <w:rPr>
+          <w:rFonts w:ascii="Times New Roman" w:cs="Times New Roman" w:eastAsia="Times New Roman" w:hAnsi="Times New Roman"/>
+          <w:sz w:val="24"/>
+          <w:szCs w:val="24"/>
+          <w:rtl w:val="0"/>
+        </w:rPr>
+        <w:t xml:space="preserve">[13] A comparative study of decision tree ID3 and C4.5, Badr HssinA, Abdelkarim </w:t>
+      </w:r>
+    </w:p>
+    <w:p>
+      <w:pPr>
+        <w:spacing w:line="360" w:lineRule="auto"/>
+        <w:ind w:left="0" w:firstLine="0"/>
+        <w:rPr>
+          <w:rFonts w:ascii="Times New Roman" w:cs="Times New Roman" w:eastAsia="Times New Roman" w:hAnsi="Times New Roman"/>
+          <w:sz w:val="24"/>
+          <w:szCs w:val="24"/>
+        </w:rPr>
+      </w:pPr>
+      <w:r>
+        <w:rPr>
+          <w:rFonts w:ascii="Times New Roman" w:cs="Times New Roman" w:eastAsia="Times New Roman" w:hAnsi="Times New Roman"/>
+          <w:sz w:val="24"/>
+          <w:szCs w:val="24"/>
+          <w:rtl w:val="0"/>
+        </w:rPr>
+        <w:t xml:space="preserve">       Merbouha, Hanane Ezzikouri, Mohammed Erritalitiad laboratory, Computer Sciences</w:t>
+      </w:r>
+    </w:p>
+    <w:p>
+      <w:pPr>
+        <w:spacing w:line="360" w:lineRule="auto"/>
+        <w:ind w:left="0" w:firstLine="0"/>
+        <w:rPr>
+          <w:rFonts w:ascii="Times New Roman" w:cs="Times New Roman" w:eastAsia="Times New Roman" w:hAnsi="Times New Roman"/>
+          <w:sz w:val="24"/>
+          <w:szCs w:val="24"/>
+        </w:rPr>
+      </w:pPr>
+      <w:r>
+        <w:rPr>
+          <w:rFonts w:ascii="Times New Roman" w:cs="Times New Roman" w:eastAsia="Times New Roman" w:hAnsi="Times New Roman"/>
+          <w:sz w:val="24"/>
+          <w:szCs w:val="24"/>
+          <w:rtl w:val="0"/>
+        </w:rPr>
+        <w:t xml:space="preserve">       Department, Faculty of sciences and techniques, Sultan Moulay Slimane University</w:t>
+      </w:r>
+    </w:p>
+    <w:p>
+      <w:pPr>
+        <w:spacing w:line="360" w:lineRule="auto"/>
+        <w:ind w:left="0" w:firstLine="0"/>
+        <w:rPr>
+          <w:rFonts w:ascii="Times New Roman" w:cs="Times New Roman" w:eastAsia="Times New Roman" w:hAnsi="Times New Roman"/>
+          <w:sz w:val="24"/>
+          <w:szCs w:val="24"/>
+        </w:rPr>
+      </w:pPr>
+      <w:r>
+        <w:rPr>
+          <w:rFonts w:ascii="Times New Roman" w:cs="Times New Roman" w:eastAsia="Times New Roman" w:hAnsi="Times New Roman"/>
+          <w:sz w:val="24"/>
+          <w:szCs w:val="24"/>
+          <w:rtl w:val="0"/>
+        </w:rPr>
+        <w:t xml:space="preserve">[14] </w:t>
+      </w:r>
       <w:r>
         <w:rPr>
           <w:rtl w:val="0"/>
@@ -4100,116 +4437,6 @@
   <w:abstractNum w:abstractNumId="3">
     <w:lvl w:ilvl="0">
       <w:start w:val="1"/>
-      <w:numFmt w:val="lowerLetter"/>
-      <w:lvlText w:val="%1."/>
-      <w:lvlJc w:val="left"/>
-      <w:pPr>
-        <w:ind w:left="720" w:hanging="360"/>
-      </w:pPr>
-      <w:rPr>
-        <w:u w:val="none"/>
-      </w:rPr>
-    </w:lvl>
-    <w:lvl w:ilvl="1">
-      <w:start w:val="1"/>
-      <w:numFmt w:val="lowerRoman"/>
-      <w:lvlText w:val="%2."/>
-      <w:lvlJc w:val="right"/>
-      <w:pPr>
-        <w:ind w:left="1440" w:hanging="360"/>
-      </w:pPr>
-      <w:rPr>
-        <w:u w:val="none"/>
-      </w:rPr>
-    </w:lvl>
-    <w:lvl w:ilvl="2">
-      <w:start w:val="1"/>
-      <w:numFmt w:val="decimal"/>
-      <w:lvlText w:val="%3."/>
-      <w:lvlJc w:val="left"/>
-      <w:pPr>
-        <w:ind w:left="2160" w:hanging="360"/>
-      </w:pPr>
-      <w:rPr>
-        <w:u w:val="none"/>
-      </w:rPr>
-    </w:lvl>
-    <w:lvl w:ilvl="3">
-      <w:start w:val="1"/>
-      <w:numFmt w:val="lowerLetter"/>
-      <w:lvlText w:val="%4."/>
-      <w:lvlJc w:val="left"/>
-      <w:pPr>
-        <w:ind w:left="2880" w:hanging="360"/>
-      </w:pPr>
-      <w:rPr>
-        <w:u w:val="none"/>
-      </w:rPr>
-    </w:lvl>
-    <w:lvl w:ilvl="4">
-      <w:start w:val="1"/>
-      <w:numFmt w:val="lowerRoman"/>
-      <w:lvlText w:val="%5."/>
-      <w:lvlJc w:val="right"/>
-      <w:pPr>
-        <w:ind w:left="3600" w:hanging="360"/>
-      </w:pPr>
-      <w:rPr>
-        <w:u w:val="none"/>
-      </w:rPr>
-    </w:lvl>
-    <w:lvl w:ilvl="5">
-      <w:start w:val="1"/>
-      <w:numFmt w:val="decimal"/>
-      <w:lvlText w:val="%6."/>
-      <w:lvlJc w:val="left"/>
-      <w:pPr>
-        <w:ind w:left="4320" w:hanging="360"/>
-      </w:pPr>
-      <w:rPr>
-        <w:u w:val="none"/>
-      </w:rPr>
-    </w:lvl>
-    <w:lvl w:ilvl="6">
-      <w:start w:val="1"/>
-      <w:numFmt w:val="lowerLetter"/>
-      <w:lvlText w:val="%7."/>
-      <w:lvlJc w:val="left"/>
-      <w:pPr>
-        <w:ind w:left="5040" w:hanging="360"/>
-      </w:pPr>
-      <w:rPr>
-        <w:u w:val="none"/>
-      </w:rPr>
-    </w:lvl>
-    <w:lvl w:ilvl="7">
-      <w:start w:val="1"/>
-      <w:numFmt w:val="lowerRoman"/>
-      <w:lvlText w:val="%8."/>
-      <w:lvlJc w:val="right"/>
-      <w:pPr>
-        <w:ind w:left="5760" w:hanging="360"/>
-      </w:pPr>
-      <w:rPr>
-        <w:u w:val="none"/>
-      </w:rPr>
-    </w:lvl>
-    <w:lvl w:ilvl="8">
-      <w:start w:val="1"/>
-      <w:numFmt w:val="decimal"/>
-      <w:lvlText w:val="%9."/>
-      <w:lvlJc w:val="left"/>
-      <w:pPr>
-        <w:ind w:left="6480" w:hanging="360"/>
-      </w:pPr>
-      <w:rPr>
-        <w:u w:val="none"/>
-      </w:rPr>
-    </w:lvl>
-  </w:abstractNum>
-  <w:abstractNum w:abstractNumId="4">
-    <w:lvl w:ilvl="0">
-      <w:start w:val="1"/>
       <w:numFmt w:val="decimal"/>
       <w:lvlText w:val="%1."/>
       <w:lvlJc w:val="left"/>
@@ -4325,9 +4552,6 @@
   </w:num>
   <w:num w:numId="3">
     <w:abstractNumId w:val="3"/>
-  </w:num>
-  <w:num w:numId="4">
-    <w:abstractNumId w:val="4"/>
   </w:num>
 </w:numbering>
 </file>

</xml_diff>

<commit_message>
added partial pseudocode code for c4.5 decision tree, complete code to be sent in next commit with nothing else in next commit
</commit_message>
<xml_diff>
--- a/Improved Isolation Forest Algorithm for Supervised Anomaly Detection.docx
+++ b/Improved Isolation Forest Algorithm for Supervised Anomaly Detection.docx
@@ -1462,12 +1462,12 @@
           <wp:inline distB="114300" distT="114300" distL="114300" distR="114300">
             <wp:extent cx="5734050" cy="3467100"/>
             <wp:effectExtent b="0" l="0" r="0" t="0"/>
-            <wp:docPr id="2" name="image1.jpg"/>
+            <wp:docPr id="2" name="image2.jpg"/>
             <a:graphic>
               <a:graphicData uri="http://schemas.openxmlformats.org/drawingml/2006/picture">
                 <pic:pic>
                   <pic:nvPicPr>
-                    <pic:cNvPr id="0" name="image1.jpg"/>
+                    <pic:cNvPr id="0" name="image2.jpg"/>
                     <pic:cNvPicPr preferRelativeResize="0"/>
                   </pic:nvPicPr>
                   <pic:blipFill>
@@ -1577,7 +1577,7 @@
           <w:highlight w:val="white"/>
           <w:rtl w:val="0"/>
         </w:rPr>
-        <w:t xml:space="preserve">Algorithm 1 : iF orest(X, t, </w:t>
+        <w:t xml:space="preserve">Algorithm 1 : iForest(X, t, </w:t>
       </w:r>
       <w:r>
         <w:rPr>
@@ -1619,7 +1619,41 @@
           <w:highlight w:val="white"/>
           <w:rtl w:val="0"/>
         </w:rPr>
-        <w:t xml:space="preserve"> X - input data, t - number of trees, 𝜳 - sub-sampling size</w:t>
+        <w:t xml:space="preserve"> </w:t>
+      </w:r>
+      <w:r>
+        <w:rPr>
+          <w:rFonts w:ascii="Times New Roman" w:cs="Times New Roman" w:eastAsia="Times New Roman" w:hAnsi="Times New Roman"/>
+          <w:b w:val="1"/>
+          <w:highlight w:val="white"/>
+          <w:rtl w:val="0"/>
+        </w:rPr>
+        <w:t xml:space="preserve">X</w:t>
+      </w:r>
+      <w:r>
+        <w:rPr>
+          <w:rFonts w:ascii="Times New Roman" w:cs="Times New Roman" w:eastAsia="Times New Roman" w:hAnsi="Times New Roman"/>
+          <w:highlight w:val="white"/>
+          <w:rtl w:val="0"/>
+        </w:rPr>
+        <w:t xml:space="preserve"> - input data, </w:t>
+      </w:r>
+      <w:r>
+        <w:rPr>
+          <w:rFonts w:ascii="Times New Roman" w:cs="Times New Roman" w:eastAsia="Times New Roman" w:hAnsi="Times New Roman"/>
+          <w:b w:val="1"/>
+          <w:highlight w:val="white"/>
+          <w:rtl w:val="0"/>
+        </w:rPr>
+        <w:t xml:space="preserve">t</w:t>
+      </w:r>
+      <w:r>
+        <w:rPr>
+          <w:rFonts w:ascii="Times New Roman" w:cs="Times New Roman" w:eastAsia="Times New Roman" w:hAnsi="Times New Roman"/>
+          <w:highlight w:val="white"/>
+          <w:rtl w:val="0"/>
+        </w:rPr>
+        <w:t xml:space="preserve"> - number of trees, 𝜳 - sub-sampling size</w:t>
         <w:br w:type="textWrapping"/>
       </w:r>
       <w:r>
@@ -1637,7 +1671,24 @@
           <w:highlight w:val="white"/>
           <w:rtl w:val="0"/>
         </w:rPr>
-        <w:t xml:space="preserve"> a set of t iTrees</w:t>
+        <w:t xml:space="preserve"> a set of </w:t>
+      </w:r>
+      <w:r>
+        <w:rPr>
+          <w:rFonts w:ascii="Times New Roman" w:cs="Times New Roman" w:eastAsia="Times New Roman" w:hAnsi="Times New Roman"/>
+          <w:b w:val="1"/>
+          <w:highlight w:val="white"/>
+          <w:rtl w:val="0"/>
+        </w:rPr>
+        <w:t xml:space="preserve">t</w:t>
+      </w:r>
+      <w:r>
+        <w:rPr>
+          <w:rFonts w:ascii="Times New Roman" w:cs="Times New Roman" w:eastAsia="Times New Roman" w:hAnsi="Times New Roman"/>
+          <w:highlight w:val="white"/>
+          <w:rtl w:val="0"/>
+        </w:rPr>
+        <w:t xml:space="preserve"> iTrees</w:t>
         <w:br w:type="textWrapping"/>
         <w:t xml:space="preserve">1: Initialize Forest</w:t>
         <w:br w:type="textWrapping"/>
@@ -1662,21 +1713,108 @@
       </w:r>
       <w:r>
         <w:rPr>
-          <w:rFonts w:ascii="Cardo" w:cs="Cardo" w:eastAsia="Cardo" w:hAnsi="Cardo"/>
+          <w:rFonts w:ascii="Times New Roman" w:cs="Times New Roman" w:eastAsia="Times New Roman" w:hAnsi="Times New Roman"/>
           <w:highlight w:val="white"/>
           <w:rtl w:val="0"/>
         </w:rPr>
         <w:t xml:space="preserve">)</w:t>
         <w:br w:type="textWrapping"/>
-        <w:t xml:space="preserve">3: for i = 1 to t do</w:t>
+        <w:t xml:space="preserve">3: for i = 1 to </w:t>
+      </w:r>
+      <w:r>
+        <w:rPr>
+          <w:rFonts w:ascii="Times New Roman" w:cs="Times New Roman" w:eastAsia="Times New Roman" w:hAnsi="Times New Roman"/>
+          <w:b w:val="1"/>
+          <w:highlight w:val="white"/>
+          <w:rtl w:val="0"/>
+        </w:rPr>
+        <w:t xml:space="preserve">t</w:t>
+      </w:r>
+      <w:r>
+        <w:rPr>
+          <w:rFonts w:ascii="Times New Roman" w:cs="Times New Roman" w:eastAsia="Times New Roman" w:hAnsi="Times New Roman"/>
+          <w:highlight w:val="white"/>
+          <w:rtl w:val="0"/>
+        </w:rPr>
+        <w:t xml:space="preserve"> do</w:t>
         <w:br w:type="textWrapping"/>
         <w:t xml:space="preserve">4:</w:t>
         <w:tab/>
-        <w:t xml:space="preserve">X 0 ← sample(X, ψ)</w:t>
+        <w:t xml:space="preserve">X</w:t>
+      </w:r>
+      <w:r>
+        <w:rPr>
+          <w:rFonts w:ascii="Times New Roman" w:cs="Times New Roman" w:eastAsia="Times New Roman" w:hAnsi="Times New Roman"/>
+          <w:sz w:val="20"/>
+          <w:szCs w:val="20"/>
+          <w:highlight w:val="white"/>
+          <w:rtl w:val="0"/>
+        </w:rPr>
+        <w:t xml:space="preserve">0</w:t>
+      </w:r>
+      <w:r>
+        <w:rPr>
+          <w:rFonts w:ascii="Cardo" w:cs="Cardo" w:eastAsia="Cardo" w:hAnsi="Cardo"/>
+          <w:highlight w:val="white"/>
+          <w:rtl w:val="0"/>
+        </w:rPr>
+        <w:t xml:space="preserve"> ← sample(</w:t>
+      </w:r>
+      <w:r>
+        <w:rPr>
+          <w:rFonts w:ascii="Times New Roman" w:cs="Times New Roman" w:eastAsia="Times New Roman" w:hAnsi="Times New Roman"/>
+          <w:b w:val="1"/>
+          <w:highlight w:val="white"/>
+          <w:rtl w:val="0"/>
+        </w:rPr>
+        <w:t xml:space="preserve">X</w:t>
+      </w:r>
+      <w:r>
+        <w:rPr>
+          <w:rFonts w:ascii="Times New Roman" w:cs="Times New Roman" w:eastAsia="Times New Roman" w:hAnsi="Times New Roman"/>
+          <w:highlight w:val="white"/>
+          <w:rtl w:val="0"/>
+        </w:rPr>
+        <w:t xml:space="preserve">, </w:t>
+      </w:r>
+      <w:r>
+        <w:rPr>
+          <w:rFonts w:ascii="Times New Roman" w:cs="Times New Roman" w:eastAsia="Times New Roman" w:hAnsi="Times New Roman"/>
+          <w:b w:val="1"/>
+          <w:highlight w:val="white"/>
+          <w:rtl w:val="0"/>
+        </w:rPr>
+        <w:t xml:space="preserve">ψ</w:t>
+      </w:r>
+      <w:r>
+        <w:rPr>
+          <w:rFonts w:ascii="Cardo" w:cs="Cardo" w:eastAsia="Cardo" w:hAnsi="Cardo"/>
+          <w:highlight w:val="white"/>
+          <w:rtl w:val="0"/>
+        </w:rPr>
+        <w:t xml:space="preserve">)</w:t>
         <w:br w:type="textWrapping"/>
         <w:t xml:space="preserve">5:</w:t>
         <w:tab/>
-        <w:t xml:space="preserve">Forest ← Forest ∪ iTree(X 0 , 0, l)</w:t>
+        <w:t xml:space="preserve">Forest ← Forest ∪ iTree(X</w:t>
+      </w:r>
+      <w:r>
+        <w:rPr>
+          <w:rFonts w:ascii="Times New Roman" w:cs="Times New Roman" w:eastAsia="Times New Roman" w:hAnsi="Times New Roman"/>
+          <w:sz w:val="20"/>
+          <w:szCs w:val="20"/>
+          <w:highlight w:val="white"/>
+          <w:rtl w:val="0"/>
+        </w:rPr>
+        <w:t xml:space="preserve">0</w:t>
+      </w:r>
+      <w:r>
+        <w:rPr>
+          <w:rFonts w:ascii="Times New Roman" w:cs="Times New Roman" w:eastAsia="Times New Roman" w:hAnsi="Times New Roman"/>
+          <w:highlight w:val="white"/>
+          <w:rtl w:val="0"/>
+        </w:rPr>
+        <w:t xml:space="preserve"> , 0, l)</w:t>
         <w:br w:type="textWrapping"/>
         <w:t xml:space="preserve">6: end for</w:t>
         <w:br w:type="textWrapping"/>
@@ -1781,7 +1919,58 @@
           <w:highlight w:val="white"/>
           <w:rtl w:val="0"/>
         </w:rPr>
-        <w:t xml:space="preserve"> X - input data, e - current tree height, l - height limit</w:t>
+        <w:t xml:space="preserve"> </w:t>
+      </w:r>
+      <w:r>
+        <w:rPr>
+          <w:rFonts w:ascii="Times New Roman" w:cs="Times New Roman" w:eastAsia="Times New Roman" w:hAnsi="Times New Roman"/>
+          <w:b w:val="1"/>
+          <w:highlight w:val="white"/>
+          <w:rtl w:val="0"/>
+        </w:rPr>
+        <w:t xml:space="preserve">X</w:t>
+      </w:r>
+      <w:r>
+        <w:rPr>
+          <w:rFonts w:ascii="Times New Roman" w:cs="Times New Roman" w:eastAsia="Times New Roman" w:hAnsi="Times New Roman"/>
+          <w:highlight w:val="white"/>
+          <w:rtl w:val="0"/>
+        </w:rPr>
+        <w:t xml:space="preserve"> - input data,</w:t>
+      </w:r>
+      <w:r>
+        <w:rPr>
+          <w:rFonts w:ascii="Times New Roman" w:cs="Times New Roman" w:eastAsia="Times New Roman" w:hAnsi="Times New Roman"/>
+          <w:b w:val="1"/>
+          <w:highlight w:val="white"/>
+          <w:rtl w:val="0"/>
+        </w:rPr>
+        <w:t xml:space="preserve"> e</w:t>
+      </w:r>
+      <w:r>
+        <w:rPr>
+          <w:rFonts w:ascii="Times New Roman" w:cs="Times New Roman" w:eastAsia="Times New Roman" w:hAnsi="Times New Roman"/>
+          <w:highlight w:val="white"/>
+          <w:rtl w:val="0"/>
+        </w:rPr>
+        <w:t xml:space="preserve"> - current tree height, </w:t>
+      </w:r>
+      <w:r>
+        <w:rPr>
+          <w:rFonts w:ascii="Times New Roman" w:cs="Times New Roman" w:eastAsia="Times New Roman" w:hAnsi="Times New Roman"/>
+          <w:b w:val="1"/>
+          <w:highlight w:val="white"/>
+          <w:rtl w:val="0"/>
+        </w:rPr>
+        <w:t xml:space="preserve">l</w:t>
+      </w:r>
+      <w:r>
+        <w:rPr>
+          <w:rFonts w:ascii="Times New Roman" w:cs="Times New Roman" w:eastAsia="Times New Roman" w:hAnsi="Times New Roman"/>
+          <w:highlight w:val="white"/>
+          <w:rtl w:val="0"/>
+        </w:rPr>
+        <w:t xml:space="preserve"> - height limit</w:t>
       </w:r>
     </w:p>
     <w:p>
@@ -2188,7 +2377,58 @@
           <w:highlight w:val="white"/>
           <w:rtl w:val="0"/>
         </w:rPr>
-        <w:t xml:space="preserve">Inputs : x - an instance, T - an iTree, e - current path length;</w:t>
+        <w:t xml:space="preserve">Inputs : </w:t>
+      </w:r>
+      <w:r>
+        <w:rPr>
+          <w:rFonts w:ascii="Times New Roman" w:cs="Times New Roman" w:eastAsia="Times New Roman" w:hAnsi="Times New Roman"/>
+          <w:b w:val="1"/>
+          <w:highlight w:val="white"/>
+          <w:rtl w:val="0"/>
+        </w:rPr>
+        <w:t xml:space="preserve">x</w:t>
+      </w:r>
+      <w:r>
+        <w:rPr>
+          <w:rFonts w:ascii="Times New Roman" w:cs="Times New Roman" w:eastAsia="Times New Roman" w:hAnsi="Times New Roman"/>
+          <w:highlight w:val="white"/>
+          <w:rtl w:val="0"/>
+        </w:rPr>
+        <w:t xml:space="preserve"> - an instance, </w:t>
+      </w:r>
+      <w:r>
+        <w:rPr>
+          <w:rFonts w:ascii="Times New Roman" w:cs="Times New Roman" w:eastAsia="Times New Roman" w:hAnsi="Times New Roman"/>
+          <w:b w:val="1"/>
+          <w:highlight w:val="white"/>
+          <w:rtl w:val="0"/>
+        </w:rPr>
+        <w:t xml:space="preserve">T</w:t>
+      </w:r>
+      <w:r>
+        <w:rPr>
+          <w:rFonts w:ascii="Times New Roman" w:cs="Times New Roman" w:eastAsia="Times New Roman" w:hAnsi="Times New Roman"/>
+          <w:highlight w:val="white"/>
+          <w:rtl w:val="0"/>
+        </w:rPr>
+        <w:t xml:space="preserve"> - an iTree, </w:t>
+      </w:r>
+      <w:r>
+        <w:rPr>
+          <w:rFonts w:ascii="Times New Roman" w:cs="Times New Roman" w:eastAsia="Times New Roman" w:hAnsi="Times New Roman"/>
+          <w:b w:val="1"/>
+          <w:highlight w:val="white"/>
+          <w:rtl w:val="0"/>
+        </w:rPr>
+        <w:t xml:space="preserve">e</w:t>
+      </w:r>
+      <w:r>
+        <w:rPr>
+          <w:rFonts w:ascii="Times New Roman" w:cs="Times New Roman" w:eastAsia="Times New Roman" w:hAnsi="Times New Roman"/>
+          <w:highlight w:val="white"/>
+          <w:rtl w:val="0"/>
+        </w:rPr>
+        <w:t xml:space="preserve"> - current path length;</w:t>
       </w:r>
     </w:p>
     <w:p>
@@ -2540,12 +2780,12 @@
           <wp:inline distB="114300" distT="114300" distL="114300" distR="114300">
             <wp:extent cx="1128713" cy="414968"/>
             <wp:effectExtent b="0" l="0" r="0" t="0"/>
-            <wp:docPr id="1" name="image2.png"/>
+            <wp:docPr id="1" name="image1.png"/>
             <a:graphic>
               <a:graphicData uri="http://schemas.openxmlformats.org/drawingml/2006/picture">
                 <pic:pic>
                   <pic:nvPicPr>
-                    <pic:cNvPr id="0" name="image2.png"/>
+                    <pic:cNvPr id="0" name="image1.png"/>
                     <pic:cNvPicPr preferRelativeResize="0"/>
                   </pic:nvPicPr>
                   <pic:blipFill>
@@ -2600,12 +2840,12 @@
             <wp:extent cx="1128713" cy="414968"/>
             <wp:effectExtent b="0" l="0" r="0" t="0"/>
             <wp:wrapTopAndBottom distB="114300" distT="114300"/>
-            <wp:docPr id="5" name="image2.png"/>
+            <wp:docPr id="5" name="image1.png"/>
             <a:graphic>
               <a:graphicData uri="http://schemas.openxmlformats.org/drawingml/2006/picture">
                 <pic:pic>
                   <pic:nvPicPr>
-                    <pic:cNvPr id="0" name="image2.png"/>
+                    <pic:cNvPr id="0" name="image1.png"/>
                     <pic:cNvPicPr preferRelativeResize="0"/>
                   </pic:nvPicPr>
                   <pic:blipFill>
@@ -2647,7 +2887,27 @@
           <w:highlight w:val="white"/>
           <w:rtl w:val="0"/>
         </w:rPr>
-        <w:t xml:space="preserve">    </w:t>
+        <w:t xml:space="preserve">                                                                                                                                                           Information Gain, is defined as:                                                                                                                                                                                          where 𝑚 is the total number of instances, with 𝑚</w:t>
+      </w:r>
+      <w:r>
+        <w:rPr>
+          <w:rFonts w:ascii="Times New Roman" w:cs="Times New Roman" w:eastAsia="Times New Roman" w:hAnsi="Times New Roman"/>
+          <w:color w:val="222222"/>
+          <w:sz w:val="16"/>
+          <w:szCs w:val="16"/>
+          <w:highlight w:val="white"/>
+          <w:rtl w:val="0"/>
+        </w:rPr>
+        <w:t xml:space="preserve">𝑘</w:t>
+      </w:r>
+      <w:r>
+        <w:rPr>
+          <w:rFonts w:ascii="Times New Roman" w:cs="Times New Roman" w:eastAsia="Times New Roman" w:hAnsi="Times New Roman"/>
+          <w:color w:val="222222"/>
+          <w:highlight w:val="white"/>
+          <w:rtl w:val="0"/>
+        </w:rPr>
+        <w:t xml:space="preserve"> instances belonging to class 𝑘, where 𝐾 = 1, … , 𝑘. The attribute with the maximum normalized information gain is picked to make the decision. C4.5 algorithm then recurses on the partitioned sublists.</w:t>
       </w:r>
       <w:r>
         <w:drawing>
@@ -2694,46 +2954,6 @@
     </w:p>
     <w:p>
       <w:pPr>
-        <w:spacing w:before="880" w:line="360" w:lineRule="auto"/>
-        <w:ind w:left="0" w:firstLine="0"/>
-        <w:rPr>
-          <w:rFonts w:ascii="Times New Roman" w:cs="Times New Roman" w:eastAsia="Times New Roman" w:hAnsi="Times New Roman"/>
-          <w:color w:val="222222"/>
-          <w:highlight w:val="white"/>
-        </w:rPr>
-      </w:pPr>
-      <w:r>
-        <w:rPr>
-          <w:rFonts w:ascii="Times New Roman" w:cs="Times New Roman" w:eastAsia="Times New Roman" w:hAnsi="Times New Roman"/>
-          <w:color w:val="222222"/>
-          <w:highlight w:val="white"/>
-          <w:rtl w:val="0"/>
-        </w:rPr>
-        <w:t xml:space="preserve">                                                                                                                                                           Information Gain, is defined as:                                                                                                                                                                                          where 𝑚 is the total number of instances, with 𝑚</w:t>
-      </w:r>
-      <w:r>
-        <w:rPr>
-          <w:rFonts w:ascii="Times New Roman" w:cs="Times New Roman" w:eastAsia="Times New Roman" w:hAnsi="Times New Roman"/>
-          <w:color w:val="222222"/>
-          <w:sz w:val="16"/>
-          <w:szCs w:val="16"/>
-          <w:highlight w:val="white"/>
-          <w:rtl w:val="0"/>
-        </w:rPr>
-        <w:t xml:space="preserve">𝑘</w:t>
-      </w:r>
-      <w:r>
-        <w:rPr>
-          <w:rFonts w:ascii="Times New Roman" w:cs="Times New Roman" w:eastAsia="Times New Roman" w:hAnsi="Times New Roman"/>
-          <w:color w:val="222222"/>
-          <w:highlight w:val="white"/>
-          <w:rtl w:val="0"/>
-        </w:rPr>
-        <w:t xml:space="preserve"> instances belonging to class 𝑘, where 𝐾 = 1, … , 𝑘. The attribute with the maximum normalized information gain is picked to make the decision. C4.5 algorithm then recurses on the partitioned sublists.</w:t>
-      </w:r>
-    </w:p>
-    <w:p>
-      <w:pPr>
         <w:shd w:fill="ffffff" w:val="clear"/>
         <w:spacing w:after="120" w:before="120" w:line="360" w:lineRule="auto"/>
         <w:rPr>
@@ -2968,7 +3188,7 @@
           <w:highlight w:val="white"/>
           <w:rtl w:val="0"/>
         </w:rPr>
-        <w:t xml:space="preserve">Advantages over ID3:</w:t>
+        <w:t xml:space="preserve">Advantages over ID3 variant of Decision Trees:</w:t>
       </w:r>
     </w:p>
     <w:p>
@@ -3041,7 +3261,7 @@
           <w:highlight w:val="white"/>
           <w:rtl w:val="0"/>
         </w:rPr>
-        <w:t xml:space="preserve">It does Pruning of  tree after its creation. C4.5  attempts to remove branches that do not help by replacing them with leaf nodes.</w:t>
+        <w:t xml:space="preserve">It does Pruning of tree after its creation. C4.5  attempts to remove branches that do not help by replacing them with leaf nodes.</w:t>
       </w:r>
     </w:p>
     <w:p>
@@ -3067,227 +3287,1049 @@
           <w:highlight w:val="white"/>
           <w:rtl w:val="0"/>
         </w:rPr>
-        <w:t xml:space="preserve"> In this approach, we have improved upon the standard Isolation Forest which is an ensemble of Isolation Trees, by replaced the base estimator(model) of the ensemble with the mostly widely used variant of decision trees, namely C4.5 Decision Trees. </w:t>
-      </w:r>
-    </w:p>
-    <w:p>
-      <w:pPr>
-        <w:spacing w:before="880" w:line="360" w:lineRule="auto"/>
-        <w:rPr>
-          <w:rFonts w:ascii="Times New Roman" w:cs="Times New Roman" w:eastAsia="Times New Roman" w:hAnsi="Times New Roman"/>
-          <w:highlight w:val="white"/>
-        </w:rPr>
-      </w:pPr>
-      <w:r>
-        <w:rPr>
-          <w:rtl w:val="0"/>
-        </w:rPr>
-      </w:r>
-    </w:p>
-    <w:p>
-      <w:pPr>
-        <w:spacing w:before="880" w:line="360" w:lineRule="auto"/>
-        <w:rPr>
-          <w:rFonts w:ascii="Times New Roman" w:cs="Times New Roman" w:eastAsia="Times New Roman" w:hAnsi="Times New Roman"/>
-          <w:highlight w:val="white"/>
-        </w:rPr>
-      </w:pPr>
-      <w:r>
-        <w:rPr>
-          <w:rFonts w:ascii="Times New Roman" w:cs="Times New Roman" w:eastAsia="Times New Roman" w:hAnsi="Times New Roman"/>
-          <w:highlight w:val="white"/>
+        <w:t xml:space="preserve"> In this approach, we have improved upon the standard Isolation Forest which is an ensemble of Isolation Trees, by replacing the base estimator (base model) of the ensemble with the mostly widely used variant of decision trees, namely C4.5 Decision Trees. </w:t>
+        <w:br w:type="textWrapping"/>
+        <w:br w:type="textWrapping"/>
+        <w:t xml:space="preserve">The following algorithm represents the outline of the overall algorithm. It is used to build the ensemble from C4.5 trees: </w:t>
+        <w:br w:type="textWrapping"/>
+        <w:br w:type="textWrapping"/>
+      </w:r>
+      <w:r>
+        <w:rPr>
+          <w:rFonts w:ascii="Times New Roman" w:cs="Times New Roman" w:eastAsia="Times New Roman" w:hAnsi="Times New Roman"/>
+          <w:b w:val="1"/>
+          <w:highlight w:val="white"/>
+          <w:rtl w:val="0"/>
+        </w:rPr>
+        <w:t xml:space="preserve">Algorithm 4: Hybrid-iForest(X, t, </w:t>
+      </w:r>
+      <w:r>
+        <w:rPr>
+          <w:rFonts w:ascii="Times New Roman" w:cs="Times New Roman" w:eastAsia="Times New Roman" w:hAnsi="Times New Roman"/>
+          <w:highlight w:val="white"/>
+          <w:rtl w:val="0"/>
+        </w:rPr>
+        <w:t xml:space="preserve">𝜳, </w:t>
+      </w:r>
+      <w:r>
+        <w:rPr>
+          <w:rFonts w:ascii="Times New Roman" w:cs="Times New Roman" w:eastAsia="Times New Roman" w:hAnsi="Times New Roman"/>
+          <w:b w:val="1"/>
+          <w:highlight w:val="white"/>
+          <w:rtl w:val="0"/>
+        </w:rPr>
+        <w:t xml:space="preserve">limit)</w:t>
+      </w:r>
+      <w:r>
+        <w:rPr>
+          <w:rFonts w:ascii="Times New Roman" w:cs="Times New Roman" w:eastAsia="Times New Roman" w:hAnsi="Times New Roman"/>
+          <w:highlight w:val="white"/>
+          <w:rtl w:val="0"/>
+        </w:rPr>
+        <w:br w:type="textWrapping"/>
+      </w:r>
+      <w:r>
+        <w:rPr>
+          <w:rFonts w:ascii="Times New Roman" w:cs="Times New Roman" w:eastAsia="Times New Roman" w:hAnsi="Times New Roman"/>
+          <w:b w:val="1"/>
+          <w:highlight w:val="white"/>
+          <w:rtl w:val="0"/>
+        </w:rPr>
+        <w:t xml:space="preserve">Inputs:</w:t>
+      </w:r>
+      <w:r>
+        <w:rPr>
+          <w:rFonts w:ascii="Times New Roman" w:cs="Times New Roman" w:eastAsia="Times New Roman" w:hAnsi="Times New Roman"/>
+          <w:highlight w:val="white"/>
+          <w:rtl w:val="0"/>
+        </w:rPr>
+        <w:t xml:space="preserve"> </w:t>
+      </w:r>
+      <w:r>
+        <w:rPr>
+          <w:rFonts w:ascii="Times New Roman" w:cs="Times New Roman" w:eastAsia="Times New Roman" w:hAnsi="Times New Roman"/>
+          <w:b w:val="1"/>
+          <w:highlight w:val="white"/>
+          <w:rtl w:val="0"/>
+        </w:rPr>
+        <w:t xml:space="preserve">X</w:t>
+      </w:r>
+      <w:r>
+        <w:rPr>
+          <w:rFonts w:ascii="Times New Roman" w:cs="Times New Roman" w:eastAsia="Times New Roman" w:hAnsi="Times New Roman"/>
+          <w:highlight w:val="white"/>
+          <w:rtl w:val="0"/>
+        </w:rPr>
+        <w:t xml:space="preserve"> - input data, </w:t>
+      </w:r>
+      <w:r>
+        <w:rPr>
+          <w:rFonts w:ascii="Times New Roman" w:cs="Times New Roman" w:eastAsia="Times New Roman" w:hAnsi="Times New Roman"/>
+          <w:b w:val="1"/>
+          <w:highlight w:val="white"/>
+          <w:rtl w:val="0"/>
+        </w:rPr>
+        <w:t xml:space="preserve">t</w:t>
+      </w:r>
+      <w:r>
+        <w:rPr>
+          <w:rFonts w:ascii="Times New Roman" w:cs="Times New Roman" w:eastAsia="Times New Roman" w:hAnsi="Times New Roman"/>
+          <w:highlight w:val="white"/>
+          <w:rtl w:val="0"/>
+        </w:rPr>
+        <w:t xml:space="preserve"> - number of trees, 𝜳 - sub-sampling size, </w:t>
+      </w:r>
+      <w:r>
+        <w:rPr>
+          <w:rFonts w:ascii="Times New Roman" w:cs="Times New Roman" w:eastAsia="Times New Roman" w:hAnsi="Times New Roman"/>
+          <w:b w:val="1"/>
+          <w:highlight w:val="white"/>
+          <w:rtl w:val="0"/>
+        </w:rPr>
+        <w:t xml:space="preserve">limit - </w:t>
+      </w:r>
+      <w:r>
+        <w:rPr>
+          <w:rFonts w:ascii="Times New Roman" w:cs="Times New Roman" w:eastAsia="Times New Roman" w:hAnsi="Times New Roman"/>
+          <w:highlight w:val="white"/>
+          <w:rtl w:val="0"/>
+        </w:rPr>
+        <w:t xml:space="preserve">the maximum height of each C4.5 decision tree in the ensemble(can be predefined by the user, though there is a default value depending upon the sample size, as explained in the algorithm)</w:t>
+        <w:br w:type="textWrapping"/>
+      </w:r>
+      <w:r>
+        <w:rPr>
+          <w:rFonts w:ascii="Times New Roman" w:cs="Times New Roman" w:eastAsia="Times New Roman" w:hAnsi="Times New Roman"/>
+          <w:b w:val="1"/>
+          <w:highlight w:val="white"/>
+          <w:rtl w:val="0"/>
+        </w:rPr>
+        <w:t xml:space="preserve">Output:</w:t>
+      </w:r>
+      <w:r>
+        <w:rPr>
+          <w:rFonts w:ascii="Times New Roman" w:cs="Times New Roman" w:eastAsia="Times New Roman" w:hAnsi="Times New Roman"/>
+          <w:highlight w:val="white"/>
+          <w:rtl w:val="0"/>
+        </w:rPr>
+        <w:t xml:space="preserve"> a set of </w:t>
+      </w:r>
+      <w:r>
+        <w:rPr>
+          <w:rFonts w:ascii="Times New Roman" w:cs="Times New Roman" w:eastAsia="Times New Roman" w:hAnsi="Times New Roman"/>
+          <w:b w:val="1"/>
+          <w:highlight w:val="white"/>
+          <w:rtl w:val="0"/>
+        </w:rPr>
+        <w:t xml:space="preserve">t</w:t>
+      </w:r>
+      <w:r>
+        <w:rPr>
+          <w:rFonts w:ascii="Times New Roman" w:cs="Times New Roman" w:eastAsia="Times New Roman" w:hAnsi="Times New Roman"/>
+          <w:highlight w:val="white"/>
+          <w:rtl w:val="0"/>
+        </w:rPr>
+        <w:t xml:space="preserve"> iTrees</w:t>
+      </w:r>
+    </w:p>
+    <w:p>
+      <w:pPr>
+        <w:spacing w:line="360" w:lineRule="auto"/>
+        <w:rPr>
+          <w:rFonts w:ascii="Times New Roman" w:cs="Times New Roman" w:eastAsia="Times New Roman" w:hAnsi="Times New Roman"/>
+          <w:highlight w:val="white"/>
+        </w:rPr>
+      </w:pPr>
+      <w:r>
+        <w:rPr>
+          <w:rFonts w:ascii="Times New Roman" w:cs="Times New Roman" w:eastAsia="Times New Roman" w:hAnsi="Times New Roman"/>
+          <w:highlight w:val="white"/>
+          <w:rtl w:val="0"/>
+        </w:rPr>
+        <w:t xml:space="preserve">1: Initialize Forest</w:t>
+        <w:br w:type="textWrapping"/>
+        <w:t xml:space="preserve">2: If </w:t>
+      </w:r>
+      <w:r>
+        <w:rPr>
+          <w:rFonts w:ascii="Times New Roman" w:cs="Times New Roman" w:eastAsia="Times New Roman" w:hAnsi="Times New Roman"/>
+          <w:b w:val="1"/>
+          <w:highlight w:val="white"/>
+          <w:rtl w:val="0"/>
+        </w:rPr>
+        <w:t xml:space="preserve">limit </w:t>
+      </w:r>
+      <w:r>
+        <w:rPr>
+          <w:rFonts w:ascii="Times New Roman" w:cs="Times New Roman" w:eastAsia="Times New Roman" w:hAnsi="Times New Roman"/>
+          <w:highlight w:val="white"/>
+          <w:rtl w:val="0"/>
+        </w:rPr>
+        <w:t xml:space="preserve">is not specified, set height limit l = ceiling(log</w:t>
+      </w:r>
+      <w:r>
+        <w:rPr>
+          <w:rFonts w:ascii="Times New Roman" w:cs="Times New Roman" w:eastAsia="Times New Roman" w:hAnsi="Times New Roman"/>
+          <w:highlight w:val="white"/>
+          <w:vertAlign w:val="subscript"/>
+          <w:rtl w:val="0"/>
+        </w:rPr>
+        <w:t xml:space="preserve">2</w:t>
+      </w:r>
+      <w:r>
+        <w:rPr>
+          <w:rFonts w:ascii="Times New Roman" w:cs="Times New Roman" w:eastAsia="Times New Roman" w:hAnsi="Times New Roman"/>
+          <w:highlight w:val="white"/>
+          <w:rtl w:val="0"/>
+        </w:rPr>
+        <w:t xml:space="preserve">𝜳)</w:t>
+        <w:br w:type="textWrapping"/>
+        <w:t xml:space="preserve">3: for i = 1 to </w:t>
+      </w:r>
+      <w:r>
+        <w:rPr>
+          <w:rFonts w:ascii="Times New Roman" w:cs="Times New Roman" w:eastAsia="Times New Roman" w:hAnsi="Times New Roman"/>
+          <w:b w:val="1"/>
+          <w:highlight w:val="white"/>
+          <w:rtl w:val="0"/>
+        </w:rPr>
+        <w:t xml:space="preserve">t</w:t>
+      </w:r>
+      <w:r>
+        <w:rPr>
+          <w:rFonts w:ascii="Times New Roman" w:cs="Times New Roman" w:eastAsia="Times New Roman" w:hAnsi="Times New Roman"/>
+          <w:highlight w:val="white"/>
+          <w:rtl w:val="0"/>
+        </w:rPr>
+        <w:t xml:space="preserve"> do</w:t>
+        <w:br w:type="textWrapping"/>
+        <w:t xml:space="preserve">4:</w:t>
+        <w:tab/>
+        <w:t xml:space="preserve">X</w:t>
+      </w:r>
+      <w:r>
+        <w:rPr>
+          <w:rFonts w:ascii="Times New Roman" w:cs="Times New Roman" w:eastAsia="Times New Roman" w:hAnsi="Times New Roman"/>
+          <w:sz w:val="20"/>
+          <w:szCs w:val="20"/>
+          <w:highlight w:val="white"/>
+          <w:rtl w:val="0"/>
+        </w:rPr>
+        <w:t xml:space="preserve">0</w:t>
+      </w:r>
+      <w:r>
+        <w:rPr>
+          <w:rFonts w:ascii="Cardo" w:cs="Cardo" w:eastAsia="Cardo" w:hAnsi="Cardo"/>
+          <w:highlight w:val="white"/>
+          <w:rtl w:val="0"/>
+        </w:rPr>
+        <w:t xml:space="preserve"> ← sample(</w:t>
+      </w:r>
+      <w:r>
+        <w:rPr>
+          <w:rFonts w:ascii="Times New Roman" w:cs="Times New Roman" w:eastAsia="Times New Roman" w:hAnsi="Times New Roman"/>
+          <w:b w:val="1"/>
+          <w:highlight w:val="white"/>
+          <w:rtl w:val="0"/>
+        </w:rPr>
+        <w:t xml:space="preserve">X</w:t>
+      </w:r>
+      <w:r>
+        <w:rPr>
+          <w:rFonts w:ascii="Times New Roman" w:cs="Times New Roman" w:eastAsia="Times New Roman" w:hAnsi="Times New Roman"/>
+          <w:highlight w:val="white"/>
+          <w:rtl w:val="0"/>
+        </w:rPr>
+        <w:t xml:space="preserve">, </w:t>
+      </w:r>
+      <w:r>
+        <w:rPr>
+          <w:rFonts w:ascii="Times New Roman" w:cs="Times New Roman" w:eastAsia="Times New Roman" w:hAnsi="Times New Roman"/>
+          <w:b w:val="1"/>
+          <w:highlight w:val="white"/>
+          <w:rtl w:val="0"/>
+        </w:rPr>
+        <w:t xml:space="preserve">ψ</w:t>
+      </w:r>
+      <w:r>
+        <w:rPr>
+          <w:rFonts w:ascii="Cardo" w:cs="Cardo" w:eastAsia="Cardo" w:hAnsi="Cardo"/>
+          <w:highlight w:val="white"/>
+          <w:rtl w:val="0"/>
+        </w:rPr>
+        <w:t xml:space="preserve">)</w:t>
+        <w:br w:type="textWrapping"/>
+        <w:t xml:space="preserve">5:</w:t>
+        <w:tab/>
+        <w:t xml:space="preserve">Hybrid-Forest ← Hybrid-Forest ∪ C4.5-Decision-Tree(X</w:t>
+      </w:r>
+      <w:r>
+        <w:rPr>
+          <w:rFonts w:ascii="Times New Roman" w:cs="Times New Roman" w:eastAsia="Times New Roman" w:hAnsi="Times New Roman"/>
+          <w:sz w:val="20"/>
+          <w:szCs w:val="20"/>
+          <w:highlight w:val="white"/>
+          <w:rtl w:val="0"/>
+        </w:rPr>
+        <w:t xml:space="preserve">0</w:t>
+      </w:r>
+      <w:r>
+        <w:rPr>
+          <w:rFonts w:ascii="Times New Roman" w:cs="Times New Roman" w:eastAsia="Times New Roman" w:hAnsi="Times New Roman"/>
+          <w:highlight w:val="white"/>
+          <w:rtl w:val="0"/>
+        </w:rPr>
+        <w:t xml:space="preserve"> , 0, l)</w:t>
+        <w:br w:type="textWrapping"/>
+        <w:t xml:space="preserve">6: end for</w:t>
+        <w:br w:type="textWrapping"/>
+        <w:t xml:space="preserve">7: return Hybrid-Forest</w:t>
+      </w:r>
+    </w:p>
+    <w:p>
+      <w:pPr>
+        <w:spacing w:line="360" w:lineRule="auto"/>
+        <w:rPr>
+          <w:rFonts w:ascii="Times New Roman" w:cs="Times New Roman" w:eastAsia="Times New Roman" w:hAnsi="Times New Roman"/>
+          <w:highlight w:val="white"/>
+        </w:rPr>
+      </w:pPr>
+      <w:r>
+        <w:rPr>
+          <w:rtl w:val="0"/>
+        </w:rPr>
+      </w:r>
+    </w:p>
+    <w:p>
+      <w:pPr>
+        <w:spacing w:line="360" w:lineRule="auto"/>
+        <w:rPr>
+          <w:rFonts w:ascii="Times New Roman" w:cs="Times New Roman" w:eastAsia="Times New Roman" w:hAnsi="Times New Roman"/>
+          <w:highlight w:val="white"/>
+        </w:rPr>
+      </w:pPr>
+      <w:r>
+        <w:rPr>
+          <w:rtl w:val="0"/>
+        </w:rPr>
+      </w:r>
+    </w:p>
+    <w:p>
+      <w:pPr>
+        <w:spacing w:line="360" w:lineRule="auto"/>
+        <w:rPr>
+          <w:rFonts w:ascii="Times New Roman" w:cs="Times New Roman" w:eastAsia="Times New Roman" w:hAnsi="Times New Roman"/>
+          <w:highlight w:val="white"/>
+        </w:rPr>
+      </w:pPr>
+      <w:r>
+        <w:rPr>
+          <w:rFonts w:ascii="Times New Roman" w:cs="Times New Roman" w:eastAsia="Times New Roman" w:hAnsi="Times New Roman"/>
+          <w:highlight w:val="white"/>
+          <w:rtl w:val="0"/>
+        </w:rPr>
+        <w:t xml:space="preserve">The following algorithm builds the C4.5 Decision Tree, which is the base model for the ensemble:</w:t>
+      </w:r>
+    </w:p>
+    <w:p>
+      <w:pPr>
+        <w:spacing w:line="360" w:lineRule="auto"/>
+        <w:rPr>
+          <w:rFonts w:ascii="Times New Roman" w:cs="Times New Roman" w:eastAsia="Times New Roman" w:hAnsi="Times New Roman"/>
+          <w:highlight w:val="white"/>
+        </w:rPr>
+      </w:pPr>
+      <w:r>
+        <w:rPr>
+          <w:rFonts w:ascii="Times New Roman" w:cs="Times New Roman" w:eastAsia="Times New Roman" w:hAnsi="Times New Roman"/>
+          <w:b w:val="1"/>
+          <w:highlight w:val="white"/>
+          <w:rtl w:val="0"/>
+        </w:rPr>
+        <w:t xml:space="preserve">Algorithm 5: C4.5-Decision-Tree(X, parent, height, limit)  </w:t>
+      </w:r>
+      <w:r>
+        <w:rPr>
+          <w:rFonts w:ascii="Times New Roman" w:cs="Times New Roman" w:eastAsia="Times New Roman" w:hAnsi="Times New Roman"/>
+          <w:highlight w:val="white"/>
+          <w:rtl w:val="0"/>
+        </w:rPr>
+        <w:t xml:space="preserve"> </w:t>
+      </w:r>
+    </w:p>
+    <w:p>
+      <w:pPr>
+        <w:spacing w:line="360" w:lineRule="auto"/>
+        <w:rPr>
+          <w:rFonts w:ascii="Times New Roman" w:cs="Times New Roman" w:eastAsia="Times New Roman" w:hAnsi="Times New Roman"/>
+          <w:b w:val="1"/>
+          <w:highlight w:val="white"/>
+        </w:rPr>
+      </w:pPr>
+      <w:r>
+        <w:rPr>
+          <w:rFonts w:ascii="Times New Roman" w:cs="Times New Roman" w:eastAsia="Times New Roman" w:hAnsi="Times New Roman"/>
+          <w:b w:val="1"/>
+          <w:highlight w:val="white"/>
+          <w:rtl w:val="0"/>
+        </w:rPr>
+        <w:t xml:space="preserve">Input: X</w:t>
+      </w:r>
+      <w:r>
+        <w:rPr>
+          <w:rFonts w:ascii="Times New Roman" w:cs="Times New Roman" w:eastAsia="Times New Roman" w:hAnsi="Times New Roman"/>
+          <w:highlight w:val="white"/>
+          <w:rtl w:val="0"/>
+        </w:rPr>
+        <w:t xml:space="preserve"> - input data, </w:t>
+      </w:r>
+      <w:r>
+        <w:rPr>
+          <w:rFonts w:ascii="Times New Roman" w:cs="Times New Roman" w:eastAsia="Times New Roman" w:hAnsi="Times New Roman"/>
+          <w:b w:val="1"/>
+          <w:highlight w:val="white"/>
+          <w:rtl w:val="0"/>
+        </w:rPr>
+        <w:t xml:space="preserve">parent</w:t>
+      </w:r>
+      <w:r>
+        <w:rPr>
+          <w:rFonts w:ascii="Times New Roman" w:cs="Times New Roman" w:eastAsia="Times New Roman" w:hAnsi="Times New Roman"/>
+          <w:highlight w:val="white"/>
+          <w:rtl w:val="0"/>
+        </w:rPr>
+        <w:t xml:space="preserve"> - the parent node of the node from the tree is further being developed, </w:t>
+      </w:r>
+      <w:r>
+        <w:rPr>
+          <w:rFonts w:ascii="Times New Roman" w:cs="Times New Roman" w:eastAsia="Times New Roman" w:hAnsi="Times New Roman"/>
+          <w:b w:val="1"/>
+          <w:highlight w:val="white"/>
+          <w:rtl w:val="0"/>
+        </w:rPr>
+        <w:t xml:space="preserve">height</w:t>
+      </w:r>
+      <w:r>
+        <w:rPr>
+          <w:rFonts w:ascii="Times New Roman" w:cs="Times New Roman" w:eastAsia="Times New Roman" w:hAnsi="Times New Roman"/>
+          <w:highlight w:val="white"/>
+          <w:rtl w:val="0"/>
+        </w:rPr>
+        <w:t xml:space="preserve"> - the height till the current node, </w:t>
+      </w:r>
+      <w:r>
+        <w:rPr>
+          <w:rFonts w:ascii="Times New Roman" w:cs="Times New Roman" w:eastAsia="Times New Roman" w:hAnsi="Times New Roman"/>
+          <w:b w:val="1"/>
+          <w:highlight w:val="white"/>
+          <w:rtl w:val="0"/>
+        </w:rPr>
+        <w:t xml:space="preserve">limit - </w:t>
+      </w:r>
+      <w:r>
+        <w:rPr>
+          <w:rFonts w:ascii="Times New Roman" w:cs="Times New Roman" w:eastAsia="Times New Roman" w:hAnsi="Times New Roman"/>
+          <w:highlight w:val="white"/>
+          <w:rtl w:val="0"/>
+        </w:rPr>
+        <w:t xml:space="preserve">the maximum height of each C4.5 decision tree in the ensemble(can be predefined by the user, though there is a default value depending upon the sample size, as explained in the algorithm)</w:t>
+      </w:r>
+      <w:r>
+        <w:rPr>
+          <w:rtl w:val="0"/>
+        </w:rPr>
+      </w:r>
+    </w:p>
+    <w:p>
+      <w:pPr>
+        <w:spacing w:line="360" w:lineRule="auto"/>
+        <w:rPr>
+          <w:rFonts w:ascii="Times New Roman" w:cs="Times New Roman" w:eastAsia="Times New Roman" w:hAnsi="Times New Roman"/>
+          <w:highlight w:val="white"/>
+        </w:rPr>
+      </w:pPr>
+      <w:r>
+        <w:rPr>
+          <w:rFonts w:ascii="Times New Roman" w:cs="Times New Roman" w:eastAsia="Times New Roman" w:hAnsi="Times New Roman"/>
+          <w:b w:val="1"/>
+          <w:highlight w:val="white"/>
+          <w:rtl w:val="0"/>
+        </w:rPr>
+        <w:t xml:space="preserve">Output: </w:t>
+      </w:r>
+      <w:r>
+        <w:rPr>
+          <w:rFonts w:ascii="Times New Roman" w:cs="Times New Roman" w:eastAsia="Times New Roman" w:hAnsi="Times New Roman"/>
+          <w:highlight w:val="white"/>
+          <w:rtl w:val="0"/>
+        </w:rPr>
+        <w:t xml:space="preserve">a C4.5 Decision Tree</w:t>
+      </w:r>
+      <w:r>
+        <w:rPr>
+          <w:rtl w:val="0"/>
+        </w:rPr>
+      </w:r>
+    </w:p>
+    <w:p>
+      <w:pPr>
+        <w:spacing w:line="360" w:lineRule="auto"/>
+        <w:rPr>
+          <w:rFonts w:ascii="Times New Roman" w:cs="Times New Roman" w:eastAsia="Times New Roman" w:hAnsi="Times New Roman"/>
+        </w:rPr>
+      </w:pPr>
+      <w:r>
+        <w:rPr>
+          <w:rFonts w:ascii="Times New Roman" w:cs="Times New Roman" w:eastAsia="Times New Roman" w:hAnsi="Times New Roman"/>
+          <w:rtl w:val="0"/>
+        </w:rPr>
+        <w:t xml:space="preserve">1. Node = C4.5-Node(True, None, None, None, </w:t>
+      </w:r>
+      <w:r>
+        <w:rPr>
+          <w:rFonts w:ascii="Times New Roman" w:cs="Times New Roman" w:eastAsia="Times New Roman" w:hAnsi="Times New Roman"/>
+          <w:b w:val="1"/>
+          <w:rtl w:val="0"/>
+        </w:rPr>
+        <w:t xml:space="preserve">parent</w:t>
+      </w:r>
+      <w:r>
+        <w:rPr>
+          <w:rFonts w:ascii="Times New Roman" w:cs="Times New Roman" w:eastAsia="Times New Roman" w:hAnsi="Times New Roman"/>
+          <w:rtl w:val="0"/>
+        </w:rPr>
+        <w:t xml:space="preserve">, None, None, 0)</w:t>
+      </w:r>
+    </w:p>
+    <w:p>
+      <w:pPr>
+        <w:spacing w:line="360" w:lineRule="auto"/>
+        <w:rPr>
+          <w:rFonts w:ascii="Times New Roman" w:cs="Times New Roman" w:eastAsia="Times New Roman" w:hAnsi="Times New Roman"/>
+        </w:rPr>
+      </w:pPr>
+      <w:r>
+        <w:rPr>
+          <w:rFonts w:ascii="Times New Roman" w:cs="Times New Roman" w:eastAsia="Times New Roman" w:hAnsi="Times New Roman"/>
+          <w:rtl w:val="0"/>
+        </w:rPr>
+        <w:t xml:space="preserve">2. If </w:t>
+      </w:r>
+      <w:r>
+        <w:rPr>
+          <w:rFonts w:ascii="Times New Roman" w:cs="Times New Roman" w:eastAsia="Times New Roman" w:hAnsi="Times New Roman"/>
+          <w:b w:val="1"/>
+          <w:rtl w:val="0"/>
+        </w:rPr>
+        <w:t xml:space="preserve">parent </w:t>
+      </w:r>
+      <w:r>
+        <w:rPr>
+          <w:rFonts w:ascii="Times New Roman" w:cs="Times New Roman" w:eastAsia="Times New Roman" w:hAnsi="Times New Roman"/>
+          <w:rtl w:val="0"/>
+        </w:rPr>
+        <w:t xml:space="preserve">is not None, then</w:t>
+      </w:r>
+    </w:p>
+    <w:p>
+      <w:pPr>
+        <w:spacing w:line="360" w:lineRule="auto"/>
+        <w:rPr>
+          <w:rFonts w:ascii="Times New Roman" w:cs="Times New Roman" w:eastAsia="Times New Roman" w:hAnsi="Times New Roman"/>
+        </w:rPr>
+      </w:pPr>
+      <w:r>
+        <w:rPr>
+          <w:rFonts w:ascii="Times New Roman" w:cs="Times New Roman" w:eastAsia="Times New Roman" w:hAnsi="Times New Roman"/>
+          <w:rtl w:val="0"/>
+        </w:rPr>
+        <w:t xml:space="preserve">3. </w:t>
+        <w:tab/>
+        <w:t xml:space="preserve">Node.height = Node.parent.height + 1</w:t>
+      </w:r>
+    </w:p>
+    <w:p>
+      <w:pPr>
+        <w:spacing w:line="360" w:lineRule="auto"/>
+        <w:rPr>
+          <w:rFonts w:ascii="Times New Roman" w:cs="Times New Roman" w:eastAsia="Times New Roman" w:hAnsi="Times New Roman"/>
+        </w:rPr>
+      </w:pPr>
+      <w:r>
+        <w:rPr>
+          <w:rFonts w:ascii="Times New Roman" w:cs="Times New Roman" w:eastAsia="Times New Roman" w:hAnsi="Times New Roman"/>
+          <w:rtl w:val="0"/>
+        </w:rPr>
+        <w:t xml:space="preserve">4. end if</w:t>
+      </w:r>
+    </w:p>
+    <w:p>
+      <w:pPr>
+        <w:spacing w:line="360" w:lineRule="auto"/>
+        <w:rPr>
+          <w:rFonts w:ascii="Times New Roman" w:cs="Times New Roman" w:eastAsia="Times New Roman" w:hAnsi="Times New Roman"/>
+        </w:rPr>
+      </w:pPr>
+      <w:r>
+        <w:rPr>
+          <w:rFonts w:ascii="Times New Roman" w:cs="Times New Roman" w:eastAsia="Times New Roman" w:hAnsi="Times New Roman"/>
+          <w:rtl w:val="0"/>
+        </w:rPr>
+        <w:t xml:space="preserve">5. if all records in </w:t>
+      </w:r>
+      <w:r>
+        <w:rPr>
+          <w:rFonts w:ascii="Times New Roman" w:cs="Times New Roman" w:eastAsia="Times New Roman" w:hAnsi="Times New Roman"/>
+          <w:b w:val="1"/>
+          <w:rtl w:val="0"/>
+        </w:rPr>
+        <w:t xml:space="preserve">X </w:t>
+      </w:r>
+      <w:r>
+        <w:rPr>
+          <w:rFonts w:ascii="Times New Roman" w:cs="Times New Roman" w:eastAsia="Times New Roman" w:hAnsi="Times New Roman"/>
+          <w:rtl w:val="0"/>
+        </w:rPr>
+        <w:t xml:space="preserve">belong to same class, then</w:t>
+      </w:r>
+    </w:p>
+    <w:p>
+      <w:pPr>
+        <w:spacing w:line="360" w:lineRule="auto"/>
+        <w:rPr>
+          <w:rFonts w:ascii="Times New Roman" w:cs="Times New Roman" w:eastAsia="Times New Roman" w:hAnsi="Times New Roman"/>
+        </w:rPr>
+      </w:pPr>
+      <w:r>
+        <w:rPr>
+          <w:rFonts w:ascii="Times New Roman" w:cs="Times New Roman" w:eastAsia="Times New Roman" w:hAnsi="Times New Roman"/>
           <w:rtl w:val="0"/>
         </w:rPr>
         <w:t xml:space="preserve">6. </w:t>
-      </w:r>
-      <w:r>
-        <w:rPr>
-          <w:rFonts w:ascii="Times New Roman" w:cs="Times New Roman" w:eastAsia="Times New Roman" w:hAnsi="Times New Roman"/>
-          <w:b w:val="1"/>
-          <w:highlight w:val="white"/>
-          <w:rtl w:val="0"/>
-        </w:rPr>
-        <w:t xml:space="preserve">Comparison:</w:t>
-      </w:r>
-      <w:r>
-        <w:rPr>
-          <w:rFonts w:ascii="Times New Roman" w:cs="Times New Roman" w:eastAsia="Times New Roman" w:hAnsi="Times New Roman"/>
-          <w:highlight w:val="white"/>
-          <w:rtl w:val="0"/>
-        </w:rPr>
-        <w:t xml:space="preserve"> Isolation Forests scikit, C4.5 khud ka, CART scikit, Logistic Regression scikit, Random Forest scikit, Isolation Forest + C4.5 Khud ka. </w:t>
-      </w:r>
-    </w:p>
-    <w:p>
-      <w:pPr>
-        <w:spacing w:before="880" w:line="360" w:lineRule="auto"/>
-        <w:rPr>
-          <w:rFonts w:ascii="Times New Roman" w:cs="Times New Roman" w:eastAsia="Times New Roman" w:hAnsi="Times New Roman"/>
-          <w:highlight w:val="white"/>
-        </w:rPr>
-      </w:pPr>
-      <w:r>
-        <w:rPr>
-          <w:rFonts w:ascii="Times New Roman" w:cs="Times New Roman" w:eastAsia="Times New Roman" w:hAnsi="Times New Roman"/>
-          <w:highlight w:val="white"/>
-          <w:rtl w:val="0"/>
-        </w:rPr>
-        <w:t xml:space="preserve">7. </w:t>
-      </w:r>
-      <w:r>
-        <w:rPr>
-          <w:rFonts w:ascii="Times New Roman" w:cs="Times New Roman" w:eastAsia="Times New Roman" w:hAnsi="Times New Roman"/>
-          <w:b w:val="1"/>
-          <w:highlight w:val="white"/>
-          <w:rtl w:val="0"/>
-        </w:rPr>
-        <w:t xml:space="preserve">Conclusion and Future work: </w:t>
-      </w:r>
-      <w:r>
-        <w:rPr>
-          <w:rFonts w:ascii="Times New Roman" w:cs="Times New Roman" w:eastAsia="Times New Roman" w:hAnsi="Times New Roman"/>
-          <w:highlight w:val="white"/>
-          <w:rtl w:val="0"/>
-        </w:rPr>
-        <w:t xml:space="preserve">To Be Added.</w:t>
-      </w:r>
-    </w:p>
-    <w:p>
-      <w:pPr>
-        <w:spacing w:line="360" w:lineRule="auto"/>
-        <w:rPr>
-          <w:rFonts w:ascii="Times New Roman" w:cs="Times New Roman" w:eastAsia="Times New Roman" w:hAnsi="Times New Roman"/>
-          <w:highlight w:val="white"/>
-        </w:rPr>
-      </w:pPr>
-      <w:r>
-        <w:rPr>
-          <w:rtl w:val="0"/>
-        </w:rPr>
-      </w:r>
-    </w:p>
-    <w:p>
-      <w:pPr>
-        <w:spacing w:line="360" w:lineRule="auto"/>
-        <w:rPr>
-          <w:rFonts w:ascii="Georgia" w:cs="Georgia" w:eastAsia="Georgia" w:hAnsi="Georgia"/>
-          <w:sz w:val="32"/>
-          <w:szCs w:val="32"/>
-          <w:highlight w:val="white"/>
-        </w:rPr>
-      </w:pPr>
-      <w:r>
-        <w:rPr>
-          <w:rtl w:val="0"/>
-        </w:rPr>
-      </w:r>
-    </w:p>
-    <w:p>
-      <w:pPr>
-        <w:spacing w:line="360" w:lineRule="auto"/>
-        <w:rPr>
-          <w:rFonts w:ascii="Times New Roman" w:cs="Times New Roman" w:eastAsia="Times New Roman" w:hAnsi="Times New Roman"/>
-        </w:rPr>
-      </w:pPr>
-      <w:r>
-        <w:rPr>
-          <w:rtl w:val="0"/>
-        </w:rPr>
-      </w:r>
-    </w:p>
-    <w:p>
-      <w:pPr>
-        <w:spacing w:line="360" w:lineRule="auto"/>
-        <w:rPr>
-          <w:rFonts w:ascii="Times New Roman" w:cs="Times New Roman" w:eastAsia="Times New Roman" w:hAnsi="Times New Roman"/>
-        </w:rPr>
-      </w:pPr>
-      <w:r>
-        <w:rPr>
-          <w:rFonts w:ascii="Times New Roman" w:cs="Times New Roman" w:eastAsia="Times New Roman" w:hAnsi="Times New Roman"/>
-          <w:rtl w:val="0"/>
-        </w:rPr>
-        <w:t xml:space="preserve"> </w:t>
-      </w:r>
-      <w:r>
-        <w:rPr>
-          <w:rtl w:val="0"/>
-        </w:rPr>
-      </w:r>
-    </w:p>
-    <w:p>
-      <w:pPr>
-        <w:spacing w:line="360" w:lineRule="auto"/>
-        <w:rPr>
-          <w:rFonts w:ascii="Times New Roman" w:cs="Times New Roman" w:eastAsia="Times New Roman" w:hAnsi="Times New Roman"/>
-          <w:sz w:val="24"/>
-          <w:szCs w:val="24"/>
-        </w:rPr>
-      </w:pPr>
-      <w:r>
-        <w:rPr>
-          <w:rtl w:val="0"/>
-        </w:rPr>
-      </w:r>
-    </w:p>
-    <w:p>
-      <w:pPr>
-        <w:spacing w:line="360" w:lineRule="auto"/>
-        <w:rPr>
-          <w:rFonts w:ascii="Times New Roman" w:cs="Times New Roman" w:eastAsia="Times New Roman" w:hAnsi="Times New Roman"/>
-          <w:sz w:val="24"/>
-          <w:szCs w:val="24"/>
-        </w:rPr>
-      </w:pPr>
-      <w:r>
-        <w:rPr>
-          <w:rtl w:val="0"/>
-        </w:rPr>
-      </w:r>
-    </w:p>
-    <w:p>
-      <w:pPr>
-        <w:spacing w:line="360" w:lineRule="auto"/>
-        <w:rPr>
-          <w:rFonts w:ascii="Times New Roman" w:cs="Times New Roman" w:eastAsia="Times New Roman" w:hAnsi="Times New Roman"/>
-          <w:sz w:val="24"/>
-          <w:szCs w:val="24"/>
-        </w:rPr>
-      </w:pPr>
-      <w:r>
-        <w:rPr>
-          <w:rtl w:val="0"/>
-        </w:rPr>
-      </w:r>
-    </w:p>
-    <w:p>
-      <w:pPr>
-        <w:spacing w:line="360" w:lineRule="auto"/>
-        <w:rPr>
-          <w:rFonts w:ascii="Times New Roman" w:cs="Times New Roman" w:eastAsia="Times New Roman" w:hAnsi="Times New Roman"/>
-          <w:sz w:val="24"/>
-          <w:szCs w:val="24"/>
-        </w:rPr>
-      </w:pPr>
-      <w:r>
-        <w:rPr>
-          <w:rtl w:val="0"/>
-        </w:rPr>
-      </w:r>
-    </w:p>
-    <w:p>
-      <w:pPr>
-        <w:spacing w:line="360" w:lineRule="auto"/>
-        <w:rPr>
-          <w:rFonts w:ascii="Times New Roman" w:cs="Times New Roman" w:eastAsia="Times New Roman" w:hAnsi="Times New Roman"/>
-          <w:sz w:val="24"/>
-          <w:szCs w:val="24"/>
-        </w:rPr>
-      </w:pPr>
-      <w:r>
-        <w:rPr>
-          <w:rtl w:val="0"/>
-        </w:rPr>
+        <w:tab/>
+        <w:t xml:space="preserve">Node.type = ‘Leaf Node’</w:t>
+      </w:r>
+    </w:p>
+    <w:p>
+      <w:pPr>
+        <w:spacing w:line="360" w:lineRule="auto"/>
+        <w:rPr>
+          <w:rFonts w:ascii="Times New Roman" w:cs="Times New Roman" w:eastAsia="Times New Roman" w:hAnsi="Times New Roman"/>
+        </w:rPr>
+      </w:pPr>
+      <w:r>
+        <w:rPr>
+          <w:rFonts w:ascii="Times New Roman" w:cs="Times New Roman" w:eastAsia="Times New Roman" w:hAnsi="Times New Roman"/>
+          <w:rtl w:val="0"/>
+        </w:rPr>
+        <w:t xml:space="preserve">7.  </w:t>
+        <w:tab/>
+        <w:t xml:space="preserve">Node.class = Class of any record in X           /* Because class of all records is same */</w:t>
+      </w:r>
+    </w:p>
+    <w:p>
+      <w:pPr>
+        <w:spacing w:line="360" w:lineRule="auto"/>
+        <w:rPr>
+          <w:rFonts w:ascii="Times New Roman" w:cs="Times New Roman" w:eastAsia="Times New Roman" w:hAnsi="Times New Roman"/>
+        </w:rPr>
+      </w:pPr>
+      <w:r>
+        <w:rPr>
+          <w:rFonts w:ascii="Times New Roman" w:cs="Times New Roman" w:eastAsia="Times New Roman" w:hAnsi="Times New Roman"/>
+          <w:rtl w:val="0"/>
+        </w:rPr>
+        <w:t xml:space="preserve">8. </w:t>
+        <w:tab/>
+        <w:t xml:space="preserve">return Node</w:t>
+      </w:r>
+    </w:p>
+    <w:p>
+      <w:pPr>
+        <w:spacing w:line="360" w:lineRule="auto"/>
+        <w:rPr>
+          <w:rFonts w:ascii="Times New Roman" w:cs="Times New Roman" w:eastAsia="Times New Roman" w:hAnsi="Times New Roman"/>
+        </w:rPr>
+      </w:pPr>
+      <w:r>
+        <w:rPr>
+          <w:rFonts w:ascii="Times New Roman" w:cs="Times New Roman" w:eastAsia="Times New Roman" w:hAnsi="Times New Roman"/>
+          <w:rtl w:val="0"/>
+        </w:rPr>
+        <w:t xml:space="preserve">9. </w:t>
+      </w:r>
+    </w:p>
+    <w:p>
+      <w:pPr>
+        <w:spacing w:line="360" w:lineRule="auto"/>
+        <w:rPr>
+          <w:rFonts w:ascii="Times New Roman" w:cs="Times New Roman" w:eastAsia="Times New Roman" w:hAnsi="Times New Roman"/>
+        </w:rPr>
+      </w:pPr>
+      <w:r>
+        <w:rPr>
+          <w:rFonts w:ascii="Times New Roman" w:cs="Times New Roman" w:eastAsia="Times New Roman" w:hAnsi="Times New Roman"/>
+          <w:rtl w:val="0"/>
+        </w:rPr>
+        <w:t xml:space="preserve">10. else </w:t>
+      </w:r>
+    </w:p>
+    <w:p>
+      <w:pPr>
+        <w:spacing w:line="360" w:lineRule="auto"/>
+        <w:ind w:left="0" w:firstLine="0"/>
+        <w:rPr>
+          <w:rFonts w:ascii="Times New Roman" w:cs="Times New Roman" w:eastAsia="Times New Roman" w:hAnsi="Times New Roman"/>
+        </w:rPr>
+      </w:pPr>
+      <w:r>
+        <w:rPr>
+          <w:rFonts w:ascii="Times New Roman" w:cs="Times New Roman" w:eastAsia="Times New Roman" w:hAnsi="Times New Roman"/>
+          <w:rtl w:val="0"/>
+        </w:rPr>
+        <w:t xml:space="preserve">11. </w:t>
+        <w:tab/>
+        <w:t xml:space="preserve">Node.type = ‘Internal Node’</w:t>
+      </w:r>
+    </w:p>
+    <w:p>
+      <w:pPr>
+        <w:spacing w:line="360" w:lineRule="auto"/>
+        <w:rPr>
+          <w:rFonts w:ascii="Times New Roman" w:cs="Times New Roman" w:eastAsia="Times New Roman" w:hAnsi="Times New Roman"/>
+        </w:rPr>
+      </w:pPr>
+      <w:r>
+        <w:rPr>
+          <w:rFonts w:ascii="Times New Roman" w:cs="Times New Roman" w:eastAsia="Times New Roman" w:hAnsi="Times New Roman"/>
+          <w:rtl w:val="0"/>
+        </w:rPr>
+        <w:t xml:space="preserve">12. end if</w:t>
+      </w:r>
+    </w:p>
+    <w:p>
+      <w:pPr>
+        <w:spacing w:line="360" w:lineRule="auto"/>
+        <w:rPr>
+          <w:rFonts w:ascii="Times New Roman" w:cs="Times New Roman" w:eastAsia="Times New Roman" w:hAnsi="Times New Roman"/>
+        </w:rPr>
+      </w:pPr>
+      <w:r>
+        <w:rPr>
+          <w:rFonts w:ascii="Times New Roman" w:cs="Times New Roman" w:eastAsia="Times New Roman" w:hAnsi="Times New Roman"/>
+          <w:rtl w:val="0"/>
+        </w:rPr>
+        <w:t xml:space="preserve">13. maximum_information_gain = 0</w:t>
+      </w:r>
+    </w:p>
+    <w:p>
+      <w:pPr>
+        <w:spacing w:line="360" w:lineRule="auto"/>
+        <w:rPr>
+          <w:rFonts w:ascii="Times New Roman" w:cs="Times New Roman" w:eastAsia="Times New Roman" w:hAnsi="Times New Roman"/>
+        </w:rPr>
+      </w:pPr>
+      <w:r>
+        <w:rPr>
+          <w:rFonts w:ascii="Times New Roman" w:cs="Times New Roman" w:eastAsia="Times New Roman" w:hAnsi="Times New Roman"/>
+          <w:rtl w:val="0"/>
+        </w:rPr>
+        <w:t xml:space="preserve">14. split_attribute = None</w:t>
+      </w:r>
+    </w:p>
+    <w:p>
+      <w:pPr>
+        <w:spacing w:line="360" w:lineRule="auto"/>
+        <w:rPr>
+          <w:rFonts w:ascii="Times New Roman" w:cs="Times New Roman" w:eastAsia="Times New Roman" w:hAnsi="Times New Roman"/>
+        </w:rPr>
+      </w:pPr>
+      <w:r>
+        <w:rPr>
+          <w:rFonts w:ascii="Times New Roman" w:cs="Times New Roman" w:eastAsia="Times New Roman" w:hAnsi="Times New Roman"/>
+          <w:rtl w:val="0"/>
+        </w:rPr>
+        <w:t xml:space="preserve">15. split_value = None</w:t>
+      </w:r>
+    </w:p>
+    <w:p>
+      <w:pPr>
+        <w:spacing w:line="360" w:lineRule="auto"/>
+        <w:rPr>
+          <w:rFonts w:ascii="Times New Roman" w:cs="Times New Roman" w:eastAsia="Times New Roman" w:hAnsi="Times New Roman"/>
+        </w:rPr>
+      </w:pPr>
+      <w:r>
+        <w:rPr>
+          <w:rFonts w:ascii="Times New Roman" w:cs="Times New Roman" w:eastAsia="Times New Roman" w:hAnsi="Times New Roman"/>
+          <w:rtl w:val="0"/>
+        </w:rPr>
+        <w:t xml:space="preserve">16. minimum_information_gain = 0.1 /* Threshold */</w:t>
+      </w:r>
+    </w:p>
+    <w:p>
+      <w:pPr>
+        <w:spacing w:line="360" w:lineRule="auto"/>
+        <w:rPr>
+          <w:rFonts w:ascii="Times New Roman" w:cs="Times New Roman" w:eastAsia="Times New Roman" w:hAnsi="Times New Roman"/>
+        </w:rPr>
+      </w:pPr>
+      <w:r>
+        <w:rPr>
+          <w:rFonts w:ascii="Times New Roman" w:cs="Times New Roman" w:eastAsia="Times New Roman" w:hAnsi="Times New Roman"/>
+          <w:rtl w:val="0"/>
+        </w:rPr>
+        <w:t xml:space="preserve">17. entropy = calculate-entropy(X)</w:t>
+      </w:r>
+    </w:p>
+    <w:p>
+      <w:pPr>
+        <w:spacing w:line="360" w:lineRule="auto"/>
+        <w:rPr>
+          <w:rFonts w:ascii="Times New Roman" w:cs="Times New Roman" w:eastAsia="Times New Roman" w:hAnsi="Times New Roman"/>
+        </w:rPr>
+      </w:pPr>
+      <w:r>
+        <w:rPr>
+          <w:rFonts w:ascii="Times New Roman" w:cs="Times New Roman" w:eastAsia="Times New Roman" w:hAnsi="Times New Roman"/>
+          <w:rtl w:val="0"/>
+        </w:rPr>
+        <w:t xml:space="preserve">18. For i = 0 to Number_of_attributes do </w:t>
+      </w:r>
+      <w:r>
+        <w:rPr>
+          <w:rtl w:val="0"/>
+        </w:rPr>
+      </w:r>
+    </w:p>
+    <w:p>
+      <w:pPr>
+        <w:spacing w:line="360" w:lineRule="auto"/>
+        <w:rPr>
+          <w:rFonts w:ascii="Times New Roman" w:cs="Times New Roman" w:eastAsia="Times New Roman" w:hAnsi="Times New Roman"/>
+          <w:sz w:val="24"/>
+          <w:szCs w:val="24"/>
+        </w:rPr>
+      </w:pPr>
+      <w:r>
+        <w:rPr>
+          <w:rFonts w:ascii="Times New Roman" w:cs="Times New Roman" w:eastAsia="Times New Roman" w:hAnsi="Times New Roman"/>
+          <w:sz w:val="24"/>
+          <w:szCs w:val="24"/>
+          <w:rtl w:val="0"/>
+        </w:rPr>
+        <w:t xml:space="preserve">19. </w:t>
+        <w:tab/>
+        <w:t xml:space="preserve">local_maximum_information_gain = 0</w:t>
+      </w:r>
+    </w:p>
+    <w:p>
+      <w:pPr>
+        <w:spacing w:line="360" w:lineRule="auto"/>
+        <w:rPr>
+          <w:rFonts w:ascii="Times New Roman" w:cs="Times New Roman" w:eastAsia="Times New Roman" w:hAnsi="Times New Roman"/>
+          <w:sz w:val="24"/>
+          <w:szCs w:val="24"/>
+        </w:rPr>
+      </w:pPr>
+      <w:r>
+        <w:rPr>
+          <w:rFonts w:ascii="Times New Roman" w:cs="Times New Roman" w:eastAsia="Times New Roman" w:hAnsi="Times New Roman"/>
+          <w:sz w:val="24"/>
+          <w:szCs w:val="24"/>
+          <w:rtl w:val="0"/>
+        </w:rPr>
+        <w:t xml:space="preserve">20.</w:t>
+        <w:tab/>
+        <w:t xml:space="preserve">local_split_value = 0</w:t>
+      </w:r>
+    </w:p>
+    <w:p>
+      <w:pPr>
+        <w:spacing w:line="360" w:lineRule="auto"/>
+        <w:rPr>
+          <w:rFonts w:ascii="Times New Roman" w:cs="Times New Roman" w:eastAsia="Times New Roman" w:hAnsi="Times New Roman"/>
+          <w:sz w:val="24"/>
+          <w:szCs w:val="24"/>
+        </w:rPr>
+      </w:pPr>
+      <w:r>
+        <w:rPr>
+          <w:rFonts w:ascii="Times New Roman" w:cs="Times New Roman" w:eastAsia="Times New Roman" w:hAnsi="Times New Roman"/>
+          <w:sz w:val="24"/>
+          <w:szCs w:val="24"/>
+          <w:rtl w:val="0"/>
+        </w:rPr>
+        <w:t xml:space="preserve">21. </w:t>
+        <w:tab/>
+        <w:t xml:space="preserve">attribute_value_list = List of unique values of attribute values, for i</w:t>
+      </w:r>
+      <w:r>
+        <w:rPr>
+          <w:rFonts w:ascii="Times New Roman" w:cs="Times New Roman" w:eastAsia="Times New Roman" w:hAnsi="Times New Roman"/>
+          <w:sz w:val="24"/>
+          <w:szCs w:val="24"/>
+          <w:vertAlign w:val="superscript"/>
+          <w:rtl w:val="0"/>
+        </w:rPr>
+        <w:t xml:space="preserve">th</w:t>
+      </w:r>
+      <w:r>
+        <w:rPr>
+          <w:rFonts w:ascii="Times New Roman" w:cs="Times New Roman" w:eastAsia="Times New Roman" w:hAnsi="Times New Roman"/>
+          <w:sz w:val="24"/>
+          <w:szCs w:val="24"/>
+          <w:rtl w:val="0"/>
+        </w:rPr>
+        <w:t xml:space="preserve"> attribute of all</w:t>
+      </w:r>
+    </w:p>
+    <w:p>
+      <w:pPr>
+        <w:spacing w:line="360" w:lineRule="auto"/>
+        <w:ind w:left="2160" w:firstLine="0"/>
+        <w:rPr>
+          <w:rFonts w:ascii="Times New Roman" w:cs="Times New Roman" w:eastAsia="Times New Roman" w:hAnsi="Times New Roman"/>
+          <w:sz w:val="24"/>
+          <w:szCs w:val="24"/>
+        </w:rPr>
+      </w:pPr>
+      <w:r>
+        <w:rPr>
+          <w:rFonts w:ascii="Times New Roman" w:cs="Times New Roman" w:eastAsia="Times New Roman" w:hAnsi="Times New Roman"/>
+          <w:sz w:val="24"/>
+          <w:szCs w:val="24"/>
+          <w:rtl w:val="0"/>
+        </w:rPr>
+        <w:t xml:space="preserve">          records in X</w:t>
+      </w:r>
+    </w:p>
+    <w:p>
+      <w:pPr>
+        <w:spacing w:line="360" w:lineRule="auto"/>
+        <w:rPr>
+          <w:rFonts w:ascii="Times New Roman" w:cs="Times New Roman" w:eastAsia="Times New Roman" w:hAnsi="Times New Roman"/>
+          <w:sz w:val="24"/>
+          <w:szCs w:val="24"/>
+        </w:rPr>
+      </w:pPr>
+      <w:r>
+        <w:rPr>
+          <w:rFonts w:ascii="Times New Roman" w:cs="Times New Roman" w:eastAsia="Times New Roman" w:hAnsi="Times New Roman"/>
+          <w:sz w:val="24"/>
+          <w:szCs w:val="24"/>
+          <w:rtl w:val="0"/>
+        </w:rPr>
+        <w:t xml:space="preserve">22.</w:t>
+        <w:tab/>
+        <w:t xml:space="preserve">If length(attribute_value_list) &gt; 100, then</w:t>
+      </w:r>
+    </w:p>
+    <w:p>
+      <w:pPr>
+        <w:spacing w:line="360" w:lineRule="auto"/>
+        <w:rPr>
+          <w:rFonts w:ascii="Times New Roman" w:cs="Times New Roman" w:eastAsia="Times New Roman" w:hAnsi="Times New Roman"/>
+          <w:sz w:val="24"/>
+          <w:szCs w:val="24"/>
+        </w:rPr>
+      </w:pPr>
+      <w:r>
+        <w:rPr>
+          <w:rFonts w:ascii="Times New Roman" w:cs="Times New Roman" w:eastAsia="Times New Roman" w:hAnsi="Times New Roman"/>
+          <w:sz w:val="24"/>
+          <w:szCs w:val="24"/>
+          <w:rtl w:val="0"/>
+        </w:rPr>
+        <w:t xml:space="preserve">23.</w:t>
+        <w:tab/>
+        <w:tab/>
+        <w:t xml:space="preserve">Sort(attribute_value_list)</w:t>
+      </w:r>
+    </w:p>
+    <w:p>
+      <w:pPr>
+        <w:spacing w:line="360" w:lineRule="auto"/>
+        <w:rPr>
+          <w:rFonts w:ascii="Times New Roman" w:cs="Times New Roman" w:eastAsia="Times New Roman" w:hAnsi="Times New Roman"/>
+          <w:sz w:val="24"/>
+          <w:szCs w:val="24"/>
+        </w:rPr>
+      </w:pPr>
+      <w:r>
+        <w:rPr>
+          <w:rFonts w:ascii="Times New Roman" w:cs="Times New Roman" w:eastAsia="Times New Roman" w:hAnsi="Times New Roman"/>
+          <w:sz w:val="24"/>
+          <w:szCs w:val="24"/>
+          <w:rtl w:val="0"/>
+        </w:rPr>
+        <w:t xml:space="preserve">24.</w:t>
+        <w:tab/>
+        <w:tab/>
+        <w:t xml:space="preserve">new_list = list of 10 attribute values such that the 10 values are equally spaced</w:t>
+      </w:r>
+    </w:p>
+    <w:p>
+      <w:pPr>
+        <w:spacing w:line="360" w:lineRule="auto"/>
+        <w:ind w:left="2160" w:firstLine="0"/>
+        <w:rPr>
+          <w:rFonts w:ascii="Times New Roman" w:cs="Times New Roman" w:eastAsia="Times New Roman" w:hAnsi="Times New Roman"/>
+          <w:sz w:val="24"/>
+          <w:szCs w:val="24"/>
+        </w:rPr>
+      </w:pPr>
+      <w:r>
+        <w:rPr>
+          <w:rFonts w:ascii="Times New Roman" w:cs="Times New Roman" w:eastAsia="Times New Roman" w:hAnsi="Times New Roman"/>
+          <w:sz w:val="24"/>
+          <w:szCs w:val="24"/>
+          <w:rtl w:val="0"/>
+        </w:rPr>
+        <w:t xml:space="preserve">     in the attribute_value_list</w:t>
+      </w:r>
+    </w:p>
+    <w:p>
+      <w:pPr>
+        <w:spacing w:line="360" w:lineRule="auto"/>
+        <w:ind w:left="0" w:firstLine="0"/>
+        <w:rPr>
+          <w:rFonts w:ascii="Times New Roman" w:cs="Times New Roman" w:eastAsia="Times New Roman" w:hAnsi="Times New Roman"/>
+          <w:sz w:val="24"/>
+          <w:szCs w:val="24"/>
+        </w:rPr>
+      </w:pPr>
+      <w:r>
+        <w:rPr>
+          <w:rFonts w:ascii="Times New Roman" w:cs="Times New Roman" w:eastAsia="Times New Roman" w:hAnsi="Times New Roman"/>
+          <w:sz w:val="24"/>
+          <w:szCs w:val="24"/>
+          <w:rtl w:val="0"/>
+        </w:rPr>
+        <w:t xml:space="preserve">25.</w:t>
+        <w:tab/>
+        <w:tab/>
+        <w:t xml:space="preserve">attribute_value_list = new_list</w:t>
+      </w:r>
+    </w:p>
+    <w:p>
+      <w:pPr>
+        <w:spacing w:line="360" w:lineRule="auto"/>
+        <w:ind w:left="0" w:firstLine="0"/>
+        <w:rPr>
+          <w:rFonts w:ascii="Times New Roman" w:cs="Times New Roman" w:eastAsia="Times New Roman" w:hAnsi="Times New Roman"/>
+          <w:sz w:val="24"/>
+          <w:szCs w:val="24"/>
+        </w:rPr>
+      </w:pPr>
+      <w:r>
+        <w:rPr>
+          <w:rFonts w:ascii="Times New Roman" w:cs="Times New Roman" w:eastAsia="Times New Roman" w:hAnsi="Times New Roman"/>
+          <w:sz w:val="24"/>
+          <w:szCs w:val="24"/>
+          <w:rtl w:val="0"/>
+        </w:rPr>
+        <w:t xml:space="preserve">26. </w:t>
       </w:r>
     </w:p>
     <w:p>

</xml_diff>